<commit_message>
Uzupełnienie dokumentu o analizę algorytmu bizantyjskich generałów
</commit_message>
<xml_diff>
--- a/Projekt SRiR - uzgadnianie.docx
+++ b/Projekt SRiR - uzgadnianie.docx
@@ -398,8 +398,16 @@
           <w:b/>
         </w:rPr>
         <w:tab/>
-        <w:t>Lucyna Hajder</w:t>
-      </w:r>
+        <w:t xml:space="preserve">Lucyna </w:t>
+      </w:r>
+      <w:proofErr w:type="spellStart"/>
+      <w:r>
+        <w:rPr>
+          <w:b/>
+        </w:rPr>
+        <w:t>Hajder</w:t>
+      </w:r>
+      <w:proofErr w:type="spellEnd"/>
     </w:p>
     <w:p>
       <w:pPr>
@@ -437,8 +445,16 @@
           <w:b/>
         </w:rPr>
         <w:tab/>
-        <w:t>Marcin Czanasz</w:t>
-      </w:r>
+        <w:t xml:space="preserve">Marcin </w:t>
+      </w:r>
+      <w:proofErr w:type="spellStart"/>
+      <w:r>
+        <w:rPr>
+          <w:b/>
+        </w:rPr>
+        <w:t>Czanasz</w:t>
+      </w:r>
+      <w:proofErr w:type="spellEnd"/>
     </w:p>
     <w:p>
       <w:pPr>
@@ -515,8 +531,16 @@
           <w:b/>
         </w:rPr>
         <w:tab/>
-        <w:t>Karol Gałęzia</w:t>
-      </w:r>
+        <w:t xml:space="preserve">Karol </w:t>
+      </w:r>
+      <w:proofErr w:type="spellStart"/>
+      <w:r>
+        <w:rPr>
+          <w:b/>
+        </w:rPr>
+        <w:t>Gałęzia</w:t>
+      </w:r>
+      <w:proofErr w:type="spellEnd"/>
     </w:p>
     <w:p>
       <w:pPr>
@@ -1562,7 +1586,23 @@
         <w:jc w:val="both"/>
       </w:pPr>
       <w:r>
-        <w:t>Załamania (crash failures) – awaria ta polega na tym, iż pewien węzeł przestaje wysyłać komunikaty</w:t>
+        <w:t>Załamania (</w:t>
+      </w:r>
+      <w:proofErr w:type="spellStart"/>
+      <w:r>
+        <w:t>crash</w:t>
+      </w:r>
+      <w:proofErr w:type="spellEnd"/>
+      <w:r>
+        <w:t xml:space="preserve"> </w:t>
+      </w:r>
+      <w:proofErr w:type="spellStart"/>
+      <w:r>
+        <w:t>failures</w:t>
+      </w:r>
+      <w:proofErr w:type="spellEnd"/>
+      <w:r>
+        <w:t>) – awaria ta polega na tym, iż pewien węzeł przestaje wysyłać komunikaty</w:t>
       </w:r>
     </w:p>
     <w:p>
@@ -1644,6 +1684,7 @@
       <w:tblPr>
         <w:tblStyle w:val="Tabelalisty4akcent5"/>
         <w:tblW w:w="0" w:type="auto"/>
+        <w:jc w:val="center"/>
         <w:tblBorders>
           <w:top w:val="single" w:sz="4" w:space="0" w:color="auto"/>
           <w:left w:val="single" w:sz="4" w:space="0" w:color="auto"/>
@@ -1658,94 +1699,11 @@
         <w:gridCol w:w="2265"/>
         <w:gridCol w:w="2265"/>
         <w:gridCol w:w="2265"/>
-        <w:gridCol w:w="2266"/>
       </w:tblGrid>
       <w:tr>
         <w:trPr>
           <w:cnfStyle w:val="100000000000" w:firstRow="1" w:lastRow="0" w:firstColumn="0" w:lastColumn="0" w:oddVBand="0" w:evenVBand="0" w:oddHBand="0" w:evenHBand="0" w:firstRowFirstColumn="0" w:firstRowLastColumn="0" w:lastRowFirstColumn="0" w:lastRowLastColumn="0"/>
-        </w:trPr>
-        <w:tc>
-          <w:tcPr>
-            <w:cnfStyle w:val="001000000000" w:firstRow="0" w:lastRow="0" w:firstColumn="1" w:lastColumn="0" w:oddVBand="0" w:evenVBand="0" w:oddHBand="0" w:evenHBand="0" w:firstRowFirstColumn="0" w:firstRowLastColumn="0" w:lastRowFirstColumn="0" w:lastRowLastColumn="0"/>
-            <w:tcW w:w="2265" w:type="dxa"/>
-            <w:tcBorders>
-              <w:top w:val="none" w:sz="0" w:space="0" w:color="auto"/>
-              <w:left w:val="none" w:sz="0" w:space="0" w:color="auto"/>
-              <w:bottom w:val="none" w:sz="0" w:space="0" w:color="auto"/>
-            </w:tcBorders>
-            <w:vAlign w:val="center"/>
-          </w:tcPr>
-          <w:p>
-            <w:pPr>
-              <w:jc w:val="center"/>
-            </w:pPr>
-            <w:r>
-              <w:t>Nazwa algorytmu</w:t>
-            </w:r>
-          </w:p>
-        </w:tc>
-        <w:tc>
-          <w:tcPr>
-            <w:tcW w:w="2265" w:type="dxa"/>
-            <w:tcBorders>
-              <w:top w:val="none" w:sz="0" w:space="0" w:color="auto"/>
-              <w:bottom w:val="none" w:sz="0" w:space="0" w:color="auto"/>
-            </w:tcBorders>
-            <w:vAlign w:val="center"/>
-          </w:tcPr>
-          <w:p>
-            <w:pPr>
-              <w:jc w:val="center"/>
-              <w:cnfStyle w:val="100000000000" w:firstRow="1" w:lastRow="0" w:firstColumn="0" w:lastColumn="0" w:oddVBand="0" w:evenVBand="0" w:oddHBand="0" w:evenHBand="0" w:firstRowFirstColumn="0" w:firstRowLastColumn="0" w:lastRowFirstColumn="0" w:lastRowLastColumn="0"/>
-            </w:pPr>
-            <w:r>
-              <w:t>Twórca</w:t>
-            </w:r>
-          </w:p>
-        </w:tc>
-        <w:tc>
-          <w:tcPr>
-            <w:tcW w:w="2265" w:type="dxa"/>
-            <w:tcBorders>
-              <w:top w:val="none" w:sz="0" w:space="0" w:color="auto"/>
-              <w:bottom w:val="none" w:sz="0" w:space="0" w:color="auto"/>
-            </w:tcBorders>
-            <w:vAlign w:val="center"/>
-          </w:tcPr>
-          <w:p>
-            <w:pPr>
-              <w:jc w:val="center"/>
-              <w:cnfStyle w:val="100000000000" w:firstRow="1" w:lastRow="0" w:firstColumn="0" w:lastColumn="0" w:oddVBand="0" w:evenVBand="0" w:oddHBand="0" w:evenHBand="0" w:firstRowFirstColumn="0" w:firstRowLastColumn="0" w:lastRowFirstColumn="0" w:lastRowLastColumn="0"/>
-            </w:pPr>
-            <w:r>
-              <w:t>Rok powstania</w:t>
-            </w:r>
-          </w:p>
-        </w:tc>
-        <w:tc>
-          <w:tcPr>
-            <w:tcW w:w="2266" w:type="dxa"/>
-            <w:tcBorders>
-              <w:top w:val="none" w:sz="0" w:space="0" w:color="auto"/>
-              <w:bottom w:val="none" w:sz="0" w:space="0" w:color="auto"/>
-              <w:right w:val="none" w:sz="0" w:space="0" w:color="auto"/>
-            </w:tcBorders>
-            <w:vAlign w:val="center"/>
-          </w:tcPr>
-          <w:p>
-            <w:pPr>
-              <w:jc w:val="center"/>
-              <w:cnfStyle w:val="100000000000" w:firstRow="1" w:lastRow="0" w:firstColumn="0" w:lastColumn="0" w:oddVBand="0" w:evenVBand="0" w:oddHBand="0" w:evenHBand="0" w:firstRowFirstColumn="0" w:firstRowLastColumn="0" w:lastRowFirstColumn="0" w:lastRowLastColumn="0"/>
-            </w:pPr>
-            <w:r>
-              <w:t>Źródło</w:t>
-            </w:r>
-          </w:p>
-        </w:tc>
-      </w:tr>
-      <w:tr>
-        <w:trPr>
-          <w:cnfStyle w:val="000000100000" w:firstRow="0" w:lastRow="0" w:firstColumn="0" w:lastColumn="0" w:oddVBand="0" w:evenVBand="0" w:oddHBand="1" w:evenHBand="0" w:firstRowFirstColumn="0" w:firstRowLastColumn="0" w:lastRowFirstColumn="0" w:lastRowLastColumn="0"/>
+          <w:jc w:val="center"/>
         </w:trPr>
         <w:tc>
           <w:tcPr>
@@ -1758,7 +1716,58 @@
               <w:jc w:val="center"/>
             </w:pPr>
             <w:r>
-              <w:t>Algorytm generałów bizantyjskich</w:t>
+              <w:t>Nazwa algorytmu</w:t>
+            </w:r>
+          </w:p>
+        </w:tc>
+        <w:tc>
+          <w:tcPr>
+            <w:tcW w:w="2265" w:type="dxa"/>
+            <w:vAlign w:val="center"/>
+          </w:tcPr>
+          <w:p>
+            <w:pPr>
+              <w:jc w:val="center"/>
+              <w:cnfStyle w:val="100000000000" w:firstRow="1" w:lastRow="0" w:firstColumn="0" w:lastColumn="0" w:oddVBand="0" w:evenVBand="0" w:oddHBand="0" w:evenHBand="0" w:firstRowFirstColumn="0" w:firstRowLastColumn="0" w:lastRowFirstColumn="0" w:lastRowLastColumn="0"/>
+            </w:pPr>
+            <w:r>
+              <w:t>Twórca</w:t>
+            </w:r>
+          </w:p>
+        </w:tc>
+        <w:tc>
+          <w:tcPr>
+            <w:tcW w:w="2265" w:type="dxa"/>
+            <w:vAlign w:val="center"/>
+          </w:tcPr>
+          <w:p>
+            <w:pPr>
+              <w:jc w:val="center"/>
+              <w:cnfStyle w:val="100000000000" w:firstRow="1" w:lastRow="0" w:firstColumn="0" w:lastColumn="0" w:oddVBand="0" w:evenVBand="0" w:oddHBand="0" w:evenHBand="0" w:firstRowFirstColumn="0" w:firstRowLastColumn="0" w:lastRowFirstColumn="0" w:lastRowLastColumn="0"/>
+            </w:pPr>
+            <w:r>
+              <w:t>Rok powstania</w:t>
+            </w:r>
+          </w:p>
+        </w:tc>
+      </w:tr>
+      <w:tr>
+        <w:trPr>
+          <w:cnfStyle w:val="000000100000" w:firstRow="0" w:lastRow="0" w:firstColumn="0" w:lastColumn="0" w:oddVBand="0" w:evenVBand="0" w:oddHBand="1" w:evenHBand="0" w:firstRowFirstColumn="0" w:firstRowLastColumn="0" w:lastRowFirstColumn="0" w:lastRowLastColumn="0"/>
+          <w:jc w:val="center"/>
+        </w:trPr>
+        <w:tc>
+          <w:tcPr>
+            <w:cnfStyle w:val="001000000000" w:firstRow="0" w:lastRow="0" w:firstColumn="1" w:lastColumn="0" w:oddVBand="0" w:evenVBand="0" w:oddHBand="0" w:evenHBand="0" w:firstRowFirstColumn="0" w:firstRowLastColumn="0" w:lastRowFirstColumn="0" w:lastRowLastColumn="0"/>
+            <w:tcW w:w="2265" w:type="dxa"/>
+            <w:vAlign w:val="center"/>
+          </w:tcPr>
+          <w:p>
+            <w:pPr>
+              <w:jc w:val="center"/>
+            </w:pPr>
+            <w:r>
+              <w:t>Algorytm generałów bizantyjskich [2]</w:t>
             </w:r>
           </w:p>
         </w:tc>
@@ -1779,8 +1788,16 @@
               <w:rPr>
                 <w:lang w:val="en-US"/>
               </w:rPr>
-              <w:t>Leslie Lamport</w:t>
-            </w:r>
+              <w:t xml:space="preserve">Leslie </w:t>
+            </w:r>
+            <w:proofErr w:type="spellStart"/>
+            <w:r>
+              <w:rPr>
+                <w:lang w:val="en-US"/>
+              </w:rPr>
+              <w:t>Lamport</w:t>
+            </w:r>
+            <w:proofErr w:type="spellEnd"/>
           </w:p>
           <w:p>
             <w:pPr>
@@ -1794,8 +1811,16 @@
               <w:rPr>
                 <w:lang w:val="en-US"/>
               </w:rPr>
-              <w:t>Robert Shostak</w:t>
-            </w:r>
+              <w:t xml:space="preserve">Robert </w:t>
+            </w:r>
+            <w:proofErr w:type="spellStart"/>
+            <w:r>
+              <w:rPr>
+                <w:lang w:val="en-US"/>
+              </w:rPr>
+              <w:t>Shostak</w:t>
+            </w:r>
+            <w:proofErr w:type="spellEnd"/>
           </w:p>
           <w:p>
             <w:pPr>
@@ -1830,27 +1855,15 @@
               <w:rPr>
                 <w:lang w:val="en-US"/>
               </w:rPr>
-              <w:t>1980</w:t>
-            </w:r>
-          </w:p>
-        </w:tc>
-        <w:tc>
-          <w:tcPr>
-            <w:tcW w:w="2266" w:type="dxa"/>
-            <w:vAlign w:val="center"/>
-          </w:tcPr>
-          <w:p>
-            <w:pPr>
-              <w:jc w:val="center"/>
-              <w:cnfStyle w:val="000000100000" w:firstRow="0" w:lastRow="0" w:firstColumn="0" w:lastColumn="0" w:oddVBand="0" w:evenVBand="0" w:oddHBand="1" w:evenHBand="0" w:firstRowFirstColumn="0" w:firstRowLastColumn="0" w:lastRowFirstColumn="0" w:lastRowLastColumn="0"/>
-            </w:pPr>
-            <w:r>
-              <w:t>Też ta książka + narazie Wikipedia (rok powstania)</w:t>
+              <w:t>1982</w:t>
             </w:r>
           </w:p>
         </w:tc>
       </w:tr>
       <w:tr>
+        <w:trPr>
+          <w:jc w:val="center"/>
+        </w:trPr>
         <w:tc>
           <w:tcPr>
             <w:cnfStyle w:val="001000000000" w:firstRow="0" w:lastRow="0" w:firstColumn="1" w:lastColumn="0" w:oddVBand="0" w:evenVBand="0" w:oddHBand="0" w:evenHBand="0" w:firstRowFirstColumn="0" w:firstRowLastColumn="0" w:lastRowFirstColumn="0" w:lastRowLastColumn="0"/>
@@ -1862,7 +1875,15 @@
               <w:jc w:val="center"/>
             </w:pPr>
             <w:r>
-              <w:t>Algorytm rozpływowy (flooding)</w:t>
+              <w:t>Algorytm rozpływowy (</w:t>
+            </w:r>
+            <w:proofErr w:type="spellStart"/>
+            <w:r>
+              <w:t>flooding</w:t>
+            </w:r>
+            <w:proofErr w:type="spellEnd"/>
+            <w:r>
+              <w:t>)</w:t>
             </w:r>
           </w:p>
         </w:tc>
@@ -1890,22 +1911,11 @@
             </w:pPr>
           </w:p>
         </w:tc>
-        <w:tc>
-          <w:tcPr>
-            <w:tcW w:w="2266" w:type="dxa"/>
-            <w:vAlign w:val="center"/>
-          </w:tcPr>
-          <w:p>
-            <w:pPr>
-              <w:jc w:val="center"/>
-              <w:cnfStyle w:val="000000000000" w:firstRow="0" w:lastRow="0" w:firstColumn="0" w:lastColumn="0" w:oddVBand="0" w:evenVBand="0" w:oddHBand="0" w:evenHBand="0" w:firstRowFirstColumn="0" w:firstRowLastColumn="0" w:lastRowFirstColumn="0" w:lastRowLastColumn="0"/>
-            </w:pPr>
-          </w:p>
-        </w:tc>
       </w:tr>
       <w:tr>
         <w:trPr>
           <w:cnfStyle w:val="000000100000" w:firstRow="0" w:lastRow="0" w:firstColumn="0" w:lastColumn="0" w:oddVBand="0" w:evenVBand="0" w:oddHBand="1" w:evenHBand="0" w:firstRowFirstColumn="0" w:firstRowLastColumn="0" w:lastRowFirstColumn="0" w:lastRowLastColumn="0"/>
+          <w:jc w:val="center"/>
         </w:trPr>
         <w:tc>
           <w:tcPr>
@@ -1942,8 +1952,13 @@
               <w:cnfStyle w:val="000000100000" w:firstRow="0" w:lastRow="0" w:firstColumn="0" w:lastColumn="0" w:oddVBand="0" w:evenVBand="0" w:oddHBand="1" w:evenHBand="0" w:firstRowFirstColumn="0" w:firstRowLastColumn="0" w:lastRowFirstColumn="0" w:lastRowLastColumn="0"/>
             </w:pPr>
             <w:r>
-              <w:t>Juan Garay</w:t>
-            </w:r>
+              <w:t xml:space="preserve">Juan </w:t>
+            </w:r>
+            <w:proofErr w:type="spellStart"/>
+            <w:r>
+              <w:t>Garay</w:t>
+            </w:r>
+            <w:proofErr w:type="spellEnd"/>
           </w:p>
         </w:tc>
         <w:tc>
@@ -1958,20 +1973,11 @@
             </w:pPr>
           </w:p>
         </w:tc>
-        <w:tc>
-          <w:tcPr>
-            <w:tcW w:w="2266" w:type="dxa"/>
-            <w:vAlign w:val="center"/>
-          </w:tcPr>
-          <w:p>
-            <w:pPr>
-              <w:jc w:val="center"/>
-              <w:cnfStyle w:val="000000100000" w:firstRow="0" w:lastRow="0" w:firstColumn="0" w:lastColumn="0" w:oddVBand="0" w:evenVBand="0" w:oddHBand="1" w:evenHBand="0" w:firstRowFirstColumn="0" w:firstRowLastColumn="0" w:lastRowFirstColumn="0" w:lastRowLastColumn="0"/>
-            </w:pPr>
-          </w:p>
-        </w:tc>
       </w:tr>
       <w:tr>
+        <w:trPr>
+          <w:jc w:val="center"/>
+        </w:trPr>
         <w:tc>
           <w:tcPr>
             <w:cnfStyle w:val="001000000000" w:firstRow="0" w:lastRow="0" w:firstColumn="1" w:lastColumn="0" w:oddVBand="0" w:evenVBand="0" w:oddHBand="0" w:evenHBand="0" w:firstRowFirstColumn="0" w:firstRowLastColumn="0" w:lastRowFirstColumn="0" w:lastRowLastColumn="0"/>
@@ -2011,24 +2017,11 @@
             </w:pPr>
           </w:p>
         </w:tc>
-        <w:tc>
-          <w:tcPr>
-            <w:tcW w:w="2266" w:type="dxa"/>
-            <w:vAlign w:val="center"/>
-          </w:tcPr>
-          <w:p>
-            <w:pPr>
-              <w:jc w:val="center"/>
-              <w:cnfStyle w:val="000000000000" w:firstRow="0" w:lastRow="0" w:firstColumn="0" w:lastColumn="0" w:oddVBand="0" w:evenVBand="0" w:oddHBand="0" w:evenHBand="0" w:firstRowFirstColumn="0" w:firstRowLastColumn="0" w:lastRowFirstColumn="0" w:lastRowLastColumn="0"/>
-            </w:pPr>
-          </w:p>
-        </w:tc>
-        <w:bookmarkStart w:id="2" w:name="_GoBack"/>
-        <w:bookmarkEnd w:id="2"/>
       </w:tr>
       <w:tr>
         <w:trPr>
           <w:cnfStyle w:val="000000100000" w:firstRow="0" w:lastRow="0" w:firstColumn="0" w:lastColumn="0" w:oddVBand="0" w:evenVBand="0" w:oddHBand="1" w:evenHBand="0" w:firstRowFirstColumn="0" w:firstRowLastColumn="0" w:lastRowFirstColumn="0" w:lastRowLastColumn="0"/>
+          <w:jc w:val="center"/>
         </w:trPr>
         <w:tc>
           <w:tcPr>
@@ -2066,6 +2059,185 @@
             </w:pPr>
           </w:p>
         </w:tc>
+      </w:tr>
+    </w:tbl>
+    <w:p/>
+    <w:p>
+      <w:r>
+        <w:br w:type="page"/>
+      </w:r>
+    </w:p>
+    <w:p/>
+    <w:tbl>
+      <w:tblPr>
+        <w:tblStyle w:val="Tabelasiatki5ciemnaakcent5"/>
+        <w:tblW w:w="0" w:type="auto"/>
+        <w:tblLayout w:type="fixed"/>
+        <w:tblLook w:val="04A0" w:firstRow="1" w:lastRow="0" w:firstColumn="1" w:lastColumn="0" w:noHBand="0" w:noVBand="1"/>
+      </w:tblPr>
+      <w:tblGrid>
+        <w:gridCol w:w="2265"/>
+        <w:gridCol w:w="2265"/>
+        <w:gridCol w:w="2265"/>
+        <w:gridCol w:w="2266"/>
+      </w:tblGrid>
+      <w:tr>
+        <w:trPr>
+          <w:cnfStyle w:val="100000000000" w:firstRow="1" w:lastRow="0" w:firstColumn="0" w:lastColumn="0" w:oddVBand="0" w:evenVBand="0" w:oddHBand="0" w:evenHBand="0" w:firstRowFirstColumn="0" w:firstRowLastColumn="0" w:lastRowFirstColumn="0" w:lastRowLastColumn="0"/>
+        </w:trPr>
+        <w:tc>
+          <w:tcPr>
+            <w:cnfStyle w:val="001000000000" w:firstRow="0" w:lastRow="0" w:firstColumn="1" w:lastColumn="0" w:oddVBand="0" w:evenVBand="0" w:oddHBand="0" w:evenHBand="0" w:firstRowFirstColumn="0" w:firstRowLastColumn="0" w:lastRowFirstColumn="0" w:lastRowLastColumn="0"/>
+            <w:tcW w:w="2265" w:type="dxa"/>
+            <w:vAlign w:val="center"/>
+          </w:tcPr>
+          <w:p>
+            <w:pPr>
+              <w:jc w:val="center"/>
+            </w:pPr>
+          </w:p>
+        </w:tc>
+        <w:tc>
+          <w:tcPr>
+            <w:tcW w:w="2265" w:type="dxa"/>
+            <w:vAlign w:val="center"/>
+          </w:tcPr>
+          <w:p>
+            <w:pPr>
+              <w:jc w:val="center"/>
+              <w:cnfStyle w:val="100000000000" w:firstRow="1" w:lastRow="0" w:firstColumn="0" w:lastColumn="0" w:oddVBand="0" w:evenVBand="0" w:oddHBand="0" w:evenHBand="0" w:firstRowFirstColumn="0" w:firstRowLastColumn="0" w:lastRowFirstColumn="0" w:lastRowLastColumn="0"/>
+            </w:pPr>
+            <w:r>
+              <w:t xml:space="preserve">Algorytm generałów bizantyjskich (The </w:t>
+            </w:r>
+            <w:proofErr w:type="spellStart"/>
+            <w:r>
+              <w:t>Byzantine</w:t>
+            </w:r>
+            <w:proofErr w:type="spellEnd"/>
+            <w:r>
+              <w:t xml:space="preserve"> </w:t>
+            </w:r>
+            <w:proofErr w:type="spellStart"/>
+            <w:r>
+              <w:t>Generals</w:t>
+            </w:r>
+            <w:proofErr w:type="spellEnd"/>
+            <w:r>
+              <w:t xml:space="preserve"> Problem) [4]</w:t>
+            </w:r>
+          </w:p>
+        </w:tc>
+        <w:tc>
+          <w:tcPr>
+            <w:tcW w:w="2265" w:type="dxa"/>
+            <w:vAlign w:val="center"/>
+          </w:tcPr>
+          <w:p>
+            <w:pPr>
+              <w:jc w:val="center"/>
+              <w:cnfStyle w:val="100000000000" w:firstRow="1" w:lastRow="0" w:firstColumn="0" w:lastColumn="0" w:oddVBand="0" w:evenVBand="0" w:oddHBand="0" w:evenHBand="0" w:firstRowFirstColumn="0" w:firstRowLastColumn="0" w:lastRowFirstColumn="0" w:lastRowLastColumn="0"/>
+            </w:pPr>
+            <w:r>
+              <w:t>Algorytm rozpływowy (</w:t>
+            </w:r>
+            <w:proofErr w:type="spellStart"/>
+            <w:r>
+              <w:t>flooding</w:t>
+            </w:r>
+            <w:proofErr w:type="spellEnd"/>
+            <w:r>
+              <w:t xml:space="preserve"> </w:t>
+            </w:r>
+            <w:proofErr w:type="spellStart"/>
+            <w:r>
+              <w:t>algoritm</w:t>
+            </w:r>
+            <w:proofErr w:type="spellEnd"/>
+            <w:r>
+              <w:t>)</w:t>
+            </w:r>
+          </w:p>
+        </w:tc>
+        <w:tc>
+          <w:tcPr>
+            <w:tcW w:w="2266" w:type="dxa"/>
+            <w:vAlign w:val="center"/>
+          </w:tcPr>
+          <w:p>
+            <w:pPr>
+              <w:jc w:val="center"/>
+              <w:cnfStyle w:val="100000000000" w:firstRow="1" w:lastRow="0" w:firstColumn="0" w:lastColumn="0" w:oddVBand="0" w:evenVBand="0" w:oddHBand="0" w:evenHBand="0" w:firstRowFirstColumn="0" w:firstRowLastColumn="0" w:lastRowFirstColumn="0" w:lastRowLastColumn="0"/>
+            </w:pPr>
+          </w:p>
+        </w:tc>
+      </w:tr>
+      <w:tr>
+        <w:trPr>
+          <w:cnfStyle w:val="000000100000" w:firstRow="0" w:lastRow="0" w:firstColumn="0" w:lastColumn="0" w:oddVBand="0" w:evenVBand="0" w:oddHBand="1" w:evenHBand="0" w:firstRowFirstColumn="0" w:firstRowLastColumn="0" w:lastRowFirstColumn="0" w:lastRowLastColumn="0"/>
+        </w:trPr>
+        <w:tc>
+          <w:tcPr>
+            <w:cnfStyle w:val="001000000000" w:firstRow="0" w:lastRow="0" w:firstColumn="1" w:lastColumn="0" w:oddVBand="0" w:evenVBand="0" w:oddHBand="0" w:evenHBand="0" w:firstRowFirstColumn="0" w:firstRowLastColumn="0" w:lastRowFirstColumn="0" w:lastRowLastColumn="0"/>
+            <w:tcW w:w="2265" w:type="dxa"/>
+            <w:vAlign w:val="center"/>
+          </w:tcPr>
+          <w:p>
+            <w:pPr>
+              <w:jc w:val="center"/>
+            </w:pPr>
+            <w:r>
+              <w:t>skończoność (</w:t>
+            </w:r>
+            <w:proofErr w:type="spellStart"/>
+            <w:r>
+              <w:t>termination</w:t>
+            </w:r>
+            <w:proofErr w:type="spellEnd"/>
+            <w:r>
+              <w:t>)</w:t>
+            </w:r>
+          </w:p>
+        </w:tc>
+        <w:tc>
+          <w:tcPr>
+            <w:tcW w:w="2265" w:type="dxa"/>
+            <w:vAlign w:val="center"/>
+          </w:tcPr>
+          <w:p>
+            <w:pPr>
+              <w:jc w:val="center"/>
+              <w:cnfStyle w:val="000000100000" w:firstRow="0" w:lastRow="0" w:firstColumn="0" w:lastColumn="0" w:oddVBand="0" w:evenVBand="0" w:oddHBand="1" w:evenHBand="0" w:firstRowFirstColumn="0" w:firstRowLastColumn="0" w:lastRowFirstColumn="0" w:lastRowLastColumn="0"/>
+              <w:rPr>
+                <w:sz w:val="20"/>
+                <w:szCs w:val="20"/>
+              </w:rPr>
+            </w:pPr>
+            <w:r>
+              <w:rPr>
+                <w:sz w:val="20"/>
+                <w:szCs w:val="20"/>
+              </w:rPr>
+              <w:t>algorytm składa się z m+1 rund w pierwszej fazie, oraz z rundy podjęcia decyzji na podstawie otrzymanych danych w drugiej fazie. Rozwiązanie gwarantuje, że wszystkie poprawne procesy w końcu podejmą decyzję dochodząc tym samym do porozumienia</w:t>
+            </w:r>
+          </w:p>
+        </w:tc>
+        <w:tc>
+          <w:tcPr>
+            <w:tcW w:w="2265" w:type="dxa"/>
+            <w:vAlign w:val="center"/>
+          </w:tcPr>
+          <w:p>
+            <w:pPr>
+              <w:jc w:val="center"/>
+              <w:cnfStyle w:val="000000100000" w:firstRow="0" w:lastRow="0" w:firstColumn="0" w:lastColumn="0" w:oddVBand="0" w:evenVBand="0" w:oddHBand="1" w:evenHBand="0" w:firstRowFirstColumn="0" w:firstRowLastColumn="0" w:lastRowFirstColumn="0" w:lastRowLastColumn="0"/>
+              <w:rPr>
+                <w:sz w:val="20"/>
+                <w:szCs w:val="20"/>
+              </w:rPr>
+            </w:pPr>
+          </w:p>
+        </w:tc>
         <w:tc>
           <w:tcPr>
             <w:tcW w:w="2266" w:type="dxa"/>
@@ -2075,6 +2247,610 @@
             <w:pPr>
               <w:jc w:val="center"/>
               <w:cnfStyle w:val="000000100000" w:firstRow="0" w:lastRow="0" w:firstColumn="0" w:lastColumn="0" w:oddVBand="0" w:evenVBand="0" w:oddHBand="1" w:evenHBand="0" w:firstRowFirstColumn="0" w:firstRowLastColumn="0" w:lastRowFirstColumn="0" w:lastRowLastColumn="0"/>
+              <w:rPr>
+                <w:sz w:val="20"/>
+                <w:szCs w:val="20"/>
+              </w:rPr>
+            </w:pPr>
+          </w:p>
+        </w:tc>
+      </w:tr>
+      <w:tr>
+        <w:tc>
+          <w:tcPr>
+            <w:cnfStyle w:val="001000000000" w:firstRow="0" w:lastRow="0" w:firstColumn="1" w:lastColumn="0" w:oddVBand="0" w:evenVBand="0" w:oddHBand="0" w:evenHBand="0" w:firstRowFirstColumn="0" w:firstRowLastColumn="0" w:lastRowFirstColumn="0" w:lastRowLastColumn="0"/>
+            <w:tcW w:w="2265" w:type="dxa"/>
+            <w:vAlign w:val="center"/>
+          </w:tcPr>
+          <w:p>
+            <w:pPr>
+              <w:jc w:val="center"/>
+            </w:pPr>
+            <w:r>
+              <w:t>zgodność (</w:t>
+            </w:r>
+            <w:proofErr w:type="spellStart"/>
+            <w:r>
+              <w:t>agreement</w:t>
+            </w:r>
+            <w:proofErr w:type="spellEnd"/>
+            <w:r>
+              <w:t>)</w:t>
+            </w:r>
+          </w:p>
+        </w:tc>
+        <w:tc>
+          <w:tcPr>
+            <w:tcW w:w="2265" w:type="dxa"/>
+            <w:vAlign w:val="center"/>
+          </w:tcPr>
+          <w:p>
+            <w:pPr>
+              <w:jc w:val="center"/>
+              <w:cnfStyle w:val="000000000000" w:firstRow="0" w:lastRow="0" w:firstColumn="0" w:lastColumn="0" w:oddVBand="0" w:evenVBand="0" w:oddHBand="0" w:evenHBand="0" w:firstRowFirstColumn="0" w:firstRowLastColumn="0" w:lastRowFirstColumn="0" w:lastRowLastColumn="0"/>
+              <w:rPr>
+                <w:sz w:val="20"/>
+                <w:szCs w:val="20"/>
+              </w:rPr>
+            </w:pPr>
+            <w:r>
+              <w:rPr>
+                <w:sz w:val="20"/>
+                <w:szCs w:val="20"/>
+              </w:rPr>
+              <w:t>wartość decyzji wszystkich poprawnych procesów jest taka sama. Jeśli p</w:t>
+            </w:r>
+            <w:r>
+              <w:rPr>
+                <w:sz w:val="20"/>
+                <w:szCs w:val="20"/>
+              </w:rPr>
+              <w:softHyphen/>
+            </w:r>
+            <w:r>
+              <w:rPr>
+                <w:sz w:val="20"/>
+                <w:szCs w:val="20"/>
+                <w:vertAlign w:val="subscript"/>
+              </w:rPr>
+              <w:t>i</w:t>
+            </w:r>
+            <w:r>
+              <w:rPr>
+                <w:sz w:val="20"/>
+                <w:szCs w:val="20"/>
+              </w:rPr>
+              <w:t xml:space="preserve"> oraz </w:t>
+            </w:r>
+            <w:proofErr w:type="spellStart"/>
+            <w:r>
+              <w:rPr>
+                <w:sz w:val="20"/>
+                <w:szCs w:val="20"/>
+              </w:rPr>
+              <w:t>p</w:t>
+            </w:r>
+            <w:r>
+              <w:rPr>
+                <w:sz w:val="20"/>
+                <w:szCs w:val="20"/>
+                <w:vertAlign w:val="subscript"/>
+              </w:rPr>
+              <w:t>j</w:t>
+            </w:r>
+            <w:proofErr w:type="spellEnd"/>
+            <w:r>
+              <w:rPr>
+                <w:sz w:val="20"/>
+                <w:szCs w:val="20"/>
+                <w:vertAlign w:val="subscript"/>
+              </w:rPr>
+              <w:t xml:space="preserve"> </w:t>
+            </w:r>
+            <w:r>
+              <w:rPr>
+                <w:sz w:val="20"/>
+                <w:szCs w:val="20"/>
+              </w:rPr>
+              <w:t>są prawidłowe oraz podjęły decyzję, wówczas d</w:t>
+            </w:r>
+            <w:r>
+              <w:rPr>
+                <w:sz w:val="20"/>
+                <w:szCs w:val="20"/>
+                <w:vertAlign w:val="subscript"/>
+              </w:rPr>
+              <w:t>i</w:t>
+            </w:r>
+            <w:r>
+              <w:rPr>
+                <w:sz w:val="20"/>
+                <w:szCs w:val="20"/>
+              </w:rPr>
+              <w:t xml:space="preserve"> = </w:t>
+            </w:r>
+            <w:proofErr w:type="spellStart"/>
+            <w:r>
+              <w:rPr>
+                <w:sz w:val="20"/>
+                <w:szCs w:val="20"/>
+              </w:rPr>
+              <w:t>d</w:t>
+            </w:r>
+            <w:r>
+              <w:rPr>
+                <w:sz w:val="20"/>
+                <w:szCs w:val="20"/>
+                <w:vertAlign w:val="subscript"/>
+              </w:rPr>
+              <w:t>j</w:t>
+            </w:r>
+            <w:proofErr w:type="spellEnd"/>
+          </w:p>
+        </w:tc>
+        <w:tc>
+          <w:tcPr>
+            <w:tcW w:w="2265" w:type="dxa"/>
+            <w:vAlign w:val="center"/>
+          </w:tcPr>
+          <w:p>
+            <w:pPr>
+              <w:jc w:val="center"/>
+              <w:cnfStyle w:val="000000000000" w:firstRow="0" w:lastRow="0" w:firstColumn="0" w:lastColumn="0" w:oddVBand="0" w:evenVBand="0" w:oddHBand="0" w:evenHBand="0" w:firstRowFirstColumn="0" w:firstRowLastColumn="0" w:lastRowFirstColumn="0" w:lastRowLastColumn="0"/>
+              <w:rPr>
+                <w:sz w:val="20"/>
+                <w:szCs w:val="20"/>
+              </w:rPr>
+            </w:pPr>
+          </w:p>
+        </w:tc>
+        <w:tc>
+          <w:tcPr>
+            <w:tcW w:w="2266" w:type="dxa"/>
+            <w:vAlign w:val="center"/>
+          </w:tcPr>
+          <w:p>
+            <w:pPr>
+              <w:jc w:val="center"/>
+              <w:cnfStyle w:val="000000000000" w:firstRow="0" w:lastRow="0" w:firstColumn="0" w:lastColumn="0" w:oddVBand="0" w:evenVBand="0" w:oddHBand="0" w:evenHBand="0" w:firstRowFirstColumn="0" w:firstRowLastColumn="0" w:lastRowFirstColumn="0" w:lastRowLastColumn="0"/>
+              <w:rPr>
+                <w:sz w:val="20"/>
+                <w:szCs w:val="20"/>
+              </w:rPr>
+            </w:pPr>
+          </w:p>
+        </w:tc>
+      </w:tr>
+      <w:tr>
+        <w:trPr>
+          <w:cnfStyle w:val="000000100000" w:firstRow="0" w:lastRow="0" w:firstColumn="0" w:lastColumn="0" w:oddVBand="0" w:evenVBand="0" w:oddHBand="1" w:evenHBand="0" w:firstRowFirstColumn="0" w:firstRowLastColumn="0" w:lastRowFirstColumn="0" w:lastRowLastColumn="0"/>
+        </w:trPr>
+        <w:tc>
+          <w:tcPr>
+            <w:cnfStyle w:val="001000000000" w:firstRow="0" w:lastRow="0" w:firstColumn="1" w:lastColumn="0" w:oddVBand="0" w:evenVBand="0" w:oddHBand="0" w:evenHBand="0" w:firstRowFirstColumn="0" w:firstRowLastColumn="0" w:lastRowFirstColumn="0" w:lastRowLastColumn="0"/>
+            <w:tcW w:w="2265" w:type="dxa"/>
+            <w:vAlign w:val="center"/>
+          </w:tcPr>
+          <w:p>
+            <w:pPr>
+              <w:jc w:val="center"/>
+            </w:pPr>
+            <w:r>
+              <w:t>integralność (</w:t>
+            </w:r>
+            <w:proofErr w:type="spellStart"/>
+            <w:r>
+              <w:t>integrity</w:t>
+            </w:r>
+            <w:proofErr w:type="spellEnd"/>
+            <w:r>
+              <w:t>)</w:t>
+            </w:r>
+          </w:p>
+        </w:tc>
+        <w:tc>
+          <w:tcPr>
+            <w:tcW w:w="2265" w:type="dxa"/>
+            <w:vAlign w:val="center"/>
+          </w:tcPr>
+          <w:p>
+            <w:pPr>
+              <w:jc w:val="center"/>
+              <w:cnfStyle w:val="000000100000" w:firstRow="0" w:lastRow="0" w:firstColumn="0" w:lastColumn="0" w:oddVBand="0" w:evenVBand="0" w:oddHBand="1" w:evenHBand="0" w:firstRowFirstColumn="0" w:firstRowLastColumn="0" w:lastRowFirstColumn="0" w:lastRowLastColumn="0"/>
+              <w:rPr>
+                <w:sz w:val="20"/>
+                <w:szCs w:val="20"/>
+              </w:rPr>
+            </w:pPr>
+            <w:r>
+              <w:rPr>
+                <w:sz w:val="20"/>
+                <w:szCs w:val="20"/>
+              </w:rPr>
+              <w:t xml:space="preserve">jeśli dowódca jest poprawny, to wszystkie poprawne procesy decydują się na wartość decyzji, którą zaproponował dowódca </w:t>
+            </w:r>
+          </w:p>
+        </w:tc>
+        <w:tc>
+          <w:tcPr>
+            <w:tcW w:w="2265" w:type="dxa"/>
+            <w:vAlign w:val="center"/>
+          </w:tcPr>
+          <w:p>
+            <w:pPr>
+              <w:jc w:val="center"/>
+              <w:cnfStyle w:val="000000100000" w:firstRow="0" w:lastRow="0" w:firstColumn="0" w:lastColumn="0" w:oddVBand="0" w:evenVBand="0" w:oddHBand="1" w:evenHBand="0" w:firstRowFirstColumn="0" w:firstRowLastColumn="0" w:lastRowFirstColumn="0" w:lastRowLastColumn="0"/>
+              <w:rPr>
+                <w:sz w:val="20"/>
+                <w:szCs w:val="20"/>
+              </w:rPr>
+            </w:pPr>
+          </w:p>
+        </w:tc>
+        <w:tc>
+          <w:tcPr>
+            <w:tcW w:w="2266" w:type="dxa"/>
+            <w:vAlign w:val="center"/>
+          </w:tcPr>
+          <w:p>
+            <w:pPr>
+              <w:jc w:val="center"/>
+              <w:cnfStyle w:val="000000100000" w:firstRow="0" w:lastRow="0" w:firstColumn="0" w:lastColumn="0" w:oddVBand="0" w:evenVBand="0" w:oddHBand="1" w:evenHBand="0" w:firstRowFirstColumn="0" w:firstRowLastColumn="0" w:lastRowFirstColumn="0" w:lastRowLastColumn="0"/>
+              <w:rPr>
+                <w:sz w:val="20"/>
+                <w:szCs w:val="20"/>
+              </w:rPr>
+            </w:pPr>
+          </w:p>
+        </w:tc>
+      </w:tr>
+      <w:tr>
+        <w:tc>
+          <w:tcPr>
+            <w:cnfStyle w:val="001000000000" w:firstRow="0" w:lastRow="0" w:firstColumn="1" w:lastColumn="0" w:oddVBand="0" w:evenVBand="0" w:oddHBand="0" w:evenHBand="0" w:firstRowFirstColumn="0" w:firstRowLastColumn="0" w:lastRowFirstColumn="0" w:lastRowLastColumn="0"/>
+            <w:tcW w:w="2265" w:type="dxa"/>
+            <w:vAlign w:val="center"/>
+          </w:tcPr>
+          <w:p>
+            <w:pPr>
+              <w:jc w:val="center"/>
+            </w:pPr>
+            <w:r>
+              <w:t>dla jakich kroków jest niemożliwy</w:t>
+            </w:r>
+          </w:p>
+        </w:tc>
+        <w:tc>
+          <w:tcPr>
+            <w:tcW w:w="2265" w:type="dxa"/>
+            <w:vAlign w:val="center"/>
+          </w:tcPr>
+          <w:p>
+            <w:pPr>
+              <w:jc w:val="center"/>
+              <w:cnfStyle w:val="000000000000" w:firstRow="0" w:lastRow="0" w:firstColumn="0" w:lastColumn="0" w:oddVBand="0" w:evenVBand="0" w:oddHBand="0" w:evenHBand="0" w:firstRowFirstColumn="0" w:firstRowLastColumn="0" w:lastRowFirstColumn="0" w:lastRowLastColumn="0"/>
+              <w:rPr>
+                <w:sz w:val="20"/>
+                <w:szCs w:val="20"/>
+              </w:rPr>
+            </w:pPr>
+            <w:r>
+              <w:rPr>
+                <w:sz w:val="20"/>
+                <w:szCs w:val="20"/>
+              </w:rPr>
+              <w:t>poprawny tylko dla ilości procesów n&gt;3m (zdrajców powinno być 3 razy mniej) [3]</w:t>
+            </w:r>
+          </w:p>
+        </w:tc>
+        <w:tc>
+          <w:tcPr>
+            <w:tcW w:w="2265" w:type="dxa"/>
+            <w:vAlign w:val="center"/>
+          </w:tcPr>
+          <w:p>
+            <w:pPr>
+              <w:jc w:val="center"/>
+              <w:cnfStyle w:val="000000000000" w:firstRow="0" w:lastRow="0" w:firstColumn="0" w:lastColumn="0" w:oddVBand="0" w:evenVBand="0" w:oddHBand="0" w:evenHBand="0" w:firstRowFirstColumn="0" w:firstRowLastColumn="0" w:lastRowFirstColumn="0" w:lastRowLastColumn="0"/>
+              <w:rPr>
+                <w:sz w:val="20"/>
+                <w:szCs w:val="20"/>
+              </w:rPr>
+            </w:pPr>
+          </w:p>
+        </w:tc>
+        <w:tc>
+          <w:tcPr>
+            <w:tcW w:w="2266" w:type="dxa"/>
+            <w:vAlign w:val="center"/>
+          </w:tcPr>
+          <w:p>
+            <w:pPr>
+              <w:jc w:val="center"/>
+              <w:cnfStyle w:val="000000000000" w:firstRow="0" w:lastRow="0" w:firstColumn="0" w:lastColumn="0" w:oddVBand="0" w:evenVBand="0" w:oddHBand="0" w:evenHBand="0" w:firstRowFirstColumn="0" w:firstRowLastColumn="0" w:lastRowFirstColumn="0" w:lastRowLastColumn="0"/>
+              <w:rPr>
+                <w:sz w:val="20"/>
+                <w:szCs w:val="20"/>
+              </w:rPr>
+            </w:pPr>
+          </w:p>
+        </w:tc>
+      </w:tr>
+      <w:tr>
+        <w:trPr>
+          <w:cnfStyle w:val="000000100000" w:firstRow="0" w:lastRow="0" w:firstColumn="0" w:lastColumn="0" w:oddVBand="0" w:evenVBand="0" w:oddHBand="1" w:evenHBand="0" w:firstRowFirstColumn="0" w:firstRowLastColumn="0" w:lastRowFirstColumn="0" w:lastRowLastColumn="0"/>
+        </w:trPr>
+        <w:tc>
+          <w:tcPr>
+            <w:cnfStyle w:val="001000000000" w:firstRow="0" w:lastRow="0" w:firstColumn="1" w:lastColumn="0" w:oddVBand="0" w:evenVBand="0" w:oddHBand="0" w:evenHBand="0" w:firstRowFirstColumn="0" w:firstRowLastColumn="0" w:lastRowFirstColumn="0" w:lastRowLastColumn="0"/>
+            <w:tcW w:w="2265" w:type="dxa"/>
+            <w:vAlign w:val="center"/>
+          </w:tcPr>
+          <w:p>
+            <w:pPr>
+              <w:jc w:val="center"/>
+            </w:pPr>
+            <w:r>
+              <w:t>ilość wiadomości</w:t>
+            </w:r>
+          </w:p>
+        </w:tc>
+        <w:tc>
+          <w:tcPr>
+            <w:tcW w:w="2265" w:type="dxa"/>
+            <w:vAlign w:val="center"/>
+          </w:tcPr>
+          <w:p>
+            <w:pPr>
+              <w:jc w:val="center"/>
+              <w:cnfStyle w:val="000000100000" w:firstRow="0" w:lastRow="0" w:firstColumn="0" w:lastColumn="0" w:oddVBand="0" w:evenVBand="0" w:oddHBand="1" w:evenHBand="0" w:firstRowFirstColumn="0" w:firstRowLastColumn="0" w:lastRowFirstColumn="0" w:lastRowLastColumn="0"/>
+              <w:rPr>
+                <w:sz w:val="20"/>
+                <w:szCs w:val="20"/>
+              </w:rPr>
+            </w:pPr>
+            <w:r>
+              <w:rPr>
+                <w:sz w:val="20"/>
+                <w:szCs w:val="20"/>
+              </w:rPr>
+              <w:t>n*[(n</w:t>
+            </w:r>
+            <w:r>
+              <w:rPr>
+                <w:sz w:val="20"/>
+                <w:szCs w:val="20"/>
+              </w:rPr>
+              <w:noBreakHyphen/>
+              <w:t>1)*</w:t>
+            </w:r>
+            <m:oMath>
+              <m:nary>
+                <m:naryPr>
+                  <m:chr m:val="∑"/>
+                  <m:limLoc m:val="subSup"/>
+                  <m:ctrlPr>
+                    <w:rPr>
+                      <w:rFonts w:ascii="Cambria Math" w:hAnsi="Cambria Math"/>
+                      <w:i/>
+                      <w:sz w:val="20"/>
+                      <w:szCs w:val="20"/>
+                    </w:rPr>
+                  </m:ctrlPr>
+                </m:naryPr>
+                <m:sub>
+                  <m:r>
+                    <w:rPr>
+                      <w:rFonts w:ascii="Cambria Math" w:hAnsi="Cambria Math"/>
+                      <w:sz w:val="20"/>
+                      <w:szCs w:val="20"/>
+                    </w:rPr>
+                    <m:t>k=1</m:t>
+                  </m:r>
+                </m:sub>
+                <m:sup>
+                  <m:r>
+                    <w:rPr>
+                      <w:rFonts w:ascii="Cambria Math" w:hAnsi="Cambria Math"/>
+                      <w:sz w:val="20"/>
+                      <w:szCs w:val="20"/>
+                    </w:rPr>
+                    <m:t>i</m:t>
+                  </m:r>
+                </m:sup>
+                <m:e>
+                  <m:r>
+                    <w:rPr>
+                      <w:rFonts w:ascii="Cambria Math" w:hAnsi="Cambria Math"/>
+                      <w:sz w:val="20"/>
+                      <w:szCs w:val="20"/>
+                    </w:rPr>
+                    <m:t>(</m:t>
+                  </m:r>
+                </m:e>
+              </m:nary>
+            </m:oMath>
+            <w:r>
+              <w:rPr>
+                <w:sz w:val="20"/>
+                <w:szCs w:val="20"/>
+              </w:rPr>
+              <w:t>n</w:t>
+            </w:r>
+            <w:r>
+              <w:rPr>
+                <w:sz w:val="20"/>
+                <w:szCs w:val="20"/>
+              </w:rPr>
+              <w:noBreakHyphen/>
+              <w:t>k)*(n</w:t>
+            </w:r>
+            <w:r>
+              <w:rPr>
+                <w:sz w:val="20"/>
+                <w:szCs w:val="20"/>
+              </w:rPr>
+              <w:noBreakHyphen/>
+              <w:t>k</w:t>
+            </w:r>
+            <w:r>
+              <w:rPr>
+                <w:sz w:val="20"/>
+                <w:szCs w:val="20"/>
+              </w:rPr>
+              <w:noBreakHyphen/>
+              <w:t>1)] wiadomości [1]</w:t>
+            </w:r>
+          </w:p>
+        </w:tc>
+        <w:tc>
+          <w:tcPr>
+            <w:tcW w:w="2265" w:type="dxa"/>
+            <w:vAlign w:val="center"/>
+          </w:tcPr>
+          <w:p>
+            <w:pPr>
+              <w:jc w:val="center"/>
+              <w:cnfStyle w:val="000000100000" w:firstRow="0" w:lastRow="0" w:firstColumn="0" w:lastColumn="0" w:oddVBand="0" w:evenVBand="0" w:oddHBand="1" w:evenHBand="0" w:firstRowFirstColumn="0" w:firstRowLastColumn="0" w:lastRowFirstColumn="0" w:lastRowLastColumn="0"/>
+              <w:rPr>
+                <w:sz w:val="20"/>
+                <w:szCs w:val="20"/>
+              </w:rPr>
+            </w:pPr>
+          </w:p>
+        </w:tc>
+        <w:tc>
+          <w:tcPr>
+            <w:tcW w:w="2266" w:type="dxa"/>
+            <w:vAlign w:val="center"/>
+          </w:tcPr>
+          <w:p>
+            <w:pPr>
+              <w:jc w:val="center"/>
+              <w:cnfStyle w:val="000000100000" w:firstRow="0" w:lastRow="0" w:firstColumn="0" w:lastColumn="0" w:oddVBand="0" w:evenVBand="0" w:oddHBand="1" w:evenHBand="0" w:firstRowFirstColumn="0" w:firstRowLastColumn="0" w:lastRowFirstColumn="0" w:lastRowLastColumn="0"/>
+              <w:rPr>
+                <w:sz w:val="20"/>
+                <w:szCs w:val="20"/>
+              </w:rPr>
+            </w:pPr>
+          </w:p>
+        </w:tc>
+      </w:tr>
+      <w:tr>
+        <w:tc>
+          <w:tcPr>
+            <w:cnfStyle w:val="001000000000" w:firstRow="0" w:lastRow="0" w:firstColumn="1" w:lastColumn="0" w:oddVBand="0" w:evenVBand="0" w:oddHBand="0" w:evenHBand="0" w:firstRowFirstColumn="0" w:firstRowLastColumn="0" w:lastRowFirstColumn="0" w:lastRowLastColumn="0"/>
+            <w:tcW w:w="2265" w:type="dxa"/>
+            <w:vAlign w:val="center"/>
+          </w:tcPr>
+          <w:p>
+            <w:pPr>
+              <w:jc w:val="center"/>
+            </w:pPr>
+            <w:r>
+              <w:t>złożoność obliczeniowa</w:t>
+            </w:r>
+          </w:p>
+        </w:tc>
+        <w:tc>
+          <w:tcPr>
+            <w:tcW w:w="2265" w:type="dxa"/>
+            <w:vAlign w:val="center"/>
+          </w:tcPr>
+          <w:p>
+            <w:pPr>
+              <w:jc w:val="center"/>
+              <w:cnfStyle w:val="000000000000" w:firstRow="0" w:lastRow="0" w:firstColumn="0" w:lastColumn="0" w:oddVBand="0" w:evenVBand="0" w:oddHBand="0" w:evenHBand="0" w:firstRowFirstColumn="0" w:firstRowLastColumn="0" w:lastRowFirstColumn="0" w:lastRowLastColumn="0"/>
+              <w:rPr>
+                <w:sz w:val="20"/>
+                <w:szCs w:val="20"/>
+              </w:rPr>
+            </w:pPr>
+            <w:r>
+              <w:rPr>
+                <w:sz w:val="20"/>
+                <w:szCs w:val="20"/>
+              </w:rPr>
+              <w:t>O(N</w:t>
+            </w:r>
+            <w:r>
+              <w:rPr>
+                <w:sz w:val="20"/>
+                <w:szCs w:val="20"/>
+                <w:vertAlign w:val="superscript"/>
+              </w:rPr>
+              <w:t>f+1</w:t>
+            </w:r>
+            <w:r>
+              <w:rPr>
+                <w:sz w:val="20"/>
+                <w:szCs w:val="20"/>
+              </w:rPr>
+              <w:t>) – dla komunikatów niepodpisanych</w:t>
+            </w:r>
+          </w:p>
+          <w:p>
+            <w:pPr>
+              <w:jc w:val="center"/>
+              <w:cnfStyle w:val="000000000000" w:firstRow="0" w:lastRow="0" w:firstColumn="0" w:lastColumn="0" w:oddVBand="0" w:evenVBand="0" w:oddHBand="0" w:evenHBand="0" w:firstRowFirstColumn="0" w:firstRowLastColumn="0" w:lastRowFirstColumn="0" w:lastRowLastColumn="0"/>
+              <w:rPr>
+                <w:sz w:val="20"/>
+                <w:szCs w:val="20"/>
+              </w:rPr>
+            </w:pPr>
+            <w:r>
+              <w:rPr>
+                <w:sz w:val="20"/>
+                <w:szCs w:val="20"/>
+              </w:rPr>
+              <w:t>O(N</w:t>
+            </w:r>
+            <w:r>
+              <w:rPr>
+                <w:sz w:val="20"/>
+                <w:szCs w:val="20"/>
+                <w:vertAlign w:val="superscript"/>
+              </w:rPr>
+              <w:t>2</w:t>
+            </w:r>
+            <w:r>
+              <w:rPr>
+                <w:sz w:val="20"/>
+                <w:szCs w:val="20"/>
+              </w:rPr>
+              <w:t>) – dla komunikatów podpisanych [5]</w:t>
+            </w:r>
+          </w:p>
+        </w:tc>
+        <w:tc>
+          <w:tcPr>
+            <w:tcW w:w="2265" w:type="dxa"/>
+            <w:vAlign w:val="center"/>
+          </w:tcPr>
+          <w:p>
+            <w:pPr>
+              <w:jc w:val="center"/>
+              <w:cnfStyle w:val="000000000000" w:firstRow="0" w:lastRow="0" w:firstColumn="0" w:lastColumn="0" w:oddVBand="0" w:evenVBand="0" w:oddHBand="0" w:evenHBand="0" w:firstRowFirstColumn="0" w:firstRowLastColumn="0" w:lastRowFirstColumn="0" w:lastRowLastColumn="0"/>
+              <w:rPr>
+                <w:sz w:val="20"/>
+                <w:szCs w:val="20"/>
+              </w:rPr>
+            </w:pPr>
+          </w:p>
+        </w:tc>
+        <w:tc>
+          <w:tcPr>
+            <w:tcW w:w="2266" w:type="dxa"/>
+            <w:vAlign w:val="center"/>
+          </w:tcPr>
+          <w:p>
+            <w:pPr>
+              <w:jc w:val="center"/>
+              <w:cnfStyle w:val="000000000000" w:firstRow="0" w:lastRow="0" w:firstColumn="0" w:lastColumn="0" w:oddVBand="0" w:evenVBand="0" w:oddHBand="0" w:evenHBand="0" w:firstRowFirstColumn="0" w:firstRowLastColumn="0" w:lastRowFirstColumn="0" w:lastRowLastColumn="0"/>
+              <w:rPr>
+                <w:sz w:val="20"/>
+                <w:szCs w:val="20"/>
+              </w:rPr>
             </w:pPr>
           </w:p>
         </w:tc>
@@ -2096,17 +2872,16 @@
           <w:color w:val="auto"/>
         </w:rPr>
       </w:pPr>
-      <w:bookmarkStart w:id="3" w:name="_Toc451346146"/>
+      <w:bookmarkStart w:id="2" w:name="_Toc451346146"/>
       <w:r>
         <w:rPr>
           <w:rFonts w:ascii="Times New Roman" w:hAnsi="Times New Roman"/>
           <w:b/>
           <w:color w:val="auto"/>
         </w:rPr>
-        <w:lastRenderedPageBreak/>
         <w:t>Analiza porównawcza algorytmów</w:t>
       </w:r>
-      <w:bookmarkEnd w:id="3"/>
+      <w:bookmarkEnd w:id="2"/>
     </w:p>
     <w:p>
       <w:pPr>
@@ -2123,7 +2898,7 @@
           <w:color w:val="auto"/>
         </w:rPr>
       </w:pPr>
-      <w:bookmarkStart w:id="4" w:name="_Toc451346147"/>
+      <w:bookmarkStart w:id="3" w:name="_Toc451346147"/>
       <w:r>
         <w:rPr>
           <w:rFonts w:ascii="Times New Roman" w:hAnsi="Times New Roman"/>
@@ -2132,7 +2907,7 @@
         </w:rPr>
         <w:t>Opis sposobu oceniania algorytmów oraz wybór najlepszego</w:t>
       </w:r>
-      <w:bookmarkEnd w:id="4"/>
+      <w:bookmarkEnd w:id="3"/>
       <w:r>
         <w:rPr>
           <w:rFonts w:ascii="Times New Roman" w:hAnsi="Times New Roman"/>
@@ -2157,7 +2932,7 @@
           <w:color w:val="auto"/>
         </w:rPr>
       </w:pPr>
-      <w:bookmarkStart w:id="5" w:name="_Toc451346148"/>
+      <w:bookmarkStart w:id="4" w:name="_Toc451346148"/>
       <w:r>
         <w:rPr>
           <w:rFonts w:ascii="Times New Roman" w:hAnsi="Times New Roman"/>
@@ -2166,7 +2941,7 @@
         </w:rPr>
         <w:t>Technologie rozproszone dostępne na rynku</w:t>
       </w:r>
-      <w:bookmarkEnd w:id="5"/>
+      <w:bookmarkEnd w:id="4"/>
     </w:p>
     <w:p>
       <w:pPr>
@@ -2183,7 +2958,7 @@
           <w:color w:val="auto"/>
         </w:rPr>
       </w:pPr>
-      <w:bookmarkStart w:id="6" w:name="_Toc451346149"/>
+      <w:bookmarkStart w:id="5" w:name="_Toc451346149"/>
       <w:r>
         <w:rPr>
           <w:rFonts w:ascii="Times New Roman" w:hAnsi="Times New Roman"/>
@@ -2192,7 +2967,7 @@
         </w:rPr>
         <w:t>Analiza porównawcza implementacji</w:t>
       </w:r>
-      <w:bookmarkEnd w:id="6"/>
+      <w:bookmarkEnd w:id="5"/>
     </w:p>
     <w:p>
       <w:pPr>
@@ -2209,7 +2984,7 @@
           <w:color w:val="auto"/>
         </w:rPr>
       </w:pPr>
-      <w:bookmarkStart w:id="7" w:name="_Toc451346150"/>
+      <w:bookmarkStart w:id="6" w:name="_Toc451346150"/>
       <w:r>
         <w:rPr>
           <w:rFonts w:ascii="Times New Roman" w:hAnsi="Times New Roman"/>
@@ -2218,7 +2993,7 @@
         </w:rPr>
         <w:t>Wnioski</w:t>
       </w:r>
-      <w:bookmarkEnd w:id="7"/>
+      <w:bookmarkEnd w:id="6"/>
     </w:p>
     <w:p>
       <w:pPr>
@@ -2235,7 +3010,7 @@
           <w:color w:val="auto"/>
         </w:rPr>
       </w:pPr>
-      <w:bookmarkStart w:id="8" w:name="_Toc451346151"/>
+      <w:bookmarkStart w:id="7" w:name="_Toc451346151"/>
       <w:r>
         <w:rPr>
           <w:rFonts w:ascii="Times New Roman" w:hAnsi="Times New Roman"/>
@@ -2244,29 +3019,262 @@
         </w:rPr>
         <w:t>Bibliografia</w:t>
       </w:r>
+      <w:bookmarkEnd w:id="7"/>
+      <w:r>
+        <w:rPr>
+          <w:rFonts w:ascii="Times New Roman" w:hAnsi="Times New Roman"/>
+          <w:b/>
+          <w:color w:val="auto"/>
+        </w:rPr>
+        <w:t xml:space="preserve"> (oczywiście trzeba będzie ją poprawić)</w:t>
+      </w:r>
+    </w:p>
+    <w:p>
+      <w:pPr>
+        <w:pStyle w:val="Akapitzlist"/>
+        <w:ind w:left="0"/>
+      </w:pPr>
+      <w:r>
+        <w:t>[1]. Ben-</w:t>
+      </w:r>
+      <w:proofErr w:type="spellStart"/>
+      <w:r>
+        <w:t>Ari</w:t>
+      </w:r>
+      <w:proofErr w:type="spellEnd"/>
+      <w:r>
+        <w:t xml:space="preserve"> M., „Podstawy programowania współbieżnego i rozproszonego, wyd. 2 zm. i </w:t>
+      </w:r>
+      <w:proofErr w:type="spellStart"/>
+      <w:r>
+        <w:t>rozsz</w:t>
+      </w:r>
+      <w:proofErr w:type="spellEnd"/>
+      <w:r>
+        <w:t>.”</w:t>
+      </w:r>
+      <w:bookmarkStart w:id="8" w:name="_GoBack"/>
       <w:bookmarkEnd w:id="8"/>
       <w:r>
-        <w:rPr>
-          <w:rFonts w:ascii="Times New Roman" w:hAnsi="Times New Roman"/>
-          <w:b/>
-          <w:color w:val="auto"/>
-        </w:rPr>
-        <w:t xml:space="preserve"> (oczywiście trzeba będzie ją poprawić)</w:t>
-      </w:r>
-    </w:p>
-    <w:p>
-      <w:r>
-        <w:t xml:space="preserve">[1]. Ben-Ari Mordechai, Podstawy programowania współbieżnego i rozproszonego, wyd. 2 zm. i rozsz., </w:t>
-      </w:r>
-      <w:r>
-        <w:t xml:space="preserve">rozdział 12, str. 237-240, </w:t>
-      </w:r>
-      <w:r>
-        <w:t>Wydawnictwa Naukowo-Techniczne, 2009, Warszawa</w:t>
-      </w:r>
-    </w:p>
+        <w:t>, rozdział 12, str. 237-240, Wydawnictwa Naukowo-Techniczne, 2009, Warszawa</w:t>
+      </w:r>
+    </w:p>
+    <w:p>
+      <w:pPr>
+        <w:pStyle w:val="Akapitzlist"/>
+        <w:ind w:left="0"/>
+        <w:rPr>
+          <w:lang w:val="en-US"/>
+        </w:rPr>
+      </w:pPr>
+      <w:r>
+        <w:rPr>
+          <w:lang w:val="en-US"/>
+        </w:rPr>
+        <w:lastRenderedPageBreak/>
+        <w:t xml:space="preserve">[2]. The Byzantine Generals Problem (with Marshall Pease and Robert </w:t>
+      </w:r>
+      <w:proofErr w:type="spellStart"/>
+      <w:r>
+        <w:rPr>
+          <w:lang w:val="en-US"/>
+        </w:rPr>
+        <w:t>Shostak</w:t>
+      </w:r>
+      <w:proofErr w:type="spellEnd"/>
+      <w:r>
+        <w:rPr>
+          <w:lang w:val="en-US"/>
+        </w:rPr>
+        <w:t xml:space="preserve">), ACM Transactions on Programming Languages and Systems 4, 3 July 1982, </w:t>
+      </w:r>
+      <w:hyperlink r:id="rId10" w:tgtFrame="_blank" w:history="1">
+        <w:r>
+          <w:rPr>
+            <w:rStyle w:val="Hipercze"/>
+            <w:rFonts w:ascii="Tahoma" w:hAnsi="Tahoma" w:cs="Tahoma"/>
+            <w:b/>
+            <w:bCs/>
+            <w:color w:val="auto"/>
+            <w:sz w:val="18"/>
+            <w:szCs w:val="18"/>
+            <w:shd w:val="clear" w:color="auto" w:fill="FFFFFF"/>
+            <w:lang w:val="en-US"/>
+          </w:rPr>
+          <w:t>http://research.microsoft.com/users/lamport/pubs/byz.pdf</w:t>
+        </w:r>
+      </w:hyperlink>
+      <w:r>
+        <w:rPr>
+          <w:lang w:val="en-US"/>
+        </w:rPr>
+        <w:t>, (</w:t>
+      </w:r>
+      <w:proofErr w:type="spellStart"/>
+      <w:r>
+        <w:rPr>
+          <w:lang w:val="en-US"/>
+        </w:rPr>
+        <w:t>dostęp</w:t>
+      </w:r>
+      <w:proofErr w:type="spellEnd"/>
+      <w:r>
+        <w:rPr>
+          <w:lang w:val="en-US"/>
+        </w:rPr>
+        <w:t>: 22.05.2016)</w:t>
+      </w:r>
+    </w:p>
+    <w:p>
+      <w:pPr>
+        <w:pStyle w:val="Akapitzlist"/>
+        <w:ind w:left="0"/>
+        <w:rPr>
+          <w:lang w:val="en-US"/>
+        </w:rPr>
+      </w:pPr>
+      <w:r>
+        <w:rPr>
+          <w:lang w:val="en-US"/>
+        </w:rPr>
+        <w:t xml:space="preserve">[3]. Nelson M., “The Byzantine Generals Problem”, </w:t>
+      </w:r>
+      <w:proofErr w:type="spellStart"/>
+      <w:r>
+        <w:rPr>
+          <w:lang w:val="en-US"/>
+        </w:rPr>
+        <w:t>artykuł</w:t>
+      </w:r>
+      <w:proofErr w:type="spellEnd"/>
+      <w:r>
+        <w:rPr>
+          <w:lang w:val="en-US"/>
+        </w:rPr>
+        <w:t xml:space="preserve">: </w:t>
+      </w:r>
+      <w:hyperlink r:id="rId11" w:history="1">
+        <w:r>
+          <w:rPr>
+            <w:rStyle w:val="Hipercze"/>
+            <w:lang w:val="en-US"/>
+          </w:rPr>
+          <w:t>http://marknelson.us/2007/07/23/byzantine/</w:t>
+        </w:r>
+      </w:hyperlink>
+      <w:r>
+        <w:rPr>
+          <w:lang w:val="en-US"/>
+        </w:rPr>
+        <w:t>, (</w:t>
+      </w:r>
+      <w:proofErr w:type="spellStart"/>
+      <w:r>
+        <w:rPr>
+          <w:lang w:val="en-US"/>
+        </w:rPr>
+        <w:t>dostęp</w:t>
+      </w:r>
+      <w:proofErr w:type="spellEnd"/>
+      <w:r>
+        <w:rPr>
+          <w:lang w:val="en-US"/>
+        </w:rPr>
+        <w:t>: 22.05.2016)</w:t>
+      </w:r>
+    </w:p>
+    <w:p>
+      <w:pPr>
+        <w:pStyle w:val="Akapitzlist"/>
+        <w:ind w:left="0"/>
+        <w:rPr>
+          <w:lang w:val="en-US"/>
+        </w:rPr>
+      </w:pPr>
+      <w:r>
+        <w:rPr>
+          <w:lang w:val="en-US"/>
+        </w:rPr>
+        <w:t xml:space="preserve">[4]. </w:t>
+      </w:r>
+      <w:proofErr w:type="spellStart"/>
+      <w:r>
+        <w:rPr>
+          <w:lang w:val="en-US"/>
+        </w:rPr>
+        <w:t>Coulouris</w:t>
+      </w:r>
+      <w:proofErr w:type="spellEnd"/>
+      <w:r>
+        <w:rPr>
+          <w:lang w:val="en-US"/>
+        </w:rPr>
+        <w:t xml:space="preserve"> G., </w:t>
+      </w:r>
+      <w:proofErr w:type="spellStart"/>
+      <w:r>
+        <w:rPr>
+          <w:lang w:val="en-US"/>
+        </w:rPr>
+        <w:t>Dollimore</w:t>
+      </w:r>
+      <w:proofErr w:type="spellEnd"/>
+      <w:r>
+        <w:rPr>
+          <w:lang w:val="en-US"/>
+        </w:rPr>
+        <w:t xml:space="preserve"> J., </w:t>
+      </w:r>
+      <w:proofErr w:type="spellStart"/>
+      <w:r>
+        <w:rPr>
+          <w:lang w:val="en-US"/>
+        </w:rPr>
+        <w:t>Kindberg</w:t>
+      </w:r>
+      <w:proofErr w:type="spellEnd"/>
+      <w:r>
+        <w:rPr>
+          <w:lang w:val="en-US"/>
+        </w:rPr>
+        <w:t xml:space="preserve"> T., Gordon B., “Distributed Systems. Concepts and Design. Fifth Edition”, str. 662, Pearson Education, 2012, Boston</w:t>
+      </w:r>
+    </w:p>
+    <w:p>
+      <w:pPr>
+        <w:pStyle w:val="Akapitzlist"/>
+        <w:ind w:left="0"/>
+      </w:pPr>
+      <w:r>
+        <w:t xml:space="preserve">[5]. </w:t>
+      </w:r>
+      <w:r>
+        <w:t xml:space="preserve">“Systemy Równoległe i rozproszone”, </w:t>
+      </w:r>
+      <w:r>
+        <w:t xml:space="preserve">wykład nr 13 – „Rozgłaszanie i uzgadnianie”, </w:t>
+      </w:r>
+      <w:r>
+        <w:t xml:space="preserve">strona z materiałami dydaktycznymi dr hab. </w:t>
+      </w:r>
+      <w:r>
+        <w:t xml:space="preserve">inż. K. Banasia, </w:t>
+      </w:r>
+      <w:hyperlink r:id="rId12" w:history="1">
+        <w:r>
+          <w:rPr>
+            <w:rStyle w:val="Hipercze"/>
+          </w:rPr>
+          <w:t>http://www.metal.agh.edu.pl/~banas/SRR/SRR_W13_Rozglaszanie_Uzgadnianie.pdf</w:t>
+        </w:r>
+      </w:hyperlink>
+      <w:r>
+        <w:t>, (dostęp: 22.05.2016)</w:t>
+      </w:r>
+    </w:p>
+    <w:p/>
     <w:sectPr>
-      <w:footerReference w:type="default" r:id="rId10"/>
+      <w:footerReference w:type="default" r:id="rId13"/>
       <w:pgSz w:w="11906" w:h="16838"/>
       <w:pgMar w:top="1134" w:right="1134" w:bottom="1134" w:left="1134" w:header="709" w:footer="709" w:gutter="567"/>
       <w:cols w:space="708"/>
@@ -2334,7 +3342,7 @@
           <w:rPr>
             <w:noProof/>
           </w:rPr>
-          <w:t>4</w:t>
+          <w:t>5</w:t>
         </w:r>
         <w:r>
           <w:fldChar w:fldCharType="end"/>
@@ -3451,6 +4459,7 @@
     <w:lsdException w:name="Strong" w:qFormat="1"/>
     <w:lsdException w:name="Emphasis" w:qFormat="1"/>
     <w:lsdException w:name="HTML Variable" w:semiHidden="1" w:unhideWhenUsed="1"/>
+    <w:lsdException w:name="Normal Table" w:semiHidden="1" w:unhideWhenUsed="1"/>
     <w:lsdException w:name="Outline List 3" w:semiHidden="1" w:unhideWhenUsed="1"/>
     <w:lsdException w:name="Table Simple 1" w:semiHidden="1" w:unhideWhenUsed="1"/>
     <w:lsdException w:name="Table Simple 2" w:semiHidden="1" w:unhideWhenUsed="1"/>
@@ -3493,7 +4502,9 @@
     <w:lsdException w:name="Table Subtle 2" w:semiHidden="1" w:unhideWhenUsed="1"/>
     <w:lsdException w:name="Table Web 1" w:semiHidden="1" w:unhideWhenUsed="1"/>
     <w:lsdException w:name="Table Web 2" w:semiHidden="1" w:unhideWhenUsed="1"/>
+    <w:lsdException w:name="Table Web 3" w:semiHidden="1" w:unhideWhenUsed="1"/>
     <w:lsdException w:name="Balloon Text" w:semiHidden="1" w:unhideWhenUsed="1"/>
+    <w:lsdException w:name="Table Theme" w:semiHidden="1" w:unhideWhenUsed="1"/>
     <w:lsdException w:name="Placeholder Text" w:semiHidden="1" w:uiPriority="99"/>
     <w:lsdException w:name="No Spacing" w:uiPriority="1" w:qFormat="1"/>
     <w:lsdException w:name="Light Shading" w:uiPriority="60"/>
@@ -4710,7 +5721,7 @@
 </file>
 
 <file path=customXml/itemProps1.xml><?xml version="1.0" encoding="utf-8"?>
-<ds:datastoreItem xmlns:ds="http://schemas.openxmlformats.org/officeDocument/2006/customXml" ds:itemID="{F5C8401B-AFBA-42F4-8093-FB72EB5C7C23}">
+<ds:datastoreItem xmlns:ds="http://schemas.openxmlformats.org/officeDocument/2006/customXml" ds:itemID="{6C3B5441-81BE-432D-9042-F4C42AB8F015}">
   <ds:schemaRefs>
     <ds:schemaRef ds:uri="http://schemas.openxmlformats.org/officeDocument/2006/bibliography"/>
   </ds:schemaRefs>

</xml_diff>

<commit_message>
Uzupełnienie dokumentu o twórców algorytmów oraz datę ich powstania wraz z linkami do artykułów
</commit_message>
<xml_diff>
--- a/Projekt SRiR - uzgadnianie.docx
+++ b/Projekt SRiR - uzgadnianie.docx
@@ -1,6 +1,6 @@
 
 <file path=word/document.xml><?xml version="1.0" encoding="utf-8"?>
-<w:document xmlns:ve="http://schemas.openxmlformats.org/markup-compatibility/2006" xmlns:o="urn:schemas-microsoft-com:office:office" xmlns:r="http://schemas.openxmlformats.org/officeDocument/2006/relationships" xmlns:m="http://schemas.openxmlformats.org/officeDocument/2006/math" xmlns:v="urn:schemas-microsoft-com:vml" xmlns:wp="http://schemas.openxmlformats.org/drawingml/2006/wordprocessingDrawing" xmlns:w10="urn:schemas-microsoft-com:office:word" xmlns:w="http://schemas.openxmlformats.org/wordprocessingml/2006/main" xmlns:wne="http://schemas.microsoft.com/office/word/2006/wordml">
+<w:document xmlns:wpc="http://schemas.microsoft.com/office/word/2010/wordprocessingCanvas" xmlns:cx="http://schemas.microsoft.com/office/drawing/2014/chartex" xmlns:cx1="http://schemas.microsoft.com/office/drawing/2015/9/8/chartex" xmlns:cx2="http://schemas.microsoft.com/office/drawing/2015/10/21/chartex" xmlns:mc="http://schemas.openxmlformats.org/markup-compatibility/2006" xmlns:o="urn:schemas-microsoft-com:office:office" xmlns:r="http://schemas.openxmlformats.org/officeDocument/2006/relationships" xmlns:m="http://schemas.openxmlformats.org/officeDocument/2006/math" xmlns:v="urn:schemas-microsoft-com:vml" xmlns:wp14="http://schemas.microsoft.com/office/word/2010/wordprocessingDrawing" xmlns:wp="http://schemas.openxmlformats.org/drawingml/2006/wordprocessingDrawing" xmlns:w10="urn:schemas-microsoft-com:office:word" xmlns:w="http://schemas.openxmlformats.org/wordprocessingml/2006/main" xmlns:w14="http://schemas.microsoft.com/office/word/2010/wordml" xmlns:w15="http://schemas.microsoft.com/office/word/2012/wordml" xmlns:w16se="http://schemas.microsoft.com/office/word/2015/wordml/symex" xmlns:wpg="http://schemas.microsoft.com/office/word/2010/wordprocessingGroup" xmlns:wpi="http://schemas.microsoft.com/office/word/2010/wordprocessingInk" xmlns:wne="http://schemas.microsoft.com/office/word/2006/wordml" xmlns:wps="http://schemas.microsoft.com/office/word/2010/wordprocessingShape" mc:Ignorable="w14 w15 w16se wp14">
   <w:body>
     <w:p>
       <w:pPr>
@@ -81,7 +81,7 @@
                     <a:blip r:embed="rId8" cstate="print">
                       <a:extLst>
                         <a:ext uri="{28A0092B-C50C-407E-A947-70E740481C1C}">
-                          <a14:useLocalDpi xmlns:a14="http://schemas.microsoft.com/office/drawing/2010/main" xmlns:wps="http://schemas.microsoft.com/office/word/2010/wordprocessingShape" xmlns:wpi="http://schemas.microsoft.com/office/word/2010/wordprocessingInk" xmlns:wpg="http://schemas.microsoft.com/office/word/2010/wordprocessingGroup" xmlns:w16se="http://schemas.microsoft.com/office/word/2015/wordml/symex" xmlns:w15="http://schemas.microsoft.com/office/word/2012/wordml" xmlns:w14="http://schemas.microsoft.com/office/word/2010/wordml" xmlns:w="http://schemas.openxmlformats.org/wordprocessingml/2006/main" xmlns:w10="urn:schemas-microsoft-com:office:word" xmlns:wp14="http://schemas.microsoft.com/office/word/2010/wordprocessingDrawing" xmlns:v="urn:schemas-microsoft-com:vml" xmlns:o="urn:schemas-microsoft-com:office:office" xmlns:mc="http://schemas.openxmlformats.org/markup-compatibility/2006" xmlns:cx2="http://schemas.microsoft.com/office/drawing/2015/10/21/chartex" xmlns:cx1="http://schemas.microsoft.com/office/drawing/2015/9/8/chartex" xmlns:cx="http://schemas.microsoft.com/office/drawing/2014/chartex" xmlns:wpc="http://schemas.microsoft.com/office/word/2010/wordprocessingCanvas" xmlns="" val="0"/>
+                          <a14:useLocalDpi xmlns:a14="http://schemas.microsoft.com/office/drawing/2010/main" val="0"/>
                         </a:ext>
                       </a:extLst>
                     </a:blip>
@@ -157,7 +157,7 @@
                     <a:blip r:embed="rId9" cstate="print">
                       <a:extLst>
                         <a:ext uri="{28A0092B-C50C-407E-A947-70E740481C1C}">
-                          <a14:useLocalDpi xmlns:a14="http://schemas.microsoft.com/office/drawing/2010/main" xmlns:wps="http://schemas.microsoft.com/office/word/2010/wordprocessingShape" xmlns:wpi="http://schemas.microsoft.com/office/word/2010/wordprocessingInk" xmlns:wpg="http://schemas.microsoft.com/office/word/2010/wordprocessingGroup" xmlns:w16se="http://schemas.microsoft.com/office/word/2015/wordml/symex" xmlns:w15="http://schemas.microsoft.com/office/word/2012/wordml" xmlns:w14="http://schemas.microsoft.com/office/word/2010/wordml" xmlns:w="http://schemas.openxmlformats.org/wordprocessingml/2006/main" xmlns:w10="urn:schemas-microsoft-com:office:word" xmlns:wp14="http://schemas.microsoft.com/office/word/2010/wordprocessingDrawing" xmlns:v="urn:schemas-microsoft-com:vml" xmlns:o="urn:schemas-microsoft-com:office:office" xmlns:mc="http://schemas.openxmlformats.org/markup-compatibility/2006" xmlns:cx2="http://schemas.microsoft.com/office/drawing/2015/10/21/chartex" xmlns:cx1="http://schemas.microsoft.com/office/drawing/2015/9/8/chartex" xmlns:cx="http://schemas.microsoft.com/office/drawing/2014/chartex" xmlns:wpc="http://schemas.microsoft.com/office/word/2010/wordprocessingCanvas" xmlns="" val="0"/>
+                          <a14:useLocalDpi xmlns:a14="http://schemas.microsoft.com/office/drawing/2010/main" val="0"/>
                         </a:ext>
                       </a:extLst>
                     </a:blip>
@@ -1586,7 +1586,7 @@
     </w:p>
     <w:tbl>
       <w:tblPr>
-        <w:tblStyle w:val="ListTable4Accent5"/>
+        <w:tblStyle w:val="Tabelalisty4akcent51"/>
         <w:tblW w:w="0" w:type="auto"/>
         <w:jc w:val="center"/>
         <w:tblBorders>
@@ -1597,22 +1597,22 @@
           <w:insideH w:val="single" w:sz="4" w:space="0" w:color="auto"/>
           <w:insideV w:val="single" w:sz="4" w:space="0" w:color="auto"/>
         </w:tblBorders>
-        <w:tblLook w:val="04A0"/>
+        <w:tblLook w:val="04A0" w:firstRow="1" w:lastRow="0" w:firstColumn="1" w:lastColumn="0" w:noHBand="0" w:noVBand="1"/>
       </w:tblPr>
       <w:tblGrid>
-        <w:gridCol w:w="5387"/>
-        <w:gridCol w:w="1726"/>
-        <w:gridCol w:w="1818"/>
+        <w:gridCol w:w="4786"/>
+        <w:gridCol w:w="3244"/>
+        <w:gridCol w:w="1257"/>
       </w:tblGrid>
       <w:tr>
         <w:trPr>
-          <w:cnfStyle w:val="100000000000"/>
+          <w:cnfStyle w:val="100000000000" w:firstRow="1" w:lastRow="0" w:firstColumn="0" w:lastColumn="0" w:oddVBand="0" w:evenVBand="0" w:oddHBand="0" w:evenHBand="0" w:firstRowFirstColumn="0" w:firstRowLastColumn="0" w:lastRowFirstColumn="0" w:lastRowLastColumn="0"/>
           <w:jc w:val="center"/>
         </w:trPr>
         <w:tc>
           <w:tcPr>
-            <w:cnfStyle w:val="001000000000"/>
-            <w:tcW w:w="5387" w:type="dxa"/>
+            <w:cnfStyle w:val="001000000000" w:firstRow="0" w:lastRow="0" w:firstColumn="1" w:lastColumn="0" w:oddVBand="0" w:evenVBand="0" w:oddHBand="0" w:evenHBand="0" w:firstRowFirstColumn="0" w:firstRowLastColumn="0" w:lastRowFirstColumn="0" w:lastRowLastColumn="0"/>
+            <w:tcW w:w="4786" w:type="dxa"/>
             <w:vAlign w:val="center"/>
           </w:tcPr>
           <w:p>
@@ -1626,13 +1626,13 @@
         </w:tc>
         <w:tc>
           <w:tcPr>
-            <w:tcW w:w="1726" w:type="dxa"/>
+            <w:tcW w:w="3244" w:type="dxa"/>
             <w:vAlign w:val="center"/>
           </w:tcPr>
           <w:p>
             <w:pPr>
               <w:jc w:val="center"/>
-              <w:cnfStyle w:val="100000000000"/>
+              <w:cnfStyle w:val="100000000000" w:firstRow="1" w:lastRow="0" w:firstColumn="0" w:lastColumn="0" w:oddVBand="0" w:evenVBand="0" w:oddHBand="0" w:evenHBand="0" w:firstRowFirstColumn="0" w:firstRowLastColumn="0" w:lastRowFirstColumn="0" w:lastRowLastColumn="0"/>
             </w:pPr>
             <w:r>
               <w:t>Twórca</w:t>
@@ -1641,13 +1641,13 @@
         </w:tc>
         <w:tc>
           <w:tcPr>
-            <w:tcW w:w="1818" w:type="dxa"/>
+            <w:tcW w:w="1257" w:type="dxa"/>
             <w:vAlign w:val="center"/>
           </w:tcPr>
           <w:p>
             <w:pPr>
               <w:jc w:val="center"/>
-              <w:cnfStyle w:val="100000000000"/>
+              <w:cnfStyle w:val="100000000000" w:firstRow="1" w:lastRow="0" w:firstColumn="0" w:lastColumn="0" w:oddVBand="0" w:evenVBand="0" w:oddHBand="0" w:evenHBand="0" w:firstRowFirstColumn="0" w:firstRowLastColumn="0" w:lastRowFirstColumn="0" w:lastRowLastColumn="0"/>
             </w:pPr>
             <w:r>
               <w:t>Rok powstania</w:t>
@@ -1657,13 +1657,13 @@
       </w:tr>
       <w:tr>
         <w:trPr>
-          <w:cnfStyle w:val="000000100000"/>
+          <w:cnfStyle w:val="000000100000" w:firstRow="0" w:lastRow="0" w:firstColumn="0" w:lastColumn="0" w:oddVBand="0" w:evenVBand="0" w:oddHBand="1" w:evenHBand="0" w:firstRowFirstColumn="0" w:firstRowLastColumn="0" w:lastRowFirstColumn="0" w:lastRowLastColumn="0"/>
           <w:jc w:val="center"/>
         </w:trPr>
         <w:tc>
           <w:tcPr>
-            <w:cnfStyle w:val="001000000000"/>
-            <w:tcW w:w="5387" w:type="dxa"/>
+            <w:cnfStyle w:val="001000000000" w:firstRow="0" w:lastRow="0" w:firstColumn="1" w:lastColumn="0" w:oddVBand="0" w:evenVBand="0" w:oddHBand="0" w:evenHBand="0" w:firstRowFirstColumn="0" w:firstRowLastColumn="0" w:lastRowFirstColumn="0" w:lastRowLastColumn="0"/>
+            <w:tcW w:w="4786" w:type="dxa"/>
             <w:vAlign w:val="center"/>
           </w:tcPr>
           <w:p>
@@ -1671,7 +1671,7 @@
               <w:jc w:val="center"/>
             </w:pPr>
             <w:r>
-              <w:t>Algorytm generałów bizantyjskich [</w:t>
+              <w:t>Algorytm generałów bizantyjskich (Byzantine Generals Algorithm) [</w:t>
             </w:r>
             <w:r>
               <w:rPr>
@@ -1687,13 +1687,13 @@
         </w:tc>
         <w:tc>
           <w:tcPr>
-            <w:tcW w:w="1726" w:type="dxa"/>
+            <w:tcW w:w="3244" w:type="dxa"/>
             <w:vAlign w:val="center"/>
           </w:tcPr>
           <w:p>
             <w:pPr>
               <w:jc w:val="center"/>
-              <w:cnfStyle w:val="000000100000"/>
+              <w:cnfStyle w:val="000000100000" w:firstRow="0" w:lastRow="0" w:firstColumn="0" w:lastColumn="0" w:oddVBand="0" w:evenVBand="0" w:oddHBand="1" w:evenHBand="0" w:firstRowFirstColumn="0" w:firstRowLastColumn="0" w:lastRowFirstColumn="0" w:lastRowLastColumn="0"/>
               <w:rPr>
                 <w:lang w:val="en-US"/>
               </w:rPr>
@@ -1708,7 +1708,7 @@
           <w:p>
             <w:pPr>
               <w:jc w:val="center"/>
-              <w:cnfStyle w:val="000000100000"/>
+              <w:cnfStyle w:val="000000100000" w:firstRow="0" w:lastRow="0" w:firstColumn="0" w:lastColumn="0" w:oddVBand="0" w:evenVBand="0" w:oddHBand="1" w:evenHBand="0" w:firstRowFirstColumn="0" w:firstRowLastColumn="0" w:lastRowFirstColumn="0" w:lastRowLastColumn="0"/>
               <w:rPr>
                 <w:lang w:val="en-US"/>
               </w:rPr>
@@ -1723,7 +1723,7 @@
           <w:p>
             <w:pPr>
               <w:jc w:val="center"/>
-              <w:cnfStyle w:val="000000100000"/>
+              <w:cnfStyle w:val="000000100000" w:firstRow="0" w:lastRow="0" w:firstColumn="0" w:lastColumn="0" w:oddVBand="0" w:evenVBand="0" w:oddHBand="1" w:evenHBand="0" w:firstRowFirstColumn="0" w:firstRowLastColumn="0" w:lastRowFirstColumn="0" w:lastRowLastColumn="0"/>
               <w:rPr>
                 <w:lang w:val="en-US"/>
               </w:rPr>
@@ -1738,13 +1738,13 @@
         </w:tc>
         <w:tc>
           <w:tcPr>
-            <w:tcW w:w="1818" w:type="dxa"/>
+            <w:tcW w:w="1257" w:type="dxa"/>
             <w:vAlign w:val="center"/>
           </w:tcPr>
           <w:p>
             <w:pPr>
               <w:jc w:val="center"/>
-              <w:cnfStyle w:val="000000100000"/>
+              <w:cnfStyle w:val="000000100000" w:firstRow="0" w:lastRow="0" w:firstColumn="0" w:lastColumn="0" w:oddVBand="0" w:evenVBand="0" w:oddHBand="1" w:evenHBand="0" w:firstRowFirstColumn="0" w:firstRowLastColumn="0" w:lastRowFirstColumn="0" w:lastRowLastColumn="0"/>
               <w:rPr>
                 <w:lang w:val="en-US"/>
               </w:rPr>
@@ -1764,53 +1764,87 @@
         </w:trPr>
         <w:tc>
           <w:tcPr>
-            <w:cnfStyle w:val="001000000000"/>
-            <w:tcW w:w="5387" w:type="dxa"/>
+            <w:cnfStyle w:val="001000000000" w:firstRow="0" w:lastRow="0" w:firstColumn="1" w:lastColumn="0" w:oddVBand="0" w:evenVBand="0" w:oddHBand="0" w:evenHBand="0" w:firstRowFirstColumn="0" w:firstRowLastColumn="0" w:lastRowFirstColumn="0" w:lastRowLastColumn="0"/>
+            <w:tcW w:w="4786" w:type="dxa"/>
             <w:vAlign w:val="center"/>
           </w:tcPr>
           <w:p>
             <w:pPr>
               <w:jc w:val="center"/>
-            </w:pPr>
-            <w:r>
-              <w:t>Algorytm rozpływowy (flooding)</w:t>
-            </w:r>
-          </w:p>
-        </w:tc>
-        <w:tc>
-          <w:tcPr>
-            <w:tcW w:w="1726" w:type="dxa"/>
+              <w:rPr>
+                <w:lang w:val="en-US"/>
+              </w:rPr>
+            </w:pPr>
+            <w:r>
+              <w:rPr>
+                <w:lang w:val="en-US"/>
+              </w:rPr>
+              <w:t>Algorytm króla (The Phase King Algorithm) [</w:t>
+            </w:r>
+            <w:r>
+              <w:rPr>
+                <w:rStyle w:val="Odwoanieprzypisukocowego"/>
+                <w:vertAlign w:val="baseline"/>
+              </w:rPr>
+              <w:endnoteReference w:id="3"/>
+            </w:r>
+            <w:r>
+              <w:rPr>
+                <w:lang w:val="en-US"/>
+              </w:rPr>
+              <w:t>]</w:t>
+            </w:r>
+          </w:p>
+        </w:tc>
+        <w:tc>
+          <w:tcPr>
+            <w:tcW w:w="3244" w:type="dxa"/>
             <w:vAlign w:val="center"/>
           </w:tcPr>
           <w:p>
             <w:pPr>
               <w:jc w:val="center"/>
-              <w:cnfStyle w:val="000000000000"/>
-            </w:pPr>
-          </w:p>
-        </w:tc>
-        <w:tc>
-          <w:tcPr>
-            <w:tcW w:w="1818" w:type="dxa"/>
+              <w:cnfStyle w:val="000000000000" w:firstRow="0" w:lastRow="0" w:firstColumn="0" w:lastColumn="0" w:oddVBand="0" w:evenVBand="0" w:oddHBand="0" w:evenHBand="0" w:firstRowFirstColumn="0" w:firstRowLastColumn="0" w:lastRowFirstColumn="0" w:lastRowLastColumn="0"/>
+            </w:pPr>
+            <w:r>
+              <w:t>Piotr Berman</w:t>
+            </w:r>
+          </w:p>
+          <w:p>
+            <w:pPr>
+              <w:jc w:val="center"/>
+              <w:cnfStyle w:val="000000000000" w:firstRow="0" w:lastRow="0" w:firstColumn="0" w:lastColumn="0" w:oddVBand="0" w:evenVBand="0" w:oddHBand="0" w:evenHBand="0" w:firstRowFirstColumn="0" w:firstRowLastColumn="0" w:lastRowFirstColumn="0" w:lastRowLastColumn="0"/>
+            </w:pPr>
+            <w:r>
+              <w:t>Juan Garay</w:t>
+            </w:r>
+          </w:p>
+        </w:tc>
+        <w:tc>
+          <w:tcPr>
+            <w:tcW w:w="1257" w:type="dxa"/>
             <w:vAlign w:val="center"/>
           </w:tcPr>
           <w:p>
             <w:pPr>
               <w:jc w:val="center"/>
-              <w:cnfStyle w:val="000000000000"/>
-            </w:pPr>
+              <w:cnfStyle w:val="000000000000" w:firstRow="0" w:lastRow="0" w:firstColumn="0" w:lastColumn="0" w:oddVBand="0" w:evenVBand="0" w:oddHBand="0" w:evenHBand="0" w:firstRowFirstColumn="0" w:firstRowLastColumn="0" w:lastRowFirstColumn="0" w:lastRowLastColumn="0"/>
+            </w:pPr>
+            <w:r>
+              <w:t>1989</w:t>
+            </w:r>
           </w:p>
         </w:tc>
       </w:tr>
       <w:tr>
         <w:trPr>
-          <w:cnfStyle w:val="000000100000"/>
+          <w:cnfStyle w:val="000000100000" w:firstRow="0" w:lastRow="0" w:firstColumn="0" w:lastColumn="0" w:oddVBand="0" w:evenVBand="0" w:oddHBand="1" w:evenHBand="0" w:firstRowFirstColumn="0" w:firstRowLastColumn="0" w:lastRowFirstColumn="0" w:lastRowLastColumn="0"/>
           <w:jc w:val="center"/>
         </w:trPr>
         <w:tc>
           <w:tcPr>
-            <w:cnfStyle w:val="001000000000"/>
-            <w:tcW w:w="5387" w:type="dxa"/>
+            <w:cnfStyle w:val="001000000000" w:firstRow="0" w:lastRow="0" w:firstColumn="1" w:lastColumn="0" w:oddVBand="0" w:evenVBand="0" w:oddHBand="0" w:evenHBand="0" w:firstRowFirstColumn="0" w:firstRowLastColumn="0" w:lastRowFirstColumn="0" w:lastRowLastColumn="0"/>
+            <w:tcW w:w="4786" w:type="dxa"/>
             <w:vAlign w:val="center"/>
           </w:tcPr>
           <w:p>
@@ -1818,43 +1852,31 @@
               <w:jc w:val="center"/>
             </w:pPr>
             <w:r>
-              <w:t>Algorytm króla</w:t>
-            </w:r>
-          </w:p>
-        </w:tc>
-        <w:tc>
-          <w:tcPr>
-            <w:tcW w:w="1726" w:type="dxa"/>
+              <w:t>Algorytm jednorundowy</w:t>
+            </w:r>
+          </w:p>
+        </w:tc>
+        <w:tc>
+          <w:tcPr>
+            <w:tcW w:w="3244" w:type="dxa"/>
             <w:vAlign w:val="center"/>
           </w:tcPr>
           <w:p>
             <w:pPr>
               <w:jc w:val="center"/>
-              <w:cnfStyle w:val="000000100000"/>
-            </w:pPr>
-            <w:r>
-              <w:t>Piotr Berman</w:t>
-            </w:r>
-          </w:p>
+              <w:cnfStyle w:val="000000100000" w:firstRow="0" w:lastRow="0" w:firstColumn="0" w:lastColumn="0" w:oddVBand="0" w:evenVBand="0" w:oddHBand="1" w:evenHBand="0" w:firstRowFirstColumn="0" w:firstRowLastColumn="0" w:lastRowFirstColumn="0" w:lastRowLastColumn="0"/>
+            </w:pPr>
+          </w:p>
+        </w:tc>
+        <w:tc>
+          <w:tcPr>
+            <w:tcW w:w="1257" w:type="dxa"/>
+            <w:vAlign w:val="center"/>
+          </w:tcPr>
           <w:p>
             <w:pPr>
               <w:jc w:val="center"/>
-              <w:cnfStyle w:val="000000100000"/>
-            </w:pPr>
-            <w:r>
-              <w:t>Juan Garay</w:t>
-            </w:r>
-          </w:p>
-        </w:tc>
-        <w:tc>
-          <w:tcPr>
-            <w:tcW w:w="1818" w:type="dxa"/>
-            <w:vAlign w:val="center"/>
-          </w:tcPr>
-          <w:p>
-            <w:pPr>
-              <w:jc w:val="center"/>
-              <w:cnfStyle w:val="000000100000"/>
+              <w:cnfStyle w:val="000000100000" w:firstRow="0" w:lastRow="0" w:firstColumn="0" w:lastColumn="0" w:oddVBand="0" w:evenVBand="0" w:oddHBand="1" w:evenHBand="0" w:firstRowFirstColumn="0" w:firstRowLastColumn="0" w:lastRowFirstColumn="0" w:lastRowLastColumn="0"/>
             </w:pPr>
           </w:p>
         </w:tc>
@@ -1865,8 +1887,8 @@
         </w:trPr>
         <w:tc>
           <w:tcPr>
-            <w:cnfStyle w:val="001000000000"/>
-            <w:tcW w:w="5387" w:type="dxa"/>
+            <w:cnfStyle w:val="001000000000" w:firstRow="0" w:lastRow="0" w:firstColumn="1" w:lastColumn="0" w:oddVBand="0" w:evenVBand="0" w:oddHBand="0" w:evenHBand="0" w:firstRowFirstColumn="0" w:firstRowLastColumn="0" w:lastRowFirstColumn="0" w:lastRowLastColumn="0"/>
+            <w:tcW w:w="4786" w:type="dxa"/>
             <w:vAlign w:val="center"/>
           </w:tcPr>
           <w:p>
@@ -1874,44 +1896,60 @@
               <w:jc w:val="center"/>
             </w:pPr>
             <w:r>
-              <w:t>Algorytm jednorundowy</w:t>
-            </w:r>
-          </w:p>
-        </w:tc>
-        <w:tc>
-          <w:tcPr>
-            <w:tcW w:w="1726" w:type="dxa"/>
+              <w:t>Algorytm randomizowany (randomized algorithm) [</w:t>
+            </w:r>
+            <w:r>
+              <w:rPr>
+                <w:rStyle w:val="Odwoanieprzypisukocowego"/>
+                <w:vertAlign w:val="baseline"/>
+              </w:rPr>
+              <w:endnoteReference w:id="4"/>
+            </w:r>
+            <w:r>
+              <w:t>]</w:t>
+            </w:r>
+          </w:p>
+        </w:tc>
+        <w:tc>
+          <w:tcPr>
+            <w:tcW w:w="3244" w:type="dxa"/>
             <w:vAlign w:val="center"/>
           </w:tcPr>
           <w:p>
             <w:pPr>
               <w:jc w:val="center"/>
-              <w:cnfStyle w:val="000000000000"/>
-            </w:pPr>
-          </w:p>
-        </w:tc>
-        <w:tc>
-          <w:tcPr>
-            <w:tcW w:w="1818" w:type="dxa"/>
+              <w:cnfStyle w:val="000000000000" w:firstRow="0" w:lastRow="0" w:firstColumn="0" w:lastColumn="0" w:oddVBand="0" w:evenVBand="0" w:oddHBand="0" w:evenHBand="0" w:firstRowFirstColumn="0" w:firstRowLastColumn="0" w:lastRowFirstColumn="0" w:lastRowLastColumn="0"/>
+            </w:pPr>
+            <w:r>
+              <w:t>Michael Ben-Or</w:t>
+            </w:r>
+          </w:p>
+        </w:tc>
+        <w:tc>
+          <w:tcPr>
+            <w:tcW w:w="1257" w:type="dxa"/>
             <w:vAlign w:val="center"/>
           </w:tcPr>
           <w:p>
             <w:pPr>
               <w:jc w:val="center"/>
-              <w:cnfStyle w:val="000000000000"/>
-            </w:pPr>
+              <w:cnfStyle w:val="000000000000" w:firstRow="0" w:lastRow="0" w:firstColumn="0" w:lastColumn="0" w:oddVBand="0" w:evenVBand="0" w:oddHBand="0" w:evenHBand="0" w:firstRowFirstColumn="0" w:firstRowLastColumn="0" w:lastRowFirstColumn="0" w:lastRowLastColumn="0"/>
+            </w:pPr>
+            <w:r>
+              <w:t>1983</w:t>
+            </w:r>
           </w:p>
         </w:tc>
       </w:tr>
       <w:tr>
         <w:trPr>
-          <w:cnfStyle w:val="000000100000"/>
+          <w:cnfStyle w:val="000000100000" w:firstRow="0" w:lastRow="0" w:firstColumn="0" w:lastColumn="0" w:oddVBand="0" w:evenVBand="0" w:oddHBand="1" w:evenHBand="0" w:firstRowFirstColumn="0" w:firstRowLastColumn="0" w:lastRowFirstColumn="0" w:lastRowLastColumn="0"/>
           <w:jc w:val="center"/>
         </w:trPr>
         <w:tc>
           <w:tcPr>
-            <w:cnfStyle w:val="001000000000"/>
-            <w:tcW w:w="5387" w:type="dxa"/>
+            <w:cnfStyle w:val="001000000000" w:firstRow="0" w:lastRow="0" w:firstColumn="1" w:lastColumn="0" w:oddVBand="0" w:evenVBand="0" w:oddHBand="0" w:evenHBand="0" w:firstRowFirstColumn="0" w:firstRowLastColumn="0" w:lastRowFirstColumn="0" w:lastRowLastColumn="0"/>
+            <w:tcW w:w="4786" w:type="dxa"/>
             <w:vAlign w:val="center"/>
           </w:tcPr>
           <w:p>
@@ -1919,32 +1957,66 @@
               <w:jc w:val="center"/>
             </w:pPr>
             <w:r>
-              <w:t>Algorytm randomizowany (randomized algorithm)</w:t>
-            </w:r>
-          </w:p>
-        </w:tc>
-        <w:tc>
-          <w:tcPr>
-            <w:tcW w:w="1726" w:type="dxa"/>
+              <w:t>Algorytm dwóch armii (Two Army/Generals Problem) [</w:t>
+            </w:r>
+            <w:r>
+              <w:rPr>
+                <w:rStyle w:val="Odwoanieprzypisukocowego"/>
+                <w:vertAlign w:val="baseline"/>
+              </w:rPr>
+              <w:endnoteReference w:id="5"/>
+            </w:r>
+            <w:r>
+              <w:t>]</w:t>
+            </w:r>
+          </w:p>
+        </w:tc>
+        <w:tc>
+          <w:tcPr>
+            <w:tcW w:w="3244" w:type="dxa"/>
             <w:vAlign w:val="center"/>
           </w:tcPr>
           <w:p>
             <w:pPr>
               <w:jc w:val="center"/>
-              <w:cnfStyle w:val="000000100000"/>
-            </w:pPr>
-          </w:p>
-        </w:tc>
-        <w:tc>
-          <w:tcPr>
-            <w:tcW w:w="1818" w:type="dxa"/>
+              <w:cnfStyle w:val="000000100000" w:firstRow="0" w:lastRow="0" w:firstColumn="0" w:lastColumn="0" w:oddVBand="0" w:evenVBand="0" w:oddHBand="1" w:evenHBand="0" w:firstRowFirstColumn="0" w:firstRowLastColumn="0" w:lastRowFirstColumn="0" w:lastRowLastColumn="0"/>
+            </w:pPr>
+            <w:r>
+              <w:t>Eralp Abdurrahim Akkoyunlu</w:t>
+            </w:r>
+          </w:p>
+          <w:p>
+            <w:pPr>
+              <w:jc w:val="center"/>
+              <w:cnfStyle w:val="000000100000" w:firstRow="0" w:lastRow="0" w:firstColumn="0" w:lastColumn="0" w:oddVBand="0" w:evenVBand="0" w:oddHBand="1" w:evenHBand="0" w:firstRowFirstColumn="0" w:firstRowLastColumn="0" w:lastRowFirstColumn="0" w:lastRowLastColumn="0"/>
+            </w:pPr>
+            <w:r>
+              <w:t>Kattamuri Ekanadham</w:t>
+            </w:r>
+          </w:p>
+          <w:p>
+            <w:pPr>
+              <w:jc w:val="center"/>
+              <w:cnfStyle w:val="000000100000" w:firstRow="0" w:lastRow="0" w:firstColumn="0" w:lastColumn="0" w:oddVBand="0" w:evenVBand="0" w:oddHBand="1" w:evenHBand="0" w:firstRowFirstColumn="0" w:firstRowLastColumn="0" w:lastRowFirstColumn="0" w:lastRowLastColumn="0"/>
+            </w:pPr>
+            <w:r>
+              <w:t>R.V. Huber</w:t>
+            </w:r>
+          </w:p>
+        </w:tc>
+        <w:tc>
+          <w:tcPr>
+            <w:tcW w:w="1257" w:type="dxa"/>
             <w:vAlign w:val="center"/>
           </w:tcPr>
           <w:p>
             <w:pPr>
               <w:jc w:val="center"/>
-              <w:cnfStyle w:val="000000100000"/>
-            </w:pPr>
+              <w:cnfStyle w:val="000000100000" w:firstRow="0" w:lastRow="0" w:firstColumn="0" w:lastColumn="0" w:oddVBand="0" w:evenVBand="0" w:oddHBand="1" w:evenHBand="0" w:firstRowFirstColumn="0" w:firstRowLastColumn="0" w:lastRowFirstColumn="0" w:lastRowLastColumn="0"/>
+            </w:pPr>
+            <w:r>
+              <w:t>1975</w:t>
+            </w:r>
           </w:p>
         </w:tc>
       </w:tr>
@@ -1954,53 +2026,127 @@
         </w:trPr>
         <w:tc>
           <w:tcPr>
-            <w:cnfStyle w:val="001000000000"/>
-            <w:tcW w:w="5387" w:type="dxa"/>
+            <w:cnfStyle w:val="001000000000" w:firstRow="0" w:lastRow="0" w:firstColumn="1" w:lastColumn="0" w:oddVBand="0" w:evenVBand="0" w:oddHBand="0" w:evenHBand="0" w:firstRowFirstColumn="0" w:firstRowLastColumn="0" w:lastRowFirstColumn="0" w:lastRowLastColumn="0"/>
+            <w:tcW w:w="4786" w:type="dxa"/>
             <w:vAlign w:val="center"/>
           </w:tcPr>
           <w:p>
             <w:pPr>
               <w:jc w:val="center"/>
-            </w:pPr>
-            <w:r>
-              <w:t>Algorytm dwóch armii</w:t>
-            </w:r>
-          </w:p>
-        </w:tc>
-        <w:tc>
-          <w:tcPr>
-            <w:tcW w:w="1726" w:type="dxa"/>
+              <w:rPr>
+                <w:lang w:val="en-US"/>
+              </w:rPr>
+            </w:pPr>
+            <w:r>
+              <w:rPr>
+                <w:lang w:val="en-US"/>
+              </w:rPr>
+              <w:t>Algorytm królowej (The Queen Algorithm)</w:t>
+            </w:r>
+            <w:r>
+              <w:rPr>
+                <w:lang w:val="en-US"/>
+              </w:rPr>
+              <w:t xml:space="preserve"> [</w:t>
+            </w:r>
+            <w:r>
+              <w:rPr>
+                <w:rStyle w:val="Odwoanieprzypisukocowego"/>
+                <w:vertAlign w:val="baseline"/>
+                <w:lang w:val="en-US"/>
+              </w:rPr>
+              <w:endnoteReference w:id="6"/>
+            </w:r>
+            <w:r>
+              <w:rPr>
+                <w:lang w:val="en-US"/>
+              </w:rPr>
+              <w:t>]</w:t>
+            </w:r>
+          </w:p>
+        </w:tc>
+        <w:tc>
+          <w:tcPr>
+            <w:tcW w:w="3244" w:type="dxa"/>
             <w:vAlign w:val="center"/>
           </w:tcPr>
           <w:p>
             <w:pPr>
               <w:jc w:val="center"/>
-              <w:cnfStyle w:val="000000000000"/>
-            </w:pPr>
-          </w:p>
-        </w:tc>
-        <w:tc>
-          <w:tcPr>
-            <w:tcW w:w="1818" w:type="dxa"/>
+              <w:cnfStyle w:val="000000000000" w:firstRow="0" w:lastRow="0" w:firstColumn="0" w:lastColumn="0" w:oddVBand="0" w:evenVBand="0" w:oddHBand="0" w:evenHBand="0" w:firstRowFirstColumn="0" w:firstRowLastColumn="0" w:lastRowFirstColumn="0" w:lastRowLastColumn="0"/>
+              <w:rPr>
+                <w:lang w:val="en-US"/>
+              </w:rPr>
+            </w:pPr>
+            <w:r>
+              <w:rPr>
+                <w:lang w:val="en-US"/>
+              </w:rPr>
+              <w:t>Piotr Berman</w:t>
+            </w:r>
+          </w:p>
+          <w:p>
+            <w:pPr>
+              <w:jc w:val="center"/>
+              <w:cnfStyle w:val="000000000000" w:firstRow="0" w:lastRow="0" w:firstColumn="0" w:lastColumn="0" w:oddVBand="0" w:evenVBand="0" w:oddHBand="0" w:evenHBand="0" w:firstRowFirstColumn="0" w:firstRowLastColumn="0" w:lastRowFirstColumn="0" w:lastRowLastColumn="0"/>
+              <w:rPr>
+                <w:lang w:val="en-US"/>
+              </w:rPr>
+            </w:pPr>
+            <w:r>
+              <w:rPr>
+                <w:lang w:val="en-US"/>
+              </w:rPr>
+              <w:t>Juan Garay</w:t>
+            </w:r>
+          </w:p>
+          <w:p>
+            <w:pPr>
+              <w:jc w:val="center"/>
+              <w:cnfStyle w:val="000000000000" w:firstRow="0" w:lastRow="0" w:firstColumn="0" w:lastColumn="0" w:oddVBand="0" w:evenVBand="0" w:oddHBand="0" w:evenHBand="0" w:firstRowFirstColumn="0" w:firstRowLastColumn="0" w:lastRowFirstColumn="0" w:lastRowLastColumn="0"/>
+              <w:rPr>
+                <w:lang w:val="en-US"/>
+              </w:rPr>
+            </w:pPr>
+            <w:r>
+              <w:rPr>
+                <w:lang w:val="en-US"/>
+              </w:rPr>
+              <w:t>Kenneth Perry</w:t>
+            </w:r>
+          </w:p>
+        </w:tc>
+        <w:tc>
+          <w:tcPr>
+            <w:tcW w:w="1257" w:type="dxa"/>
             <w:vAlign w:val="center"/>
           </w:tcPr>
           <w:p>
             <w:pPr>
               <w:jc w:val="center"/>
-              <w:cnfStyle w:val="000000000000"/>
-            </w:pPr>
+              <w:cnfStyle w:val="000000000000" w:firstRow="0" w:lastRow="0" w:firstColumn="0" w:lastColumn="0" w:oddVBand="0" w:evenVBand="0" w:oddHBand="0" w:evenHBand="0" w:firstRowFirstColumn="0" w:firstRowLastColumn="0" w:lastRowFirstColumn="0" w:lastRowLastColumn="0"/>
+              <w:rPr>
+                <w:lang w:val="en-US"/>
+              </w:rPr>
+            </w:pPr>
+            <w:r>
+              <w:rPr>
+                <w:lang w:val="en-US"/>
+              </w:rPr>
+              <w:t>1989</w:t>
+            </w:r>
           </w:p>
         </w:tc>
       </w:tr>
       <w:tr>
         <w:trPr>
-          <w:cnfStyle w:val="000000100000"/>
+          <w:cnfStyle w:val="000000100000" w:firstRow="0" w:lastRow="0" w:firstColumn="0" w:lastColumn="0" w:oddVBand="0" w:evenVBand="0" w:oddHBand="1" w:evenHBand="0" w:firstRowFirstColumn="0" w:firstRowLastColumn="0" w:lastRowFirstColumn="0" w:lastRowLastColumn="0"/>
           <w:jc w:val="center"/>
         </w:trPr>
         <w:tc>
           <w:tcPr>
-            <w:cnfStyle w:val="001000000000"/>
-            <w:tcW w:w="5387" w:type="dxa"/>
+            <w:cnfStyle w:val="001000000000" w:firstRow="0" w:lastRow="0" w:firstColumn="1" w:lastColumn="0" w:oddVBand="0" w:evenVBand="0" w:oddHBand="0" w:evenHBand="0" w:firstRowFirstColumn="0" w:firstRowLastColumn="0" w:lastRowFirstColumn="0" w:lastRowLastColumn="0"/>
+            <w:tcW w:w="4786" w:type="dxa"/>
             <w:vAlign w:val="center"/>
           </w:tcPr>
           <w:p>
@@ -2014,38 +2160,80 @@
               <w:rPr>
                 <w:lang w:val="en-US"/>
               </w:rPr>
-              <w:t>Algorytm królowej (The Queen Algorithm)</w:t>
-            </w:r>
-          </w:p>
-        </w:tc>
-        <w:tc>
-          <w:tcPr>
-            <w:tcW w:w="1726" w:type="dxa"/>
+              <w:lastRenderedPageBreak/>
+              <w:t>Algorytm tratwy (Raft algorithm) [</w:t>
+            </w:r>
+            <w:r>
+              <w:rPr>
+                <w:rStyle w:val="Odwoanieprzypisukocowego"/>
+                <w:vertAlign w:val="baseline"/>
+                <w:lang w:val="en-US"/>
+              </w:rPr>
+              <w:endnoteReference w:id="7"/>
+            </w:r>
+            <w:r>
+              <w:rPr>
+                <w:lang w:val="en-US"/>
+              </w:rPr>
+              <w:t>]</w:t>
+            </w:r>
+          </w:p>
+        </w:tc>
+        <w:tc>
+          <w:tcPr>
+            <w:tcW w:w="3244" w:type="dxa"/>
             <w:vAlign w:val="center"/>
           </w:tcPr>
           <w:p>
             <w:pPr>
               <w:jc w:val="center"/>
-              <w:cnfStyle w:val="000000100000"/>
+              <w:cnfStyle w:val="000000100000" w:firstRow="0" w:lastRow="0" w:firstColumn="0" w:lastColumn="0" w:oddVBand="0" w:evenVBand="0" w:oddHBand="1" w:evenHBand="0" w:firstRowFirstColumn="0" w:firstRowLastColumn="0" w:lastRowFirstColumn="0" w:lastRowLastColumn="0"/>
               <w:rPr>
                 <w:lang w:val="en-US"/>
               </w:rPr>
             </w:pPr>
-          </w:p>
-        </w:tc>
-        <w:tc>
-          <w:tcPr>
-            <w:tcW w:w="1818" w:type="dxa"/>
+            <w:r>
+              <w:rPr>
+                <w:lang w:val="en-US"/>
+              </w:rPr>
+              <w:t>Diego Ongaro</w:t>
+            </w:r>
+          </w:p>
+          <w:p>
+            <w:pPr>
+              <w:jc w:val="center"/>
+              <w:cnfStyle w:val="000000100000" w:firstRow="0" w:lastRow="0" w:firstColumn="0" w:lastColumn="0" w:oddVBand="0" w:evenVBand="0" w:oddHBand="1" w:evenHBand="0" w:firstRowFirstColumn="0" w:firstRowLastColumn="0" w:lastRowFirstColumn="0" w:lastRowLastColumn="0"/>
+              <w:rPr>
+                <w:lang w:val="en-US"/>
+              </w:rPr>
+            </w:pPr>
+            <w:r>
+              <w:rPr>
+                <w:lang w:val="en-US"/>
+              </w:rPr>
+              <w:t>John Ousterhout</w:t>
+            </w:r>
+          </w:p>
+        </w:tc>
+        <w:tc>
+          <w:tcPr>
+            <w:tcW w:w="1257" w:type="dxa"/>
             <w:vAlign w:val="center"/>
           </w:tcPr>
           <w:p>
             <w:pPr>
               <w:jc w:val="center"/>
-              <w:cnfStyle w:val="000000100000"/>
+              <w:cnfStyle w:val="000000100000" w:firstRow="0" w:lastRow="0" w:firstColumn="0" w:lastColumn="0" w:oddVBand="0" w:evenVBand="0" w:oddHBand="1" w:evenHBand="0" w:firstRowFirstColumn="0" w:firstRowLastColumn="0" w:lastRowFirstColumn="0" w:lastRowLastColumn="0"/>
               <w:rPr>
                 <w:lang w:val="en-US"/>
               </w:rPr>
             </w:pPr>
+            <w:r>
+              <w:rPr>
+                <w:lang w:val="en-US"/>
+              </w:rPr>
+              <w:t>2014</w:t>
+            </w:r>
           </w:p>
         </w:tc>
       </w:tr>
@@ -2055,8 +2243,8 @@
         </w:trPr>
         <w:tc>
           <w:tcPr>
-            <w:cnfStyle w:val="001000000000"/>
-            <w:tcW w:w="5387" w:type="dxa"/>
+            <w:cnfStyle w:val="001000000000" w:firstRow="0" w:lastRow="0" w:firstColumn="1" w:lastColumn="0" w:oddVBand="0" w:evenVBand="0" w:oddHBand="0" w:evenHBand="0" w:firstRowFirstColumn="0" w:firstRowLastColumn="0" w:lastRowFirstColumn="0" w:lastRowLastColumn="0"/>
+            <w:tcW w:w="4786" w:type="dxa"/>
             <w:vAlign w:val="center"/>
           </w:tcPr>
           <w:p>
@@ -2070,19 +2258,19 @@
               <w:rPr>
                 <w:lang w:val="en-US"/>
               </w:rPr>
-              <w:t>Algorytm tratwy (Raft algorithm)</w:t>
-            </w:r>
-          </w:p>
-        </w:tc>
-        <w:tc>
-          <w:tcPr>
-            <w:tcW w:w="1726" w:type="dxa"/>
+              <w:t>Rozgłoszeniowy algorytm konsensusu podstawowego</w:t>
+            </w:r>
+          </w:p>
+        </w:tc>
+        <w:tc>
+          <w:tcPr>
+            <w:tcW w:w="3244" w:type="dxa"/>
             <w:vAlign w:val="center"/>
           </w:tcPr>
           <w:p>
             <w:pPr>
               <w:jc w:val="center"/>
-              <w:cnfStyle w:val="000000000000"/>
+              <w:cnfStyle w:val="000000000000" w:firstRow="0" w:lastRow="0" w:firstColumn="0" w:lastColumn="0" w:oddVBand="0" w:evenVBand="0" w:oddHBand="0" w:evenHBand="0" w:firstRowFirstColumn="0" w:firstRowLastColumn="0" w:lastRowFirstColumn="0" w:lastRowLastColumn="0"/>
               <w:rPr>
                 <w:lang w:val="en-US"/>
               </w:rPr>
@@ -2091,13 +2279,13 @@
         </w:tc>
         <w:tc>
           <w:tcPr>
-            <w:tcW w:w="1818" w:type="dxa"/>
+            <w:tcW w:w="1257" w:type="dxa"/>
             <w:vAlign w:val="center"/>
           </w:tcPr>
           <w:p>
             <w:pPr>
               <w:jc w:val="center"/>
-              <w:cnfStyle w:val="000000000000"/>
+              <w:cnfStyle w:val="000000000000" w:firstRow="0" w:lastRow="0" w:firstColumn="0" w:lastColumn="0" w:oddVBand="0" w:evenVBand="0" w:oddHBand="0" w:evenHBand="0" w:firstRowFirstColumn="0" w:firstRowLastColumn="0" w:lastRowFirstColumn="0" w:lastRowLastColumn="0"/>
               <w:rPr>
                 <w:lang w:val="en-US"/>
               </w:rPr>
@@ -2107,13 +2295,13 @@
       </w:tr>
       <w:tr>
         <w:trPr>
-          <w:cnfStyle w:val="000000100000"/>
+          <w:cnfStyle w:val="000000100000" w:firstRow="0" w:lastRow="0" w:firstColumn="0" w:lastColumn="0" w:oddVBand="0" w:evenVBand="0" w:oddHBand="1" w:evenHBand="0" w:firstRowFirstColumn="0" w:firstRowLastColumn="0" w:lastRowFirstColumn="0" w:lastRowLastColumn="0"/>
           <w:jc w:val="center"/>
         </w:trPr>
         <w:tc>
           <w:tcPr>
-            <w:cnfStyle w:val="001000000000"/>
-            <w:tcW w:w="5387" w:type="dxa"/>
+            <w:cnfStyle w:val="001000000000" w:firstRow="0" w:lastRow="0" w:firstColumn="1" w:lastColumn="0" w:oddVBand="0" w:evenVBand="0" w:oddHBand="0" w:evenHBand="0" w:firstRowFirstColumn="0" w:firstRowLastColumn="0" w:lastRowFirstColumn="0" w:lastRowLastColumn="0"/>
+            <w:tcW w:w="4786" w:type="dxa"/>
             <w:vAlign w:val="center"/>
           </w:tcPr>
           <w:p>
@@ -2127,19 +2315,19 @@
               <w:rPr>
                 <w:lang w:val="en-US"/>
               </w:rPr>
-              <w:t>Rozgłoszeniowy algorytm konsensusu podstawowego</w:t>
-            </w:r>
-          </w:p>
-        </w:tc>
-        <w:tc>
-          <w:tcPr>
-            <w:tcW w:w="1726" w:type="dxa"/>
+              <w:t>Hierarchiczny algorytm konsensusu podstawowego</w:t>
+            </w:r>
+          </w:p>
+        </w:tc>
+        <w:tc>
+          <w:tcPr>
+            <w:tcW w:w="3244" w:type="dxa"/>
             <w:vAlign w:val="center"/>
           </w:tcPr>
           <w:p>
             <w:pPr>
               <w:jc w:val="center"/>
-              <w:cnfStyle w:val="000000100000"/>
+              <w:cnfStyle w:val="000000100000" w:firstRow="0" w:lastRow="0" w:firstColumn="0" w:lastColumn="0" w:oddVBand="0" w:evenVBand="0" w:oddHBand="1" w:evenHBand="0" w:firstRowFirstColumn="0" w:firstRowLastColumn="0" w:lastRowFirstColumn="0" w:lastRowLastColumn="0"/>
               <w:rPr>
                 <w:lang w:val="en-US"/>
               </w:rPr>
@@ -2148,13 +2336,182 @@
         </w:tc>
         <w:tc>
           <w:tcPr>
-            <w:tcW w:w="1818" w:type="dxa"/>
+            <w:tcW w:w="1257" w:type="dxa"/>
             <w:vAlign w:val="center"/>
           </w:tcPr>
           <w:p>
             <w:pPr>
               <w:jc w:val="center"/>
-              <w:cnfStyle w:val="000000100000"/>
+              <w:cnfStyle w:val="000000100000" w:firstRow="0" w:lastRow="0" w:firstColumn="0" w:lastColumn="0" w:oddVBand="0" w:evenVBand="0" w:oddHBand="1" w:evenHBand="0" w:firstRowFirstColumn="0" w:firstRowLastColumn="0" w:lastRowFirstColumn="0" w:lastRowLastColumn="0"/>
+              <w:rPr>
+                <w:lang w:val="en-US"/>
+              </w:rPr>
+            </w:pPr>
+          </w:p>
+        </w:tc>
+      </w:tr>
+      <w:tr>
+        <w:trPr>
+          <w:jc w:val="center"/>
+        </w:trPr>
+        <w:tc>
+          <w:tcPr>
+            <w:cnfStyle w:val="001000000000" w:firstRow="0" w:lastRow="0" w:firstColumn="1" w:lastColumn="0" w:oddVBand="0" w:evenVBand="0" w:oddHBand="0" w:evenHBand="0" w:firstRowFirstColumn="0" w:firstRowLastColumn="0" w:lastRowFirstColumn="0" w:lastRowLastColumn="0"/>
+            <w:tcW w:w="4786" w:type="dxa"/>
+            <w:vAlign w:val="center"/>
+          </w:tcPr>
+          <w:p>
+            <w:pPr>
+              <w:jc w:val="center"/>
+              <w:rPr>
+                <w:lang w:val="en-US"/>
+              </w:rPr>
+            </w:pPr>
+            <w:r>
+              <w:rPr>
+                <w:lang w:val="en-US"/>
+              </w:rPr>
+              <w:t>k-set Consensus [</w:t>
+            </w:r>
+            <w:r>
+              <w:rPr>
+                <w:rStyle w:val="Odwoanieprzypisukocowego"/>
+                <w:vertAlign w:val="baseline"/>
+                <w:lang w:val="en-US"/>
+              </w:rPr>
+              <w:endnoteReference w:id="8"/>
+            </w:r>
+            <w:r>
+              <w:rPr>
+                <w:lang w:val="en-US"/>
+              </w:rPr>
+              <w:t>]</w:t>
+            </w:r>
+          </w:p>
+        </w:tc>
+        <w:tc>
+          <w:tcPr>
+            <w:tcW w:w="3244" w:type="dxa"/>
+            <w:vAlign w:val="center"/>
+          </w:tcPr>
+          <w:p>
+            <w:pPr>
+              <w:jc w:val="center"/>
+              <w:cnfStyle w:val="000000000000" w:firstRow="0" w:lastRow="0" w:firstColumn="0" w:lastColumn="0" w:oddVBand="0" w:evenVBand="0" w:oddHBand="0" w:evenHBand="0" w:firstRowFirstColumn="0" w:firstRowLastColumn="0" w:lastRowFirstColumn="0" w:lastRowLastColumn="0"/>
+              <w:rPr>
+                <w:lang w:val="en-US"/>
+              </w:rPr>
+            </w:pPr>
+            <w:r>
+              <w:rPr>
+                <w:lang w:val="en-US"/>
+              </w:rPr>
+              <w:t>Roberto De Prisco</w:t>
+            </w:r>
+          </w:p>
+          <w:p>
+            <w:pPr>
+              <w:jc w:val="center"/>
+              <w:cnfStyle w:val="000000000000" w:firstRow="0" w:lastRow="0" w:firstColumn="0" w:lastColumn="0" w:oddVBand="0" w:evenVBand="0" w:oddHBand="0" w:evenHBand="0" w:firstRowFirstColumn="0" w:firstRowLastColumn="0" w:lastRowFirstColumn="0" w:lastRowLastColumn="0"/>
+              <w:rPr>
+                <w:lang w:val="en-US"/>
+              </w:rPr>
+            </w:pPr>
+            <w:r>
+              <w:rPr>
+                <w:lang w:val="en-US"/>
+              </w:rPr>
+              <w:t>Dahlia Malkhi</w:t>
+            </w:r>
+          </w:p>
+          <w:p>
+            <w:pPr>
+              <w:jc w:val="center"/>
+              <w:cnfStyle w:val="000000000000" w:firstRow="0" w:lastRow="0" w:firstColumn="0" w:lastColumn="0" w:oddVBand="0" w:evenVBand="0" w:oddHBand="0" w:evenHBand="0" w:firstRowFirstColumn="0" w:firstRowLastColumn="0" w:lastRowFirstColumn="0" w:lastRowLastColumn="0"/>
+              <w:rPr>
+                <w:lang w:val="en-US"/>
+              </w:rPr>
+            </w:pPr>
+            <w:r>
+              <w:rPr>
+                <w:lang w:val="en-US"/>
+              </w:rPr>
+              <w:t>Michael L. Reiter</w:t>
+            </w:r>
+          </w:p>
+        </w:tc>
+        <w:tc>
+          <w:tcPr>
+            <w:tcW w:w="1257" w:type="dxa"/>
+            <w:vAlign w:val="center"/>
+          </w:tcPr>
+          <w:p>
+            <w:pPr>
+              <w:jc w:val="center"/>
+              <w:cnfStyle w:val="000000000000" w:firstRow="0" w:lastRow="0" w:firstColumn="0" w:lastColumn="0" w:oddVBand="0" w:evenVBand="0" w:oddHBand="0" w:evenHBand="0" w:firstRowFirstColumn="0" w:firstRowLastColumn="0" w:lastRowFirstColumn="0" w:lastRowLastColumn="0"/>
+              <w:rPr>
+                <w:lang w:val="en-US"/>
+              </w:rPr>
+            </w:pPr>
+            <w:r>
+              <w:rPr>
+                <w:lang w:val="en-US"/>
+              </w:rPr>
+              <w:t>1999</w:t>
+            </w:r>
+          </w:p>
+        </w:tc>
+      </w:tr>
+      <w:tr>
+        <w:trPr>
+          <w:cnfStyle w:val="000000100000" w:firstRow="0" w:lastRow="0" w:firstColumn="0" w:lastColumn="0" w:oddVBand="0" w:evenVBand="0" w:oddHBand="1" w:evenHBand="0" w:firstRowFirstColumn="0" w:firstRowLastColumn="0" w:lastRowFirstColumn="0" w:lastRowLastColumn="0"/>
+          <w:jc w:val="center"/>
+        </w:trPr>
+        <w:tc>
+          <w:tcPr>
+            <w:cnfStyle w:val="001000000000" w:firstRow="0" w:lastRow="0" w:firstColumn="1" w:lastColumn="0" w:oddVBand="0" w:evenVBand="0" w:oddHBand="0" w:evenHBand="0" w:firstRowFirstColumn="0" w:firstRowLastColumn="0" w:lastRowFirstColumn="0" w:lastRowLastColumn="0"/>
+            <w:tcW w:w="4786" w:type="dxa"/>
+            <w:vAlign w:val="center"/>
+          </w:tcPr>
+          <w:p>
+            <w:pPr>
+              <w:jc w:val="center"/>
+              <w:rPr>
+                <w:lang w:val="en-US"/>
+              </w:rPr>
+            </w:pPr>
+            <w:r>
+              <w:rPr>
+                <w:lang w:val="en-US"/>
+              </w:rPr>
+              <w:t>Terminating Reliable Broadcast</w:t>
+            </w:r>
+          </w:p>
+        </w:tc>
+        <w:tc>
+          <w:tcPr>
+            <w:tcW w:w="3244" w:type="dxa"/>
+            <w:vAlign w:val="center"/>
+          </w:tcPr>
+          <w:p>
+            <w:pPr>
+              <w:jc w:val="center"/>
+              <w:cnfStyle w:val="000000100000" w:firstRow="0" w:lastRow="0" w:firstColumn="0" w:lastColumn="0" w:oddVBand="0" w:evenVBand="0" w:oddHBand="1" w:evenHBand="0" w:firstRowFirstColumn="0" w:firstRowLastColumn="0" w:lastRowFirstColumn="0" w:lastRowLastColumn="0"/>
+              <w:rPr>
+                <w:lang w:val="en-US"/>
+              </w:rPr>
+            </w:pPr>
+          </w:p>
+        </w:tc>
+        <w:tc>
+          <w:tcPr>
+            <w:tcW w:w="1257" w:type="dxa"/>
+            <w:vAlign w:val="center"/>
+          </w:tcPr>
+          <w:p>
+            <w:pPr>
+              <w:jc w:val="center"/>
+              <w:cnfStyle w:val="000000100000" w:firstRow="0" w:lastRow="0" w:firstColumn="0" w:lastColumn="0" w:oddVBand="0" w:evenVBand="0" w:oddHBand="1" w:evenHBand="0" w:firstRowFirstColumn="0" w:firstRowLastColumn="0" w:lastRowFirstColumn="0" w:lastRowLastColumn="0"/>
               <w:rPr>
                 <w:lang w:val="en-US"/>
               </w:rPr>
@@ -2172,24 +2529,23 @@
     </w:p>
     <w:tbl>
       <w:tblPr>
-        <w:tblStyle w:val="GridTable5DarkAccent5"/>
+        <w:tblStyle w:val="Tabelasiatki5ciemnaakcent51"/>
         <w:tblW w:w="0" w:type="auto"/>
         <w:tblLayout w:type="fixed"/>
-        <w:tblLook w:val="04A0"/>
+        <w:tblLook w:val="04A0" w:firstRow="1" w:lastRow="0" w:firstColumn="1" w:lastColumn="0" w:noHBand="0" w:noVBand="1"/>
       </w:tblPr>
       <w:tblGrid>
-        <w:gridCol w:w="2265"/>
         <w:gridCol w:w="2265"/>
         <w:gridCol w:w="2265"/>
         <w:gridCol w:w="2266"/>
       </w:tblGrid>
       <w:tr>
         <w:trPr>
-          <w:cnfStyle w:val="100000000000"/>
+          <w:cnfStyle w:val="100000000000" w:firstRow="1" w:lastRow="0" w:firstColumn="0" w:lastColumn="0" w:oddVBand="0" w:evenVBand="0" w:oddHBand="0" w:evenHBand="0" w:firstRowFirstColumn="0" w:firstRowLastColumn="0" w:lastRowFirstColumn="0" w:lastRowLastColumn="0"/>
         </w:trPr>
         <w:tc>
           <w:tcPr>
-            <w:cnfStyle w:val="001000000000"/>
+            <w:cnfStyle w:val="001000000000" w:firstRow="0" w:lastRow="0" w:firstColumn="1" w:lastColumn="0" w:oddVBand="0" w:evenVBand="0" w:oddHBand="0" w:evenHBand="0" w:firstRowFirstColumn="0" w:firstRowLastColumn="0" w:lastRowFirstColumn="0" w:lastRowLastColumn="0"/>
             <w:tcW w:w="2265" w:type="dxa"/>
             <w:vAlign w:val="center"/>
           </w:tcPr>
@@ -2210,7 +2566,7 @@
           <w:p>
             <w:pPr>
               <w:jc w:val="center"/>
-              <w:cnfStyle w:val="100000000000"/>
+              <w:cnfStyle w:val="100000000000" w:firstRow="1" w:lastRow="0" w:firstColumn="0" w:lastColumn="0" w:oddVBand="0" w:evenVBand="0" w:oddHBand="0" w:evenHBand="0" w:firstRowFirstColumn="0" w:firstRowLastColumn="0" w:lastRowFirstColumn="0" w:lastRowLastColumn="0"/>
             </w:pPr>
             <w:r>
               <w:t xml:space="preserve">Algorytm generałów bizantyjskich (The Byzantine Generals Problem) </w:t>
@@ -2223,25 +2579,10 @@
                 <w:rStyle w:val="Odwoanieprzypisukocowego"/>
                 <w:vertAlign w:val="baseline"/>
               </w:rPr>
-              <w:endnoteReference w:id="3"/>
+              <w:endnoteReference w:id="9"/>
             </w:r>
             <w:r>
               <w:t>]</w:t>
-            </w:r>
-          </w:p>
-        </w:tc>
-        <w:tc>
-          <w:tcPr>
-            <w:tcW w:w="2265" w:type="dxa"/>
-            <w:vAlign w:val="center"/>
-          </w:tcPr>
-          <w:p>
-            <w:pPr>
-              <w:jc w:val="center"/>
-              <w:cnfStyle w:val="100000000000"/>
-            </w:pPr>
-            <w:r>
-              <w:t>Algorytm rozpływowy (flooding algoritm)</w:t>
             </w:r>
           </w:p>
         </w:tc>
@@ -2253,20 +2594,17 @@
           <w:p>
             <w:pPr>
               <w:jc w:val="center"/>
-              <w:cnfStyle w:val="100000000000"/>
-            </w:pPr>
-            <w:r>
-              <w:t>Algorytm randomizowany (Randomized algorithm)</w:t>
-            </w:r>
-            <w:r>
-              <w:t xml:space="preserve"> [</w:t>
+              <w:cnfStyle w:val="100000000000" w:firstRow="1" w:lastRow="0" w:firstColumn="0" w:lastColumn="0" w:oddVBand="0" w:evenVBand="0" w:oddHBand="0" w:evenHBand="0" w:firstRowFirstColumn="0" w:firstRowLastColumn="0" w:lastRowFirstColumn="0" w:lastRowLastColumn="0"/>
+            </w:pPr>
+            <w:r>
+              <w:t>Algorytm randomizowany (Randomized algorithm) [</w:t>
             </w:r>
             <w:r>
               <w:rPr>
                 <w:rStyle w:val="Odwoanieprzypisukocowego"/>
                 <w:vertAlign w:val="baseline"/>
               </w:rPr>
-              <w:endnoteReference w:id="4"/>
+              <w:endnoteReference w:id="10"/>
             </w:r>
             <w:r>
               <w:t>]</w:t>
@@ -2276,11 +2614,11 @@
       </w:tr>
       <w:tr>
         <w:trPr>
-          <w:cnfStyle w:val="000000100000"/>
+          <w:cnfStyle w:val="000000100000" w:firstRow="0" w:lastRow="0" w:firstColumn="0" w:lastColumn="0" w:oddVBand="0" w:evenVBand="0" w:oddHBand="1" w:evenHBand="0" w:firstRowFirstColumn="0" w:firstRowLastColumn="0" w:lastRowFirstColumn="0" w:lastRowLastColumn="0"/>
         </w:trPr>
         <w:tc>
           <w:tcPr>
-            <w:cnfStyle w:val="001000000000"/>
+            <w:cnfStyle w:val="001000000000" w:firstRow="0" w:lastRow="0" w:firstColumn="1" w:lastColumn="0" w:oddVBand="0" w:evenVBand="0" w:oddHBand="0" w:evenHBand="0" w:firstRowFirstColumn="0" w:firstRowLastColumn="0" w:lastRowFirstColumn="0" w:lastRowLastColumn="0"/>
             <w:tcW w:w="2265" w:type="dxa"/>
             <w:vAlign w:val="center"/>
           </w:tcPr>
@@ -2300,7 +2638,7 @@
           </w:tcPr>
           <w:p>
             <w:pPr>
-              <w:cnfStyle w:val="000000100000"/>
+              <w:cnfStyle w:val="000000100000" w:firstRow="0" w:lastRow="0" w:firstColumn="0" w:lastColumn="0" w:oddVBand="0" w:evenVBand="0" w:oddHBand="1" w:evenHBand="0" w:firstRowFirstColumn="0" w:firstRowLastColumn="0" w:lastRowFirstColumn="0" w:lastRowLastColumn="0"/>
               <w:rPr>
                 <w:sz w:val="20"/>
                 <w:szCs w:val="20"/>
@@ -2317,12 +2655,51 @@
         </w:tc>
         <w:tc>
           <w:tcPr>
+            <w:tcW w:w="2266" w:type="dxa"/>
+            <w:vAlign w:val="center"/>
+          </w:tcPr>
+          <w:p>
+            <w:pPr>
+              <w:cnfStyle w:val="000000100000" w:firstRow="0" w:lastRow="0" w:firstColumn="0" w:lastColumn="0" w:oddVBand="0" w:evenVBand="0" w:oddHBand="1" w:evenHBand="0" w:firstRowFirstColumn="0" w:firstRowLastColumn="0" w:lastRowFirstColumn="0" w:lastRowLastColumn="0"/>
+              <w:rPr>
+                <w:sz w:val="20"/>
+                <w:szCs w:val="20"/>
+              </w:rPr>
+            </w:pPr>
+            <w:r>
+              <w:rPr>
+                <w:sz w:val="20"/>
+                <w:szCs w:val="20"/>
+              </w:rPr>
+              <w:t xml:space="preserve">algorytm składa się z stałej liczby rund. Jeżeli niektóre procesy nie mają ustawionej losowo lokalnej wartości, to ustawiają ją taką samą jak pozostałe. </w:t>
+            </w:r>
+          </w:p>
+        </w:tc>
+      </w:tr>
+      <w:tr>
+        <w:tc>
+          <w:tcPr>
+            <w:cnfStyle w:val="001000000000" w:firstRow="0" w:lastRow="0" w:firstColumn="1" w:lastColumn="0" w:oddVBand="0" w:evenVBand="0" w:oddHBand="0" w:evenHBand="0" w:firstRowFirstColumn="0" w:firstRowLastColumn="0" w:lastRowFirstColumn="0" w:lastRowLastColumn="0"/>
             <w:tcW w:w="2265" w:type="dxa"/>
             <w:vAlign w:val="center"/>
           </w:tcPr>
           <w:p>
             <w:pPr>
-              <w:cnfStyle w:val="000000100000"/>
+              <w:jc w:val="center"/>
+            </w:pPr>
+            <w:r>
+              <w:t>zgodność (agreement)</w:t>
+            </w:r>
+          </w:p>
+        </w:tc>
+        <w:tc>
+          <w:tcPr>
+            <w:tcW w:w="2265" w:type="dxa"/>
+            <w:vAlign w:val="center"/>
+          </w:tcPr>
+          <w:p>
+            <w:pPr>
+              <w:cnfStyle w:val="000000000000" w:firstRow="0" w:lastRow="0" w:firstColumn="0" w:lastColumn="0" w:oddVBand="0" w:evenVBand="0" w:oddHBand="0" w:evenHBand="0" w:firstRowFirstColumn="0" w:firstRowLastColumn="0" w:lastRowFirstColumn="0" w:lastRowLastColumn="0"/>
               <w:rPr>
                 <w:sz w:val="20"/>
                 <w:szCs w:val="20"/>
@@ -2333,7 +2710,75 @@
                 <w:sz w:val="20"/>
                 <w:szCs w:val="20"/>
               </w:rPr>
-              <w:t>algorytm składa się z t+1 rund</w:t>
+              <w:t>wartość decyzji wszystkich poprawnych procesów jest taka sama. Jeśli p</w:t>
+            </w:r>
+            <w:r>
+              <w:rPr>
+                <w:sz w:val="20"/>
+                <w:szCs w:val="20"/>
+              </w:rPr>
+              <w:softHyphen/>
+            </w:r>
+            <w:r>
+              <w:rPr>
+                <w:sz w:val="20"/>
+                <w:szCs w:val="20"/>
+                <w:vertAlign w:val="subscript"/>
+              </w:rPr>
+              <w:t>i</w:t>
+            </w:r>
+            <w:r>
+              <w:rPr>
+                <w:sz w:val="20"/>
+                <w:szCs w:val="20"/>
+              </w:rPr>
+              <w:t xml:space="preserve"> oraz p</w:t>
+            </w:r>
+            <w:r>
+              <w:rPr>
+                <w:sz w:val="20"/>
+                <w:szCs w:val="20"/>
+                <w:vertAlign w:val="subscript"/>
+              </w:rPr>
+              <w:t>j</w:t>
+            </w:r>
+            <w:r>
+              <w:rPr>
+                <w:sz w:val="20"/>
+                <w:szCs w:val="20"/>
+                <w:vertAlign w:val="subscript"/>
+              </w:rPr>
+              <w:t xml:space="preserve"> </w:t>
+            </w:r>
+            <w:r>
+              <w:rPr>
+                <w:sz w:val="20"/>
+                <w:szCs w:val="20"/>
+              </w:rPr>
+              <w:t>są prawidłowe oraz podjęły decyzję, wówczas d</w:t>
+            </w:r>
+            <w:r>
+              <w:rPr>
+                <w:sz w:val="20"/>
+                <w:szCs w:val="20"/>
+                <w:vertAlign w:val="subscript"/>
+              </w:rPr>
+              <w:t>i</w:t>
+            </w:r>
+            <w:r>
+              <w:rPr>
+                <w:sz w:val="20"/>
+                <w:szCs w:val="20"/>
+              </w:rPr>
+              <w:t xml:space="preserve"> = d</w:t>
+            </w:r>
+            <w:r>
+              <w:rPr>
+                <w:sz w:val="20"/>
+                <w:szCs w:val="20"/>
+                <w:vertAlign w:val="subscript"/>
+              </w:rPr>
+              <w:t>j</w:t>
             </w:r>
           </w:p>
         </w:tc>
@@ -2344,151 +2789,7 @@
           </w:tcPr>
           <w:p>
             <w:pPr>
-              <w:cnfStyle w:val="000000100000"/>
-              <w:rPr>
-                <w:sz w:val="20"/>
-                <w:szCs w:val="20"/>
-              </w:rPr>
-            </w:pPr>
-            <w:r>
-              <w:rPr>
-                <w:sz w:val="20"/>
-                <w:szCs w:val="20"/>
-              </w:rPr>
-              <w:t xml:space="preserve">algorytm składa się z stałej liczby rund. Jeżeli niektóre procesy nie mają ustawionej losowo lokalnej wartości, to ustawiają ją taką samą jak pozostałe. </w:t>
-            </w:r>
-          </w:p>
-        </w:tc>
-      </w:tr>
-      <w:tr>
-        <w:tc>
-          <w:tcPr>
-            <w:cnfStyle w:val="001000000000"/>
-            <w:tcW w:w="2265" w:type="dxa"/>
-            <w:vAlign w:val="center"/>
-          </w:tcPr>
-          <w:p>
-            <w:pPr>
-              <w:jc w:val="center"/>
-            </w:pPr>
-            <w:r>
-              <w:t>zgodność (agreement)</w:t>
-            </w:r>
-          </w:p>
-        </w:tc>
-        <w:tc>
-          <w:tcPr>
-            <w:tcW w:w="2265" w:type="dxa"/>
-            <w:vAlign w:val="center"/>
-          </w:tcPr>
-          <w:p>
-            <w:pPr>
-              <w:cnfStyle w:val="000000000000"/>
-              <w:rPr>
-                <w:sz w:val="20"/>
-                <w:szCs w:val="20"/>
-              </w:rPr>
-            </w:pPr>
-            <w:r>
-              <w:rPr>
-                <w:sz w:val="20"/>
-                <w:szCs w:val="20"/>
-              </w:rPr>
-              <w:t>wartość decyzji wszystkich poprawnych procesów jest taka sama. Jeśli p</w:t>
-            </w:r>
-            <w:r>
-              <w:rPr>
-                <w:sz w:val="20"/>
-                <w:szCs w:val="20"/>
-              </w:rPr>
-              <w:softHyphen/>
-            </w:r>
-            <w:r>
-              <w:rPr>
-                <w:sz w:val="20"/>
-                <w:szCs w:val="20"/>
-                <w:vertAlign w:val="subscript"/>
-              </w:rPr>
-              <w:t>i</w:t>
-            </w:r>
-            <w:r>
-              <w:rPr>
-                <w:sz w:val="20"/>
-                <w:szCs w:val="20"/>
-              </w:rPr>
-              <w:t xml:space="preserve"> oraz p</w:t>
-            </w:r>
-            <w:r>
-              <w:rPr>
-                <w:sz w:val="20"/>
-                <w:szCs w:val="20"/>
-                <w:vertAlign w:val="subscript"/>
-              </w:rPr>
-              <w:t>j</w:t>
-            </w:r>
-            <w:r>
-              <w:rPr>
-                <w:sz w:val="20"/>
-                <w:szCs w:val="20"/>
-                <w:vertAlign w:val="subscript"/>
-              </w:rPr>
-              <w:t xml:space="preserve"> </w:t>
-            </w:r>
-            <w:r>
-              <w:rPr>
-                <w:sz w:val="20"/>
-                <w:szCs w:val="20"/>
-              </w:rPr>
-              <w:t>są prawidłowe oraz podjęły decyzję, wówczas d</w:t>
-            </w:r>
-            <w:r>
-              <w:rPr>
-                <w:sz w:val="20"/>
-                <w:szCs w:val="20"/>
-                <w:vertAlign w:val="subscript"/>
-              </w:rPr>
-              <w:t>i</w:t>
-            </w:r>
-            <w:r>
-              <w:rPr>
-                <w:sz w:val="20"/>
-                <w:szCs w:val="20"/>
-              </w:rPr>
-              <w:t xml:space="preserve"> = d</w:t>
-            </w:r>
-            <w:r>
-              <w:rPr>
-                <w:sz w:val="20"/>
-                <w:szCs w:val="20"/>
-                <w:vertAlign w:val="subscript"/>
-              </w:rPr>
-              <w:t>j</w:t>
-            </w:r>
-          </w:p>
-        </w:tc>
-        <w:tc>
-          <w:tcPr>
-            <w:tcW w:w="2265" w:type="dxa"/>
-            <w:vAlign w:val="center"/>
-          </w:tcPr>
-          <w:p>
-            <w:pPr>
-              <w:cnfStyle w:val="000000000000"/>
-              <w:rPr>
-                <w:sz w:val="20"/>
-                <w:szCs w:val="20"/>
-              </w:rPr>
-            </w:pPr>
-          </w:p>
-        </w:tc>
-        <w:tc>
-          <w:tcPr>
-            <w:tcW w:w="2266" w:type="dxa"/>
-            <w:vAlign w:val="center"/>
-          </w:tcPr>
-          <w:p>
-            <w:pPr>
-              <w:cnfStyle w:val="000000000000"/>
+              <w:cnfStyle w:val="000000000000" w:firstRow="0" w:lastRow="0" w:firstColumn="0" w:lastColumn="0" w:oddVBand="0" w:evenVBand="0" w:oddHBand="0" w:evenHBand="0" w:firstRowFirstColumn="0" w:firstRowLastColumn="0" w:lastRowFirstColumn="0" w:lastRowLastColumn="0"/>
               <w:rPr>
                 <w:sz w:val="20"/>
                 <w:szCs w:val="20"/>
@@ -2506,11 +2807,11 @@
       </w:tr>
       <w:tr>
         <w:trPr>
-          <w:cnfStyle w:val="000000100000"/>
+          <w:cnfStyle w:val="000000100000" w:firstRow="0" w:lastRow="0" w:firstColumn="0" w:lastColumn="0" w:oddVBand="0" w:evenVBand="0" w:oddHBand="1" w:evenHBand="0" w:firstRowFirstColumn="0" w:firstRowLastColumn="0" w:lastRowFirstColumn="0" w:lastRowLastColumn="0"/>
         </w:trPr>
         <w:tc>
           <w:tcPr>
-            <w:cnfStyle w:val="001000000000"/>
+            <w:cnfStyle w:val="001000000000" w:firstRow="0" w:lastRow="0" w:firstColumn="1" w:lastColumn="0" w:oddVBand="0" w:evenVBand="0" w:oddHBand="0" w:evenHBand="0" w:firstRowFirstColumn="0" w:firstRowLastColumn="0" w:lastRowFirstColumn="0" w:lastRowLastColumn="0"/>
             <w:tcW w:w="2265" w:type="dxa"/>
             <w:vAlign w:val="center"/>
           </w:tcPr>
@@ -2530,7 +2831,7 @@
           </w:tcPr>
           <w:p>
             <w:pPr>
-              <w:cnfStyle w:val="000000100000"/>
+              <w:cnfStyle w:val="000000100000" w:firstRow="0" w:lastRow="0" w:firstColumn="0" w:lastColumn="0" w:oddVBand="0" w:evenVBand="0" w:oddHBand="1" w:evenHBand="0" w:firstRowFirstColumn="0" w:firstRowLastColumn="0" w:lastRowFirstColumn="0" w:lastRowLastColumn="0"/>
               <w:rPr>
                 <w:sz w:val="20"/>
                 <w:szCs w:val="20"/>
@@ -2547,17 +2848,94 @@
         </w:tc>
         <w:tc>
           <w:tcPr>
+            <w:tcW w:w="2266" w:type="dxa"/>
+            <w:vAlign w:val="center"/>
+          </w:tcPr>
+          <w:p>
+            <w:pPr>
+              <w:cnfStyle w:val="000000100000" w:firstRow="0" w:lastRow="0" w:firstColumn="0" w:lastColumn="0" w:oddVBand="0" w:evenVBand="0" w:oddHBand="1" w:evenHBand="0" w:firstRowFirstColumn="0" w:firstRowLastColumn="0" w:lastRowFirstColumn="0" w:lastRowLastColumn="0"/>
+              <w:rPr>
+                <w:sz w:val="20"/>
+                <w:szCs w:val="20"/>
+              </w:rPr>
+            </w:pPr>
+            <w:r>
+              <w:rPr>
+                <w:sz w:val="20"/>
+                <w:szCs w:val="20"/>
+              </w:rPr>
+              <w:t>jeżeli wszystkie poprawne procesy posiadają tą samą wartość X, otrzymają n</w:t>
+            </w:r>
+            <w:r>
+              <w:rPr>
+                <w:sz w:val="20"/>
+                <w:szCs w:val="20"/>
+              </w:rPr>
+              <w:noBreakHyphen/>
+              <w:t>2f propozycji zawierających X w pierwszej rundzie oraz będą decydować o X</w:t>
+            </w:r>
+          </w:p>
+        </w:tc>
+      </w:tr>
+      <w:tr>
+        <w:tc>
+          <w:tcPr>
+            <w:cnfStyle w:val="001000000000" w:firstRow="0" w:lastRow="0" w:firstColumn="1" w:lastColumn="0" w:oddVBand="0" w:evenVBand="0" w:oddHBand="0" w:evenHBand="0" w:firstRowFirstColumn="0" w:firstRowLastColumn="0" w:lastRowFirstColumn="0" w:lastRowLastColumn="0"/>
             <w:tcW w:w="2265" w:type="dxa"/>
             <w:vAlign w:val="center"/>
           </w:tcPr>
           <w:p>
             <w:pPr>
-              <w:cnfStyle w:val="000000100000"/>
+              <w:jc w:val="center"/>
+            </w:pPr>
+            <w:r>
+              <w:t>dla jakich kroków jest niemożliwy</w:t>
+            </w:r>
+          </w:p>
+        </w:tc>
+        <w:tc>
+          <w:tcPr>
+            <w:tcW w:w="2265" w:type="dxa"/>
+            <w:vAlign w:val="center"/>
+          </w:tcPr>
+          <w:p>
+            <w:pPr>
+              <w:cnfStyle w:val="000000000000" w:firstRow="0" w:lastRow="0" w:firstColumn="0" w:lastColumn="0" w:oddVBand="0" w:evenVBand="0" w:oddHBand="0" w:evenHBand="0" w:firstRowFirstColumn="0" w:firstRowLastColumn="0" w:lastRowFirstColumn="0" w:lastRowLastColumn="0"/>
               <w:rPr>
                 <w:sz w:val="20"/>
                 <w:szCs w:val="20"/>
               </w:rPr>
             </w:pPr>
+            <w:r>
+              <w:rPr>
+                <w:sz w:val="20"/>
+                <w:szCs w:val="20"/>
+              </w:rPr>
+              <w:t xml:space="preserve">poprawny tylko dla ilości procesów n&gt;3m (zdrajców powinno być 3 razy mniej) </w:t>
+            </w:r>
+            <w:r>
+              <w:rPr>
+                <w:sz w:val="20"/>
+                <w:szCs w:val="20"/>
+              </w:rPr>
+              <w:t>[</w:t>
+            </w:r>
+            <w:r>
+              <w:rPr>
+                <w:rStyle w:val="Odwoanieprzypisukocowego"/>
+                <w:sz w:val="20"/>
+                <w:szCs w:val="20"/>
+                <w:vertAlign w:val="baseline"/>
+              </w:rPr>
+              <w:endnoteReference w:id="11"/>
+            </w:r>
+            <w:r>
+              <w:rPr>
+                <w:sz w:val="20"/>
+                <w:szCs w:val="20"/>
+              </w:rPr>
+              <w:t>]</w:t>
+            </w:r>
           </w:p>
         </w:tc>
         <w:tc>
@@ -2567,114 +2945,7 @@
           </w:tcPr>
           <w:p>
             <w:pPr>
-              <w:cnfStyle w:val="000000100000"/>
-              <w:rPr>
-                <w:sz w:val="20"/>
-                <w:szCs w:val="20"/>
-              </w:rPr>
-            </w:pPr>
-            <w:r>
-              <w:rPr>
-                <w:sz w:val="20"/>
-                <w:szCs w:val="20"/>
-              </w:rPr>
-              <w:t>jeżeli wszystkie poprawne procesy posiadają tą samą wartość X, otrzymają n</w:t>
-            </w:r>
-            <w:r>
-              <w:rPr>
-                <w:sz w:val="20"/>
-                <w:szCs w:val="20"/>
-              </w:rPr>
-              <w:noBreakHyphen/>
-              <w:t>2f propozycji zawierających X w pierwszej rundzie oraz będą decydować o X</w:t>
-            </w:r>
-          </w:p>
-        </w:tc>
-      </w:tr>
-      <w:tr>
-        <w:tc>
-          <w:tcPr>
-            <w:cnfStyle w:val="001000000000"/>
-            <w:tcW w:w="2265" w:type="dxa"/>
-            <w:vAlign w:val="center"/>
-          </w:tcPr>
-          <w:p>
-            <w:pPr>
-              <w:jc w:val="center"/>
-            </w:pPr>
-            <w:r>
-              <w:t>dla jakich kroków jest niemożliwy</w:t>
-            </w:r>
-          </w:p>
-        </w:tc>
-        <w:tc>
-          <w:tcPr>
-            <w:tcW w:w="2265" w:type="dxa"/>
-            <w:vAlign w:val="center"/>
-          </w:tcPr>
-          <w:p>
-            <w:pPr>
-              <w:cnfStyle w:val="000000000000"/>
-              <w:rPr>
-                <w:sz w:val="20"/>
-                <w:szCs w:val="20"/>
-              </w:rPr>
-            </w:pPr>
-            <w:r>
-              <w:rPr>
-                <w:sz w:val="20"/>
-                <w:szCs w:val="20"/>
-              </w:rPr>
-              <w:t xml:space="preserve">poprawny tylko dla ilości procesów n&gt;3m (zdrajców powinno być 3 razy mniej) </w:t>
-            </w:r>
-            <w:r>
-              <w:rPr>
-                <w:sz w:val="20"/>
-                <w:szCs w:val="20"/>
-              </w:rPr>
-              <w:t>[</w:t>
-            </w:r>
-            <w:r>
-              <w:rPr>
-                <w:rStyle w:val="Odwoanieprzypisukocowego"/>
-                <w:sz w:val="20"/>
-                <w:szCs w:val="20"/>
-                <w:vertAlign w:val="baseline"/>
-              </w:rPr>
-              <w:endnoteReference w:id="5"/>
-            </w:r>
-            <w:r>
-              <w:rPr>
-                <w:sz w:val="20"/>
-                <w:szCs w:val="20"/>
-              </w:rPr>
-              <w:t>]</w:t>
-            </w:r>
-          </w:p>
-        </w:tc>
-        <w:tc>
-          <w:tcPr>
-            <w:tcW w:w="2265" w:type="dxa"/>
-            <w:vAlign w:val="center"/>
-          </w:tcPr>
-          <w:p>
-            <w:pPr>
-              <w:cnfStyle w:val="000000000000"/>
-              <w:rPr>
-                <w:sz w:val="20"/>
-                <w:szCs w:val="20"/>
-              </w:rPr>
-            </w:pPr>
-          </w:p>
-        </w:tc>
-        <w:tc>
-          <w:tcPr>
-            <w:tcW w:w="2266" w:type="dxa"/>
-            <w:vAlign w:val="center"/>
-          </w:tcPr>
-          <w:p>
-            <w:pPr>
-              <w:cnfStyle w:val="000000000000"/>
+              <w:cnfStyle w:val="000000000000" w:firstRow="0" w:lastRow="0" w:firstColumn="0" w:lastColumn="0" w:oddVBand="0" w:evenVBand="0" w:oddHBand="0" w:evenHBand="0" w:firstRowFirstColumn="0" w:firstRowLastColumn="0" w:lastRowFirstColumn="0" w:lastRowLastColumn="0"/>
               <w:rPr>
                 <w:sz w:val="20"/>
                 <w:szCs w:val="20"/>
@@ -2692,11 +2963,11 @@
       </w:tr>
       <w:tr>
         <w:trPr>
-          <w:cnfStyle w:val="000000100000"/>
+          <w:cnfStyle w:val="000000100000" w:firstRow="0" w:lastRow="0" w:firstColumn="0" w:lastColumn="0" w:oddVBand="0" w:evenVBand="0" w:oddHBand="1" w:evenHBand="0" w:firstRowFirstColumn="0" w:firstRowLastColumn="0" w:lastRowFirstColumn="0" w:lastRowLastColumn="0"/>
         </w:trPr>
         <w:tc>
           <w:tcPr>
-            <w:cnfStyle w:val="001000000000"/>
+            <w:cnfStyle w:val="001000000000" w:firstRow="0" w:lastRow="0" w:firstColumn="1" w:lastColumn="0" w:oddVBand="0" w:evenVBand="0" w:oddHBand="0" w:evenHBand="0" w:firstRowFirstColumn="0" w:firstRowLastColumn="0" w:lastRowFirstColumn="0" w:lastRowLastColumn="0"/>
             <w:tcW w:w="2265" w:type="dxa"/>
             <w:vAlign w:val="center"/>
           </w:tcPr>
@@ -2705,6 +2976,7 @@
               <w:jc w:val="center"/>
             </w:pPr>
             <w:r>
+              <w:lastRenderedPageBreak/>
               <w:t>ilość wiadomości</w:t>
             </w:r>
           </w:p>
@@ -2716,7 +2988,7 @@
           </w:tcPr>
           <w:p>
             <w:pPr>
-              <w:cnfStyle w:val="000000100000"/>
+              <w:cnfStyle w:val="000000100000" w:firstRow="0" w:lastRow="0" w:firstColumn="0" w:lastColumn="0" w:oddVBand="0" w:evenVBand="0" w:oddHBand="1" w:evenHBand="0" w:firstRowFirstColumn="0" w:firstRowLastColumn="0" w:lastRowFirstColumn="0" w:lastRowLastColumn="0"/>
               <w:rPr>
                 <w:sz w:val="20"/>
                 <w:szCs w:val="20"/>
@@ -2814,15 +3086,21 @@
               <w:noBreakHyphen/>
               <w:t>1)] wiadomości [</w:t>
             </w:r>
-            <w:fldSimple w:instr=" NOTEREF _Ref451678538 \h  \* MERGEFORMAT ">
-              <w:r>
-                <w:rPr>
-                  <w:sz w:val="20"/>
-                  <w:szCs w:val="20"/>
-                </w:rPr>
-                <w:t>1</w:t>
-              </w:r>
-            </w:fldSimple>
+            <w:r>
+              <w:fldChar w:fldCharType="begin"/>
+            </w:r>
+            <w:r>
+              <w:instrText xml:space="preserve"> NOTEREF _Ref451678538 \h  \* MERGEFORMAT </w:instrText>
+            </w:r>
+            <w:r>
+              <w:fldChar w:fldCharType="separate"/>
+            </w:r>
+            <w:r>
+              <w:t>1</w:t>
+            </w:r>
+            <w:r>
+              <w:fldChar w:fldCharType="end"/>
+            </w:r>
             <w:r>
               <w:rPr>
                 <w:sz w:val="20"/>
@@ -2834,17 +3112,132 @@
         </w:tc>
         <w:tc>
           <w:tcPr>
+            <w:tcW w:w="2266" w:type="dxa"/>
+            <w:vAlign w:val="center"/>
+          </w:tcPr>
+          <w:p>
+            <w:pPr>
+              <w:cnfStyle w:val="000000100000" w:firstRow="0" w:lastRow="0" w:firstColumn="0" w:lastColumn="0" w:oddVBand="0" w:evenVBand="0" w:oddHBand="1" w:evenHBand="0" w:firstRowFirstColumn="0" w:firstRowLastColumn="0" w:lastRowFirstColumn="0" w:lastRowLastColumn="0"/>
+              <w:rPr>
+                <w:sz w:val="20"/>
+                <w:szCs w:val="20"/>
+              </w:rPr>
+            </w:pPr>
+            <w:r>
+              <w:rPr>
+                <w:sz w:val="20"/>
+                <w:szCs w:val="20"/>
+              </w:rPr>
+              <w:t>??</w:t>
+            </w:r>
+          </w:p>
+        </w:tc>
+      </w:tr>
+      <w:tr>
+        <w:tc>
+          <w:tcPr>
+            <w:cnfStyle w:val="001000000000" w:firstRow="0" w:lastRow="0" w:firstColumn="1" w:lastColumn="0" w:oddVBand="0" w:evenVBand="0" w:oddHBand="0" w:evenHBand="0" w:firstRowFirstColumn="0" w:firstRowLastColumn="0" w:lastRowFirstColumn="0" w:lastRowLastColumn="0"/>
             <w:tcW w:w="2265" w:type="dxa"/>
             <w:vAlign w:val="center"/>
           </w:tcPr>
           <w:p>
             <w:pPr>
-              <w:cnfStyle w:val="000000100000"/>
+              <w:jc w:val="center"/>
+            </w:pPr>
+            <w:r>
+              <w:t>złożoność obliczeniowa</w:t>
+            </w:r>
+          </w:p>
+        </w:tc>
+        <w:tc>
+          <w:tcPr>
+            <w:tcW w:w="2265" w:type="dxa"/>
+            <w:vAlign w:val="center"/>
+          </w:tcPr>
+          <w:p>
+            <w:pPr>
+              <w:cnfStyle w:val="000000000000" w:firstRow="0" w:lastRow="0" w:firstColumn="0" w:lastColumn="0" w:oddVBand="0" w:evenVBand="0" w:oddHBand="0" w:evenHBand="0" w:firstRowFirstColumn="0" w:firstRowLastColumn="0" w:lastRowFirstColumn="0" w:lastRowLastColumn="0"/>
               <w:rPr>
                 <w:sz w:val="20"/>
                 <w:szCs w:val="20"/>
               </w:rPr>
             </w:pPr>
+            <w:r>
+              <w:rPr>
+                <w:sz w:val="20"/>
+                <w:szCs w:val="20"/>
+              </w:rPr>
+              <w:t>O(N</w:t>
+            </w:r>
+            <w:r>
+              <w:rPr>
+                <w:sz w:val="20"/>
+                <w:szCs w:val="20"/>
+                <w:vertAlign w:val="superscript"/>
+              </w:rPr>
+              <w:t>f+1</w:t>
+            </w:r>
+            <w:r>
+              <w:rPr>
+                <w:sz w:val="20"/>
+                <w:szCs w:val="20"/>
+              </w:rPr>
+              <w:t>) – dla komunikatów niepodpisanych</w:t>
+            </w:r>
+          </w:p>
+          <w:p>
+            <w:pPr>
+              <w:cnfStyle w:val="000000000000" w:firstRow="0" w:lastRow="0" w:firstColumn="0" w:lastColumn="0" w:oddVBand="0" w:evenVBand="0" w:oddHBand="0" w:evenHBand="0" w:firstRowFirstColumn="0" w:firstRowLastColumn="0" w:lastRowFirstColumn="0" w:lastRowLastColumn="0"/>
+              <w:rPr>
+                <w:sz w:val="20"/>
+                <w:szCs w:val="20"/>
+              </w:rPr>
+            </w:pPr>
+            <w:r>
+              <w:rPr>
+                <w:sz w:val="20"/>
+                <w:szCs w:val="20"/>
+              </w:rPr>
+              <w:t>O(N</w:t>
+            </w:r>
+            <w:r>
+              <w:rPr>
+                <w:sz w:val="20"/>
+                <w:szCs w:val="20"/>
+                <w:vertAlign w:val="superscript"/>
+              </w:rPr>
+              <w:t>2</w:t>
+            </w:r>
+            <w:r>
+              <w:rPr>
+                <w:sz w:val="20"/>
+                <w:szCs w:val="20"/>
+              </w:rPr>
+              <w:t xml:space="preserve">) – dla komunikatów podpisanych </w:t>
+            </w:r>
+            <w:r>
+              <w:rPr>
+                <w:sz w:val="20"/>
+                <w:szCs w:val="20"/>
+              </w:rPr>
+              <w:t>[</w:t>
+            </w:r>
+            <w:r>
+              <w:rPr>
+                <w:rStyle w:val="Odwoanieprzypisukocowego"/>
+                <w:sz w:val="20"/>
+                <w:szCs w:val="20"/>
+                <w:vertAlign w:val="baseline"/>
+              </w:rPr>
+              <w:endnoteReference w:id="12"/>
+            </w:r>
+            <w:r>
+              <w:rPr>
+                <w:sz w:val="20"/>
+                <w:szCs w:val="20"/>
+              </w:rPr>
+              <w:t>]</w:t>
+            </w:r>
           </w:p>
         </w:tc>
         <w:tc>
@@ -2854,7 +3247,7 @@
           </w:tcPr>
           <w:p>
             <w:pPr>
-              <w:cnfStyle w:val="000000100000"/>
+              <w:cnfStyle w:val="000000000000" w:firstRow="0" w:lastRow="0" w:firstColumn="0" w:lastColumn="0" w:oddVBand="0" w:evenVBand="0" w:oddHBand="0" w:evenHBand="0" w:firstRowFirstColumn="0" w:firstRowLastColumn="0" w:lastRowFirstColumn="0" w:lastRowLastColumn="0"/>
               <w:rPr>
                 <w:sz w:val="20"/>
                 <w:szCs w:val="20"/>
@@ -2865,46 +3258,7 @@
                 <w:sz w:val="20"/>
                 <w:szCs w:val="20"/>
               </w:rPr>
-              <w:t>??</w:t>
-            </w:r>
-          </w:p>
-        </w:tc>
-      </w:tr>
-      <w:tr>
-        <w:tc>
-          <w:tcPr>
-            <w:cnfStyle w:val="001000000000"/>
-            <w:tcW w:w="2265" w:type="dxa"/>
-            <w:vAlign w:val="center"/>
-          </w:tcPr>
-          <w:p>
-            <w:pPr>
-              <w:jc w:val="center"/>
-            </w:pPr>
-            <w:r>
-              <w:t>złożoność obliczeniowa</w:t>
-            </w:r>
-          </w:p>
-        </w:tc>
-        <w:tc>
-          <w:tcPr>
-            <w:tcW w:w="2265" w:type="dxa"/>
-            <w:vAlign w:val="center"/>
-          </w:tcPr>
-          <w:p>
-            <w:pPr>
-              <w:cnfStyle w:val="000000000000"/>
-              <w:rPr>
-                <w:sz w:val="20"/>
-                <w:szCs w:val="20"/>
-              </w:rPr>
-            </w:pPr>
-            <w:r>
-              <w:rPr>
-                <w:sz w:val="20"/>
-                <w:szCs w:val="20"/>
-              </w:rPr>
-              <w:t>O(N</w:t>
+              <w:t>O(2</w:t>
             </w:r>
             <w:r>
               <w:rPr>
@@ -2912,125 +3266,19 @@
                 <w:szCs w:val="20"/>
                 <w:vertAlign w:val="superscript"/>
               </w:rPr>
-              <w:t>f+1</w:t>
+              <w:t>n</w:t>
             </w:r>
             <w:r>
               <w:rPr>
                 <w:sz w:val="20"/>
                 <w:szCs w:val="20"/>
               </w:rPr>
-              <w:t>) – dla komunikatów niepodpisanych</w:t>
-            </w:r>
-          </w:p>
-          <w:p>
-            <w:pPr>
-              <w:cnfStyle w:val="000000000000"/>
-              <w:rPr>
-                <w:sz w:val="20"/>
-                <w:szCs w:val="20"/>
-              </w:rPr>
-            </w:pPr>
-            <w:r>
-              <w:rPr>
-                <w:sz w:val="20"/>
-                <w:szCs w:val="20"/>
-              </w:rPr>
-              <w:t>O(N</w:t>
-            </w:r>
-            <w:r>
-              <w:rPr>
-                <w:sz w:val="20"/>
-                <w:szCs w:val="20"/>
-                <w:vertAlign w:val="superscript"/>
-              </w:rPr>
-              <w:t>2</w:t>
-            </w:r>
-            <w:r>
-              <w:rPr>
-                <w:sz w:val="20"/>
-                <w:szCs w:val="20"/>
-              </w:rPr>
-              <w:t xml:space="preserve">) – dla komunikatów podpisanych </w:t>
-            </w:r>
-            <w:r>
-              <w:rPr>
-                <w:sz w:val="20"/>
-                <w:szCs w:val="20"/>
-              </w:rPr>
-              <w:t>[</w:t>
-            </w:r>
-            <w:r>
-              <w:rPr>
-                <w:rStyle w:val="Odwoanieprzypisukocowego"/>
-                <w:sz w:val="20"/>
-                <w:szCs w:val="20"/>
-                <w:vertAlign w:val="baseline"/>
-              </w:rPr>
-              <w:endnoteReference w:id="6"/>
-            </w:r>
-            <w:r>
-              <w:rPr>
-                <w:sz w:val="20"/>
-                <w:szCs w:val="20"/>
-              </w:rPr>
-              <w:t>]</w:t>
-            </w:r>
-          </w:p>
-        </w:tc>
-        <w:tc>
-          <w:tcPr>
-            <w:tcW w:w="2265" w:type="dxa"/>
-            <w:vAlign w:val="center"/>
-          </w:tcPr>
-          <w:p>
-            <w:pPr>
-              <w:cnfStyle w:val="000000000000"/>
-              <w:rPr>
-                <w:sz w:val="20"/>
-                <w:szCs w:val="20"/>
-              </w:rPr>
-            </w:pPr>
-          </w:p>
-        </w:tc>
-        <w:tc>
-          <w:tcPr>
-            <w:tcW w:w="2266" w:type="dxa"/>
-            <w:vAlign w:val="center"/>
-          </w:tcPr>
-          <w:p>
-            <w:pPr>
-              <w:cnfStyle w:val="000000000000"/>
-              <w:rPr>
-                <w:sz w:val="20"/>
-                <w:szCs w:val="20"/>
-              </w:rPr>
-            </w:pPr>
-            <w:r>
-              <w:rPr>
-                <w:sz w:val="20"/>
-                <w:szCs w:val="20"/>
-              </w:rPr>
-              <w:t>O(2</w:t>
-            </w:r>
-            <w:r>
-              <w:rPr>
-                <w:sz w:val="20"/>
-                <w:szCs w:val="20"/>
-                <w:vertAlign w:val="superscript"/>
-              </w:rPr>
-              <w:t>n</w:t>
-            </w:r>
-            <w:r>
-              <w:rPr>
-                <w:sz w:val="20"/>
-                <w:szCs w:val="20"/>
-              </w:rPr>
               <w:t>) – wszystkie poprawne procesy zdecydowały</w:t>
             </w:r>
           </w:p>
           <w:p>
             <w:pPr>
-              <w:cnfStyle w:val="000000000000"/>
+              <w:cnfStyle w:val="000000000000" w:firstRow="0" w:lastRow="0" w:firstColumn="0" w:lastColumn="0" w:oddVBand="0" w:evenVBand="0" w:oddHBand="0" w:evenHBand="0" w:firstRowFirstColumn="0" w:firstRowLastColumn="0" w:lastRowFirstColumn="0" w:lastRowLastColumn="0"/>
               <w:rPr>
                 <w:sz w:val="20"/>
                 <w:szCs w:val="20"/>
@@ -3066,9 +3314,9 @@
     <w:p/>
     <w:tbl>
       <w:tblPr>
-        <w:tblStyle w:val="GridTable5DarkAccent5"/>
+        <w:tblStyle w:val="Tabelasiatki5ciemnaakcent51"/>
         <w:tblW w:w="8814" w:type="dxa"/>
-        <w:tblLook w:val="04A0"/>
+        <w:tblLook w:val="04A0" w:firstRow="1" w:lastRow="0" w:firstColumn="1" w:lastColumn="0" w:noHBand="0" w:noVBand="1"/>
       </w:tblPr>
       <w:tblGrid>
         <w:gridCol w:w="2203"/>
@@ -3078,12 +3326,12 @@
       </w:tblGrid>
       <w:tr>
         <w:trPr>
-          <w:cnfStyle w:val="100000000000"/>
+          <w:cnfStyle w:val="100000000000" w:firstRow="1" w:lastRow="0" w:firstColumn="0" w:lastColumn="0" w:oddVBand="0" w:evenVBand="0" w:oddHBand="0" w:evenHBand="0" w:firstRowFirstColumn="0" w:firstRowLastColumn="0" w:lastRowFirstColumn="0" w:lastRowLastColumn="0"/>
           <w:trHeight w:val="447"/>
         </w:trPr>
         <w:tc>
           <w:tcPr>
-            <w:cnfStyle w:val="001000000000"/>
+            <w:cnfStyle w:val="001000000000" w:firstRow="0" w:lastRow="0" w:firstColumn="1" w:lastColumn="0" w:oddVBand="0" w:evenVBand="0" w:oddHBand="0" w:evenHBand="0" w:firstRowFirstColumn="0" w:firstRowLastColumn="0" w:lastRowFirstColumn="0" w:lastRowLastColumn="0"/>
             <w:tcW w:w="2203" w:type="dxa"/>
           </w:tcPr>
           <w:p/>
@@ -3094,7 +3342,7 @@
           </w:tcPr>
           <w:p>
             <w:pPr>
-              <w:cnfStyle w:val="100000000000"/>
+              <w:cnfStyle w:val="100000000000" w:firstRow="1" w:lastRow="0" w:firstColumn="0" w:lastColumn="0" w:oddVBand="0" w:evenVBand="0" w:oddHBand="0" w:evenHBand="0" w:firstRowFirstColumn="0" w:firstRowLastColumn="0" w:lastRowFirstColumn="0" w:lastRowLastColumn="0"/>
               <w:rPr>
                 <w:lang w:val="en-US"/>
               </w:rPr>
@@ -3116,7 +3364,7 @@
                 <w:rStyle w:val="Odwoanieprzypisukocowego"/>
                 <w:vertAlign w:val="baseline"/>
               </w:rPr>
-              <w:endnoteReference w:id="7"/>
+              <w:endnoteReference w:id="13"/>
             </w:r>
             <w:r>
               <w:rPr>
@@ -3132,7 +3380,7 @@
           </w:tcPr>
           <w:p>
             <w:pPr>
-              <w:cnfStyle w:val="100000000000"/>
+              <w:cnfStyle w:val="100000000000" w:firstRow="1" w:lastRow="0" w:firstColumn="0" w:lastColumn="0" w:oddVBand="0" w:evenVBand="0" w:oddHBand="0" w:evenHBand="0" w:firstRowFirstColumn="0" w:firstRowLastColumn="0" w:lastRowFirstColumn="0" w:lastRowLastColumn="0"/>
               <w:rPr>
                 <w:lang w:val="en-GB"/>
               </w:rPr>
@@ -3167,7 +3415,7 @@
                 <w:vertAlign w:val="baseline"/>
                 <w:lang w:val="en-GB"/>
               </w:rPr>
-              <w:endnoteReference w:id="8"/>
+              <w:endnoteReference w:id="14"/>
             </w:r>
             <w:r>
               <w:rPr>
@@ -3183,7 +3431,7 @@
           </w:tcPr>
           <w:p>
             <w:pPr>
-              <w:cnfStyle w:val="100000000000"/>
+              <w:cnfStyle w:val="100000000000" w:firstRow="1" w:lastRow="0" w:firstColumn="0" w:lastColumn="0" w:oddVBand="0" w:evenVBand="0" w:oddHBand="0" w:evenHBand="0" w:firstRowFirstColumn="0" w:firstRowLastColumn="0" w:lastRowFirstColumn="0" w:lastRowLastColumn="0"/>
             </w:pPr>
             <w:r>
               <w:t>Algorytm dwóch armii</w:t>
@@ -3193,12 +3441,12 @@
       </w:tr>
       <w:tr>
         <w:trPr>
-          <w:cnfStyle w:val="000000100000"/>
+          <w:cnfStyle w:val="000000100000" w:firstRow="0" w:lastRow="0" w:firstColumn="0" w:lastColumn="0" w:oddVBand="0" w:evenVBand="0" w:oddHBand="1" w:evenHBand="0" w:firstRowFirstColumn="0" w:firstRowLastColumn="0" w:lastRowFirstColumn="0" w:lastRowLastColumn="0"/>
           <w:trHeight w:val="1554"/>
         </w:trPr>
         <w:tc>
           <w:tcPr>
-            <w:cnfStyle w:val="001000000000"/>
+            <w:cnfStyle w:val="001000000000" w:firstRow="0" w:lastRow="0" w:firstColumn="1" w:lastColumn="0" w:oddVBand="0" w:evenVBand="0" w:oddHBand="0" w:evenHBand="0" w:firstRowFirstColumn="0" w:firstRowLastColumn="0" w:lastRowFirstColumn="0" w:lastRowLastColumn="0"/>
             <w:tcW w:w="2203" w:type="dxa"/>
             <w:vAlign w:val="center"/>
           </w:tcPr>
@@ -3214,7 +3462,7 @@
           </w:tcPr>
           <w:p>
             <w:pPr>
-              <w:cnfStyle w:val="000000100000"/>
+              <w:cnfStyle w:val="000000100000" w:firstRow="0" w:lastRow="0" w:firstColumn="0" w:lastColumn="0" w:oddVBand="0" w:evenVBand="0" w:oddHBand="1" w:evenHBand="0" w:firstRowFirstColumn="0" w:firstRowLastColumn="0" w:lastRowFirstColumn="0" w:lastRowLastColumn="0"/>
               <w:rPr>
                 <w:sz w:val="20"/>
               </w:rPr>
@@ -3257,7 +3505,7 @@
           </w:tcPr>
           <w:p>
             <w:pPr>
-              <w:cnfStyle w:val="000000100000"/>
+              <w:cnfStyle w:val="000000100000" w:firstRow="0" w:lastRow="0" w:firstColumn="0" w:lastColumn="0" w:oddVBand="0" w:evenVBand="0" w:oddHBand="1" w:evenHBand="0" w:firstRowFirstColumn="0" w:firstRowLastColumn="0" w:lastRowFirstColumn="0" w:lastRowLastColumn="0"/>
               <w:rPr>
                 <w:color w:val="212121"/>
                 <w:sz w:val="20"/>
@@ -3301,7 +3549,7 @@
           </w:tcPr>
           <w:p>
             <w:pPr>
-              <w:cnfStyle w:val="000000100000"/>
+              <w:cnfStyle w:val="000000100000" w:firstRow="0" w:lastRow="0" w:firstColumn="0" w:lastColumn="0" w:oddVBand="0" w:evenVBand="0" w:oddHBand="1" w:evenHBand="0" w:firstRowFirstColumn="0" w:firstRowLastColumn="0" w:lastRowFirstColumn="0" w:lastRowLastColumn="0"/>
               <w:rPr>
                 <w:color w:val="212121"/>
                 <w:sz w:val="20"/>
@@ -3335,7 +3583,7 @@
                 <w:sz w:val="20"/>
                 <w:vertAlign w:val="baseline"/>
               </w:rPr>
-              <w:endnoteReference w:id="9"/>
+              <w:endnoteReference w:id="15"/>
             </w:r>
             <w:r>
               <w:rPr>
@@ -3346,7 +3594,7 @@
           </w:p>
           <w:p>
             <w:pPr>
-              <w:cnfStyle w:val="000000100000"/>
+              <w:cnfStyle w:val="000000100000" w:firstRow="0" w:lastRow="0" w:firstColumn="0" w:lastColumn="0" w:oddVBand="0" w:evenVBand="0" w:oddHBand="1" w:evenHBand="0" w:firstRowFirstColumn="0" w:firstRowLastColumn="0" w:lastRowFirstColumn="0" w:lastRowLastColumn="0"/>
               <w:rPr>
                 <w:sz w:val="20"/>
               </w:rPr>
@@ -3360,7 +3608,7 @@
         </w:trPr>
         <w:tc>
           <w:tcPr>
-            <w:cnfStyle w:val="001000000000"/>
+            <w:cnfStyle w:val="001000000000" w:firstRow="0" w:lastRow="0" w:firstColumn="1" w:lastColumn="0" w:oddVBand="0" w:evenVBand="0" w:oddHBand="0" w:evenHBand="0" w:firstRowFirstColumn="0" w:firstRowLastColumn="0" w:lastRowFirstColumn="0" w:lastRowLastColumn="0"/>
             <w:tcW w:w="2203" w:type="dxa"/>
             <w:vAlign w:val="center"/>
           </w:tcPr>
@@ -3376,7 +3624,7 @@
           </w:tcPr>
           <w:p>
             <w:pPr>
-              <w:cnfStyle w:val="000000000000"/>
+              <w:cnfStyle w:val="000000000000" w:firstRow="0" w:lastRow="0" w:firstColumn="0" w:lastColumn="0" w:oddVBand="0" w:evenVBand="0" w:oddHBand="0" w:evenHBand="0" w:firstRowFirstColumn="0" w:firstRowLastColumn="0" w:lastRowFirstColumn="0" w:lastRowLastColumn="0"/>
               <w:rPr>
                 <w:sz w:val="20"/>
               </w:rPr>
@@ -3397,7 +3645,7 @@
           </w:p>
           <w:p>
             <w:pPr>
-              <w:cnfStyle w:val="000000000000"/>
+              <w:cnfStyle w:val="000000000000" w:firstRow="0" w:lastRow="0" w:firstColumn="0" w:lastColumn="0" w:oddVBand="0" w:evenVBand="0" w:oddHBand="0" w:evenHBand="0" w:firstRowFirstColumn="0" w:firstRowLastColumn="0" w:lastRowFirstColumn="0" w:lastRowLastColumn="0"/>
               <w:rPr>
                 <w:sz w:val="20"/>
               </w:rPr>
@@ -3416,7 +3664,7 @@
           </w:tcPr>
           <w:p>
             <w:pPr>
-              <w:cnfStyle w:val="000000000000"/>
+              <w:cnfStyle w:val="000000000000" w:firstRow="0" w:lastRow="0" w:firstColumn="0" w:lastColumn="0" w:oddVBand="0" w:evenVBand="0" w:oddHBand="0" w:evenHBand="0" w:firstRowFirstColumn="0" w:firstRowLastColumn="0" w:lastRowFirstColumn="0" w:lastRowLastColumn="0"/>
               <w:rPr>
                 <w:color w:val="212121"/>
                 <w:sz w:val="20"/>
@@ -3444,7 +3692,7 @@
           </w:p>
           <w:p>
             <w:pPr>
-              <w:cnfStyle w:val="000000000000"/>
+              <w:cnfStyle w:val="000000000000" w:firstRow="0" w:lastRow="0" w:firstColumn="0" w:lastColumn="0" w:oddVBand="0" w:evenVBand="0" w:oddHBand="0" w:evenHBand="0" w:firstRowFirstColumn="0" w:firstRowLastColumn="0" w:lastRowFirstColumn="0" w:lastRowLastColumn="0"/>
               <w:rPr>
                 <w:color w:val="212121"/>
                 <w:sz w:val="20"/>
@@ -3465,7 +3713,7 @@
           </w:tcPr>
           <w:p>
             <w:pPr>
-              <w:cnfStyle w:val="000000000000"/>
+              <w:cnfStyle w:val="000000000000" w:firstRow="0" w:lastRow="0" w:firstColumn="0" w:lastColumn="0" w:oddVBand="0" w:evenVBand="0" w:oddHBand="0" w:evenHBand="0" w:firstRowFirstColumn="0" w:firstRowLastColumn="0" w:lastRowFirstColumn="0" w:lastRowLastColumn="0"/>
               <w:rPr>
                 <w:color w:val="212121"/>
                 <w:sz w:val="20"/>
@@ -3481,7 +3729,7 @@
           </w:p>
           <w:p>
             <w:pPr>
-              <w:cnfStyle w:val="000000000000"/>
+              <w:cnfStyle w:val="000000000000" w:firstRow="0" w:lastRow="0" w:firstColumn="0" w:lastColumn="0" w:oddVBand="0" w:evenVBand="0" w:oddHBand="0" w:evenHBand="0" w:firstRowFirstColumn="0" w:firstRowLastColumn="0" w:lastRowFirstColumn="0" w:lastRowLastColumn="0"/>
               <w:rPr>
                 <w:sz w:val="20"/>
               </w:rPr>
@@ -3504,7 +3752,7 @@
                 <w:sz w:val="20"/>
                 <w:vertAlign w:val="baseline"/>
               </w:rPr>
-              <w:endnoteReference w:id="10"/>
+              <w:endnoteReference w:id="16"/>
             </w:r>
             <w:r>
               <w:rPr>
@@ -3517,12 +3765,12 @@
       </w:tr>
       <w:tr>
         <w:trPr>
-          <w:cnfStyle w:val="000000100000"/>
+          <w:cnfStyle w:val="000000100000" w:firstRow="0" w:lastRow="0" w:firstColumn="0" w:lastColumn="0" w:oddVBand="0" w:evenVBand="0" w:oddHBand="1" w:evenHBand="0" w:firstRowFirstColumn="0" w:firstRowLastColumn="0" w:lastRowFirstColumn="0" w:lastRowLastColumn="0"/>
           <w:trHeight w:val="2227"/>
         </w:trPr>
         <w:tc>
           <w:tcPr>
-            <w:cnfStyle w:val="001000000000"/>
+            <w:cnfStyle w:val="001000000000" w:firstRow="0" w:lastRow="0" w:firstColumn="1" w:lastColumn="0" w:oddVBand="0" w:evenVBand="0" w:oddHBand="0" w:evenHBand="0" w:firstRowFirstColumn="0" w:firstRowLastColumn="0" w:lastRowFirstColumn="0" w:lastRowLastColumn="0"/>
             <w:tcW w:w="2203" w:type="dxa"/>
             <w:vAlign w:val="center"/>
           </w:tcPr>
@@ -3538,7 +3786,7 @@
           </w:tcPr>
           <w:p>
             <w:pPr>
-              <w:cnfStyle w:val="000000100000"/>
+              <w:cnfStyle w:val="000000100000" w:firstRow="0" w:lastRow="0" w:firstColumn="0" w:lastColumn="0" w:oddVBand="0" w:evenVBand="0" w:oddHBand="1" w:evenHBand="0" w:firstRowFirstColumn="0" w:firstRowLastColumn="0" w:lastRowFirstColumn="0" w:lastRowLastColumn="0"/>
               <w:rPr>
                 <w:sz w:val="20"/>
               </w:rPr>
@@ -3564,7 +3812,7 @@
           </w:tcPr>
           <w:p>
             <w:pPr>
-              <w:cnfStyle w:val="000000100000"/>
+              <w:cnfStyle w:val="000000100000" w:firstRow="0" w:lastRow="0" w:firstColumn="0" w:lastColumn="0" w:oddVBand="0" w:evenVBand="0" w:oddHBand="1" w:evenHBand="0" w:firstRowFirstColumn="0" w:firstRowLastColumn="0" w:lastRowFirstColumn="0" w:lastRowLastColumn="0"/>
               <w:rPr>
                 <w:sz w:val="20"/>
               </w:rPr>
@@ -3590,7 +3838,7 @@
           </w:tcPr>
           <w:p>
             <w:pPr>
-              <w:cnfStyle w:val="000000100000"/>
+              <w:cnfStyle w:val="000000100000" w:firstRow="0" w:lastRow="0" w:firstColumn="0" w:lastColumn="0" w:oddVBand="0" w:evenVBand="0" w:oddHBand="1" w:evenHBand="0" w:firstRowFirstColumn="0" w:firstRowLastColumn="0" w:lastRowFirstColumn="0" w:lastRowLastColumn="0"/>
               <w:rPr>
                 <w:color w:val="212121"/>
                 <w:sz w:val="20"/>
@@ -3618,7 +3866,7 @@
           </w:p>
           <w:p>
             <w:pPr>
-              <w:cnfStyle w:val="000000100000"/>
+              <w:cnfStyle w:val="000000100000" w:firstRow="0" w:lastRow="0" w:firstColumn="0" w:lastColumn="0" w:oddVBand="0" w:evenVBand="0" w:oddHBand="1" w:evenHBand="0" w:firstRowFirstColumn="0" w:firstRowLastColumn="0" w:lastRowFirstColumn="0" w:lastRowLastColumn="0"/>
               <w:rPr>
                 <w:sz w:val="20"/>
               </w:rPr>
@@ -3632,7 +3880,7 @@
         </w:trPr>
         <w:tc>
           <w:tcPr>
-            <w:cnfStyle w:val="001000000000"/>
+            <w:cnfStyle w:val="001000000000" w:firstRow="0" w:lastRow="0" w:firstColumn="1" w:lastColumn="0" w:oddVBand="0" w:evenVBand="0" w:oddHBand="0" w:evenHBand="0" w:firstRowFirstColumn="0" w:firstRowLastColumn="0" w:lastRowFirstColumn="0" w:lastRowLastColumn="0"/>
             <w:tcW w:w="2203" w:type="dxa"/>
             <w:vAlign w:val="center"/>
           </w:tcPr>
@@ -3648,7 +3896,7 @@
           </w:tcPr>
           <w:p>
             <w:pPr>
-              <w:cnfStyle w:val="000000000000"/>
+              <w:cnfStyle w:val="000000000000" w:firstRow="0" w:lastRow="0" w:firstColumn="0" w:lastColumn="0" w:oddVBand="0" w:evenVBand="0" w:oddHBand="0" w:evenHBand="0" w:firstRowFirstColumn="0" w:firstRowLastColumn="0" w:lastRowFirstColumn="0" w:lastRowLastColumn="0"/>
               <w:rPr>
                 <w:sz w:val="20"/>
               </w:rPr>
@@ -3667,7 +3915,7 @@
           </w:tcPr>
           <w:p>
             <w:pPr>
-              <w:cnfStyle w:val="000000000000"/>
+              <w:cnfStyle w:val="000000000000" w:firstRow="0" w:lastRow="0" w:firstColumn="0" w:lastColumn="0" w:oddVBand="0" w:evenVBand="0" w:oddHBand="0" w:evenHBand="0" w:firstRowFirstColumn="0" w:firstRowLastColumn="0" w:lastRowFirstColumn="0" w:lastRowLastColumn="0"/>
               <w:rPr>
                 <w:sz w:val="20"/>
               </w:rPr>
@@ -3686,7 +3934,7 @@
           </w:tcPr>
           <w:p>
             <w:pPr>
-              <w:cnfStyle w:val="000000000000"/>
+              <w:cnfStyle w:val="000000000000" w:firstRow="0" w:lastRow="0" w:firstColumn="0" w:lastColumn="0" w:oddVBand="0" w:evenVBand="0" w:oddHBand="0" w:evenHBand="0" w:firstRowFirstColumn="0" w:firstRowLastColumn="0" w:lastRowFirstColumn="0" w:lastRowLastColumn="0"/>
               <w:rPr>
                 <w:sz w:val="20"/>
               </w:rPr>
@@ -3702,12 +3950,12 @@
       </w:tr>
       <w:tr>
         <w:trPr>
-          <w:cnfStyle w:val="000000100000"/>
+          <w:cnfStyle w:val="000000100000" w:firstRow="0" w:lastRow="0" w:firstColumn="0" w:lastColumn="0" w:oddVBand="0" w:evenVBand="0" w:oddHBand="1" w:evenHBand="0" w:firstRowFirstColumn="0" w:firstRowLastColumn="0" w:lastRowFirstColumn="0" w:lastRowLastColumn="0"/>
           <w:trHeight w:val="750"/>
         </w:trPr>
         <w:tc>
           <w:tcPr>
-            <w:cnfStyle w:val="001000000000"/>
+            <w:cnfStyle w:val="001000000000" w:firstRow="0" w:lastRow="0" w:firstColumn="1" w:lastColumn="0" w:oddVBand="0" w:evenVBand="0" w:oddHBand="0" w:evenHBand="0" w:firstRowFirstColumn="0" w:firstRowLastColumn="0" w:lastRowFirstColumn="0" w:lastRowLastColumn="0"/>
             <w:tcW w:w="2203" w:type="dxa"/>
             <w:vAlign w:val="center"/>
           </w:tcPr>
@@ -3723,7 +3971,7 @@
           </w:tcPr>
           <w:p>
             <w:pPr>
-              <w:cnfStyle w:val="000000100000"/>
+              <w:cnfStyle w:val="000000100000" w:firstRow="0" w:lastRow="0" w:firstColumn="0" w:lastColumn="0" w:oddVBand="0" w:evenVBand="0" w:oddHBand="1" w:evenHBand="0" w:firstRowFirstColumn="0" w:firstRowLastColumn="0" w:lastRowFirstColumn="0" w:lastRowLastColumn="0"/>
               <w:rPr>
                 <w:sz w:val="20"/>
               </w:rPr>
@@ -3740,14 +3988,21 @@
               </w:rPr>
               <w:t>[</w:t>
             </w:r>
-            <w:fldSimple w:instr=" NOTEREF _Ref451678538 \h  \* MERGEFORMAT ">
-              <w:r>
-                <w:rPr>
-                  <w:sz w:val="20"/>
-                </w:rPr>
-                <w:t>1</w:t>
-              </w:r>
-            </w:fldSimple>
+            <w:r>
+              <w:fldChar w:fldCharType="begin"/>
+            </w:r>
+            <w:r>
+              <w:instrText xml:space="preserve"> NOTEREF _Ref451678538 \h  \* MERGEFORMAT </w:instrText>
+            </w:r>
+            <w:r>
+              <w:fldChar w:fldCharType="separate"/>
+            </w:r>
+            <w:r>
+              <w:t>1</w:t>
+            </w:r>
+            <w:r>
+              <w:fldChar w:fldCharType="end"/>
+            </w:r>
             <w:r>
               <w:rPr>
                 <w:sz w:val="20"/>
@@ -3757,7 +4012,7 @@
           </w:p>
           <w:p>
             <w:pPr>
-              <w:cnfStyle w:val="000000100000"/>
+              <w:cnfStyle w:val="000000100000" w:firstRow="0" w:lastRow="0" w:firstColumn="0" w:lastColumn="0" w:oddVBand="0" w:evenVBand="0" w:oddHBand="1" w:evenHBand="0" w:firstRowFirstColumn="0" w:firstRowLastColumn="0" w:lastRowFirstColumn="0" w:lastRowLastColumn="0"/>
               <w:rPr>
                 <w:sz w:val="20"/>
               </w:rPr>
@@ -3770,7 +4025,7 @@
           </w:tcPr>
           <w:p>
             <w:pPr>
-              <w:cnfStyle w:val="000000100000"/>
+              <w:cnfStyle w:val="000000100000" w:firstRow="0" w:lastRow="0" w:firstColumn="0" w:lastColumn="0" w:oddVBand="0" w:evenVBand="0" w:oddHBand="1" w:evenHBand="0" w:firstRowFirstColumn="0" w:firstRowLastColumn="0" w:lastRowFirstColumn="0" w:lastRowLastColumn="0"/>
               <w:rPr>
                 <w:sz w:val="20"/>
               </w:rPr>
@@ -3789,7 +4044,7 @@
           </w:tcPr>
           <w:p>
             <w:pPr>
-              <w:cnfStyle w:val="000000100000"/>
+              <w:cnfStyle w:val="000000100000" w:firstRow="0" w:lastRow="0" w:firstColumn="0" w:lastColumn="0" w:oddVBand="0" w:evenVBand="0" w:oddHBand="1" w:evenHBand="0" w:firstRowFirstColumn="0" w:firstRowLastColumn="0" w:lastRowFirstColumn="0" w:lastRowLastColumn="0"/>
               <w:rPr>
                 <w:sz w:val="20"/>
               </w:rPr>
@@ -3803,7 +4058,7 @@
           </w:p>
           <w:p>
             <w:pPr>
-              <w:cnfStyle w:val="000000100000"/>
+              <w:cnfStyle w:val="000000100000" w:firstRow="0" w:lastRow="0" w:firstColumn="0" w:lastColumn="0" w:oddVBand="0" w:evenVBand="0" w:oddHBand="1" w:evenHBand="0" w:firstRowFirstColumn="0" w:firstRowLastColumn="0" w:lastRowFirstColumn="0" w:lastRowLastColumn="0"/>
               <w:rPr>
                 <w:sz w:val="20"/>
               </w:rPr>
@@ -3817,7 +4072,7 @@
         </w:trPr>
         <w:tc>
           <w:tcPr>
-            <w:cnfStyle w:val="001000000000"/>
+            <w:cnfStyle w:val="001000000000" w:firstRow="0" w:lastRow="0" w:firstColumn="1" w:lastColumn="0" w:oddVBand="0" w:evenVBand="0" w:oddHBand="0" w:evenHBand="0" w:firstRowFirstColumn="0" w:firstRowLastColumn="0" w:lastRowFirstColumn="0" w:lastRowLastColumn="0"/>
             <w:tcW w:w="2203" w:type="dxa"/>
             <w:vAlign w:val="center"/>
           </w:tcPr>
@@ -3839,7 +4094,7 @@
           </w:tcPr>
           <w:p>
             <w:pPr>
-              <w:cnfStyle w:val="000000000000"/>
+              <w:cnfStyle w:val="000000000000" w:firstRow="0" w:lastRow="0" w:firstColumn="0" w:lastColumn="0" w:oddVBand="0" w:evenVBand="0" w:oddHBand="0" w:evenHBand="0" w:firstRowFirstColumn="0" w:firstRowLastColumn="0" w:lastRowFirstColumn="0" w:lastRowLastColumn="0"/>
               <w:rPr>
                 <w:sz w:val="20"/>
               </w:rPr>
@@ -3870,7 +4125,7 @@
                           <a:blip r:embed="rId10" cstate="print">
                             <a:extLst>
                               <a:ext uri="{28A0092B-C50C-407E-A947-70E740481C1C}">
-                                <a14:useLocalDpi xmlns:a14="http://schemas.microsoft.com/office/drawing/2010/main" xmlns:wps="http://schemas.microsoft.com/office/word/2010/wordprocessingShape" xmlns:wpi="http://schemas.microsoft.com/office/word/2010/wordprocessingInk" xmlns:wpg="http://schemas.microsoft.com/office/word/2010/wordprocessingGroup" xmlns:w16se="http://schemas.microsoft.com/office/word/2015/wordml/symex" xmlns:w15="http://schemas.microsoft.com/office/word/2012/wordml" xmlns:w14="http://schemas.microsoft.com/office/word/2010/wordml" xmlns:w="http://schemas.openxmlformats.org/wordprocessingml/2006/main" xmlns:w10="urn:schemas-microsoft-com:office:word" xmlns:wp14="http://schemas.microsoft.com/office/word/2010/wordprocessingDrawing" xmlns:v="urn:schemas-microsoft-com:vml" xmlns:o="urn:schemas-microsoft-com:office:office" xmlns:mc="http://schemas.openxmlformats.org/markup-compatibility/2006" xmlns:cx2="http://schemas.microsoft.com/office/drawing/2015/10/21/chartex" xmlns:cx1="http://schemas.microsoft.com/office/drawing/2015/9/8/chartex" xmlns:cx="http://schemas.microsoft.com/office/drawing/2014/chartex" xmlns:wpc="http://schemas.microsoft.com/office/word/2010/wordprocessingCanvas" xmlns="" val="0"/>
+                                <a14:useLocalDpi xmlns:a14="http://schemas.microsoft.com/office/drawing/2010/main" val="0"/>
                               </a:ext>
                             </a:extLst>
                           </a:blip>
@@ -3906,7 +4161,7 @@
           </w:tcPr>
           <w:p>
             <w:pPr>
-              <w:cnfStyle w:val="000000000000"/>
+              <w:cnfStyle w:val="000000000000" w:firstRow="0" w:lastRow="0" w:firstColumn="0" w:lastColumn="0" w:oddVBand="0" w:evenVBand="0" w:oddHBand="0" w:evenHBand="0" w:firstRowFirstColumn="0" w:firstRowLastColumn="0" w:lastRowFirstColumn="0" w:lastRowLastColumn="0"/>
               <w:rPr>
                 <w:sz w:val="20"/>
               </w:rPr>
@@ -3925,7 +4180,7 @@
           </w:tcPr>
           <w:p>
             <w:pPr>
-              <w:cnfStyle w:val="000000000000"/>
+              <w:cnfStyle w:val="000000000000" w:firstRow="0" w:lastRow="0" w:firstColumn="0" w:lastColumn="0" w:oddVBand="0" w:evenVBand="0" w:oddHBand="0" w:evenHBand="0" w:firstRowFirstColumn="0" w:firstRowLastColumn="0" w:lastRowFirstColumn="0" w:lastRowLastColumn="0"/>
               <w:rPr>
                 <w:sz w:val="20"/>
               </w:rPr>
@@ -3960,9 +4215,9 @@
     <w:p/>
     <w:tbl>
       <w:tblPr>
-        <w:tblStyle w:val="GridTable5DarkAccent5"/>
+        <w:tblStyle w:val="Tabelasiatki5ciemnaakcent51"/>
         <w:tblW w:w="0" w:type="auto"/>
-        <w:tblLook w:val="04A0"/>
+        <w:tblLook w:val="04A0" w:firstRow="1" w:lastRow="0" w:firstColumn="1" w:lastColumn="0" w:noHBand="0" w:noVBand="1"/>
       </w:tblPr>
       <w:tblGrid>
         <w:gridCol w:w="1523"/>
@@ -3971,11 +4226,11 @@
       </w:tblGrid>
       <w:tr>
         <w:trPr>
-          <w:cnfStyle w:val="100000000000"/>
+          <w:cnfStyle w:val="100000000000" w:firstRow="1" w:lastRow="0" w:firstColumn="0" w:lastColumn="0" w:oddVBand="0" w:evenVBand="0" w:oddHBand="0" w:evenHBand="0" w:firstRowFirstColumn="0" w:firstRowLastColumn="0" w:lastRowFirstColumn="0" w:lastRowLastColumn="0"/>
         </w:trPr>
         <w:tc>
           <w:tcPr>
-            <w:cnfStyle w:val="001000000000"/>
+            <w:cnfStyle w:val="001000000000" w:firstRow="0" w:lastRow="0" w:firstColumn="1" w:lastColumn="0" w:oddVBand="0" w:evenVBand="0" w:oddHBand="0" w:evenHBand="0" w:firstRowFirstColumn="0" w:firstRowLastColumn="0" w:lastRowFirstColumn="0" w:lastRowLastColumn="0"/>
             <w:tcW w:w="988" w:type="dxa"/>
           </w:tcPr>
           <w:p>
@@ -3995,7 +4250,7 @@
           <w:p>
             <w:pPr>
               <w:jc w:val="center"/>
-              <w:cnfStyle w:val="100000000000"/>
+              <w:cnfStyle w:val="100000000000" w:firstRow="1" w:lastRow="0" w:firstColumn="0" w:lastColumn="0" w:oddVBand="0" w:evenVBand="0" w:oddHBand="0" w:evenHBand="0" w:firstRowFirstColumn="0" w:firstRowLastColumn="0" w:lastRowFirstColumn="0" w:lastRowLastColumn="0"/>
               <w:rPr>
                 <w:b w:val="0"/>
               </w:rPr>
@@ -4007,7 +4262,7 @@
               <w:rPr>
                 <w:rStyle w:val="Odwoanieprzypisukocowego"/>
               </w:rPr>
-              <w:endnoteReference w:id="11"/>
+              <w:endnoteReference w:id="17"/>
             </w:r>
           </w:p>
         </w:tc>
@@ -4018,7 +4273,7 @@
           <w:p>
             <w:pPr>
               <w:jc w:val="center"/>
-              <w:cnfStyle w:val="100000000000"/>
+              <w:cnfStyle w:val="100000000000" w:firstRow="1" w:lastRow="0" w:firstColumn="0" w:lastColumn="0" w:oddVBand="0" w:evenVBand="0" w:oddHBand="0" w:evenHBand="0" w:firstRowFirstColumn="0" w:firstRowLastColumn="0" w:lastRowFirstColumn="0" w:lastRowLastColumn="0"/>
               <w:rPr>
                 <w:b w:val="0"/>
               </w:rPr>
@@ -4030,18 +4285,18 @@
               <w:rPr>
                 <w:rStyle w:val="Odwoanieprzypisukocowego"/>
               </w:rPr>
-              <w:endnoteReference w:id="12"/>
+              <w:endnoteReference w:id="18"/>
             </w:r>
           </w:p>
         </w:tc>
       </w:tr>
       <w:tr>
         <w:trPr>
-          <w:cnfStyle w:val="000000100000"/>
+          <w:cnfStyle w:val="000000100000" w:firstRow="0" w:lastRow="0" w:firstColumn="0" w:lastColumn="0" w:oddVBand="0" w:evenVBand="0" w:oddHBand="1" w:evenHBand="0" w:firstRowFirstColumn="0" w:firstRowLastColumn="0" w:lastRowFirstColumn="0" w:lastRowLastColumn="0"/>
         </w:trPr>
         <w:tc>
           <w:tcPr>
-            <w:cnfStyle w:val="001000000000"/>
+            <w:cnfStyle w:val="001000000000" w:firstRow="0" w:lastRow="0" w:firstColumn="1" w:lastColumn="0" w:oddVBand="0" w:evenVBand="0" w:oddHBand="0" w:evenHBand="0" w:firstRowFirstColumn="0" w:firstRowLastColumn="0" w:lastRowFirstColumn="0" w:lastRowLastColumn="0"/>
             <w:tcW w:w="988" w:type="dxa"/>
           </w:tcPr>
           <w:p>
@@ -4066,7 +4321,7 @@
           <w:p>
             <w:pPr>
               <w:jc w:val="both"/>
-              <w:cnfStyle w:val="000000100000"/>
+              <w:cnfStyle w:val="000000100000" w:firstRow="0" w:lastRow="0" w:firstColumn="0" w:lastColumn="0" w:oddVBand="0" w:evenVBand="0" w:oddHBand="1" w:evenHBand="0" w:firstRowFirstColumn="0" w:firstRowLastColumn="0" w:lastRowFirstColumn="0" w:lastRowLastColumn="0"/>
             </w:pPr>
             <w:r>
               <w:t>Każdy poprawny proces dostarcza jakąś wiadomość</w:t>
@@ -4080,7 +4335,7 @@
           <w:p>
             <w:pPr>
               <w:jc w:val="both"/>
-              <w:cnfStyle w:val="000000100000"/>
+              <w:cnfStyle w:val="000000100000" w:firstRow="0" w:lastRow="0" w:firstColumn="0" w:lastColumn="0" w:oddVBand="0" w:evenVBand="0" w:oddHBand="1" w:evenHBand="0" w:firstRowFirstColumn="0" w:firstRowLastColumn="0" w:lastRowFirstColumn="0" w:lastRowLastColumn="0"/>
             </w:pPr>
             <w:r>
               <w:t>Każdy poprawny proces musi zdecydować się na jakąś wartość.</w:t>
@@ -4091,7 +4346,7 @@
       <w:tr>
         <w:tc>
           <w:tcPr>
-            <w:cnfStyle w:val="001000000000"/>
+            <w:cnfStyle w:val="001000000000" w:firstRow="0" w:lastRow="0" w:firstColumn="1" w:lastColumn="0" w:oddVBand="0" w:evenVBand="0" w:oddHBand="0" w:evenHBand="0" w:firstRowFirstColumn="0" w:firstRowLastColumn="0" w:lastRowFirstColumn="0" w:lastRowLastColumn="0"/>
             <w:tcW w:w="988" w:type="dxa"/>
           </w:tcPr>
           <w:p>
@@ -4116,7 +4371,7 @@
           <w:p>
             <w:pPr>
               <w:jc w:val="both"/>
-              <w:cnfStyle w:val="000000000000"/>
+              <w:cnfStyle w:val="000000000000" w:firstRow="0" w:lastRow="0" w:firstColumn="0" w:lastColumn="0" w:oddVBand="0" w:evenVBand="0" w:oddHBand="0" w:evenHBand="0" w:firstRowFirstColumn="0" w:firstRowLastColumn="0" w:lastRowFirstColumn="0" w:lastRowLastColumn="0"/>
             </w:pPr>
             <w:r>
               <w:t>Jeśli nadawca wiadomości m nie jest uszkodzony to wszystkie poprawne procesy dostarczają wiadomość m</w:t>
@@ -4130,7 +4385,7 @@
           <w:p>
             <w:pPr>
               <w:jc w:val="both"/>
-              <w:cnfStyle w:val="000000000000"/>
+              <w:cnfStyle w:val="000000000000" w:firstRow="0" w:lastRow="0" w:firstColumn="0" w:lastColumn="0" w:oddVBand="0" w:evenVBand="0" w:oddHBand="0" w:evenHBand="0" w:firstRowFirstColumn="0" w:firstRowLastColumn="0" w:lastRowFirstColumn="0" w:lastRowLastColumn="0"/>
             </w:pPr>
             <w:r>
               <w:t>Jeśli jakiś proces decyduje się na jakąś wartość to musi być to wartość zaproponowana przez inny proces.</w:t>
@@ -4139,7 +4394,7 @@
           <w:p>
             <w:pPr>
               <w:jc w:val="both"/>
-              <w:cnfStyle w:val="000000000000"/>
+              <w:cnfStyle w:val="000000000000" w:firstRow="0" w:lastRow="0" w:firstColumn="0" w:lastColumn="0" w:oddVBand="0" w:evenVBand="0" w:oddHBand="0" w:evenHBand="0" w:firstRowFirstColumn="0" w:firstRowLastColumn="0" w:lastRowFirstColumn="0" w:lastRowLastColumn="0"/>
             </w:pPr>
             <w:r>
               <w:t>Jeden z warunków:</w:t>
@@ -4148,7 +4403,7 @@
           <w:p>
             <w:pPr>
               <w:jc w:val="both"/>
-              <w:cnfStyle w:val="000000000000"/>
+              <w:cnfStyle w:val="000000000000" w:firstRow="0" w:lastRow="0" w:firstColumn="0" w:lastColumn="0" w:oddVBand="0" w:evenVBand="0" w:oddHBand="0" w:evenHBand="0" w:firstRowFirstColumn="0" w:firstRowLastColumn="0" w:lastRowFirstColumn="0" w:lastRowLastColumn="0"/>
             </w:pPr>
             <w:r>
               <w:t>STRONG:</w:t>
@@ -4157,7 +4412,7 @@
           <w:p>
             <w:pPr>
               <w:jc w:val="both"/>
-              <w:cnfStyle w:val="000000000000"/>
+              <w:cnfStyle w:val="000000000000" w:firstRow="0" w:lastRow="0" w:firstColumn="0" w:lastColumn="0" w:oddVBand="0" w:evenVBand="0" w:oddHBand="0" w:evenHBand="0" w:firstRowFirstColumn="0" w:firstRowLastColumn="0" w:lastRowFirstColumn="0" w:lastRowLastColumn="0"/>
             </w:pPr>
             <w:r>
               <w:t>1. Decyzja dowolnego prawidłowego procesu jest równa wartości początkowej jakiego poprawnego procesu.</w:t>
@@ -4166,7 +4421,7 @@
           <w:p>
             <w:pPr>
               <w:jc w:val="both"/>
-              <w:cnfStyle w:val="000000000000"/>
+              <w:cnfStyle w:val="000000000000" w:firstRow="0" w:lastRow="0" w:firstColumn="0" w:lastColumn="0" w:oddVBand="0" w:evenVBand="0" w:oddHBand="0" w:evenHBand="0" w:firstRowFirstColumn="0" w:firstRowLastColumn="0" w:lastRowFirstColumn="0" w:lastRowLastColumn="0"/>
             </w:pPr>
             <w:r>
               <w:t>2. Jeśli wszystkie poprawne procesy zaczynają z wartością v to poprawne procesy decydują się na wartość v.</w:t>
@@ -4175,7 +4430,7 @@
           <w:p>
             <w:pPr>
               <w:jc w:val="both"/>
-              <w:cnfStyle w:val="000000000000"/>
+              <w:cnfStyle w:val="000000000000" w:firstRow="0" w:lastRow="0" w:firstColumn="0" w:lastColumn="0" w:oddVBand="0" w:evenVBand="0" w:oddHBand="0" w:evenHBand="0" w:firstRowFirstColumn="0" w:firstRowLastColumn="0" w:lastRowFirstColumn="0" w:lastRowLastColumn="0"/>
             </w:pPr>
             <w:r>
               <w:t>REGULAR:</w:t>
@@ -4184,7 +4439,7 @@
           <w:p>
             <w:pPr>
               <w:jc w:val="both"/>
-              <w:cnfStyle w:val="000000000000"/>
+              <w:cnfStyle w:val="000000000000" w:firstRow="0" w:lastRow="0" w:firstColumn="0" w:lastColumn="0" w:oddVBand="0" w:evenVBand="0" w:oddHBand="0" w:evenHBand="0" w:firstRowFirstColumn="0" w:firstRowLastColumn="0" w:lastRowFirstColumn="0" w:lastRowLastColumn="0"/>
             </w:pPr>
             <w:r>
               <w:t>1. Decyzja dowolnego prawidłowego procesu jest równa wartości początkowej jakiego procesu.</w:t>
@@ -4193,7 +4448,7 @@
           <w:p>
             <w:pPr>
               <w:jc w:val="both"/>
-              <w:cnfStyle w:val="000000000000"/>
+              <w:cnfStyle w:val="000000000000" w:firstRow="0" w:lastRow="0" w:firstColumn="0" w:lastColumn="0" w:oddVBand="0" w:evenVBand="0" w:oddHBand="0" w:evenHBand="0" w:firstRowFirstColumn="0" w:firstRowLastColumn="0" w:lastRowFirstColumn="0" w:lastRowLastColumn="0"/>
             </w:pPr>
             <w:r>
               <w:t>2.Jeśli wszystkie procesy zaczynają z wartością v to poprawne procesy decydują się na wartość v.</w:t>
@@ -4202,7 +4457,7 @@
           <w:p>
             <w:pPr>
               <w:jc w:val="both"/>
-              <w:cnfStyle w:val="000000000000"/>
+              <w:cnfStyle w:val="000000000000" w:firstRow="0" w:lastRow="0" w:firstColumn="0" w:lastColumn="0" w:oddVBand="0" w:evenVBand="0" w:oddHBand="0" w:evenHBand="0" w:firstRowFirstColumn="0" w:firstRowLastColumn="0" w:lastRowFirstColumn="0" w:lastRowLastColumn="0"/>
             </w:pPr>
             <w:r>
               <w:t>WEAK:</w:t>
@@ -4211,7 +4466,7 @@
           <w:p>
             <w:pPr>
               <w:jc w:val="both"/>
-              <w:cnfStyle w:val="000000000000"/>
+              <w:cnfStyle w:val="000000000000" w:firstRow="0" w:lastRow="0" w:firstColumn="0" w:lastColumn="0" w:oddVBand="0" w:evenVBand="0" w:oddHBand="0" w:evenHBand="0" w:firstRowFirstColumn="0" w:firstRowLastColumn="0" w:lastRowFirstColumn="0" w:lastRowLastColumn="0"/>
             </w:pPr>
             <w:r>
               <w:t>1.Jeśli nie wystąpiły błędy to decyzja dowolnego procesu jest równa wartości początkowej jakiegoś procesu.</w:t>
@@ -4220,7 +4475,7 @@
           <w:p>
             <w:pPr>
               <w:jc w:val="both"/>
-              <w:cnfStyle w:val="000000000000"/>
+              <w:cnfStyle w:val="000000000000" w:firstRow="0" w:lastRow="0" w:firstColumn="0" w:lastColumn="0" w:oddVBand="0" w:evenVBand="0" w:oddHBand="0" w:evenHBand="0" w:firstRowFirstColumn="0" w:firstRowLastColumn="0" w:lastRowFirstColumn="0" w:lastRowLastColumn="0"/>
             </w:pPr>
             <w:r>
               <w:t>2.Jeśli nie wystąpiły błędy i wszystkie procesy zaczęły z wartością v to każdy proces decyduje się na wartość v.</w:t>
@@ -4229,13 +4484,13 @@
           <w:p>
             <w:pPr>
               <w:jc w:val="both"/>
-              <w:cnfStyle w:val="000000000000"/>
+              <w:cnfStyle w:val="000000000000" w:firstRow="0" w:lastRow="0" w:firstColumn="0" w:lastColumn="0" w:oddVBand="0" w:evenVBand="0" w:oddHBand="0" w:evenHBand="0" w:firstRowFirstColumn="0" w:firstRowLastColumn="0" w:lastRowFirstColumn="0" w:lastRowLastColumn="0"/>
             </w:pPr>
           </w:p>
           <w:p>
             <w:pPr>
               <w:jc w:val="both"/>
-              <w:cnfStyle w:val="000000000000"/>
+              <w:cnfStyle w:val="000000000000" w:firstRow="0" w:lastRow="0" w:firstColumn="0" w:lastColumn="0" w:oddVBand="0" w:evenVBand="0" w:oddHBand="0" w:evenHBand="0" w:firstRowFirstColumn="0" w:firstRowLastColumn="0" w:lastRowFirstColumn="0" w:lastRowLastColumn="0"/>
             </w:pPr>
             <w:r>
               <w:t>tl;dr</w:t>
@@ -4249,11 +4504,11 @@
       </w:tr>
       <w:tr>
         <w:trPr>
-          <w:cnfStyle w:val="000000100000"/>
+          <w:cnfStyle w:val="000000100000" w:firstRow="0" w:lastRow="0" w:firstColumn="0" w:lastColumn="0" w:oddVBand="0" w:evenVBand="0" w:oddHBand="1" w:evenHBand="0" w:firstRowFirstColumn="0" w:firstRowLastColumn="0" w:lastRowFirstColumn="0" w:lastRowLastColumn="0"/>
         </w:trPr>
         <w:tc>
           <w:tcPr>
-            <w:cnfStyle w:val="001000000000"/>
+            <w:cnfStyle w:val="001000000000" w:firstRow="0" w:lastRow="0" w:firstColumn="1" w:lastColumn="0" w:oddVBand="0" w:evenVBand="0" w:oddHBand="0" w:evenHBand="0" w:firstRowFirstColumn="0" w:firstRowLastColumn="0" w:lastRowFirstColumn="0" w:lastRowLastColumn="0"/>
             <w:tcW w:w="988" w:type="dxa"/>
           </w:tcPr>
           <w:p>
@@ -4278,7 +4533,7 @@
           <w:p>
             <w:pPr>
               <w:jc w:val="both"/>
-              <w:cnfStyle w:val="000000100000"/>
+              <w:cnfStyle w:val="000000100000" w:firstRow="0" w:lastRow="0" w:firstColumn="0" w:lastColumn="0" w:oddVBand="0" w:evenVBand="0" w:oddHBand="1" w:evenHBand="0" w:firstRowFirstColumn="0" w:firstRowLastColumn="0" w:lastRowFirstColumn="0" w:lastRowLastColumn="0"/>
             </w:pPr>
             <w:r>
               <w:t>Każdy poprawny proces dostarcza co najwyżej jedną wiadomość. Jeśli proces dostarcza wiadomość różną od null wtedy nadawca musi dostarczyć wiadomość m.</w:t>
@@ -4292,7 +4547,7 @@
           <w:p>
             <w:pPr>
               <w:jc w:val="both"/>
-              <w:cnfStyle w:val="000000100000"/>
+              <w:cnfStyle w:val="000000100000" w:firstRow="0" w:lastRow="0" w:firstColumn="0" w:lastColumn="0" w:oddVBand="0" w:evenVBand="0" w:oddHBand="1" w:evenHBand="0" w:firstRowFirstColumn="0" w:firstRowLastColumn="0" w:lastRowFirstColumn="0" w:lastRowLastColumn="0"/>
             </w:pPr>
           </w:p>
         </w:tc>
@@ -4300,7 +4555,7 @@
       <w:tr>
         <w:tc>
           <w:tcPr>
-            <w:cnfStyle w:val="001000000000"/>
+            <w:cnfStyle w:val="001000000000" w:firstRow="0" w:lastRow="0" w:firstColumn="1" w:lastColumn="0" w:oddVBand="0" w:evenVBand="0" w:oddHBand="0" w:evenHBand="0" w:firstRowFirstColumn="0" w:firstRowLastColumn="0" w:lastRowFirstColumn="0" w:lastRowLastColumn="0"/>
             <w:tcW w:w="988" w:type="dxa"/>
           </w:tcPr>
           <w:p>
@@ -4325,10 +4580,14 @@
           <w:p>
             <w:pPr>
               <w:jc w:val="both"/>
-              <w:cnfStyle w:val="000000000000"/>
-            </w:pPr>
-            <w:r>
-              <w:t>Jeśli poprawny proces dostarcza wiadomość m to każdy inny poprawny proces rówież dostarcza m.</w:t>
+              <w:cnfStyle w:val="000000000000" w:firstRow="0" w:lastRow="0" w:firstColumn="0" w:lastColumn="0" w:oddVBand="0" w:evenVBand="0" w:oddHBand="0" w:evenHBand="0" w:firstRowFirstColumn="0" w:firstRowLastColumn="0" w:lastRowFirstColumn="0" w:lastRowLastColumn="0"/>
+            </w:pPr>
+            <w:r>
+              <w:t xml:space="preserve">Jeśli poprawny proces dostarcza </w:t>
+            </w:r>
+            <w:r>
+              <w:lastRenderedPageBreak/>
+              <w:t>wiadomość m to każdy inny poprawny proces rówież dostarcza m.</w:t>
             </w:r>
           </w:p>
         </w:tc>
@@ -4339,22 +4598,27 @@
           <w:p>
             <w:pPr>
               <w:jc w:val="both"/>
-              <w:cnfStyle w:val="000000000000"/>
-            </w:pPr>
-            <w:r>
-              <w:t>Wszystkie poprawne procesy muszą podjąć decyzję. Zbiór wartości na które procesy mogą się zdecydować wynosi co najwyżej k (&gt;f) wartości.</w:t>
+              <w:cnfStyle w:val="000000000000" w:firstRow="0" w:lastRow="0" w:firstColumn="0" w:lastColumn="0" w:oddVBand="0" w:evenVBand="0" w:oddHBand="0" w:evenHBand="0" w:firstRowFirstColumn="0" w:firstRowLastColumn="0" w:lastRowFirstColumn="0" w:lastRowLastColumn="0"/>
+            </w:pPr>
+            <w:r>
+              <w:lastRenderedPageBreak/>
+              <w:t xml:space="preserve">Wszystkie poprawne procesy muszą </w:t>
+            </w:r>
+            <w:r>
+              <w:lastRenderedPageBreak/>
+              <w:t>podjąć decyzję. Zbiór wartości na które procesy mogą się zdecydować wynosi co najwyżej k (&gt;f) wartości.</w:t>
             </w:r>
           </w:p>
         </w:tc>
       </w:tr>
       <w:tr>
         <w:trPr>
-          <w:cnfStyle w:val="000000100000"/>
+          <w:cnfStyle w:val="000000100000" w:firstRow="0" w:lastRow="0" w:firstColumn="0" w:lastColumn="0" w:oddVBand="0" w:evenVBand="0" w:oddHBand="1" w:evenHBand="0" w:firstRowFirstColumn="0" w:firstRowLastColumn="0" w:lastRowFirstColumn="0" w:lastRowLastColumn="0"/>
           <w:trHeight w:val="77"/>
         </w:trPr>
         <w:tc>
           <w:tcPr>
-            <w:cnfStyle w:val="001000000000"/>
+            <w:cnfStyle w:val="001000000000" w:firstRow="0" w:lastRow="0" w:firstColumn="1" w:lastColumn="0" w:oddVBand="0" w:evenVBand="0" w:oddHBand="0" w:evenHBand="0" w:firstRowFirstColumn="0" w:firstRowLastColumn="0" w:lastRowFirstColumn="0" w:lastRowLastColumn="0"/>
             <w:tcW w:w="988" w:type="dxa"/>
           </w:tcPr>
           <w:p>
@@ -4368,6 +4632,7 @@
               <w:rPr>
                 <w:u w:val="single"/>
               </w:rPr>
+              <w:lastRenderedPageBreak/>
               <w:t>Złożoność</w:t>
             </w:r>
           </w:p>
@@ -4379,7 +4644,7 @@
           <w:p>
             <w:pPr>
               <w:jc w:val="both"/>
-              <w:cnfStyle w:val="000000100000"/>
+              <w:cnfStyle w:val="000000100000" w:firstRow="0" w:lastRow="0" w:firstColumn="0" w:lastColumn="0" w:oddVBand="0" w:evenVBand="0" w:oddHBand="1" w:evenHBand="0" w:firstRowFirstColumn="0" w:firstRowLastColumn="0" w:lastRowFirstColumn="0" w:lastRowLastColumn="0"/>
             </w:pPr>
             <w:r>
               <w:t>D+ƒd</w:t>
@@ -4393,7 +4658,7 @@
           <w:p>
             <w:pPr>
               <w:jc w:val="both"/>
-              <w:cnfStyle w:val="000000100000"/>
+              <w:cnfStyle w:val="000000100000" w:firstRow="0" w:lastRow="0" w:firstColumn="0" w:lastColumn="0" w:oddVBand="0" w:evenVBand="0" w:oddHBand="1" w:evenHBand="0" w:firstRowFirstColumn="0" w:firstRowLastColumn="0" w:lastRowFirstColumn="0" w:lastRowLastColumn="0"/>
             </w:pPr>
             <w:r>
               <w:t>?</w:t>
@@ -4407,7 +4672,7 @@
         </w:trPr>
         <w:tc>
           <w:tcPr>
-            <w:cnfStyle w:val="001000000000"/>
+            <w:cnfStyle w:val="001000000000" w:firstRow="0" w:lastRow="0" w:firstColumn="1" w:lastColumn="0" w:oddVBand="0" w:evenVBand="0" w:oddHBand="0" w:evenHBand="0" w:firstRowFirstColumn="0" w:firstRowLastColumn="0" w:lastRowFirstColumn="0" w:lastRowLastColumn="0"/>
             <w:tcW w:w="988" w:type="dxa"/>
           </w:tcPr>
           <w:p>
@@ -4426,7 +4691,7 @@
           <w:p>
             <w:pPr>
               <w:jc w:val="both"/>
-              <w:cnfStyle w:val="000000000000"/>
+              <w:cnfStyle w:val="000000000000" w:firstRow="0" w:lastRow="0" w:firstColumn="0" w:lastColumn="0" w:oddVBand="0" w:evenVBand="0" w:oddHBand="0" w:evenHBand="0" w:firstRowFirstColumn="0" w:firstRowLastColumn="0" w:lastRowFirstColumn="0" w:lastRowLastColumn="0"/>
             </w:pPr>
             <w:r>
               <w:t>Poprawny proces zawsze otrzymuje wiadomość nawet jeżeli wystąpi błąd podczas wysyłania wiadomości (w tym przypadku proces dostaje wiadomość null).</w:t>
@@ -4440,7 +4705,7 @@
           <w:p>
             <w:pPr>
               <w:jc w:val="both"/>
-              <w:cnfStyle w:val="000000000000"/>
+              <w:cnfStyle w:val="000000000000" w:firstRow="0" w:lastRow="0" w:firstColumn="0" w:lastColumn="0" w:oddVBand="0" w:evenVBand="0" w:oddHBand="0" w:evenHBand="0" w:firstRowFirstColumn="0" w:firstRowLastColumn="0" w:lastRowFirstColumn="0" w:lastRowLastColumn="0"/>
             </w:pPr>
           </w:p>
         </w:tc>
@@ -4450,9 +4715,9 @@
     <w:p/>
     <w:tbl>
       <w:tblPr>
-        <w:tblStyle w:val="GridTable5DarkAccent5"/>
+        <w:tblStyle w:val="Tabelasiatki5ciemnaakcent51"/>
         <w:tblW w:w="4406" w:type="dxa"/>
-        <w:tblLook w:val="04A0"/>
+        <w:tblLook w:val="04A0" w:firstRow="1" w:lastRow="0" w:firstColumn="1" w:lastColumn="0" w:noHBand="0" w:noVBand="1"/>
       </w:tblPr>
       <w:tblGrid>
         <w:gridCol w:w="2203"/>
@@ -4460,12 +4725,12 @@
       </w:tblGrid>
       <w:tr>
         <w:trPr>
-          <w:cnfStyle w:val="100000000000"/>
+          <w:cnfStyle w:val="100000000000" w:firstRow="1" w:lastRow="0" w:firstColumn="0" w:lastColumn="0" w:oddVBand="0" w:evenVBand="0" w:oddHBand="0" w:evenHBand="0" w:firstRowFirstColumn="0" w:firstRowLastColumn="0" w:lastRowFirstColumn="0" w:lastRowLastColumn="0"/>
           <w:trHeight w:val="447"/>
         </w:trPr>
         <w:tc>
           <w:tcPr>
-            <w:cnfStyle w:val="001000000000"/>
+            <w:cnfStyle w:val="001000000000" w:firstRow="0" w:lastRow="0" w:firstColumn="1" w:lastColumn="0" w:oddVBand="0" w:evenVBand="0" w:oddHBand="0" w:evenHBand="0" w:firstRowFirstColumn="0" w:firstRowLastColumn="0" w:lastRowFirstColumn="0" w:lastRowLastColumn="0"/>
             <w:tcW w:w="2203" w:type="dxa"/>
           </w:tcPr>
           <w:p/>
@@ -4478,7 +4743,7 @@
           <w:p>
             <w:pPr>
               <w:jc w:val="center"/>
-              <w:cnfStyle w:val="100000000000"/>
+              <w:cnfStyle w:val="100000000000" w:firstRow="1" w:lastRow="0" w:firstColumn="0" w:lastColumn="0" w:oddVBand="0" w:evenVBand="0" w:oddHBand="0" w:evenHBand="0" w:firstRowFirstColumn="0" w:firstRowLastColumn="0" w:lastRowFirstColumn="0" w:lastRowLastColumn="0"/>
             </w:pPr>
             <w:r>
               <w:t>Algorytm jednorundowy</w:t>
@@ -4488,12 +4753,12 @@
       </w:tr>
       <w:tr>
         <w:trPr>
-          <w:cnfStyle w:val="000000100000"/>
+          <w:cnfStyle w:val="000000100000" w:firstRow="0" w:lastRow="0" w:firstColumn="0" w:lastColumn="0" w:oddVBand="0" w:evenVBand="0" w:oddHBand="1" w:evenHBand="0" w:firstRowFirstColumn="0" w:firstRowLastColumn="0" w:lastRowFirstColumn="0" w:lastRowLastColumn="0"/>
           <w:trHeight w:val="1554"/>
         </w:trPr>
         <w:tc>
           <w:tcPr>
-            <w:cnfStyle w:val="001000000000"/>
+            <w:cnfStyle w:val="001000000000" w:firstRow="0" w:lastRow="0" w:firstColumn="1" w:lastColumn="0" w:oddVBand="0" w:evenVBand="0" w:oddHBand="0" w:evenHBand="0" w:firstRowFirstColumn="0" w:firstRowLastColumn="0" w:lastRowFirstColumn="0" w:lastRowLastColumn="0"/>
             <w:tcW w:w="2203" w:type="dxa"/>
             <w:vAlign w:val="center"/>
           </w:tcPr>
@@ -4509,7 +4774,7 @@
           </w:tcPr>
           <w:p>
             <w:pPr>
-              <w:cnfStyle w:val="000000100000"/>
+              <w:cnfStyle w:val="000000100000" w:firstRow="0" w:lastRow="0" w:firstColumn="0" w:lastColumn="0" w:oddVBand="0" w:evenVBand="0" w:oddHBand="1" w:evenHBand="0" w:firstRowFirstColumn="0" w:firstRowLastColumn="0" w:lastRowFirstColumn="0" w:lastRowLastColumn="0"/>
               <w:rPr>
                 <w:sz w:val="20"/>
               </w:rPr>
@@ -4535,7 +4800,7 @@
         </w:trPr>
         <w:tc>
           <w:tcPr>
-            <w:cnfStyle w:val="001000000000"/>
+            <w:cnfStyle w:val="001000000000" w:firstRow="0" w:lastRow="0" w:firstColumn="1" w:lastColumn="0" w:oddVBand="0" w:evenVBand="0" w:oddHBand="0" w:evenHBand="0" w:firstRowFirstColumn="0" w:firstRowLastColumn="0" w:lastRowFirstColumn="0" w:lastRowLastColumn="0"/>
             <w:tcW w:w="2203" w:type="dxa"/>
             <w:vAlign w:val="center"/>
           </w:tcPr>
@@ -4551,7 +4816,7 @@
           </w:tcPr>
           <w:p>
             <w:pPr>
-              <w:cnfStyle w:val="000000000000"/>
+              <w:cnfStyle w:val="000000000000" w:firstRow="0" w:lastRow="0" w:firstColumn="0" w:lastColumn="0" w:oddVBand="0" w:evenVBand="0" w:oddHBand="0" w:evenHBand="0" w:firstRowFirstColumn="0" w:firstRowLastColumn="0" w:lastRowFirstColumn="0" w:lastRowLastColumn="0"/>
               <w:rPr>
                 <w:sz w:val="20"/>
               </w:rPr>
@@ -4567,12 +4832,12 @@
       </w:tr>
       <w:tr>
         <w:trPr>
-          <w:cnfStyle w:val="000000100000"/>
+          <w:cnfStyle w:val="000000100000" w:firstRow="0" w:lastRow="0" w:firstColumn="0" w:lastColumn="0" w:oddVBand="0" w:evenVBand="0" w:oddHBand="1" w:evenHBand="0" w:firstRowFirstColumn="0" w:firstRowLastColumn="0" w:lastRowFirstColumn="0" w:lastRowLastColumn="0"/>
           <w:trHeight w:val="2227"/>
         </w:trPr>
         <w:tc>
           <w:tcPr>
-            <w:cnfStyle w:val="001000000000"/>
+            <w:cnfStyle w:val="001000000000" w:firstRow="0" w:lastRow="0" w:firstColumn="1" w:lastColumn="0" w:oddVBand="0" w:evenVBand="0" w:oddHBand="0" w:evenHBand="0" w:firstRowFirstColumn="0" w:firstRowLastColumn="0" w:lastRowFirstColumn="0" w:lastRowLastColumn="0"/>
             <w:tcW w:w="2203" w:type="dxa"/>
             <w:vAlign w:val="center"/>
           </w:tcPr>
@@ -4588,7 +4853,7 @@
           </w:tcPr>
           <w:p>
             <w:pPr>
-              <w:cnfStyle w:val="000000100000"/>
+              <w:cnfStyle w:val="000000100000" w:firstRow="0" w:lastRow="0" w:firstColumn="0" w:lastColumn="0" w:oddVBand="0" w:evenVBand="0" w:oddHBand="1" w:evenHBand="0" w:firstRowFirstColumn="0" w:firstRowLastColumn="0" w:lastRowFirstColumn="0" w:lastRowLastColumn="0"/>
               <w:rPr>
                 <w:sz w:val="20"/>
               </w:rPr>
@@ -4608,7 +4873,7 @@
         </w:trPr>
         <w:tc>
           <w:tcPr>
-            <w:cnfStyle w:val="001000000000"/>
+            <w:cnfStyle w:val="001000000000" w:firstRow="0" w:lastRow="0" w:firstColumn="1" w:lastColumn="0" w:oddVBand="0" w:evenVBand="0" w:oddHBand="0" w:evenHBand="0" w:firstRowFirstColumn="0" w:firstRowLastColumn="0" w:lastRowFirstColumn="0" w:lastRowLastColumn="0"/>
             <w:tcW w:w="2203" w:type="dxa"/>
             <w:vAlign w:val="center"/>
           </w:tcPr>
@@ -4624,7 +4889,7 @@
           </w:tcPr>
           <w:p>
             <w:pPr>
-              <w:cnfStyle w:val="000000000000"/>
+              <w:cnfStyle w:val="000000000000" w:firstRow="0" w:lastRow="0" w:firstColumn="0" w:lastColumn="0" w:oddVBand="0" w:evenVBand="0" w:oddHBand="0" w:evenHBand="0" w:firstRowFirstColumn="0" w:firstRowLastColumn="0" w:lastRowFirstColumn="0" w:lastRowLastColumn="0"/>
               <w:rPr>
                 <w:sz w:val="20"/>
               </w:rPr>
@@ -4640,12 +4905,12 @@
       </w:tr>
       <w:tr>
         <w:trPr>
-          <w:cnfStyle w:val="000000100000"/>
+          <w:cnfStyle w:val="000000100000" w:firstRow="0" w:lastRow="0" w:firstColumn="0" w:lastColumn="0" w:oddVBand="0" w:evenVBand="0" w:oddHBand="1" w:evenHBand="0" w:firstRowFirstColumn="0" w:firstRowLastColumn="0" w:lastRowFirstColumn="0" w:lastRowLastColumn="0"/>
           <w:trHeight w:val="750"/>
         </w:trPr>
         <w:tc>
           <w:tcPr>
-            <w:cnfStyle w:val="001000000000"/>
+            <w:cnfStyle w:val="001000000000" w:firstRow="0" w:lastRow="0" w:firstColumn="1" w:lastColumn="0" w:oddVBand="0" w:evenVBand="0" w:oddHBand="0" w:evenHBand="0" w:firstRowFirstColumn="0" w:firstRowLastColumn="0" w:lastRowFirstColumn="0" w:lastRowLastColumn="0"/>
             <w:tcW w:w="2203" w:type="dxa"/>
             <w:vAlign w:val="center"/>
           </w:tcPr>
@@ -4661,7 +4926,7 @@
           </w:tcPr>
           <w:p>
             <w:pPr>
-              <w:cnfStyle w:val="000000100000"/>
+              <w:cnfStyle w:val="000000100000" w:firstRow="0" w:lastRow="0" w:firstColumn="0" w:lastColumn="0" w:oddVBand="0" w:evenVBand="0" w:oddHBand="1" w:evenHBand="0" w:firstRowFirstColumn="0" w:firstRowLastColumn="0" w:lastRowFirstColumn="0" w:lastRowLastColumn="0"/>
               <w:rPr>
                 <w:sz w:val="20"/>
               </w:rPr>
@@ -4675,7 +4940,7 @@
           </w:p>
           <w:p>
             <w:pPr>
-              <w:cnfStyle w:val="000000100000"/>
+              <w:cnfStyle w:val="000000100000" w:firstRow="0" w:lastRow="0" w:firstColumn="0" w:lastColumn="0" w:oddVBand="0" w:evenVBand="0" w:oddHBand="1" w:evenHBand="0" w:firstRowFirstColumn="0" w:firstRowLastColumn="0" w:lastRowFirstColumn="0" w:lastRowLastColumn="0"/>
               <w:rPr>
                 <w:sz w:val="20"/>
               </w:rPr>
@@ -4689,7 +4954,7 @@
           </w:p>
           <w:p>
             <w:pPr>
-              <w:cnfStyle w:val="000000100000"/>
+              <w:cnfStyle w:val="000000100000" w:firstRow="0" w:lastRow="0" w:firstColumn="0" w:lastColumn="0" w:oddVBand="0" w:evenVBand="0" w:oddHBand="1" w:evenHBand="0" w:firstRowFirstColumn="0" w:firstRowLastColumn="0" w:lastRowFirstColumn="0" w:lastRowLastColumn="0"/>
               <w:rPr>
                 <w:sz w:val="20"/>
               </w:rPr>
@@ -4703,7 +4968,7 @@
         </w:trPr>
         <w:tc>
           <w:tcPr>
-            <w:cnfStyle w:val="001000000000"/>
+            <w:cnfStyle w:val="001000000000" w:firstRow="0" w:lastRow="0" w:firstColumn="1" w:lastColumn="0" w:oddVBand="0" w:evenVBand="0" w:oddHBand="0" w:evenHBand="0" w:firstRowFirstColumn="0" w:firstRowLastColumn="0" w:lastRowFirstColumn="0" w:lastRowLastColumn="0"/>
             <w:tcW w:w="2203" w:type="dxa"/>
             <w:vAlign w:val="center"/>
           </w:tcPr>
@@ -4725,7 +4990,7 @@
           </w:tcPr>
           <w:p>
             <w:pPr>
-              <w:cnfStyle w:val="000000000000"/>
+              <w:cnfStyle w:val="000000000000" w:firstRow="0" w:lastRow="0" w:firstColumn="0" w:lastColumn="0" w:oddVBand="0" w:evenVBand="0" w:oddHBand="0" w:evenHBand="0" w:firstRowFirstColumn="0" w:firstRowLastColumn="0" w:lastRowFirstColumn="0" w:lastRowLastColumn="0"/>
               <w:rPr>
                 <w:sz w:val="20"/>
               </w:rPr>
@@ -4944,7 +5209,7 @@
 </file>
 
 <file path=word/endnotes.xml><?xml version="1.0" encoding="utf-8"?>
-<w:endnotes xmlns:ve="http://schemas.openxmlformats.org/markup-compatibility/2006" xmlns:o="urn:schemas-microsoft-com:office:office" xmlns:r="http://schemas.openxmlformats.org/officeDocument/2006/relationships" xmlns:m="http://schemas.openxmlformats.org/officeDocument/2006/math" xmlns:v="urn:schemas-microsoft-com:vml" xmlns:wp="http://schemas.openxmlformats.org/drawingml/2006/wordprocessingDrawing" xmlns:w10="urn:schemas-microsoft-com:office:word" xmlns:w="http://schemas.openxmlformats.org/wordprocessingml/2006/main" xmlns:wne="http://schemas.microsoft.com/office/word/2006/wordml">
+<w:endnotes xmlns:wpc="http://schemas.microsoft.com/office/word/2010/wordprocessingCanvas" xmlns:cx="http://schemas.microsoft.com/office/drawing/2014/chartex" xmlns:cx1="http://schemas.microsoft.com/office/drawing/2015/9/8/chartex" xmlns:cx2="http://schemas.microsoft.com/office/drawing/2015/10/21/chartex" xmlns:mc="http://schemas.openxmlformats.org/markup-compatibility/2006" xmlns:o="urn:schemas-microsoft-com:office:office" xmlns:r="http://schemas.openxmlformats.org/officeDocument/2006/relationships" xmlns:m="http://schemas.openxmlformats.org/officeDocument/2006/math" xmlns:v="urn:schemas-microsoft-com:vml" xmlns:wp14="http://schemas.microsoft.com/office/word/2010/wordprocessingDrawing" xmlns:wp="http://schemas.openxmlformats.org/drawingml/2006/wordprocessingDrawing" xmlns:w10="urn:schemas-microsoft-com:office:word" xmlns:w="http://schemas.openxmlformats.org/wordprocessingml/2006/main" xmlns:w14="http://schemas.microsoft.com/office/word/2010/wordml" xmlns:w15="http://schemas.microsoft.com/office/word/2012/wordml" xmlns:w16se="http://schemas.microsoft.com/office/word/2015/wordml/symex" xmlns:wpg="http://schemas.microsoft.com/office/word/2010/wordprocessingGroup" xmlns:wpi="http://schemas.microsoft.com/office/word/2010/wordprocessingInk" xmlns:wne="http://schemas.microsoft.com/office/word/2006/wordml" xmlns:wps="http://schemas.microsoft.com/office/word/2010/wordprocessingShape" mc:Ignorable="w14 w15 w16se wp14">
   <w:endnote w:type="separator" w:id="-1">
     <w:p>
       <w:r>
@@ -5036,39 +5301,73 @@
   <w:endnote w:id="3">
     <w:p>
       <w:pPr>
-        <w:rPr>
-          <w:color w:val="000000" w:themeColor="text1"/>
-          <w:lang w:val="en-GB"/>
+        <w:pStyle w:val="Tekstprzypisukocowego"/>
+        <w:rPr>
+          <w:lang w:val="en-US"/>
         </w:rPr>
       </w:pPr>
       <w:r>
         <w:rPr>
           <w:rStyle w:val="Odwoanieprzypisukocowego"/>
-          <w:color w:val="000000" w:themeColor="text1"/>
+          <w:sz w:val="24"/>
           <w:vertAlign w:val="baseline"/>
         </w:rPr>
         <w:endnoteRef/>
       </w:r>
       <w:r>
         <w:rPr>
-          <w:color w:val="000000" w:themeColor="text1"/>
-          <w:lang w:val="en-GB"/>
+          <w:sz w:val="24"/>
+          <w:lang w:val="en-US"/>
         </w:rPr>
         <w:t xml:space="preserve"> </w:t>
       </w:r>
       <w:r>
         <w:rPr>
-          <w:color w:val="000000" w:themeColor="text1"/>
+          <w:sz w:val="24"/>
           <w:lang w:val="en-US"/>
         </w:rPr>
-        <w:t xml:space="preserve">Coulouris G., Dollimore J., Kindberg T., Gordon B., “Distributed Systems. </w:t>
-      </w:r>
-      <w:r>
-        <w:rPr>
-          <w:color w:val="000000" w:themeColor="text1"/>
-          <w:lang w:val="en-GB"/>
-        </w:rPr>
-        <w:t>Concepts and Design. Fifth Edition”, str. 662, Pearson Education, 2012, Boston</w:t>
+        <w:t>Berman P., Garay J A., Perry K.J., “Towards Optimal Distributed Consensus”, 30</w:t>
+      </w:r>
+      <w:r>
+        <w:rPr>
+          <w:sz w:val="24"/>
+          <w:vertAlign w:val="superscript"/>
+          <w:lang w:val="en-US"/>
+        </w:rPr>
+        <w:t>th</w:t>
+      </w:r>
+      <w:r>
+        <w:rPr>
+          <w:sz w:val="24"/>
+          <w:lang w:val="en-US"/>
+        </w:rPr>
+        <w:t xml:space="preserve"> IEEE Annual Symposium on Foundations of Computer Science (FOCS), str. 410-415, IEEE, ISBN: 0</w:t>
+      </w:r>
+      <w:r>
+        <w:rPr>
+          <w:sz w:val="24"/>
+          <w:lang w:val="en-US"/>
+        </w:rPr>
+        <w:noBreakHyphen/>
+        <w:t xml:space="preserve">8186-1982-1, </w:t>
+      </w:r>
+      <w:hyperlink r:id="rId2" w:history="1">
+        <w:r>
+          <w:rPr>
+            <w:rStyle w:val="Hipercze"/>
+            <w:color w:val="auto"/>
+            <w:sz w:val="24"/>
+            <w:lang w:val="en-US"/>
+          </w:rPr>
+          <w:t>http://zoo.cs.yale.edu/classes/cs426/2013/bib/berman89towards.pdf</w:t>
+        </w:r>
+      </w:hyperlink>
+      <w:r>
+        <w:rPr>
+          <w:sz w:val="24"/>
+          <w:lang w:val="en-US"/>
+        </w:rPr>
+        <w:t>, (dostęp: 03.06.2016r.)</w:t>
       </w:r>
     </w:p>
   </w:endnote>
@@ -5077,6 +5376,7 @@
       <w:pPr>
         <w:pStyle w:val="Tekstprzypisukocowego"/>
         <w:rPr>
+          <w:sz w:val="24"/>
           <w:lang w:val="en-US"/>
         </w:rPr>
       </w:pPr>
@@ -5096,6 +5396,344 @@
       </w:r>
       <w:r>
         <w:rPr>
+          <w:sz w:val="24"/>
+          <w:lang w:val="en-US"/>
+        </w:rPr>
+        <w:t>Ben-Or M., “Another advantage of free choice: completely asynchronous agreement protocols”</w:t>
+      </w:r>
+      <w:r>
+        <w:rPr>
+          <w:sz w:val="24"/>
+          <w:lang w:val="en-US"/>
+        </w:rPr>
+        <w:t xml:space="preserve">, </w:t>
+      </w:r>
+      <w:r>
+        <w:rPr>
+          <w:sz w:val="24"/>
+          <w:lang w:val="en-US"/>
+        </w:rPr>
+        <w:t xml:space="preserve">PODC ’83 Proceedings of the second annual ACM symposium on Principles of distributed computing, str.27-30, ACM New York, ISBN: 0-89791-110-5, </w:t>
+      </w:r>
+      <w:hyperlink r:id="rId3" w:history="1">
+        <w:r>
+          <w:rPr>
+            <w:rStyle w:val="Hipercze"/>
+            <w:color w:val="auto"/>
+            <w:sz w:val="24"/>
+            <w:lang w:val="en-US"/>
+          </w:rPr>
+          <w:t>http://dl.acm.org/citation.cfm?id=806707</w:t>
+        </w:r>
+      </w:hyperlink>
+      <w:r>
+        <w:rPr>
+          <w:sz w:val="24"/>
+          <w:lang w:val="en-US"/>
+        </w:rPr>
+        <w:t>, (dostęp: 03.06.2016r.)</w:t>
+      </w:r>
+    </w:p>
+  </w:endnote>
+  <w:endnote w:id="5">
+    <w:p>
+      <w:pPr>
+        <w:pStyle w:val="Tekstprzypisukocowego"/>
+        <w:rPr>
+          <w:lang w:val="en-US"/>
+        </w:rPr>
+      </w:pPr>
+      <w:r>
+        <w:rPr>
+          <w:rStyle w:val="Odwoanieprzypisukocowego"/>
+          <w:sz w:val="24"/>
+          <w:vertAlign w:val="baseline"/>
+        </w:rPr>
+        <w:endnoteRef/>
+      </w:r>
+      <w:r>
+        <w:rPr>
+          <w:sz w:val="24"/>
+          <w:lang w:val="en-US"/>
+        </w:rPr>
+        <w:t xml:space="preserve"> </w:t>
+      </w:r>
+      <w:r>
+        <w:rPr>
+          <w:sz w:val="24"/>
+          <w:lang w:val="en-US"/>
+        </w:rPr>
+        <w:t xml:space="preserve">Akkaoyunlu E.A., Ekanadham K., Huber R.V., “Some constraints and tradeoffs in the </w:t>
+      </w:r>
+      <w:bookmarkStart w:id="3" w:name="_GoBack"/>
+      <w:bookmarkEnd w:id="3"/>
+      <w:r>
+        <w:rPr>
+          <w:sz w:val="24"/>
+          <w:lang w:val="en-US"/>
+        </w:rPr>
+        <w:t xml:space="preserve">design of network communucations”, SOSP ’75 Proceedings of the fifth ACM symposium on Operating system principles, str. 67-74, ACM New York, DOI: 10.1145/800213.806523,  </w:t>
+      </w:r>
+      <w:hyperlink r:id="rId4" w:history="1">
+        <w:r>
+          <w:rPr>
+            <w:rStyle w:val="Hipercze"/>
+            <w:color w:val="auto"/>
+            <w:sz w:val="24"/>
+            <w:lang w:val="en-US"/>
+          </w:rPr>
+          <w:t>http://hydra.infosys.tuwien.ac.at/teaching/courses/AdvancedDistributedSystems/download/1975_Akkoyunlu,%20Ekanadham,%20Huber_Some%20constraints%20and%20tradeoffs%20in%20the%20design%20of%20network%20communications.pdf</w:t>
+        </w:r>
+      </w:hyperlink>
+      <w:r>
+        <w:rPr>
+          <w:sz w:val="24"/>
+          <w:lang w:val="en-US"/>
+        </w:rPr>
+        <w:t>,</w:t>
+      </w:r>
+      <w:r>
+        <w:rPr>
+          <w:sz w:val="24"/>
+          <w:lang w:val="en-US"/>
+        </w:rPr>
+        <w:t xml:space="preserve"> (dostęp: 03.06.2016r.)</w:t>
+      </w:r>
+    </w:p>
+  </w:endnote>
+  <w:endnote w:id="6">
+    <w:p>
+      <w:pPr>
+        <w:pStyle w:val="Tekstprzypisukocowego"/>
+        <w:rPr>
+          <w:lang w:val="en-US"/>
+        </w:rPr>
+      </w:pPr>
+      <w:r>
+        <w:rPr>
+          <w:rStyle w:val="Odwoanieprzypisukocowego"/>
+          <w:sz w:val="24"/>
+          <w:vertAlign w:val="baseline"/>
+        </w:rPr>
+        <w:endnoteRef/>
+      </w:r>
+      <w:r>
+        <w:rPr>
+          <w:sz w:val="24"/>
+          <w:lang w:val="en-US"/>
+        </w:rPr>
+        <w:t xml:space="preserve"> </w:t>
+      </w:r>
+      <w:r>
+        <w:rPr>
+          <w:sz w:val="24"/>
+          <w:lang w:val="en-US"/>
+        </w:rPr>
+        <w:t>Berman P., Garay J.A., Perry K.J., “Optimal early stopping in distributed consensus”, 6</w:t>
+      </w:r>
+      <w:r>
+        <w:rPr>
+          <w:sz w:val="24"/>
+          <w:vertAlign w:val="superscript"/>
+          <w:lang w:val="en-US"/>
+        </w:rPr>
+        <w:t>th</w:t>
+      </w:r>
+      <w:r>
+        <w:rPr>
+          <w:sz w:val="24"/>
+          <w:lang w:val="en-US"/>
+        </w:rPr>
+        <w:t xml:space="preserve"> International Workshop, WDAG ’92, Haifa, Israel, Springer Berlin Heidelberg, ISBN: 978-3-540-56188-0, </w:t>
+      </w:r>
+      <w:hyperlink r:id="rId5" w:history="1">
+        <w:r>
+          <w:rPr>
+            <w:rStyle w:val="Hipercze"/>
+            <w:sz w:val="24"/>
+            <w:lang w:val="en-US"/>
+          </w:rPr>
+          <w:t>http://link.springer.com/chapter/10.1007/3-540-56188-9_15</w:t>
+        </w:r>
+      </w:hyperlink>
+      <w:r>
+        <w:rPr>
+          <w:sz w:val="24"/>
+          <w:lang w:val="en-US"/>
+        </w:rPr>
+        <w:t>, (dostęp: 03.06.2016r.)</w:t>
+      </w:r>
+    </w:p>
+  </w:endnote>
+  <w:endnote w:id="7">
+    <w:p>
+      <w:pPr>
+        <w:pStyle w:val="Tekstprzypisukocowego"/>
+        <w:rPr>
+          <w:lang w:val="en-US"/>
+        </w:rPr>
+      </w:pPr>
+      <w:r>
+        <w:rPr>
+          <w:rStyle w:val="Odwoanieprzypisukocowego"/>
+          <w:sz w:val="24"/>
+          <w:vertAlign w:val="baseline"/>
+        </w:rPr>
+        <w:endnoteRef/>
+      </w:r>
+      <w:r>
+        <w:rPr>
+          <w:sz w:val="24"/>
+          <w:lang w:val="en-US"/>
+        </w:rPr>
+        <w:t xml:space="preserve"> </w:t>
+      </w:r>
+      <w:r>
+        <w:rPr>
+          <w:sz w:val="24"/>
+          <w:lang w:val="en-US"/>
+        </w:rPr>
+        <w:t xml:space="preserve">Ongaro D., Ousterhout J., “In Search of an Understandable Consensus Algorithm”, Proc ATC’14 USENIX Annual Technical Conference, USENIX, </w:t>
+      </w:r>
+      <w:hyperlink r:id="rId6" w:history="1">
+        <w:r>
+          <w:rPr>
+            <w:rStyle w:val="Hipercze"/>
+            <w:color w:val="auto"/>
+            <w:sz w:val="24"/>
+            <w:lang w:val="en-US"/>
+          </w:rPr>
+          <w:t>https://raft.github.io/raft.pdf</w:t>
+        </w:r>
+      </w:hyperlink>
+      <w:r>
+        <w:rPr>
+          <w:sz w:val="24"/>
+          <w:lang w:val="en-US"/>
+        </w:rPr>
+        <w:t>,</w:t>
+      </w:r>
+      <w:r>
+        <w:rPr>
+          <w:sz w:val="24"/>
+          <w:lang w:val="en-US"/>
+        </w:rPr>
+        <w:t xml:space="preserve"> (dostęp: 03.06.2016r.)</w:t>
+      </w:r>
+    </w:p>
+  </w:endnote>
+  <w:endnote w:id="8">
+    <w:p>
+      <w:pPr>
+        <w:pStyle w:val="Tekstprzypisukocowego"/>
+        <w:rPr>
+          <w:lang w:val="en-US"/>
+        </w:rPr>
+      </w:pPr>
+      <w:r>
+        <w:rPr>
+          <w:rStyle w:val="Odwoanieprzypisukocowego"/>
+          <w:sz w:val="24"/>
+          <w:vertAlign w:val="baseline"/>
+        </w:rPr>
+        <w:endnoteRef/>
+      </w:r>
+      <w:r>
+        <w:rPr>
+          <w:sz w:val="24"/>
+          <w:lang w:val="en-US"/>
+        </w:rPr>
+        <w:t xml:space="preserve"> </w:t>
+      </w:r>
+      <w:r>
+        <w:rPr>
+          <w:sz w:val="24"/>
+          <w:lang w:val="en-US"/>
+        </w:rPr>
+        <w:t xml:space="preserve">De Prisco R., Malkhi D., Reiter M.K., “On k-set Consensus Problems in Asynchronous Systems”, PODC ’99 Proceedings of the eighteenth annual ACM symposium on Principles of distributed computing, str. 257-265, ACM New York, ISBN: 1-58113-099-6, </w:t>
+      </w:r>
+      <w:hyperlink r:id="rId7" w:history="1">
+        <w:r>
+          <w:rPr>
+            <w:rStyle w:val="Hipercze"/>
+            <w:sz w:val="24"/>
+            <w:lang w:val="en-US"/>
+          </w:rPr>
+          <w:t>https://www.cs.unc.edu/~reiter/papers/1999/PODC.pdf</w:t>
+        </w:r>
+      </w:hyperlink>
+      <w:r>
+        <w:rPr>
+          <w:sz w:val="24"/>
+          <w:lang w:val="en-US"/>
+        </w:rPr>
+        <w:t>, (dostęp: 03.06.2016r.)</w:t>
+      </w:r>
+    </w:p>
+  </w:endnote>
+  <w:endnote w:id="9">
+    <w:p>
+      <w:pPr>
+        <w:rPr>
+          <w:color w:val="000000" w:themeColor="text1"/>
+          <w:lang w:val="en-GB"/>
+        </w:rPr>
+      </w:pPr>
+      <w:r>
+        <w:rPr>
+          <w:rStyle w:val="Odwoanieprzypisukocowego"/>
+          <w:color w:val="000000" w:themeColor="text1"/>
+          <w:vertAlign w:val="baseline"/>
+        </w:rPr>
+        <w:endnoteRef/>
+      </w:r>
+      <w:r>
+        <w:rPr>
+          <w:color w:val="000000" w:themeColor="text1"/>
+          <w:lang w:val="en-GB"/>
+        </w:rPr>
+        <w:t xml:space="preserve"> </w:t>
+      </w:r>
+      <w:r>
+        <w:rPr>
+          <w:color w:val="000000" w:themeColor="text1"/>
+          <w:lang w:val="en-US"/>
+        </w:rPr>
+        <w:t xml:space="preserve">Coulouris G., Dollimore J., Kindberg T., Gordon B., “Distributed Systems. </w:t>
+      </w:r>
+      <w:r>
+        <w:rPr>
+          <w:color w:val="000000" w:themeColor="text1"/>
+          <w:lang w:val="en-GB"/>
+        </w:rPr>
+        <w:t>Concepts and Design. Fifth Edition”, str. 662, Pearson Education, 2012, Boston</w:t>
+      </w:r>
+    </w:p>
+  </w:endnote>
+  <w:endnote w:id="10">
+    <w:p>
+      <w:pPr>
+        <w:pStyle w:val="Tekstprzypisukocowego"/>
+        <w:rPr>
+          <w:lang w:val="en-US"/>
+        </w:rPr>
+      </w:pPr>
+      <w:r>
+        <w:rPr>
+          <w:rStyle w:val="Odwoanieprzypisukocowego"/>
+          <w:sz w:val="24"/>
+          <w:vertAlign w:val="baseline"/>
+        </w:rPr>
+        <w:endnoteRef/>
+      </w:r>
+      <w:r>
+        <w:rPr>
+          <w:lang w:val="en-US"/>
+        </w:rPr>
+        <w:t xml:space="preserve"> </w:t>
+      </w:r>
+      <w:r>
+        <w:rPr>
           <w:color w:val="000000" w:themeColor="text1"/>
           <w:sz w:val="24"/>
           <w:lang w:val="en-GB"/>
@@ -5110,7 +5748,7 @@
         </w:rPr>
         <w:t xml:space="preserve">slajdy 72-82 oraz 93, </w:t>
       </w:r>
-      <w:hyperlink r:id="rId2" w:history="1">
+      <w:hyperlink r:id="rId8" w:history="1">
         <w:r>
           <w:rPr>
             <w:rStyle w:val="Hipercze"/>
@@ -5147,7 +5785,7 @@
       </w:r>
     </w:p>
   </w:endnote>
-  <w:endnote w:id="5">
+  <w:endnote w:id="11">
     <w:p>
       <w:pPr>
         <w:rPr>
@@ -5177,7 +5815,7 @@
         </w:rPr>
         <w:t xml:space="preserve">Nelson M., “The Byzantine Generals Problem”, artykuł: </w:t>
       </w:r>
-      <w:hyperlink r:id="rId3" w:history="1">
+      <w:hyperlink r:id="rId9" w:history="1">
         <w:r>
           <w:rPr>
             <w:rStyle w:val="Hipercze"/>
@@ -5196,7 +5834,7 @@
       </w:r>
     </w:p>
   </w:endnote>
-  <w:endnote w:id="6">
+  <w:endnote w:id="12">
     <w:p>
       <w:pPr>
         <w:rPr>
@@ -5217,7 +5855,7 @@
         </w:rPr>
         <w:t xml:space="preserve"> “Systemy Równoległe i rozproszone”, wykład nr 13 – „Rozgłaszanie i uzgadnianie”, strona z materiałami dydaktycznymi dr hab. inż. K. Banasia, </w:t>
       </w:r>
-      <w:hyperlink r:id="rId4" w:history="1">
+      <w:hyperlink r:id="rId10" w:history="1">
         <w:r>
           <w:rPr>
             <w:rStyle w:val="Hipercze"/>
@@ -5234,7 +5872,7 @@
       </w:r>
     </w:p>
   </w:endnote>
-  <w:endnote w:id="7">
+  <w:endnote w:id="13">
     <w:p>
       <w:pPr>
         <w:rPr>
@@ -5257,7 +5895,7 @@
         </w:rPr>
         <w:t xml:space="preserve"> Ajay Kschemkalyani, Mukesh Singhal, „Distributed Computing: Principles, Algorithms and Systems. Chapter 14: Consensus and Agreement”, Cambridge University Press, </w:t>
       </w:r>
-      <w:hyperlink r:id="rId5" w:history="1">
+      <w:hyperlink r:id="rId11" w:history="1">
         <w:r>
           <w:rPr>
             <w:rStyle w:val="Hipercze"/>
@@ -5283,7 +5921,7 @@
       </w:r>
     </w:p>
   </w:endnote>
-  <w:endnote w:id="8">
+  <w:endnote w:id="14">
     <w:p>
       <w:pPr>
         <w:rPr>
@@ -5341,7 +5979,7 @@
         </w:rPr>
         <w:t xml:space="preserve">slajdy 48-55, </w:t>
       </w:r>
-      <w:hyperlink r:id="rId6" w:history="1">
+      <w:hyperlink r:id="rId12" w:history="1">
         <w:r>
           <w:rPr>
             <w:rStyle w:val="Hipercze"/>
@@ -5367,7 +6005,7 @@
       </w:r>
     </w:p>
   </w:endnote>
-  <w:endnote w:id="9">
+  <w:endnote w:id="15">
     <w:p>
       <w:pPr>
         <w:rPr>
@@ -5390,7 +6028,7 @@
         </w:rPr>
         <w:t xml:space="preserve"> „Computer Science &amp; Engineering. Courses. CSEP552: Distributed Systems.Lecture 5: Intro to consensus”, University of Washington, </w:t>
       </w:r>
-      <w:hyperlink r:id="rId7" w:history="1">
+      <w:hyperlink r:id="rId13" w:history="1">
         <w:r>
           <w:rPr>
             <w:rStyle w:val="Hipercze"/>
@@ -5409,7 +6047,7 @@
       </w:r>
     </w:p>
   </w:endnote>
-  <w:endnote w:id="10">
+  <w:endnote w:id="16">
     <w:p>
       <w:pPr>
         <w:rPr>
@@ -5431,7 +6069,7 @@
         </w:rPr>
         <w:t xml:space="preserve"> Paul Krzyzanowski, „Consensus. Reaching agreement”, </w:t>
       </w:r>
-      <w:hyperlink r:id="rId8" w:history="1">
+      <w:hyperlink r:id="rId14" w:history="1">
         <w:r>
           <w:rPr>
             <w:rStyle w:val="Hipercze"/>
@@ -5457,7 +6095,7 @@
       </w:r>
     </w:p>
   </w:endnote>
-  <w:endnote w:id="11">
+  <w:endnote w:id="17">
     <w:p>
       <w:pPr>
         <w:pStyle w:val="Tekstprzypisukocowego"/>
@@ -5481,7 +6119,7 @@
         </w:rPr>
         <w:t xml:space="preserve"> </w:t>
       </w:r>
-      <w:hyperlink r:id="rId9" w:history="1">
+      <w:hyperlink r:id="rId15" w:history="1">
         <w:r>
           <w:rPr>
             <w:rStyle w:val="Hipercze"/>
@@ -5501,7 +6139,7 @@
       </w:r>
     </w:p>
   </w:endnote>
-  <w:endnote w:id="12">
+  <w:endnote w:id="18">
     <w:p>
       <w:pPr>
         <w:pStyle w:val="Tekstprzypisukocowego"/>
@@ -5525,7 +6163,7 @@
         </w:rPr>
         <w:t xml:space="preserve"> </w:t>
       </w:r>
-      <w:hyperlink r:id="rId10" w:history="1">
+      <w:hyperlink r:id="rId16" w:history="1">
         <w:r>
           <w:rPr>
             <w:rStyle w:val="Hipercze"/>
@@ -5553,15 +6191,13 @@
       <w:pPr>
         <w:pStyle w:val="Tekstprzypisukocowego"/>
       </w:pPr>
-      <w:bookmarkStart w:id="3" w:name="_GoBack"/>
-      <w:bookmarkEnd w:id="3"/>
     </w:p>
   </w:endnote>
 </w:endnotes>
 </file>
 
 <file path=word/footer1.xml><?xml version="1.0" encoding="utf-8"?>
-<w:ftr xmlns:ve="http://schemas.openxmlformats.org/markup-compatibility/2006" xmlns:o="urn:schemas-microsoft-com:office:office" xmlns:r="http://schemas.openxmlformats.org/officeDocument/2006/relationships" xmlns:m="http://schemas.openxmlformats.org/officeDocument/2006/math" xmlns:v="urn:schemas-microsoft-com:vml" xmlns:wp="http://schemas.openxmlformats.org/drawingml/2006/wordprocessingDrawing" xmlns:w10="urn:schemas-microsoft-com:office:word" xmlns:w="http://schemas.openxmlformats.org/wordprocessingml/2006/main" xmlns:wne="http://schemas.microsoft.com/office/word/2006/wordml">
+<w:ftr xmlns:wpc="http://schemas.microsoft.com/office/word/2010/wordprocessingCanvas" xmlns:cx="http://schemas.microsoft.com/office/drawing/2014/chartex" xmlns:cx1="http://schemas.microsoft.com/office/drawing/2015/9/8/chartex" xmlns:cx2="http://schemas.microsoft.com/office/drawing/2015/10/21/chartex" xmlns:mc="http://schemas.openxmlformats.org/markup-compatibility/2006" xmlns:o="urn:schemas-microsoft-com:office:office" xmlns:r="http://schemas.openxmlformats.org/officeDocument/2006/relationships" xmlns:m="http://schemas.openxmlformats.org/officeDocument/2006/math" xmlns:v="urn:schemas-microsoft-com:vml" xmlns:wp14="http://schemas.microsoft.com/office/word/2010/wordprocessingDrawing" xmlns:wp="http://schemas.openxmlformats.org/drawingml/2006/wordprocessingDrawing" xmlns:w10="urn:schemas-microsoft-com:office:word" xmlns:w="http://schemas.openxmlformats.org/wordprocessingml/2006/main" xmlns:w14="http://schemas.microsoft.com/office/word/2010/wordml" xmlns:w15="http://schemas.microsoft.com/office/word/2012/wordml" xmlns:w16se="http://schemas.microsoft.com/office/word/2015/wordml/symex" xmlns:wpg="http://schemas.microsoft.com/office/word/2010/wordprocessingGroup" xmlns:wpi="http://schemas.microsoft.com/office/word/2010/wordprocessingInk" xmlns:wne="http://schemas.microsoft.com/office/word/2006/wordml" xmlns:wps="http://schemas.microsoft.com/office/word/2010/wordprocessingShape" mc:Ignorable="w14 w15 w16se wp14">
   <w:sdt>
     <w:sdtPr>
       <w:id w:val="-17231285"/>
@@ -5597,7 +6233,7 @@
           <w:rPr>
             <w:noProof/>
           </w:rPr>
-          <w:t>7</w:t>
+          <w:t>9</w:t>
         </w:r>
         <w:r>
           <w:fldChar w:fldCharType="end"/>
@@ -5624,7 +6260,7 @@
 </file>
 
 <file path=word/footnotes.xml><?xml version="1.0" encoding="utf-8"?>
-<w:footnotes xmlns:ve="http://schemas.openxmlformats.org/markup-compatibility/2006" xmlns:o="urn:schemas-microsoft-com:office:office" xmlns:r="http://schemas.openxmlformats.org/officeDocument/2006/relationships" xmlns:m="http://schemas.openxmlformats.org/officeDocument/2006/math" xmlns:v="urn:schemas-microsoft-com:vml" xmlns:wp="http://schemas.openxmlformats.org/drawingml/2006/wordprocessingDrawing" xmlns:w10="urn:schemas-microsoft-com:office:word" xmlns:w="http://schemas.openxmlformats.org/wordprocessingml/2006/main" xmlns:wne="http://schemas.microsoft.com/office/word/2006/wordml">
+<w:footnotes xmlns:wpc="http://schemas.microsoft.com/office/word/2010/wordprocessingCanvas" xmlns:cx="http://schemas.microsoft.com/office/drawing/2014/chartex" xmlns:cx1="http://schemas.microsoft.com/office/drawing/2015/9/8/chartex" xmlns:cx2="http://schemas.microsoft.com/office/drawing/2015/10/21/chartex" xmlns:mc="http://schemas.openxmlformats.org/markup-compatibility/2006" xmlns:o="urn:schemas-microsoft-com:office:office" xmlns:r="http://schemas.openxmlformats.org/officeDocument/2006/relationships" xmlns:m="http://schemas.openxmlformats.org/officeDocument/2006/math" xmlns:v="urn:schemas-microsoft-com:vml" xmlns:wp14="http://schemas.microsoft.com/office/word/2010/wordprocessingDrawing" xmlns:wp="http://schemas.openxmlformats.org/drawingml/2006/wordprocessingDrawing" xmlns:w10="urn:schemas-microsoft-com:office:word" xmlns:w="http://schemas.openxmlformats.org/wordprocessingml/2006/main" xmlns:w14="http://schemas.microsoft.com/office/word/2010/wordml" xmlns:w15="http://schemas.microsoft.com/office/word/2012/wordml" xmlns:w16se="http://schemas.microsoft.com/office/word/2015/wordml/symex" xmlns:wpg="http://schemas.microsoft.com/office/word/2010/wordprocessingGroup" xmlns:wpi="http://schemas.microsoft.com/office/word/2010/wordprocessingInk" xmlns:wne="http://schemas.microsoft.com/office/word/2006/wordml" xmlns:wps="http://schemas.microsoft.com/office/word/2010/wordprocessingShape" mc:Ignorable="w14 w15 w16se wp14">
   <w:footnote w:type="separator" w:id="-1">
     <w:p>
       <w:r>
@@ -5643,8 +6279,8 @@
 </file>
 
 <file path=word/numbering.xml><?xml version="1.0" encoding="utf-8"?>
-<w:numbering xmlns:ve="http://schemas.openxmlformats.org/markup-compatibility/2006" xmlns:o="urn:schemas-microsoft-com:office:office" xmlns:r="http://schemas.openxmlformats.org/officeDocument/2006/relationships" xmlns:m="http://schemas.openxmlformats.org/officeDocument/2006/math" xmlns:v="urn:schemas-microsoft-com:vml" xmlns:wp="http://schemas.openxmlformats.org/drawingml/2006/wordprocessingDrawing" xmlns:w10="urn:schemas-microsoft-com:office:word" xmlns:w="http://schemas.openxmlformats.org/wordprocessingml/2006/main" xmlns:wne="http://schemas.microsoft.com/office/word/2006/wordml">
-  <w:abstractNum w:abstractNumId="0">
+<w:numbering xmlns:wpc="http://schemas.microsoft.com/office/word/2010/wordprocessingCanvas" xmlns:cx="http://schemas.microsoft.com/office/drawing/2014/chartex" xmlns:cx1="http://schemas.microsoft.com/office/drawing/2015/9/8/chartex" xmlns:cx2="http://schemas.microsoft.com/office/drawing/2015/10/21/chartex" xmlns:mc="http://schemas.openxmlformats.org/markup-compatibility/2006" xmlns:o="urn:schemas-microsoft-com:office:office" xmlns:r="http://schemas.openxmlformats.org/officeDocument/2006/relationships" xmlns:m="http://schemas.openxmlformats.org/officeDocument/2006/math" xmlns:v="urn:schemas-microsoft-com:vml" xmlns:wp14="http://schemas.microsoft.com/office/word/2010/wordprocessingDrawing" xmlns:wp="http://schemas.openxmlformats.org/drawingml/2006/wordprocessingDrawing" xmlns:w10="urn:schemas-microsoft-com:office:word" xmlns:w="http://schemas.openxmlformats.org/wordprocessingml/2006/main" xmlns:w14="http://schemas.microsoft.com/office/word/2010/wordml" xmlns:w15="http://schemas.microsoft.com/office/word/2012/wordml" xmlns:w16se="http://schemas.microsoft.com/office/word/2015/wordml/symex" xmlns:wpg="http://schemas.microsoft.com/office/word/2010/wordprocessingGroup" xmlns:wpi="http://schemas.microsoft.com/office/word/2010/wordprocessingInk" xmlns:wne="http://schemas.microsoft.com/office/word/2006/wordml" xmlns:wps="http://schemas.microsoft.com/office/word/2010/wordprocessingShape" mc:Ignorable="w14 w15 w16se wp14">
+  <w:abstractNum w:abstractNumId="0" w15:restartNumberingAfterBreak="0">
     <w:nsid w:val="061217EA"/>
     <w:multiLevelType w:val="multilevel"/>
     <w:tmpl w:val="50F42D1C"/>
@@ -5765,7 +6401,7 @@
       </w:rPr>
     </w:lvl>
   </w:abstractNum>
-  <w:abstractNum w:abstractNumId="1">
+  <w:abstractNum w:abstractNumId="1" w15:restartNumberingAfterBreak="0">
     <w:nsid w:val="0CD3335C"/>
     <w:multiLevelType w:val="hybridMultilevel"/>
     <w:tmpl w:val="41AE46A2"/>
@@ -5878,7 +6514,7 @@
       </w:rPr>
     </w:lvl>
   </w:abstractNum>
-  <w:abstractNum w:abstractNumId="2">
+  <w:abstractNum w:abstractNumId="2" w15:restartNumberingAfterBreak="0">
     <w:nsid w:val="2EDD06FE"/>
     <w:multiLevelType w:val="hybridMultilevel"/>
     <w:tmpl w:val="C1D8F618"/>
@@ -5991,7 +6627,7 @@
       </w:rPr>
     </w:lvl>
   </w:abstractNum>
-  <w:abstractNum w:abstractNumId="3">
+  <w:abstractNum w:abstractNumId="3" w15:restartNumberingAfterBreak="0">
     <w:nsid w:val="390D5CF4"/>
     <w:multiLevelType w:val="hybridMultilevel"/>
     <w:tmpl w:val="AAB6920E"/>
@@ -6104,7 +6740,7 @@
       </w:rPr>
     </w:lvl>
   </w:abstractNum>
-  <w:abstractNum w:abstractNumId="4">
+  <w:abstractNum w:abstractNumId="4" w15:restartNumberingAfterBreak="0">
     <w:nsid w:val="485F224F"/>
     <w:multiLevelType w:val="hybridMultilevel"/>
     <w:tmpl w:val="B212EBC2"/>
@@ -6217,7 +6853,7 @@
       </w:rPr>
     </w:lvl>
   </w:abstractNum>
-  <w:abstractNum w:abstractNumId="5">
+  <w:abstractNum w:abstractNumId="5" w15:restartNumberingAfterBreak="0">
     <w:nsid w:val="4D9D4F7C"/>
     <w:multiLevelType w:val="hybridMultilevel"/>
     <w:tmpl w:val="345AEDC2"/>
@@ -6330,7 +6966,7 @@
       </w:rPr>
     </w:lvl>
   </w:abstractNum>
-  <w:abstractNum w:abstractNumId="6">
+  <w:abstractNum w:abstractNumId="6" w15:restartNumberingAfterBreak="0">
     <w:nsid w:val="56210AE7"/>
     <w:multiLevelType w:val="hybridMultilevel"/>
     <w:tmpl w:val="059466A4"/>
@@ -6443,7 +7079,7 @@
       </w:rPr>
     </w:lvl>
   </w:abstractNum>
-  <w:abstractNum w:abstractNumId="7">
+  <w:abstractNum w:abstractNumId="7" w15:restartNumberingAfterBreak="0">
     <w:nsid w:val="69454E1A"/>
     <w:multiLevelType w:val="hybridMultilevel"/>
     <w:tmpl w:val="8B7C8AEC"/>
@@ -6532,7 +7168,7 @@
       </w:pPr>
     </w:lvl>
   </w:abstractNum>
-  <w:abstractNum w:abstractNumId="8">
+  <w:abstractNum w:abstractNumId="8" w15:restartNumberingAfterBreak="0">
     <w:nsid w:val="71C71D08"/>
     <w:multiLevelType w:val="hybridMultilevel"/>
     <w:tmpl w:val="63342B82"/>
@@ -6680,7 +7316,7 @@
 </file>
 
 <file path=word/styles.xml><?xml version="1.0" encoding="utf-8"?>
-<w:styles xmlns:r="http://schemas.openxmlformats.org/officeDocument/2006/relationships" xmlns:w="http://schemas.openxmlformats.org/wordprocessingml/2006/main">
+<w:styles xmlns:mc="http://schemas.openxmlformats.org/markup-compatibility/2006" xmlns:r="http://schemas.openxmlformats.org/officeDocument/2006/relationships" xmlns:w="http://schemas.openxmlformats.org/wordprocessingml/2006/main" xmlns:w14="http://schemas.microsoft.com/office/word/2010/wordml" xmlns:w15="http://schemas.microsoft.com/office/word/2012/wordml" xmlns:w16se="http://schemas.microsoft.com/office/word/2015/wordml/symex" mc:Ignorable="w14 w15 w16se">
   <w:docDefaults>
     <w:rPrDefault>
       <w:rPr>
@@ -6690,7 +7326,7 @@
     </w:rPrDefault>
     <w:pPrDefault/>
   </w:docDefaults>
-  <w:latentStyles w:defLockedState="0" w:defUIPriority="0" w:defSemiHidden="0" w:defUnhideWhenUsed="0" w:defQFormat="0" w:count="267">
+  <w:latentStyles w:defLockedState="0" w:defUIPriority="0" w:defSemiHidden="0" w:defUnhideWhenUsed="0" w:defQFormat="0" w:count="372">
     <w:lsdException w:name="Normal" w:qFormat="1"/>
     <w:lsdException w:name="heading 1" w:uiPriority="9" w:qFormat="1"/>
     <w:lsdException w:name="heading 2" w:semiHidden="1" w:uiPriority="9" w:unhideWhenUsed="1" w:qFormat="1"/>
@@ -6701,25 +7337,100 @@
     <w:lsdException w:name="heading 7" w:semiHidden="1" w:unhideWhenUsed="1" w:qFormat="1"/>
     <w:lsdException w:name="heading 8" w:semiHidden="1" w:unhideWhenUsed="1" w:qFormat="1"/>
     <w:lsdException w:name="heading 9" w:semiHidden="1" w:unhideWhenUsed="1" w:qFormat="1"/>
-    <w:lsdException w:name="toc 1" w:uiPriority="39"/>
-    <w:lsdException w:name="toc 2" w:uiPriority="39"/>
-    <w:lsdException w:name="toc 3" w:uiPriority="39"/>
-    <w:lsdException w:name="footnote text" w:uiPriority="99"/>
-    <w:lsdException w:name="header" w:uiPriority="99"/>
-    <w:lsdException w:name="footer" w:uiPriority="99"/>
+    <w:lsdException w:name="index 1" w:semiHidden="1" w:unhideWhenUsed="1"/>
+    <w:lsdException w:name="index 2" w:semiHidden="1" w:unhideWhenUsed="1"/>
+    <w:lsdException w:name="index 3" w:semiHidden="1" w:unhideWhenUsed="1"/>
+    <w:lsdException w:name="index 4" w:semiHidden="1" w:unhideWhenUsed="1"/>
+    <w:lsdException w:name="index 5" w:semiHidden="1" w:unhideWhenUsed="1"/>
+    <w:lsdException w:name="index 6" w:semiHidden="1" w:unhideWhenUsed="1"/>
+    <w:lsdException w:name="index 7" w:semiHidden="1" w:unhideWhenUsed="1"/>
+    <w:lsdException w:name="index 8" w:semiHidden="1" w:unhideWhenUsed="1"/>
+    <w:lsdException w:name="index 9" w:semiHidden="1" w:unhideWhenUsed="1"/>
+    <w:lsdException w:name="toc 1" w:semiHidden="1" w:uiPriority="39" w:unhideWhenUsed="1"/>
+    <w:lsdException w:name="toc 2" w:semiHidden="1" w:uiPriority="39" w:unhideWhenUsed="1"/>
+    <w:lsdException w:name="toc 3" w:semiHidden="1" w:uiPriority="39" w:unhideWhenUsed="1"/>
+    <w:lsdException w:name="toc 4" w:semiHidden="1" w:unhideWhenUsed="1"/>
+    <w:lsdException w:name="toc 5" w:semiHidden="1" w:unhideWhenUsed="1"/>
+    <w:lsdException w:name="toc 6" w:semiHidden="1" w:unhideWhenUsed="1"/>
+    <w:lsdException w:name="toc 7" w:semiHidden="1" w:unhideWhenUsed="1"/>
+    <w:lsdException w:name="toc 8" w:semiHidden="1" w:unhideWhenUsed="1"/>
+    <w:lsdException w:name="toc 9" w:semiHidden="1" w:unhideWhenUsed="1"/>
+    <w:lsdException w:name="Normal Indent" w:semiHidden="1" w:unhideWhenUsed="1"/>
+    <w:lsdException w:name="footnote text" w:semiHidden="1" w:uiPriority="99" w:unhideWhenUsed="1"/>
+    <w:lsdException w:name="annotation text" w:semiHidden="1" w:unhideWhenUsed="1"/>
+    <w:lsdException w:name="header" w:semiHidden="1" w:uiPriority="99" w:unhideWhenUsed="1"/>
+    <w:lsdException w:name="footer" w:semiHidden="1" w:uiPriority="99" w:unhideWhenUsed="1"/>
+    <w:lsdException w:name="index heading" w:semiHidden="1" w:unhideWhenUsed="1"/>
     <w:lsdException w:name="caption" w:semiHidden="1" w:uiPriority="35" w:unhideWhenUsed="1" w:qFormat="1"/>
-    <w:lsdException w:name="table of figures" w:uiPriority="99"/>
-    <w:lsdException w:name="footnote reference" w:uiPriority="99"/>
-    <w:lsdException w:name="endnote reference" w:uiPriority="99"/>
-    <w:lsdException w:name="endnote text" w:uiPriority="99"/>
+    <w:lsdException w:name="table of figures" w:semiHidden="1" w:uiPriority="99" w:unhideWhenUsed="1"/>
+    <w:lsdException w:name="envelope address" w:semiHidden="1" w:unhideWhenUsed="1"/>
+    <w:lsdException w:name="envelope return" w:semiHidden="1" w:unhideWhenUsed="1"/>
+    <w:lsdException w:name="footnote reference" w:semiHidden="1" w:uiPriority="99" w:unhideWhenUsed="1"/>
+    <w:lsdException w:name="annotation reference" w:semiHidden="1" w:unhideWhenUsed="1"/>
+    <w:lsdException w:name="line number" w:semiHidden="1" w:unhideWhenUsed="1"/>
+    <w:lsdException w:name="page number" w:semiHidden="1" w:unhideWhenUsed="1"/>
+    <w:lsdException w:name="endnote reference" w:semiHidden="1" w:uiPriority="99" w:unhideWhenUsed="1"/>
+    <w:lsdException w:name="endnote text" w:semiHidden="1" w:uiPriority="99" w:unhideWhenUsed="1"/>
+    <w:lsdException w:name="table of authorities" w:semiHidden="1" w:unhideWhenUsed="1"/>
+    <w:lsdException w:name="macro" w:semiHidden="1" w:unhideWhenUsed="1"/>
+    <w:lsdException w:name="toa heading" w:semiHidden="1" w:unhideWhenUsed="1"/>
+    <w:lsdException w:name="List" w:semiHidden="1" w:unhideWhenUsed="1"/>
+    <w:lsdException w:name="List Number" w:semiHidden="1" w:unhideWhenUsed="1"/>
+    <w:lsdException w:name="List 2" w:semiHidden="1" w:unhideWhenUsed="1"/>
+    <w:lsdException w:name="List 5" w:semiHidden="1" w:unhideWhenUsed="1"/>
+    <w:lsdException w:name="List Bullet 2" w:semiHidden="1" w:unhideWhenUsed="1"/>
+    <w:lsdException w:name="List Bullet 3" w:semiHidden="1" w:unhideWhenUsed="1"/>
+    <w:lsdException w:name="List Bullet 4" w:semiHidden="1" w:unhideWhenUsed="1"/>
+    <w:lsdException w:name="List Bullet 5" w:semiHidden="1" w:unhideWhenUsed="1"/>
+    <w:lsdException w:name="List Number 2" w:semiHidden="1" w:unhideWhenUsed="1"/>
+    <w:lsdException w:name="List Number 3" w:semiHidden="1" w:unhideWhenUsed="1"/>
+    <w:lsdException w:name="List Number 4" w:semiHidden="1" w:unhideWhenUsed="1"/>
+    <w:lsdException w:name="List Number 5" w:semiHidden="1" w:unhideWhenUsed="1"/>
     <w:lsdException w:name="Title" w:qFormat="1"/>
+    <w:lsdException w:name="Closing" w:semiHidden="1" w:unhideWhenUsed="1"/>
+    <w:lsdException w:name="Signature" w:semiHidden="1" w:unhideWhenUsed="1"/>
+    <w:lsdException w:name="Default Paragraph Font" w:semiHidden="1" w:unhideWhenUsed="1"/>
+    <w:lsdException w:name="Body Text" w:semiHidden="1" w:unhideWhenUsed="1"/>
+    <w:lsdException w:name="Body Text Indent" w:semiHidden="1" w:unhideWhenUsed="1"/>
+    <w:lsdException w:name="List Continue" w:semiHidden="1" w:unhideWhenUsed="1"/>
+    <w:lsdException w:name="List Continue 2" w:semiHidden="1" w:unhideWhenUsed="1"/>
+    <w:lsdException w:name="List Continue 3" w:semiHidden="1" w:unhideWhenUsed="1"/>
+    <w:lsdException w:name="List Continue 4" w:semiHidden="1" w:unhideWhenUsed="1"/>
+    <w:lsdException w:name="List Continue 5" w:semiHidden="1" w:unhideWhenUsed="1"/>
     <w:lsdException w:name="Subtitle" w:qFormat="1"/>
-    <w:lsdException w:name="Hyperlink" w:uiPriority="99"/>
+    <w:lsdException w:name="Body Text First Indent" w:semiHidden="1" w:unhideWhenUsed="1"/>
+    <w:lsdException w:name="Body Text First Indent 2" w:semiHidden="1" w:unhideWhenUsed="1"/>
+    <w:lsdException w:name="Note Heading" w:semiHidden="1" w:unhideWhenUsed="1"/>
+    <w:lsdException w:name="Body Text 2" w:semiHidden="1" w:unhideWhenUsed="1"/>
+    <w:lsdException w:name="Body Text 3" w:semiHidden="1" w:unhideWhenUsed="1"/>
+    <w:lsdException w:name="Body Text Indent 2" w:semiHidden="1" w:unhideWhenUsed="1"/>
+    <w:lsdException w:name="Body Text Indent 3" w:semiHidden="1" w:unhideWhenUsed="1"/>
+    <w:lsdException w:name="Block Text" w:semiHidden="1" w:unhideWhenUsed="1"/>
+    <w:lsdException w:name="Hyperlink" w:semiHidden="1" w:uiPriority="99" w:unhideWhenUsed="1"/>
+    <w:lsdException w:name="FollowedHyperlink" w:semiHidden="1" w:unhideWhenUsed="1"/>
     <w:lsdException w:name="Strong" w:qFormat="1"/>
     <w:lsdException w:name="Emphasis" w:qFormat="1"/>
-    <w:lsdException w:name="HTML Preformatted" w:uiPriority="99"/>
+    <w:lsdException w:name="Document Map" w:semiHidden="1" w:unhideWhenUsed="1"/>
+    <w:lsdException w:name="Plain Text" w:semiHidden="1" w:unhideWhenUsed="1"/>
+    <w:lsdException w:name="E-mail Signature" w:semiHidden="1" w:unhideWhenUsed="1"/>
+    <w:lsdException w:name="HTML Top of Form" w:semiHidden="1" w:unhideWhenUsed="1"/>
+    <w:lsdException w:name="HTML Bottom of Form" w:semiHidden="1" w:unhideWhenUsed="1"/>
+    <w:lsdException w:name="Normal (Web)" w:semiHidden="1" w:unhideWhenUsed="1"/>
+    <w:lsdException w:name="HTML Acronym" w:semiHidden="1" w:unhideWhenUsed="1"/>
+    <w:lsdException w:name="HTML Address" w:semiHidden="1" w:unhideWhenUsed="1"/>
+    <w:lsdException w:name="HTML Cite" w:semiHidden="1" w:unhideWhenUsed="1"/>
+    <w:lsdException w:name="HTML Code" w:semiHidden="1" w:unhideWhenUsed="1"/>
+    <w:lsdException w:name="HTML Definition" w:semiHidden="1" w:unhideWhenUsed="1"/>
+    <w:lsdException w:name="HTML Keyboard" w:semiHidden="1" w:unhideWhenUsed="1"/>
+    <w:lsdException w:name="HTML Preformatted" w:semiHidden="1" w:uiPriority="99" w:unhideWhenUsed="1"/>
+    <w:lsdException w:name="HTML Sample" w:semiHidden="1" w:unhideWhenUsed="1"/>
+    <w:lsdException w:name="HTML Typewriter" w:semiHidden="1" w:unhideWhenUsed="1"/>
     <w:lsdException w:name="HTML Variable" w:semiHidden="1" w:unhideWhenUsed="1"/>
     <w:lsdException w:name="Normal Table" w:semiHidden="1" w:unhideWhenUsed="1"/>
+    <w:lsdException w:name="annotation subject" w:semiHidden="1" w:unhideWhenUsed="1"/>
+    <w:lsdException w:name="No List" w:semiHidden="1" w:unhideWhenUsed="1"/>
+    <w:lsdException w:name="Outline List 1" w:semiHidden="1" w:unhideWhenUsed="1"/>
+    <w:lsdException w:name="Outline List 2" w:semiHidden="1" w:unhideWhenUsed="1"/>
     <w:lsdException w:name="Outline List 3" w:semiHidden="1" w:unhideWhenUsed="1"/>
     <w:lsdException w:name="Table Simple 1" w:semiHidden="1" w:unhideWhenUsed="1"/>
     <w:lsdException w:name="Table Simple 2" w:semiHidden="1" w:unhideWhenUsed="1"/>
@@ -6765,7 +7476,6 @@
     <w:lsdException w:name="Table Web 3" w:semiHidden="1" w:unhideWhenUsed="1"/>
     <w:lsdException w:name="Balloon Text" w:semiHidden="1" w:unhideWhenUsed="1"/>
     <w:lsdException w:name="Table Grid" w:uiPriority="39"/>
-    <w:lsdException w:name="Table Theme" w:semiHidden="1" w:unhideWhenUsed="1"/>
     <w:lsdException w:name="Placeholder Text" w:semiHidden="1" w:uiPriority="99"/>
     <w:lsdException w:name="No Spacing" w:uiPriority="1" w:qFormat="1"/>
     <w:lsdException w:name="Light Shading" w:uiPriority="60"/>
@@ -6877,6 +7587,111 @@
     <w:lsdException w:name="Book Title" w:uiPriority="33" w:qFormat="1"/>
     <w:lsdException w:name="Bibliography" w:semiHidden="1" w:uiPriority="37" w:unhideWhenUsed="1"/>
     <w:lsdException w:name="TOC Heading" w:semiHidden="1" w:uiPriority="39" w:unhideWhenUsed="1" w:qFormat="1"/>
+    <w:lsdException w:name="Plain Table 1" w:uiPriority="41"/>
+    <w:lsdException w:name="Plain Table 2" w:uiPriority="42"/>
+    <w:lsdException w:name="Plain Table 3" w:uiPriority="43"/>
+    <w:lsdException w:name="Plain Table 4" w:uiPriority="44"/>
+    <w:lsdException w:name="Plain Table 5" w:uiPriority="45"/>
+    <w:lsdException w:name="Grid Table Light" w:uiPriority="40"/>
+    <w:lsdException w:name="Grid Table 1 Light" w:uiPriority="46"/>
+    <w:lsdException w:name="Grid Table 2" w:uiPriority="47"/>
+    <w:lsdException w:name="Grid Table 3" w:uiPriority="48"/>
+    <w:lsdException w:name="Grid Table 4" w:uiPriority="49"/>
+    <w:lsdException w:name="Grid Table 5 Dark" w:uiPriority="50"/>
+    <w:lsdException w:name="Grid Table 6 Colorful" w:uiPriority="51"/>
+    <w:lsdException w:name="Grid Table 7 Colorful" w:uiPriority="52"/>
+    <w:lsdException w:name="Grid Table 1 Light Accent 1" w:uiPriority="46"/>
+    <w:lsdException w:name="Grid Table 2 Accent 1" w:uiPriority="47"/>
+    <w:lsdException w:name="Grid Table 3 Accent 1" w:uiPriority="48"/>
+    <w:lsdException w:name="Grid Table 4 Accent 1" w:uiPriority="49"/>
+    <w:lsdException w:name="Grid Table 5 Dark Accent 1" w:uiPriority="50"/>
+    <w:lsdException w:name="Grid Table 6 Colorful Accent 1" w:uiPriority="51"/>
+    <w:lsdException w:name="Grid Table 7 Colorful Accent 1" w:uiPriority="52"/>
+    <w:lsdException w:name="Grid Table 1 Light Accent 2" w:uiPriority="46"/>
+    <w:lsdException w:name="Grid Table 2 Accent 2" w:uiPriority="47"/>
+    <w:lsdException w:name="Grid Table 3 Accent 2" w:uiPriority="48"/>
+    <w:lsdException w:name="Grid Table 4 Accent 2" w:uiPriority="49"/>
+    <w:lsdException w:name="Grid Table 5 Dark Accent 2" w:uiPriority="50"/>
+    <w:lsdException w:name="Grid Table 6 Colorful Accent 2" w:uiPriority="51"/>
+    <w:lsdException w:name="Grid Table 7 Colorful Accent 2" w:uiPriority="52"/>
+    <w:lsdException w:name="Grid Table 1 Light Accent 3" w:uiPriority="46"/>
+    <w:lsdException w:name="Grid Table 2 Accent 3" w:uiPriority="47"/>
+    <w:lsdException w:name="Grid Table 3 Accent 3" w:uiPriority="48"/>
+    <w:lsdException w:name="Grid Table 4 Accent 3" w:uiPriority="49"/>
+    <w:lsdException w:name="Grid Table 5 Dark Accent 3" w:uiPriority="50"/>
+    <w:lsdException w:name="Grid Table 6 Colorful Accent 3" w:uiPriority="51"/>
+    <w:lsdException w:name="Grid Table 7 Colorful Accent 3" w:uiPriority="52"/>
+    <w:lsdException w:name="Grid Table 1 Light Accent 4" w:uiPriority="46"/>
+    <w:lsdException w:name="Grid Table 2 Accent 4" w:uiPriority="47"/>
+    <w:lsdException w:name="Grid Table 3 Accent 4" w:uiPriority="48"/>
+    <w:lsdException w:name="Grid Table 4 Accent 4" w:uiPriority="49"/>
+    <w:lsdException w:name="Grid Table 5 Dark Accent 4" w:uiPriority="50"/>
+    <w:lsdException w:name="Grid Table 6 Colorful Accent 4" w:uiPriority="51"/>
+    <w:lsdException w:name="Grid Table 7 Colorful Accent 4" w:uiPriority="52"/>
+    <w:lsdException w:name="Grid Table 1 Light Accent 5" w:uiPriority="46"/>
+    <w:lsdException w:name="Grid Table 2 Accent 5" w:uiPriority="47"/>
+    <w:lsdException w:name="Grid Table 3 Accent 5" w:uiPriority="48"/>
+    <w:lsdException w:name="Grid Table 4 Accent 5" w:uiPriority="49"/>
+    <w:lsdException w:name="Grid Table 5 Dark Accent 5" w:uiPriority="50"/>
+    <w:lsdException w:name="Grid Table 6 Colorful Accent 5" w:uiPriority="51"/>
+    <w:lsdException w:name="Grid Table 7 Colorful Accent 5" w:uiPriority="52"/>
+    <w:lsdException w:name="Grid Table 1 Light Accent 6" w:uiPriority="46"/>
+    <w:lsdException w:name="Grid Table 2 Accent 6" w:uiPriority="47"/>
+    <w:lsdException w:name="Grid Table 3 Accent 6" w:uiPriority="48"/>
+    <w:lsdException w:name="Grid Table 4 Accent 6" w:uiPriority="49"/>
+    <w:lsdException w:name="Grid Table 5 Dark Accent 6" w:uiPriority="50"/>
+    <w:lsdException w:name="Grid Table 6 Colorful Accent 6" w:uiPriority="51"/>
+    <w:lsdException w:name="Grid Table 7 Colorful Accent 6" w:uiPriority="52"/>
+    <w:lsdException w:name="List Table 1 Light" w:uiPriority="46"/>
+    <w:lsdException w:name="List Table 2" w:uiPriority="47"/>
+    <w:lsdException w:name="List Table 3" w:uiPriority="48"/>
+    <w:lsdException w:name="List Table 4" w:uiPriority="49"/>
+    <w:lsdException w:name="List Table 5 Dark" w:uiPriority="50"/>
+    <w:lsdException w:name="List Table 6 Colorful" w:uiPriority="51"/>
+    <w:lsdException w:name="List Table 7 Colorful" w:uiPriority="52"/>
+    <w:lsdException w:name="List Table 1 Light Accent 1" w:uiPriority="46"/>
+    <w:lsdException w:name="List Table 2 Accent 1" w:uiPriority="47"/>
+    <w:lsdException w:name="List Table 3 Accent 1" w:uiPriority="48"/>
+    <w:lsdException w:name="List Table 4 Accent 1" w:uiPriority="49"/>
+    <w:lsdException w:name="List Table 5 Dark Accent 1" w:uiPriority="50"/>
+    <w:lsdException w:name="List Table 6 Colorful Accent 1" w:uiPriority="51"/>
+    <w:lsdException w:name="List Table 7 Colorful Accent 1" w:uiPriority="52"/>
+    <w:lsdException w:name="List Table 1 Light Accent 2" w:uiPriority="46"/>
+    <w:lsdException w:name="List Table 2 Accent 2" w:uiPriority="47"/>
+    <w:lsdException w:name="List Table 3 Accent 2" w:uiPriority="48"/>
+    <w:lsdException w:name="List Table 4 Accent 2" w:uiPriority="49"/>
+    <w:lsdException w:name="List Table 5 Dark Accent 2" w:uiPriority="50"/>
+    <w:lsdException w:name="List Table 6 Colorful Accent 2" w:uiPriority="51"/>
+    <w:lsdException w:name="List Table 7 Colorful Accent 2" w:uiPriority="52"/>
+    <w:lsdException w:name="List Table 1 Light Accent 3" w:uiPriority="46"/>
+    <w:lsdException w:name="List Table 2 Accent 3" w:uiPriority="47"/>
+    <w:lsdException w:name="List Table 3 Accent 3" w:uiPriority="48"/>
+    <w:lsdException w:name="List Table 4 Accent 3" w:uiPriority="49"/>
+    <w:lsdException w:name="List Table 5 Dark Accent 3" w:uiPriority="50"/>
+    <w:lsdException w:name="List Table 6 Colorful Accent 3" w:uiPriority="51"/>
+    <w:lsdException w:name="List Table 7 Colorful Accent 3" w:uiPriority="52"/>
+    <w:lsdException w:name="List Table 1 Light Accent 4" w:uiPriority="46"/>
+    <w:lsdException w:name="List Table 2 Accent 4" w:uiPriority="47"/>
+    <w:lsdException w:name="List Table 3 Accent 4" w:uiPriority="48"/>
+    <w:lsdException w:name="List Table 4 Accent 4" w:uiPriority="49"/>
+    <w:lsdException w:name="List Table 5 Dark Accent 4" w:uiPriority="50"/>
+    <w:lsdException w:name="List Table 6 Colorful Accent 4" w:uiPriority="51"/>
+    <w:lsdException w:name="List Table 7 Colorful Accent 4" w:uiPriority="52"/>
+    <w:lsdException w:name="List Table 1 Light Accent 5" w:uiPriority="46"/>
+    <w:lsdException w:name="List Table 2 Accent 5" w:uiPriority="47"/>
+    <w:lsdException w:name="List Table 3 Accent 5" w:uiPriority="48"/>
+    <w:lsdException w:name="List Table 4 Accent 5" w:uiPriority="49"/>
+    <w:lsdException w:name="List Table 5 Dark Accent 5" w:uiPriority="50"/>
+    <w:lsdException w:name="List Table 6 Colorful Accent 5" w:uiPriority="51"/>
+    <w:lsdException w:name="List Table 7 Colorful Accent 5" w:uiPriority="52"/>
+    <w:lsdException w:name="List Table 1 Light Accent 6" w:uiPriority="46"/>
+    <w:lsdException w:name="List Table 2 Accent 6" w:uiPriority="47"/>
+    <w:lsdException w:name="List Table 3 Accent 6" w:uiPriority="48"/>
+    <w:lsdException w:name="List Table 4 Accent 6" w:uiPriority="49"/>
+    <w:lsdException w:name="List Table 5 Dark Accent 6" w:uiPriority="50"/>
+    <w:lsdException w:name="List Table 6 Colorful Accent 6" w:uiPriority="51"/>
+    <w:lsdException w:name="List Table 7 Colorful Accent 6" w:uiPriority="52"/>
+    <w:lsdException w:name="Mention" w:semiHidden="1" w:uiPriority="99" w:unhideWhenUsed="1"/>
   </w:latentStyles>
   <w:style w:type="paragraph" w:default="1" w:styleId="Normalny">
     <w:name w:val="Normal"/>
@@ -6959,7 +7774,6 @@
     <w:uiPriority w:val="99"/>
     <w:semiHidden/>
     <w:unhideWhenUsed/>
-    <w:qFormat/>
     <w:tblPr>
       <w:tblInd w:w="0" w:type="dxa"/>
       <w:tblCellMar>
@@ -7079,8 +7893,8 @@
       <w:contextualSpacing/>
     </w:pPr>
   </w:style>
-  <w:style w:type="table" w:customStyle="1" w:styleId="GridTable4Accent4">
-    <w:name w:val="Grid Table 4 Accent 4"/>
+  <w:style w:type="table" w:customStyle="1" w:styleId="Tabelasiatki4akcent41">
+    <w:name w:val="Tabela siatki 4 — akcent 41"/>
     <w:basedOn w:val="Standardowy"/>
     <w:uiPriority w:val="49"/>
     <w:rsid w:val="00405792"/>
@@ -7093,7 +7907,6 @@
     <w:tblPr>
       <w:tblStyleRowBandSize w:val="1"/>
       <w:tblStyleColBandSize w:val="1"/>
-      <w:tblInd w:w="0" w:type="dxa"/>
       <w:tblBorders>
         <w:top w:val="single" w:sz="4" w:space="0" w:color="FFD966"/>
         <w:left w:val="single" w:sz="4" w:space="0" w:color="FFD966"/>
@@ -7102,12 +7915,6 @@
         <w:insideH w:val="single" w:sz="4" w:space="0" w:color="FFD966"/>
         <w:insideV w:val="single" w:sz="4" w:space="0" w:color="FFD966"/>
       </w:tblBorders>
-      <w:tblCellMar>
-        <w:top w:w="0" w:type="dxa"/>
-        <w:left w:w="108" w:type="dxa"/>
-        <w:bottom w:w="0" w:type="dxa"/>
-        <w:right w:w="108" w:type="dxa"/>
-      </w:tblCellMar>
     </w:tblPr>
     <w:tblStylePr w:type="firstRow">
       <w:rPr>
@@ -7373,7 +8180,6 @@
     <w:uiPriority w:val="39"/>
     <w:rsid w:val="008741C9"/>
     <w:tblPr>
-      <w:tblInd w:w="0" w:type="dxa"/>
       <w:tblBorders>
         <w:top w:val="single" w:sz="4" w:space="0" w:color="auto"/>
         <w:left w:val="single" w:sz="4" w:space="0" w:color="auto"/>
@@ -7382,23 +8188,16 @@
         <w:insideH w:val="single" w:sz="4" w:space="0" w:color="auto"/>
         <w:insideV w:val="single" w:sz="4" w:space="0" w:color="auto"/>
       </w:tblBorders>
-      <w:tblCellMar>
-        <w:top w:w="0" w:type="dxa"/>
-        <w:left w:w="108" w:type="dxa"/>
-        <w:bottom w:w="0" w:type="dxa"/>
-        <w:right w:w="108" w:type="dxa"/>
-      </w:tblCellMar>
     </w:tblPr>
   </w:style>
-  <w:style w:type="table" w:customStyle="1" w:styleId="GridTable5DarkAccent5">
-    <w:name w:val="Grid Table 5 Dark Accent 5"/>
+  <w:style w:type="table" w:customStyle="1" w:styleId="Tabelasiatki5ciemnaakcent51">
+    <w:name w:val="Tabela siatki 5 — ciemna — akcent 51"/>
     <w:basedOn w:val="Standardowy"/>
     <w:uiPriority w:val="50"/>
     <w:rsid w:val="008741C9"/>
     <w:tblPr>
       <w:tblStyleRowBandSize w:val="1"/>
       <w:tblStyleColBandSize w:val="1"/>
-      <w:tblInd w:w="0" w:type="dxa"/>
       <w:tblBorders>
         <w:top w:val="single" w:sz="4" w:space="0" w:color="FFFFFF" w:themeColor="background1"/>
         <w:left w:val="single" w:sz="4" w:space="0" w:color="FFFFFF" w:themeColor="background1"/>
@@ -7407,12 +8206,6 @@
         <w:insideH w:val="single" w:sz="4" w:space="0" w:color="FFFFFF" w:themeColor="background1"/>
         <w:insideV w:val="single" w:sz="4" w:space="0" w:color="FFFFFF" w:themeColor="background1"/>
       </w:tblBorders>
-      <w:tblCellMar>
-        <w:top w:w="0" w:type="dxa"/>
-        <w:left w:w="108" w:type="dxa"/>
-        <w:bottom w:w="0" w:type="dxa"/>
-        <w:right w:w="108" w:type="dxa"/>
-      </w:tblCellMar>
     </w:tblPr>
     <w:tcPr>
       <w:shd w:val="clear" w:color="auto" w:fill="D9E2F3" w:themeFill="accent5" w:themeFillTint="33"/>
@@ -7516,15 +8309,14 @@
       <w:u w:val="single"/>
     </w:rPr>
   </w:style>
-  <w:style w:type="table" w:customStyle="1" w:styleId="ListTable4Accent5">
-    <w:name w:val="List Table 4 Accent 5"/>
+  <w:style w:type="table" w:customStyle="1" w:styleId="Tabelalisty4akcent51">
+    <w:name w:val="Tabela listy 4 — akcent 51"/>
     <w:basedOn w:val="Standardowy"/>
     <w:uiPriority w:val="49"/>
     <w:rsid w:val="005721FF"/>
     <w:tblPr>
       <w:tblStyleRowBandSize w:val="1"/>
       <w:tblStyleColBandSize w:val="1"/>
-      <w:tblInd w:w="0" w:type="dxa"/>
       <w:tblBorders>
         <w:top w:val="single" w:sz="4" w:space="0" w:color="8EAADB" w:themeColor="accent5" w:themeTint="99"/>
         <w:left w:val="single" w:sz="4" w:space="0" w:color="8EAADB" w:themeColor="accent5" w:themeTint="99"/>
@@ -7532,12 +8324,6 @@
         <w:right w:val="single" w:sz="4" w:space="0" w:color="8EAADB" w:themeColor="accent5" w:themeTint="99"/>
         <w:insideH w:val="single" w:sz="4" w:space="0" w:color="8EAADB" w:themeColor="accent5" w:themeTint="99"/>
       </w:tblBorders>
-      <w:tblCellMar>
-        <w:top w:w="0" w:type="dxa"/>
-        <w:left w:w="108" w:type="dxa"/>
-        <w:bottom w:w="0" w:type="dxa"/>
-        <w:right w:w="108" w:type="dxa"/>
-      </w:tblCellMar>
     </w:tblPr>
     <w:tblStylePr w:type="firstRow">
       <w:rPr>
@@ -7637,15 +8423,14 @@
       <w:rFonts w:ascii="Courier New" w:hAnsi="Courier New" w:cs="Courier New"/>
     </w:rPr>
   </w:style>
-  <w:style w:type="table" w:customStyle="1" w:styleId="GridTable5DarkAccent1">
-    <w:name w:val="Grid Table 5 Dark Accent 1"/>
+  <w:style w:type="table" w:customStyle="1" w:styleId="Tabelasiatki5ciemnaakcent11">
+    <w:name w:val="Tabela siatki 5 — ciemna — akcent 11"/>
     <w:basedOn w:val="Standardowy"/>
     <w:uiPriority w:val="50"/>
     <w:rsid w:val="00436D75"/>
     <w:tblPr>
       <w:tblStyleRowBandSize w:val="1"/>
       <w:tblStyleColBandSize w:val="1"/>
-      <w:tblInd w:w="0" w:type="dxa"/>
       <w:tblBorders>
         <w:top w:val="single" w:sz="4" w:space="0" w:color="FFFFFF" w:themeColor="background1"/>
         <w:left w:val="single" w:sz="4" w:space="0" w:color="FFFFFF" w:themeColor="background1"/>
@@ -7654,12 +8439,6 @@
         <w:insideH w:val="single" w:sz="4" w:space="0" w:color="FFFFFF" w:themeColor="background1"/>
         <w:insideV w:val="single" w:sz="4" w:space="0" w:color="FFFFFF" w:themeColor="background1"/>
       </w:tblBorders>
-      <w:tblCellMar>
-        <w:top w:w="0" w:type="dxa"/>
-        <w:left w:w="108" w:type="dxa"/>
-        <w:bottom w:w="0" w:type="dxa"/>
-        <w:right w:w="108" w:type="dxa"/>
-      </w:tblCellMar>
     </w:tblPr>
     <w:tcPr>
       <w:shd w:val="clear" w:color="auto" w:fill="DEEAF6" w:themeFill="accent1" w:themeFillTint="33"/>
@@ -8005,7 +8784,7 @@
   <a:extraClrSchemeLst/>
   <a:extLst>
     <a:ext uri="{05A4C25C-085E-4340-85A3-A5531E510DB2}">
-      <thm15:themeFamily xmlns:thm15="http://schemas.microsoft.com/office/thememl/2012/main" xmlns="" name="Office Theme" id="{62F939B6-93AF-4DB8-9C6B-D6C7DFDC589F}" vid="{4A3C46E8-61CC-4603-A589-7422A47A8E4A}"/>
+      <thm15:themeFamily xmlns:thm15="http://schemas.microsoft.com/office/thememl/2012/main" name="Office Theme" id="{62F939B6-93AF-4DB8-9C6B-D6C7DFDC589F}" vid="{4A3C46E8-61CC-4603-A589-7422A47A8E4A}"/>
     </a:ext>
   </a:extLst>
 </a:theme>
@@ -8066,7 +8845,7 @@
 </file>
 
 <file path=customXml/itemProps1.xml><?xml version="1.0" encoding="utf-8"?>
-<ds:datastoreItem xmlns:ds="http://schemas.openxmlformats.org/officeDocument/2006/customXml" ds:itemID="{13D83701-0C3F-4C81-AA16-6490881DF3BF}">
+<ds:datastoreItem xmlns:ds="http://schemas.openxmlformats.org/officeDocument/2006/customXml" ds:itemID="{11F724C6-CDF2-45FC-9FDC-992523537968}">
   <ds:schemaRefs>
     <ds:schemaRef ds:uri="http://schemas.openxmlformats.org/officeDocument/2006/bibliography"/>
   </ds:schemaRefs>

</xml_diff>

<commit_message>
Opis algorytmu bizantyjskich generałów + wstęp do technologii dostępnych na rynku
</commit_message>
<xml_diff>
--- a/Projekt SRiR - uzgadnianie.docx
+++ b/Projekt SRiR - uzgadnianie.docx
@@ -10,6 +10,8 @@
           <w:szCs w:val="36"/>
         </w:rPr>
       </w:pPr>
+      <w:bookmarkStart w:id="0" w:name="_GoBack"/>
+      <w:bookmarkEnd w:id="0"/>
       <w:r>
         <w:rPr>
           <w:sz w:val="36"/>
@@ -61,7 +63,7 @@
           <w:sz w:val="20"/>
         </w:rPr>
         <w:drawing>
-          <wp:inline distT="0" distB="0" distL="0" distR="0">
+          <wp:inline distT="0" distB="0" distL="0" distR="0" wp14:anchorId="0C2E5495" wp14:editId="686F8DC7">
             <wp:extent cx="5753100" cy="114300"/>
             <wp:effectExtent l="0" t="0" r="0" b="0"/>
             <wp:docPr id="24" name="Obraz 1"/>
@@ -137,7 +139,7 @@
           <w:noProof/>
         </w:rPr>
         <w:drawing>
-          <wp:inline distT="0" distB="0" distL="0" distR="0">
+          <wp:inline distT="0" distB="0" distL="0" distR="0" wp14:anchorId="1A9EE73C" wp14:editId="5D199767">
             <wp:extent cx="1933575" cy="2209800"/>
             <wp:effectExtent l="0" t="0" r="9525" b="0"/>
             <wp:docPr id="23" name="Obraz 2"/>
@@ -257,21 +259,7 @@
           <w:sz w:val="56"/>
           <w:szCs w:val="56"/>
         </w:rPr>
-        <w:t>„</w:t>
-      </w:r>
-      <w:r>
-        <w:rPr>
-          <w:sz w:val="56"/>
-          <w:szCs w:val="56"/>
-        </w:rPr>
-        <w:t>Zagadnienie uzgadniania w systemach rozproszonych</w:t>
-      </w:r>
-      <w:r>
-        <w:rPr>
-          <w:sz w:val="56"/>
-          <w:szCs w:val="56"/>
-        </w:rPr>
-        <w:t>”</w:t>
+        <w:t>„Zagadnienie uzgadniania w systemach rozproszonych”</w:t>
       </w:r>
     </w:p>
     <w:p/>
@@ -315,11 +303,6 @@
           <w:b/>
         </w:rPr>
         <w:tab/>
-      </w:r>
-      <w:r>
-        <w:rPr>
-          <w:b/>
-        </w:rPr>
         <w:t>Krystian Cymerys</w:t>
       </w:r>
     </w:p>
@@ -551,11 +534,6 @@
           <w:b/>
         </w:rPr>
         <w:tab/>
-      </w:r>
-      <w:r>
-        <w:rPr>
-          <w:b/>
-        </w:rPr>
         <w:t>Informatyka Stosowana</w:t>
       </w:r>
       <w:r>
@@ -631,7 +609,7 @@
             <v:stroke joinstyle="miter"/>
             <v:path gradientshapeok="t" o:connecttype="rect"/>
           </v:shapetype>
-          <v:shape id="Text Box 2" o:spid="_x0000_s1026" type="#_x0000_t202" style="position:absolute;left:0;text-align:left;margin-left:180pt;margin-top:35.65pt;width:63pt;height:18pt;z-index:251657728;visibility:visible" o:gfxdata="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" strokecolor="white">
+          <v:shape id="Text Box 2" o:spid="_x0000_s1028" type="#_x0000_t202" style="position:absolute;left:0;text-align:left;margin-left:180pt;margin-top:35.65pt;width:63pt;height:18pt;z-index:251659264;visibility:visible" o:gfxdata="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" strokecolor="white">
             <v:textbox>
               <w:txbxContent>
                 <w:p/>
@@ -641,13 +619,7 @@
         </w:pict>
       </w:r>
       <w:r>
-        <w:t>Kraków 20</w:t>
-      </w:r>
-      <w:r>
-        <w:t>1</w:t>
-      </w:r>
-      <w:r>
-        <w:t>6</w:t>
+        <w:t>Kraków 2016</w:t>
       </w:r>
     </w:p>
     <w:p>
@@ -690,7 +662,7 @@
       <w:r>
         <w:fldChar w:fldCharType="separate"/>
       </w:r>
-      <w:hyperlink w:anchor="_Toc451346144" w:history="1">
+      <w:hyperlink w:anchor="_Toc452755520" w:history="1">
         <w:r>
           <w:rPr>
             <w:rStyle w:val="Hipercze"/>
@@ -735,7 +707,7 @@
             <w:noProof/>
             <w:webHidden/>
           </w:rPr>
-          <w:instrText xml:space="preserve"> PAGEREF _Toc451346144 \h </w:instrText>
+          <w:instrText xml:space="preserve"> PAGEREF _Toc452755520 \h </w:instrText>
         </w:r>
         <w:r>
           <w:rPr>
@@ -780,7 +752,7 @@
           <w:szCs w:val="22"/>
         </w:rPr>
       </w:pPr>
-      <w:hyperlink w:anchor="_Toc451346145" w:history="1">
+      <w:hyperlink w:anchor="_Toc452755521" w:history="1">
         <w:r>
           <w:rPr>
             <w:rStyle w:val="Hipercze"/>
@@ -825,7 +797,7 @@
             <w:noProof/>
             <w:webHidden/>
           </w:rPr>
-          <w:instrText xml:space="preserve"> PAGEREF _Toc451346145 \h </w:instrText>
+          <w:instrText xml:space="preserve"> PAGEREF _Toc452755521 \h </w:instrText>
         </w:r>
         <w:r>
           <w:rPr>
@@ -846,6 +818,1064 @@
             <w:webHidden/>
           </w:rPr>
           <w:t>3</w:t>
+        </w:r>
+        <w:r>
+          <w:rPr>
+            <w:noProof/>
+            <w:webHidden/>
+          </w:rPr>
+          <w:fldChar w:fldCharType="end"/>
+        </w:r>
+      </w:hyperlink>
+    </w:p>
+    <w:p>
+      <w:pPr>
+        <w:pStyle w:val="Spistreci2"/>
+        <w:tabs>
+          <w:tab w:val="left" w:pos="880"/>
+          <w:tab w:val="right" w:leader="dot" w:pos="9061"/>
+        </w:tabs>
+        <w:rPr>
+          <w:rFonts w:asciiTheme="minorHAnsi" w:eastAsiaTheme="minorEastAsia" w:hAnsiTheme="minorHAnsi" w:cstheme="minorBidi"/>
+          <w:noProof/>
+          <w:sz w:val="22"/>
+          <w:szCs w:val="22"/>
+        </w:rPr>
+      </w:pPr>
+      <w:hyperlink w:anchor="_Toc452755522" w:history="1">
+        <w:r>
+          <w:rPr>
+            <w:rStyle w:val="Hipercze"/>
+            <w:b/>
+            <w:noProof/>
+          </w:rPr>
+          <w:t>2.1.</w:t>
+        </w:r>
+        <w:r>
+          <w:rPr>
+            <w:rFonts w:asciiTheme="minorHAnsi" w:eastAsiaTheme="minorEastAsia" w:hAnsiTheme="minorHAnsi" w:cstheme="minorBidi"/>
+            <w:noProof/>
+            <w:sz w:val="22"/>
+            <w:szCs w:val="22"/>
+          </w:rPr>
+          <w:tab/>
+        </w:r>
+        <w:r>
+          <w:rPr>
+            <w:rStyle w:val="Hipercze"/>
+            <w:b/>
+            <w:noProof/>
+          </w:rPr>
+          <w:t>Algorytm bizantyjskich generałów</w:t>
+        </w:r>
+        <w:r>
+          <w:rPr>
+            <w:noProof/>
+            <w:webHidden/>
+          </w:rPr>
+          <w:tab/>
+        </w:r>
+        <w:r>
+          <w:rPr>
+            <w:noProof/>
+            <w:webHidden/>
+          </w:rPr>
+          <w:fldChar w:fldCharType="begin"/>
+        </w:r>
+        <w:r>
+          <w:rPr>
+            <w:noProof/>
+            <w:webHidden/>
+          </w:rPr>
+          <w:instrText xml:space="preserve"> PAGEREF _Toc452755522 \h </w:instrText>
+        </w:r>
+        <w:r>
+          <w:rPr>
+            <w:noProof/>
+            <w:webHidden/>
+          </w:rPr>
+        </w:r>
+        <w:r>
+          <w:rPr>
+            <w:noProof/>
+            <w:webHidden/>
+          </w:rPr>
+          <w:fldChar w:fldCharType="separate"/>
+        </w:r>
+        <w:r>
+          <w:rPr>
+            <w:noProof/>
+            <w:webHidden/>
+          </w:rPr>
+          <w:t>4</w:t>
+        </w:r>
+        <w:r>
+          <w:rPr>
+            <w:noProof/>
+            <w:webHidden/>
+          </w:rPr>
+          <w:fldChar w:fldCharType="end"/>
+        </w:r>
+      </w:hyperlink>
+    </w:p>
+    <w:p>
+      <w:pPr>
+        <w:pStyle w:val="Spistreci2"/>
+        <w:tabs>
+          <w:tab w:val="left" w:pos="880"/>
+          <w:tab w:val="right" w:leader="dot" w:pos="9061"/>
+        </w:tabs>
+        <w:rPr>
+          <w:rFonts w:asciiTheme="minorHAnsi" w:eastAsiaTheme="minorEastAsia" w:hAnsiTheme="minorHAnsi" w:cstheme="minorBidi"/>
+          <w:noProof/>
+          <w:sz w:val="22"/>
+          <w:szCs w:val="22"/>
+        </w:rPr>
+      </w:pPr>
+      <w:hyperlink w:anchor="_Toc452755523" w:history="1">
+        <w:r>
+          <w:rPr>
+            <w:rStyle w:val="Hipercze"/>
+            <w:noProof/>
+          </w:rPr>
+          <w:t>2.2.</w:t>
+        </w:r>
+        <w:r>
+          <w:rPr>
+            <w:rFonts w:asciiTheme="minorHAnsi" w:eastAsiaTheme="minorEastAsia" w:hAnsiTheme="minorHAnsi" w:cstheme="minorBidi"/>
+            <w:noProof/>
+            <w:sz w:val="22"/>
+            <w:szCs w:val="22"/>
+          </w:rPr>
+          <w:tab/>
+        </w:r>
+        <w:r>
+          <w:rPr>
+            <w:rStyle w:val="Hipercze"/>
+            <w:noProof/>
+          </w:rPr>
+          <w:t>Algorytm randomizowany</w:t>
+        </w:r>
+        <w:r>
+          <w:rPr>
+            <w:noProof/>
+            <w:webHidden/>
+          </w:rPr>
+          <w:tab/>
+        </w:r>
+        <w:r>
+          <w:rPr>
+            <w:noProof/>
+            <w:webHidden/>
+          </w:rPr>
+          <w:fldChar w:fldCharType="begin"/>
+        </w:r>
+        <w:r>
+          <w:rPr>
+            <w:noProof/>
+            <w:webHidden/>
+          </w:rPr>
+          <w:instrText xml:space="preserve"> PAGEREF _Toc452755523 \h </w:instrText>
+        </w:r>
+        <w:r>
+          <w:rPr>
+            <w:noProof/>
+            <w:webHidden/>
+          </w:rPr>
+        </w:r>
+        <w:r>
+          <w:rPr>
+            <w:noProof/>
+            <w:webHidden/>
+          </w:rPr>
+          <w:fldChar w:fldCharType="separate"/>
+        </w:r>
+        <w:r>
+          <w:rPr>
+            <w:noProof/>
+            <w:webHidden/>
+          </w:rPr>
+          <w:t>4</w:t>
+        </w:r>
+        <w:r>
+          <w:rPr>
+            <w:noProof/>
+            <w:webHidden/>
+          </w:rPr>
+          <w:fldChar w:fldCharType="end"/>
+        </w:r>
+      </w:hyperlink>
+    </w:p>
+    <w:p>
+      <w:pPr>
+        <w:pStyle w:val="Spistreci2"/>
+        <w:tabs>
+          <w:tab w:val="left" w:pos="880"/>
+          <w:tab w:val="right" w:leader="dot" w:pos="9061"/>
+        </w:tabs>
+        <w:rPr>
+          <w:rFonts w:asciiTheme="minorHAnsi" w:eastAsiaTheme="minorEastAsia" w:hAnsiTheme="minorHAnsi" w:cstheme="minorBidi"/>
+          <w:noProof/>
+          <w:sz w:val="22"/>
+          <w:szCs w:val="22"/>
+        </w:rPr>
+      </w:pPr>
+      <w:hyperlink w:anchor="_Toc452755524" w:history="1">
+        <w:r>
+          <w:rPr>
+            <w:rStyle w:val="Hipercze"/>
+            <w:noProof/>
+          </w:rPr>
+          <w:t>2.3.</w:t>
+        </w:r>
+        <w:r>
+          <w:rPr>
+            <w:rFonts w:asciiTheme="minorHAnsi" w:eastAsiaTheme="minorEastAsia" w:hAnsiTheme="minorHAnsi" w:cstheme="minorBidi"/>
+            <w:noProof/>
+            <w:sz w:val="22"/>
+            <w:szCs w:val="22"/>
+          </w:rPr>
+          <w:tab/>
+        </w:r>
+        <w:r>
+          <w:rPr>
+            <w:rStyle w:val="Hipercze"/>
+            <w:noProof/>
+          </w:rPr>
+          <w:t>Algorytm jednorundowy</w:t>
+        </w:r>
+        <w:r>
+          <w:rPr>
+            <w:noProof/>
+            <w:webHidden/>
+          </w:rPr>
+          <w:tab/>
+        </w:r>
+        <w:r>
+          <w:rPr>
+            <w:noProof/>
+            <w:webHidden/>
+          </w:rPr>
+          <w:fldChar w:fldCharType="begin"/>
+        </w:r>
+        <w:r>
+          <w:rPr>
+            <w:noProof/>
+            <w:webHidden/>
+          </w:rPr>
+          <w:instrText xml:space="preserve"> PAGEREF _Toc452755524 \h </w:instrText>
+        </w:r>
+        <w:r>
+          <w:rPr>
+            <w:noProof/>
+            <w:webHidden/>
+          </w:rPr>
+        </w:r>
+        <w:r>
+          <w:rPr>
+            <w:noProof/>
+            <w:webHidden/>
+          </w:rPr>
+          <w:fldChar w:fldCharType="separate"/>
+        </w:r>
+        <w:r>
+          <w:rPr>
+            <w:noProof/>
+            <w:webHidden/>
+          </w:rPr>
+          <w:t>4</w:t>
+        </w:r>
+        <w:r>
+          <w:rPr>
+            <w:noProof/>
+            <w:webHidden/>
+          </w:rPr>
+          <w:fldChar w:fldCharType="end"/>
+        </w:r>
+      </w:hyperlink>
+    </w:p>
+    <w:p>
+      <w:pPr>
+        <w:pStyle w:val="Spistreci2"/>
+        <w:tabs>
+          <w:tab w:val="left" w:pos="880"/>
+          <w:tab w:val="right" w:leader="dot" w:pos="9061"/>
+        </w:tabs>
+        <w:rPr>
+          <w:rFonts w:asciiTheme="minorHAnsi" w:eastAsiaTheme="minorEastAsia" w:hAnsiTheme="minorHAnsi" w:cstheme="minorBidi"/>
+          <w:noProof/>
+          <w:sz w:val="22"/>
+          <w:szCs w:val="22"/>
+        </w:rPr>
+      </w:pPr>
+      <w:hyperlink w:anchor="_Toc452755525" w:history="1">
+        <w:r>
+          <w:rPr>
+            <w:rStyle w:val="Hipercze"/>
+            <w:noProof/>
+          </w:rPr>
+          <w:t>2.4.</w:t>
+        </w:r>
+        <w:r>
+          <w:rPr>
+            <w:rFonts w:asciiTheme="minorHAnsi" w:eastAsiaTheme="minorEastAsia" w:hAnsiTheme="minorHAnsi" w:cstheme="minorBidi"/>
+            <w:noProof/>
+            <w:sz w:val="22"/>
+            <w:szCs w:val="22"/>
+          </w:rPr>
+          <w:tab/>
+        </w:r>
+        <w:r>
+          <w:rPr>
+            <w:rStyle w:val="Hipercze"/>
+            <w:noProof/>
+          </w:rPr>
+          <w:t>Algorytm króla</w:t>
+        </w:r>
+        <w:r>
+          <w:rPr>
+            <w:noProof/>
+            <w:webHidden/>
+          </w:rPr>
+          <w:tab/>
+        </w:r>
+        <w:r>
+          <w:rPr>
+            <w:noProof/>
+            <w:webHidden/>
+          </w:rPr>
+          <w:fldChar w:fldCharType="begin"/>
+        </w:r>
+        <w:r>
+          <w:rPr>
+            <w:noProof/>
+            <w:webHidden/>
+          </w:rPr>
+          <w:instrText xml:space="preserve"> PAGEREF _Toc452755525 \h </w:instrText>
+        </w:r>
+        <w:r>
+          <w:rPr>
+            <w:noProof/>
+            <w:webHidden/>
+          </w:rPr>
+        </w:r>
+        <w:r>
+          <w:rPr>
+            <w:noProof/>
+            <w:webHidden/>
+          </w:rPr>
+          <w:fldChar w:fldCharType="separate"/>
+        </w:r>
+        <w:r>
+          <w:rPr>
+            <w:noProof/>
+            <w:webHidden/>
+          </w:rPr>
+          <w:t>4</w:t>
+        </w:r>
+        <w:r>
+          <w:rPr>
+            <w:noProof/>
+            <w:webHidden/>
+          </w:rPr>
+          <w:fldChar w:fldCharType="end"/>
+        </w:r>
+      </w:hyperlink>
+    </w:p>
+    <w:p>
+      <w:pPr>
+        <w:pStyle w:val="Spistreci2"/>
+        <w:tabs>
+          <w:tab w:val="left" w:pos="880"/>
+          <w:tab w:val="right" w:leader="dot" w:pos="9061"/>
+        </w:tabs>
+        <w:rPr>
+          <w:rFonts w:asciiTheme="minorHAnsi" w:eastAsiaTheme="minorEastAsia" w:hAnsiTheme="minorHAnsi" w:cstheme="minorBidi"/>
+          <w:noProof/>
+          <w:sz w:val="22"/>
+          <w:szCs w:val="22"/>
+        </w:rPr>
+      </w:pPr>
+      <w:hyperlink w:anchor="_Toc452755526" w:history="1">
+        <w:r>
+          <w:rPr>
+            <w:rStyle w:val="Hipercze"/>
+            <w:noProof/>
+          </w:rPr>
+          <w:t>2.5.</w:t>
+        </w:r>
+        <w:r>
+          <w:rPr>
+            <w:rFonts w:asciiTheme="minorHAnsi" w:eastAsiaTheme="minorEastAsia" w:hAnsiTheme="minorHAnsi" w:cstheme="minorBidi"/>
+            <w:noProof/>
+            <w:sz w:val="22"/>
+            <w:szCs w:val="22"/>
+          </w:rPr>
+          <w:tab/>
+        </w:r>
+        <w:r>
+          <w:rPr>
+            <w:rStyle w:val="Hipercze"/>
+            <w:noProof/>
+          </w:rPr>
+          <w:t>Algorytm królowej</w:t>
+        </w:r>
+        <w:r>
+          <w:rPr>
+            <w:noProof/>
+            <w:webHidden/>
+          </w:rPr>
+          <w:tab/>
+        </w:r>
+        <w:r>
+          <w:rPr>
+            <w:noProof/>
+            <w:webHidden/>
+          </w:rPr>
+          <w:fldChar w:fldCharType="begin"/>
+        </w:r>
+        <w:r>
+          <w:rPr>
+            <w:noProof/>
+            <w:webHidden/>
+          </w:rPr>
+          <w:instrText xml:space="preserve"> PAGEREF _Toc452755526 \h </w:instrText>
+        </w:r>
+        <w:r>
+          <w:rPr>
+            <w:noProof/>
+            <w:webHidden/>
+          </w:rPr>
+        </w:r>
+        <w:r>
+          <w:rPr>
+            <w:noProof/>
+            <w:webHidden/>
+          </w:rPr>
+          <w:fldChar w:fldCharType="separate"/>
+        </w:r>
+        <w:r>
+          <w:rPr>
+            <w:noProof/>
+            <w:webHidden/>
+          </w:rPr>
+          <w:t>4</w:t>
+        </w:r>
+        <w:r>
+          <w:rPr>
+            <w:noProof/>
+            <w:webHidden/>
+          </w:rPr>
+          <w:fldChar w:fldCharType="end"/>
+        </w:r>
+      </w:hyperlink>
+    </w:p>
+    <w:p>
+      <w:pPr>
+        <w:pStyle w:val="Spistreci2"/>
+        <w:tabs>
+          <w:tab w:val="left" w:pos="880"/>
+          <w:tab w:val="right" w:leader="dot" w:pos="9061"/>
+        </w:tabs>
+        <w:rPr>
+          <w:rFonts w:asciiTheme="minorHAnsi" w:eastAsiaTheme="minorEastAsia" w:hAnsiTheme="minorHAnsi" w:cstheme="minorBidi"/>
+          <w:noProof/>
+          <w:sz w:val="22"/>
+          <w:szCs w:val="22"/>
+        </w:rPr>
+      </w:pPr>
+      <w:hyperlink w:anchor="_Toc452755527" w:history="1">
+        <w:r>
+          <w:rPr>
+            <w:rStyle w:val="Hipercze"/>
+            <w:noProof/>
+          </w:rPr>
+          <w:t>2.6.</w:t>
+        </w:r>
+        <w:r>
+          <w:rPr>
+            <w:rFonts w:asciiTheme="minorHAnsi" w:eastAsiaTheme="minorEastAsia" w:hAnsiTheme="minorHAnsi" w:cstheme="minorBidi"/>
+            <w:noProof/>
+            <w:sz w:val="22"/>
+            <w:szCs w:val="22"/>
+          </w:rPr>
+          <w:tab/>
+        </w:r>
+        <w:r>
+          <w:rPr>
+            <w:rStyle w:val="Hipercze"/>
+            <w:noProof/>
+          </w:rPr>
+          <w:t>Algorytm dwóch armii</w:t>
+        </w:r>
+        <w:r>
+          <w:rPr>
+            <w:noProof/>
+            <w:webHidden/>
+          </w:rPr>
+          <w:tab/>
+        </w:r>
+        <w:r>
+          <w:rPr>
+            <w:noProof/>
+            <w:webHidden/>
+          </w:rPr>
+          <w:fldChar w:fldCharType="begin"/>
+        </w:r>
+        <w:r>
+          <w:rPr>
+            <w:noProof/>
+            <w:webHidden/>
+          </w:rPr>
+          <w:instrText xml:space="preserve"> PAGEREF _Toc452755527 \h </w:instrText>
+        </w:r>
+        <w:r>
+          <w:rPr>
+            <w:noProof/>
+            <w:webHidden/>
+          </w:rPr>
+        </w:r>
+        <w:r>
+          <w:rPr>
+            <w:noProof/>
+            <w:webHidden/>
+          </w:rPr>
+          <w:fldChar w:fldCharType="separate"/>
+        </w:r>
+        <w:r>
+          <w:rPr>
+            <w:noProof/>
+            <w:webHidden/>
+          </w:rPr>
+          <w:t>4</w:t>
+        </w:r>
+        <w:r>
+          <w:rPr>
+            <w:noProof/>
+            <w:webHidden/>
+          </w:rPr>
+          <w:fldChar w:fldCharType="end"/>
+        </w:r>
+      </w:hyperlink>
+    </w:p>
+    <w:p>
+      <w:pPr>
+        <w:pStyle w:val="Spistreci2"/>
+        <w:tabs>
+          <w:tab w:val="left" w:pos="880"/>
+          <w:tab w:val="right" w:leader="dot" w:pos="9061"/>
+        </w:tabs>
+        <w:rPr>
+          <w:rFonts w:asciiTheme="minorHAnsi" w:eastAsiaTheme="minorEastAsia" w:hAnsiTheme="minorHAnsi" w:cstheme="minorBidi"/>
+          <w:noProof/>
+          <w:sz w:val="22"/>
+          <w:szCs w:val="22"/>
+        </w:rPr>
+      </w:pPr>
+      <w:hyperlink w:anchor="_Toc452755528" w:history="1">
+        <w:r>
+          <w:rPr>
+            <w:rStyle w:val="Hipercze"/>
+            <w:noProof/>
+          </w:rPr>
+          <w:t>2.7.</w:t>
+        </w:r>
+        <w:r>
+          <w:rPr>
+            <w:rFonts w:asciiTheme="minorHAnsi" w:eastAsiaTheme="minorEastAsia" w:hAnsiTheme="minorHAnsi" w:cstheme="minorBidi"/>
+            <w:noProof/>
+            <w:sz w:val="22"/>
+            <w:szCs w:val="22"/>
+          </w:rPr>
+          <w:tab/>
+        </w:r>
+        <w:r>
+          <w:rPr>
+            <w:rStyle w:val="Hipercze"/>
+            <w:noProof/>
+          </w:rPr>
+          <w:t>k-set Consensus</w:t>
+        </w:r>
+        <w:r>
+          <w:rPr>
+            <w:noProof/>
+            <w:webHidden/>
+          </w:rPr>
+          <w:tab/>
+        </w:r>
+        <w:r>
+          <w:rPr>
+            <w:noProof/>
+            <w:webHidden/>
+          </w:rPr>
+          <w:fldChar w:fldCharType="begin"/>
+        </w:r>
+        <w:r>
+          <w:rPr>
+            <w:noProof/>
+            <w:webHidden/>
+          </w:rPr>
+          <w:instrText xml:space="preserve"> PAGEREF _Toc452755528 \h </w:instrText>
+        </w:r>
+        <w:r>
+          <w:rPr>
+            <w:noProof/>
+            <w:webHidden/>
+          </w:rPr>
+        </w:r>
+        <w:r>
+          <w:rPr>
+            <w:noProof/>
+            <w:webHidden/>
+          </w:rPr>
+          <w:fldChar w:fldCharType="separate"/>
+        </w:r>
+        <w:r>
+          <w:rPr>
+            <w:noProof/>
+            <w:webHidden/>
+          </w:rPr>
+          <w:t>4</w:t>
+        </w:r>
+        <w:r>
+          <w:rPr>
+            <w:noProof/>
+            <w:webHidden/>
+          </w:rPr>
+          <w:fldChar w:fldCharType="end"/>
+        </w:r>
+      </w:hyperlink>
+    </w:p>
+    <w:p>
+      <w:pPr>
+        <w:pStyle w:val="Spistreci2"/>
+        <w:tabs>
+          <w:tab w:val="left" w:pos="880"/>
+          <w:tab w:val="right" w:leader="dot" w:pos="9061"/>
+        </w:tabs>
+        <w:rPr>
+          <w:rFonts w:asciiTheme="minorHAnsi" w:eastAsiaTheme="minorEastAsia" w:hAnsiTheme="minorHAnsi" w:cstheme="minorBidi"/>
+          <w:noProof/>
+          <w:sz w:val="22"/>
+          <w:szCs w:val="22"/>
+        </w:rPr>
+      </w:pPr>
+      <w:hyperlink w:anchor="_Toc452755529" w:history="1">
+        <w:r>
+          <w:rPr>
+            <w:rStyle w:val="Hipercze"/>
+            <w:noProof/>
+          </w:rPr>
+          <w:t>2.8.</w:t>
+        </w:r>
+        <w:r>
+          <w:rPr>
+            <w:rFonts w:asciiTheme="minorHAnsi" w:eastAsiaTheme="minorEastAsia" w:hAnsiTheme="minorHAnsi" w:cstheme="minorBidi"/>
+            <w:noProof/>
+            <w:sz w:val="22"/>
+            <w:szCs w:val="22"/>
+          </w:rPr>
+          <w:tab/>
+        </w:r>
+        <w:r>
+          <w:rPr>
+            <w:rStyle w:val="Hipercze"/>
+            <w:noProof/>
+          </w:rPr>
+          <w:t>Terminating Reliable Broadcast</w:t>
+        </w:r>
+        <w:r>
+          <w:rPr>
+            <w:noProof/>
+            <w:webHidden/>
+          </w:rPr>
+          <w:tab/>
+        </w:r>
+        <w:r>
+          <w:rPr>
+            <w:noProof/>
+            <w:webHidden/>
+          </w:rPr>
+          <w:fldChar w:fldCharType="begin"/>
+        </w:r>
+        <w:r>
+          <w:rPr>
+            <w:noProof/>
+            <w:webHidden/>
+          </w:rPr>
+          <w:instrText xml:space="preserve"> PAGEREF _Toc452755529 \h </w:instrText>
+        </w:r>
+        <w:r>
+          <w:rPr>
+            <w:noProof/>
+            <w:webHidden/>
+          </w:rPr>
+        </w:r>
+        <w:r>
+          <w:rPr>
+            <w:noProof/>
+            <w:webHidden/>
+          </w:rPr>
+          <w:fldChar w:fldCharType="separate"/>
+        </w:r>
+        <w:r>
+          <w:rPr>
+            <w:noProof/>
+            <w:webHidden/>
+          </w:rPr>
+          <w:t>4</w:t>
+        </w:r>
+        <w:r>
+          <w:rPr>
+            <w:noProof/>
+            <w:webHidden/>
+          </w:rPr>
+          <w:fldChar w:fldCharType="end"/>
+        </w:r>
+      </w:hyperlink>
+    </w:p>
+    <w:p>
+      <w:pPr>
+        <w:pStyle w:val="Spistreci2"/>
+        <w:tabs>
+          <w:tab w:val="left" w:pos="880"/>
+          <w:tab w:val="right" w:leader="dot" w:pos="9061"/>
+        </w:tabs>
+        <w:rPr>
+          <w:rFonts w:asciiTheme="minorHAnsi" w:eastAsiaTheme="minorEastAsia" w:hAnsiTheme="minorHAnsi" w:cstheme="minorBidi"/>
+          <w:noProof/>
+          <w:sz w:val="22"/>
+          <w:szCs w:val="22"/>
+        </w:rPr>
+      </w:pPr>
+      <w:hyperlink w:anchor="_Toc452755530" w:history="1">
+        <w:r>
+          <w:rPr>
+            <w:rStyle w:val="Hipercze"/>
+            <w:noProof/>
+          </w:rPr>
+          <w:t>2.9.</w:t>
+        </w:r>
+        <w:r>
+          <w:rPr>
+            <w:rFonts w:asciiTheme="minorHAnsi" w:eastAsiaTheme="minorEastAsia" w:hAnsiTheme="minorHAnsi" w:cstheme="minorBidi"/>
+            <w:noProof/>
+            <w:sz w:val="22"/>
+            <w:szCs w:val="22"/>
+          </w:rPr>
+          <w:tab/>
+        </w:r>
+        <w:r>
+          <w:rPr>
+            <w:rStyle w:val="Hipercze"/>
+            <w:noProof/>
+          </w:rPr>
+          <w:t>Algorytm tratwy</w:t>
+        </w:r>
+        <w:r>
+          <w:rPr>
+            <w:noProof/>
+            <w:webHidden/>
+          </w:rPr>
+          <w:tab/>
+        </w:r>
+        <w:r>
+          <w:rPr>
+            <w:noProof/>
+            <w:webHidden/>
+          </w:rPr>
+          <w:fldChar w:fldCharType="begin"/>
+        </w:r>
+        <w:r>
+          <w:rPr>
+            <w:noProof/>
+            <w:webHidden/>
+          </w:rPr>
+          <w:instrText xml:space="preserve"> PAGEREF _Toc452755530 \h </w:instrText>
+        </w:r>
+        <w:r>
+          <w:rPr>
+            <w:noProof/>
+            <w:webHidden/>
+          </w:rPr>
+        </w:r>
+        <w:r>
+          <w:rPr>
+            <w:noProof/>
+            <w:webHidden/>
+          </w:rPr>
+          <w:fldChar w:fldCharType="separate"/>
+        </w:r>
+        <w:r>
+          <w:rPr>
+            <w:noProof/>
+            <w:webHidden/>
+          </w:rPr>
+          <w:t>4</w:t>
+        </w:r>
+        <w:r>
+          <w:rPr>
+            <w:noProof/>
+            <w:webHidden/>
+          </w:rPr>
+          <w:fldChar w:fldCharType="end"/>
+        </w:r>
+      </w:hyperlink>
+    </w:p>
+    <w:p>
+      <w:pPr>
+        <w:pStyle w:val="Spistreci2"/>
+        <w:tabs>
+          <w:tab w:val="left" w:pos="1100"/>
+          <w:tab w:val="right" w:leader="dot" w:pos="9061"/>
+        </w:tabs>
+        <w:rPr>
+          <w:rFonts w:asciiTheme="minorHAnsi" w:eastAsiaTheme="minorEastAsia" w:hAnsiTheme="minorHAnsi" w:cstheme="minorBidi"/>
+          <w:noProof/>
+          <w:sz w:val="22"/>
+          <w:szCs w:val="22"/>
+        </w:rPr>
+      </w:pPr>
+      <w:hyperlink w:anchor="_Toc452755531" w:history="1">
+        <w:r>
+          <w:rPr>
+            <w:rStyle w:val="Hipercze"/>
+            <w:noProof/>
+          </w:rPr>
+          <w:t>2.10.</w:t>
+        </w:r>
+        <w:r>
+          <w:rPr>
+            <w:rFonts w:asciiTheme="minorHAnsi" w:eastAsiaTheme="minorEastAsia" w:hAnsiTheme="minorHAnsi" w:cstheme="minorBidi"/>
+            <w:noProof/>
+            <w:sz w:val="22"/>
+            <w:szCs w:val="22"/>
+          </w:rPr>
+          <w:tab/>
+        </w:r>
+        <w:r>
+          <w:rPr>
+            <w:rStyle w:val="Hipercze"/>
+            <w:noProof/>
+          </w:rPr>
+          <w:t>Rozgłoszeniowy algorytm konsensusu podstawowego</w:t>
+        </w:r>
+        <w:r>
+          <w:rPr>
+            <w:noProof/>
+            <w:webHidden/>
+          </w:rPr>
+          <w:tab/>
+        </w:r>
+        <w:r>
+          <w:rPr>
+            <w:noProof/>
+            <w:webHidden/>
+          </w:rPr>
+          <w:fldChar w:fldCharType="begin"/>
+        </w:r>
+        <w:r>
+          <w:rPr>
+            <w:noProof/>
+            <w:webHidden/>
+          </w:rPr>
+          <w:instrText xml:space="preserve"> PAGEREF _Toc452755531 \h </w:instrText>
+        </w:r>
+        <w:r>
+          <w:rPr>
+            <w:noProof/>
+            <w:webHidden/>
+          </w:rPr>
+        </w:r>
+        <w:r>
+          <w:rPr>
+            <w:noProof/>
+            <w:webHidden/>
+          </w:rPr>
+          <w:fldChar w:fldCharType="separate"/>
+        </w:r>
+        <w:r>
+          <w:rPr>
+            <w:noProof/>
+            <w:webHidden/>
+          </w:rPr>
+          <w:t>4</w:t>
+        </w:r>
+        <w:r>
+          <w:rPr>
+            <w:noProof/>
+            <w:webHidden/>
+          </w:rPr>
+          <w:fldChar w:fldCharType="end"/>
+        </w:r>
+      </w:hyperlink>
+    </w:p>
+    <w:p>
+      <w:pPr>
+        <w:pStyle w:val="Spistreci2"/>
+        <w:tabs>
+          <w:tab w:val="left" w:pos="1100"/>
+          <w:tab w:val="right" w:leader="dot" w:pos="9061"/>
+        </w:tabs>
+        <w:rPr>
+          <w:rFonts w:asciiTheme="minorHAnsi" w:eastAsiaTheme="minorEastAsia" w:hAnsiTheme="minorHAnsi" w:cstheme="minorBidi"/>
+          <w:noProof/>
+          <w:sz w:val="22"/>
+          <w:szCs w:val="22"/>
+        </w:rPr>
+      </w:pPr>
+      <w:hyperlink w:anchor="_Toc452755532" w:history="1">
+        <w:r>
+          <w:rPr>
+            <w:rStyle w:val="Hipercze"/>
+            <w:noProof/>
+          </w:rPr>
+          <w:t>2.11.</w:t>
+        </w:r>
+        <w:r>
+          <w:rPr>
+            <w:rFonts w:asciiTheme="minorHAnsi" w:eastAsiaTheme="minorEastAsia" w:hAnsiTheme="minorHAnsi" w:cstheme="minorBidi"/>
+            <w:noProof/>
+            <w:sz w:val="22"/>
+            <w:szCs w:val="22"/>
+          </w:rPr>
+          <w:tab/>
+        </w:r>
+        <w:r>
+          <w:rPr>
+            <w:rStyle w:val="Hipercze"/>
+            <w:noProof/>
+          </w:rPr>
+          <w:t>Hierarchiczny algorytm konsensusu podstawowego</w:t>
+        </w:r>
+        <w:r>
+          <w:rPr>
+            <w:noProof/>
+            <w:webHidden/>
+          </w:rPr>
+          <w:tab/>
+        </w:r>
+        <w:r>
+          <w:rPr>
+            <w:noProof/>
+            <w:webHidden/>
+          </w:rPr>
+          <w:fldChar w:fldCharType="begin"/>
+        </w:r>
+        <w:r>
+          <w:rPr>
+            <w:noProof/>
+            <w:webHidden/>
+          </w:rPr>
+          <w:instrText xml:space="preserve"> PAGEREF _Toc452755532 \h </w:instrText>
+        </w:r>
+        <w:r>
+          <w:rPr>
+            <w:noProof/>
+            <w:webHidden/>
+          </w:rPr>
+        </w:r>
+        <w:r>
+          <w:rPr>
+            <w:noProof/>
+            <w:webHidden/>
+          </w:rPr>
+          <w:fldChar w:fldCharType="separate"/>
+        </w:r>
+        <w:r>
+          <w:rPr>
+            <w:noProof/>
+            <w:webHidden/>
+          </w:rPr>
+          <w:t>4</w:t>
+        </w:r>
+        <w:r>
+          <w:rPr>
+            <w:noProof/>
+            <w:webHidden/>
+          </w:rPr>
+          <w:fldChar w:fldCharType="end"/>
+        </w:r>
+      </w:hyperlink>
+    </w:p>
+    <w:p>
+      <w:pPr>
+        <w:pStyle w:val="Spistreci2"/>
+        <w:tabs>
+          <w:tab w:val="left" w:pos="1100"/>
+          <w:tab w:val="right" w:leader="dot" w:pos="9061"/>
+        </w:tabs>
+        <w:rPr>
+          <w:rFonts w:asciiTheme="minorHAnsi" w:eastAsiaTheme="minorEastAsia" w:hAnsiTheme="minorHAnsi" w:cstheme="minorBidi"/>
+          <w:noProof/>
+          <w:sz w:val="22"/>
+          <w:szCs w:val="22"/>
+        </w:rPr>
+      </w:pPr>
+      <w:hyperlink w:anchor="_Toc452755533" w:history="1">
+        <w:r>
+          <w:rPr>
+            <w:rStyle w:val="Hipercze"/>
+            <w:noProof/>
+          </w:rPr>
+          <w:t>2.12.</w:t>
+        </w:r>
+        <w:r>
+          <w:rPr>
+            <w:rFonts w:asciiTheme="minorHAnsi" w:eastAsiaTheme="minorEastAsia" w:hAnsiTheme="minorHAnsi" w:cstheme="minorBidi"/>
+            <w:noProof/>
+            <w:sz w:val="22"/>
+            <w:szCs w:val="22"/>
+          </w:rPr>
+          <w:tab/>
+        </w:r>
+        <w:r>
+          <w:rPr>
+            <w:rStyle w:val="Hipercze"/>
+            <w:noProof/>
+          </w:rPr>
+          <w:t>Zestawienie najważniejszych informacji o wybranych algorytmach</w:t>
+        </w:r>
+        <w:r>
+          <w:rPr>
+            <w:noProof/>
+            <w:webHidden/>
+          </w:rPr>
+          <w:tab/>
+        </w:r>
+        <w:r>
+          <w:rPr>
+            <w:noProof/>
+            <w:webHidden/>
+          </w:rPr>
+          <w:fldChar w:fldCharType="begin"/>
+        </w:r>
+        <w:r>
+          <w:rPr>
+            <w:noProof/>
+            <w:webHidden/>
+          </w:rPr>
+          <w:instrText xml:space="preserve"> PAGEREF _Toc452755533 \h </w:instrText>
+        </w:r>
+        <w:r>
+          <w:rPr>
+            <w:noProof/>
+            <w:webHidden/>
+          </w:rPr>
+        </w:r>
+        <w:r>
+          <w:rPr>
+            <w:noProof/>
+            <w:webHidden/>
+          </w:rPr>
+          <w:fldChar w:fldCharType="separate"/>
+        </w:r>
+        <w:r>
+          <w:rPr>
+            <w:noProof/>
+            <w:webHidden/>
+          </w:rPr>
+          <w:t>4</w:t>
         </w:r>
         <w:r>
           <w:rPr>
@@ -870,7 +1900,7 @@
           <w:szCs w:val="22"/>
         </w:rPr>
       </w:pPr>
-      <w:hyperlink w:anchor="_Toc451346146" w:history="1">
+      <w:hyperlink w:anchor="_Toc452755534" w:history="1">
         <w:r>
           <w:rPr>
             <w:rStyle w:val="Hipercze"/>
@@ -915,7 +1945,7 @@
             <w:noProof/>
             <w:webHidden/>
           </w:rPr>
-          <w:instrText xml:space="preserve"> PAGEREF _Toc451346146 \h </w:instrText>
+          <w:instrText xml:space="preserve"> PAGEREF _Toc452755534 \h </w:instrText>
         </w:r>
         <w:r>
           <w:rPr>
@@ -935,7 +1965,7 @@
             <w:noProof/>
             <w:webHidden/>
           </w:rPr>
-          <w:t>3</w:t>
+          <w:t>7</w:t>
         </w:r>
         <w:r>
           <w:rPr>
@@ -960,7 +1990,7 @@
           <w:szCs w:val="22"/>
         </w:rPr>
       </w:pPr>
-      <w:hyperlink w:anchor="_Toc451346147" w:history="1">
+      <w:hyperlink w:anchor="_Toc452755535" w:history="1">
         <w:r>
           <w:rPr>
             <w:rStyle w:val="Hipercze"/>
@@ -984,7 +2014,7 @@
             <w:b/>
             <w:noProof/>
           </w:rPr>
-          <w:t>Opis sposobu oceniania algorytmów oraz wybór najlepszego</w:t>
+          <w:t>Opis sposobu oceniania algorytmów oraz wybór najlepszego (?)</w:t>
         </w:r>
         <w:r>
           <w:rPr>
@@ -1005,7 +2035,7 @@
             <w:noProof/>
             <w:webHidden/>
           </w:rPr>
-          <w:instrText xml:space="preserve"> PAGEREF _Toc451346147 \h </w:instrText>
+          <w:instrText xml:space="preserve"> PAGEREF _Toc452755535 \h </w:instrText>
         </w:r>
         <w:r>
           <w:rPr>
@@ -1025,7 +2055,7 @@
             <w:noProof/>
             <w:webHidden/>
           </w:rPr>
-          <w:t>3</w:t>
+          <w:t>7</w:t>
         </w:r>
         <w:r>
           <w:rPr>
@@ -1050,7 +2080,7 @@
           <w:szCs w:val="22"/>
         </w:rPr>
       </w:pPr>
-      <w:hyperlink w:anchor="_Toc451346148" w:history="1">
+      <w:hyperlink w:anchor="_Toc452755536" w:history="1">
         <w:r>
           <w:rPr>
             <w:rStyle w:val="Hipercze"/>
@@ -1095,7 +2125,7 @@
             <w:noProof/>
             <w:webHidden/>
           </w:rPr>
-          <w:instrText xml:space="preserve"> PAGEREF _Toc451346148 \h </w:instrText>
+          <w:instrText xml:space="preserve"> PAGEREF _Toc452755536 \h </w:instrText>
         </w:r>
         <w:r>
           <w:rPr>
@@ -1115,7 +2145,7 @@
             <w:noProof/>
             <w:webHidden/>
           </w:rPr>
-          <w:t>3</w:t>
+          <w:t>7</w:t>
         </w:r>
         <w:r>
           <w:rPr>
@@ -1140,7 +2170,7 @@
           <w:szCs w:val="22"/>
         </w:rPr>
       </w:pPr>
-      <w:hyperlink w:anchor="_Toc451346149" w:history="1">
+      <w:hyperlink w:anchor="_Toc452755537" w:history="1">
         <w:r>
           <w:rPr>
             <w:rStyle w:val="Hipercze"/>
@@ -1185,7 +2215,7 @@
             <w:noProof/>
             <w:webHidden/>
           </w:rPr>
-          <w:instrText xml:space="preserve"> PAGEREF _Toc451346149 \h </w:instrText>
+          <w:instrText xml:space="preserve"> PAGEREF _Toc452755537 \h </w:instrText>
         </w:r>
         <w:r>
           <w:rPr>
@@ -1205,7 +2235,7 @@
             <w:noProof/>
             <w:webHidden/>
           </w:rPr>
-          <w:t>3</w:t>
+          <w:t>7</w:t>
         </w:r>
         <w:r>
           <w:rPr>
@@ -1230,7 +2260,7 @@
           <w:szCs w:val="22"/>
         </w:rPr>
       </w:pPr>
-      <w:hyperlink w:anchor="_Toc451346150" w:history="1">
+      <w:hyperlink w:anchor="_Toc452755538" w:history="1">
         <w:r>
           <w:rPr>
             <w:rStyle w:val="Hipercze"/>
@@ -1275,7 +2305,7 @@
             <w:noProof/>
             <w:webHidden/>
           </w:rPr>
-          <w:instrText xml:space="preserve"> PAGEREF _Toc451346150 \h </w:instrText>
+          <w:instrText xml:space="preserve"> PAGEREF _Toc452755538 \h </w:instrText>
         </w:r>
         <w:r>
           <w:rPr>
@@ -1295,7 +2325,7 @@
             <w:noProof/>
             <w:webHidden/>
           </w:rPr>
-          <w:t>3</w:t>
+          <w:t>7</w:t>
         </w:r>
         <w:r>
           <w:rPr>
@@ -1320,7 +2350,7 @@
           <w:szCs w:val="22"/>
         </w:rPr>
       </w:pPr>
-      <w:hyperlink w:anchor="_Toc451346151" w:history="1">
+      <w:hyperlink w:anchor="_Toc452755539" w:history="1">
         <w:r>
           <w:rPr>
             <w:rStyle w:val="Hipercze"/>
@@ -1344,7 +2374,7 @@
             <w:b/>
             <w:noProof/>
           </w:rPr>
-          <w:t>Bibliografia</w:t>
+          <w:t>Bibliografia (oczywiście trzeba będzie ją poprawić)</w:t>
         </w:r>
         <w:r>
           <w:rPr>
@@ -1365,7 +2395,7 @@
             <w:noProof/>
             <w:webHidden/>
           </w:rPr>
-          <w:instrText xml:space="preserve"> PAGEREF _Toc451346151 \h </w:instrText>
+          <w:instrText xml:space="preserve"> PAGEREF _Toc452755539 \h </w:instrText>
         </w:r>
         <w:r>
           <w:rPr>
@@ -1385,7 +2415,7 @@
             <w:noProof/>
             <w:webHidden/>
           </w:rPr>
-          <w:t>3</w:t>
+          <w:t>8</w:t>
         </w:r>
         <w:r>
           <w:rPr>
@@ -1443,7 +2473,7 @@
           <w:color w:val="auto"/>
         </w:rPr>
       </w:pPr>
-      <w:bookmarkStart w:id="0" w:name="_Toc451346144"/>
+      <w:bookmarkStart w:id="1" w:name="_Toc452755520"/>
       <w:r>
         <w:rPr>
           <w:rFonts w:ascii="Times New Roman" w:hAnsi="Times New Roman"/>
@@ -1453,7 +2483,7 @@
         <w:lastRenderedPageBreak/>
         <w:t>Analiza zagadnienia</w:t>
       </w:r>
-      <w:bookmarkEnd w:id="0"/>
+      <w:bookmarkEnd w:id="1"/>
     </w:p>
     <w:p>
       <w:pPr>
@@ -1470,19 +2500,7 @@
         <w:jc w:val="both"/>
       </w:pPr>
       <w:r>
-        <w:t>W n</w:t>
-      </w:r>
-      <w:r>
-        <w:t>iniejszy</w:t>
-      </w:r>
-      <w:r>
-        <w:t>m</w:t>
-      </w:r>
-      <w:r>
-        <w:t xml:space="preserve"> problem</w:t>
-      </w:r>
-      <w:r>
-        <w:t>ie istnieje możliwość wystąpienia dwóch rodzajów awarii:</w:t>
+        <w:t>W niniejszym problemie istnieje możliwość wystąpienia dwóch rodzajów awarii:</w:t>
       </w:r>
     </w:p>
     <w:p>
@@ -1531,11 +2549,11 @@
       <w:r>
         <w:t xml:space="preserve"> [</w:t>
       </w:r>
-      <w:bookmarkStart w:id="1" w:name="_Ref451678538"/>
+      <w:bookmarkStart w:id="2" w:name="_Ref451678538"/>
       <w:r>
         <w:endnoteReference w:id="1"/>
       </w:r>
-      <w:bookmarkEnd w:id="1"/>
+      <w:bookmarkEnd w:id="2"/>
       <w:r>
         <w:t>].</w:t>
       </w:r>
@@ -1573,7 +2591,7 @@
           <w:color w:val="auto"/>
         </w:rPr>
       </w:pPr>
-      <w:bookmarkStart w:id="2" w:name="_Toc451346145"/>
+      <w:bookmarkStart w:id="3" w:name="_Toc452755521"/>
       <w:r>
         <w:rPr>
           <w:rFonts w:ascii="Times New Roman" w:hAnsi="Times New Roman"/>
@@ -1582,7 +2600,7 @@
         </w:rPr>
         <w:t>Algorytmy rozwiązujące zagadnienie uzgadniania</w:t>
       </w:r>
-      <w:bookmarkEnd w:id="2"/>
+      <w:bookmarkEnd w:id="3"/>
     </w:p>
     <w:tbl>
       <w:tblPr>
@@ -2522,15 +3540,232 @@
     </w:tbl>
     <w:p>
       <w:pPr>
-        <w:rPr>
-          <w:lang w:val="en-US"/>
-        </w:rPr>
-      </w:pPr>
+        <w:pStyle w:val="Nagwek2"/>
+        <w:numPr>
+          <w:ilvl w:val="1"/>
+          <w:numId w:val="2"/>
+        </w:numPr>
+        <w:rPr>
+          <w:b/>
+        </w:rPr>
+      </w:pPr>
+      <w:bookmarkStart w:id="4" w:name="_Toc452755522"/>
+      <w:r>
+        <w:rPr>
+          <w:b/>
+        </w:rPr>
+        <w:t>Algorytm bizantyjskich generałów</w:t>
+      </w:r>
+      <w:bookmarkEnd w:id="4"/>
+    </w:p>
+    <w:p>
+      <w:pPr>
+        <w:jc w:val="both"/>
+      </w:pPr>
+      <w:r>
+        <w:tab/>
+        <w:t>Algorytm bizantyjskich generałów jest dwurundowym algorytmem rozwiązywania problemu uzgadniania. Pierwsza runda przebiega analogicznie do algorytmu jednorundowego, a mianowicie każdy z generałów, w przypadku systemu rozproszonego węzłów, podejmuje decyzję, przesyła ją do wszystkich pozostałych węzłów oraz odbiera ich decyzje. Po zakończeniu tej rundy, w tablicy przechowującej decyzję „generałów” znajdują się wszystkie decyzje, które zostały podjęte przez każdy z węzłów. Druga runda niniejszego algorytmu opiera się o założenie, iż wcześniej wspomniane decyzje zostają przesłane do pozostałych generałów. Oczywistym jest, że generał nie musi przesyłać swoich decyzji do siebie samego, a także nie musi odsyłać innemu generałowi decyzji tego generała. Analizując powyższe założenia algorytmu, można zaobserwować, iż liczba komunikatów, które generał powinien przesłać zmniejsza o jeden wraz ze wzrostem rund. Procedura głosowanie odbywa się w dwóch etapach:</w:t>
+      </w:r>
+    </w:p>
+    <w:p>
+      <w:pPr>
+        <w:pStyle w:val="Akapitzlist"/>
+        <w:numPr>
+          <w:ilvl w:val="0"/>
+          <w:numId w:val="10"/>
+        </w:numPr>
+        <w:jc w:val="both"/>
+      </w:pPr>
+      <w:r>
+        <w:t>Etap I – dokonanie wyboru na podstawie decyzji otrzymanej od danego generała oznaczonego jako G oraz przekazanych informacji przez pozostałych generałów dotyczących decyzji generała G. Wynik głosowania uznaje się za „prawdziwy” i zostaje zapisany do specjalnej tablicy, która przechowuje wyniki głosowania większościowego. Procedura jest powtarzana dla każdego generała z osobna.</w:t>
+      </w:r>
+    </w:p>
+    <w:p>
+      <w:pPr>
+        <w:pStyle w:val="Akapitzlist"/>
+        <w:numPr>
+          <w:ilvl w:val="0"/>
+          <w:numId w:val="10"/>
+        </w:numPr>
+        <w:jc w:val="both"/>
+      </w:pPr>
+      <w:r>
+        <w:t>Etap II – ostateczna decyzja podejmowana jest na drodze wyboru większościowego spośród wyników znajdują się we wcześniej wspomnianej tablicy, przechowującej wyniki pierwszego głosowania.</w:t>
+      </w:r>
+    </w:p>
+    <w:p>
+      <w:pPr>
+        <w:ind w:firstLine="360"/>
+        <w:jc w:val="both"/>
+      </w:pPr>
+      <w:r>
+        <w:t>Algorytm bizantyjskich generałów może ulegać zarówno załamaniom systemu jak również awariom bizantyjskim.</w:t>
+      </w:r>
+    </w:p>
+    <w:p>
+      <w:pPr>
+        <w:ind w:firstLine="360"/>
+        <w:jc w:val="both"/>
+      </w:pPr>
+    </w:p>
+    <w:p>
+      <w:pPr>
+        <w:pStyle w:val="Nagwek2"/>
+        <w:numPr>
+          <w:ilvl w:val="1"/>
+          <w:numId w:val="2"/>
+        </w:numPr>
+      </w:pPr>
+      <w:bookmarkStart w:id="5" w:name="_Toc452755523"/>
+      <w:r>
+        <w:t>Algorytm randomizowany</w:t>
+      </w:r>
+      <w:bookmarkEnd w:id="5"/>
+    </w:p>
+    <w:p>
+      <w:pPr>
+        <w:pStyle w:val="Nagwek2"/>
+        <w:numPr>
+          <w:ilvl w:val="1"/>
+          <w:numId w:val="2"/>
+        </w:numPr>
+      </w:pPr>
+      <w:bookmarkStart w:id="6" w:name="_Toc452755524"/>
+      <w:r>
+        <w:t>Algorytm jednorundowy</w:t>
+      </w:r>
+      <w:bookmarkEnd w:id="6"/>
+    </w:p>
+    <w:p>
+      <w:pPr>
+        <w:pStyle w:val="Nagwek2"/>
+        <w:numPr>
+          <w:ilvl w:val="1"/>
+          <w:numId w:val="2"/>
+        </w:numPr>
+      </w:pPr>
+      <w:bookmarkStart w:id="7" w:name="_Toc452755525"/>
+      <w:r>
+        <w:t>Algorytm króla</w:t>
+      </w:r>
+      <w:bookmarkEnd w:id="7"/>
+    </w:p>
+    <w:p>
+      <w:pPr>
+        <w:pStyle w:val="Nagwek2"/>
+        <w:numPr>
+          <w:ilvl w:val="1"/>
+          <w:numId w:val="2"/>
+        </w:numPr>
+      </w:pPr>
+      <w:bookmarkStart w:id="8" w:name="_Toc452755526"/>
+      <w:r>
+        <w:t>Algorytm królowej</w:t>
+      </w:r>
+      <w:bookmarkEnd w:id="8"/>
+    </w:p>
+    <w:p>
+      <w:pPr>
+        <w:pStyle w:val="Nagwek2"/>
+        <w:numPr>
+          <w:ilvl w:val="1"/>
+          <w:numId w:val="2"/>
+        </w:numPr>
+      </w:pPr>
+      <w:bookmarkStart w:id="9" w:name="_Toc452755527"/>
+      <w:r>
+        <w:t>Algorytm dwóch armii</w:t>
+      </w:r>
+      <w:bookmarkEnd w:id="9"/>
+    </w:p>
+    <w:p>
+      <w:pPr>
+        <w:pStyle w:val="Nagwek2"/>
+        <w:numPr>
+          <w:ilvl w:val="1"/>
+          <w:numId w:val="2"/>
+        </w:numPr>
+      </w:pPr>
+      <w:bookmarkStart w:id="10" w:name="_Toc452755528"/>
+      <w:r>
+        <w:t>k-set Consensus</w:t>
+      </w:r>
+      <w:bookmarkEnd w:id="10"/>
+    </w:p>
+    <w:p>
+      <w:pPr>
+        <w:pStyle w:val="Nagwek2"/>
+        <w:numPr>
+          <w:ilvl w:val="1"/>
+          <w:numId w:val="2"/>
+        </w:numPr>
+      </w:pPr>
+      <w:bookmarkStart w:id="11" w:name="_Toc452755529"/>
+      <w:r>
+        <w:t>Terminating Reliable Broadcast</w:t>
+      </w:r>
+      <w:bookmarkEnd w:id="11"/>
+    </w:p>
+    <w:p>
+      <w:pPr>
+        <w:pStyle w:val="Nagwek2"/>
+        <w:numPr>
+          <w:ilvl w:val="1"/>
+          <w:numId w:val="2"/>
+        </w:numPr>
+      </w:pPr>
+      <w:bookmarkStart w:id="12" w:name="_Toc452755530"/>
+      <w:r>
+        <w:t>Algorytm tratwy</w:t>
+      </w:r>
+      <w:bookmarkEnd w:id="12"/>
+    </w:p>
+    <w:p>
+      <w:pPr>
+        <w:pStyle w:val="Nagwek2"/>
+        <w:numPr>
+          <w:ilvl w:val="1"/>
+          <w:numId w:val="2"/>
+        </w:numPr>
+      </w:pPr>
+      <w:bookmarkStart w:id="13" w:name="_Toc452755531"/>
+      <w:r>
+        <w:t>Rozgłoszeniowy algorytm konsensusu podstawowego</w:t>
+      </w:r>
+      <w:bookmarkEnd w:id="13"/>
+    </w:p>
+    <w:p>
+      <w:pPr>
+        <w:pStyle w:val="Nagwek2"/>
+        <w:numPr>
+          <w:ilvl w:val="1"/>
+          <w:numId w:val="2"/>
+        </w:numPr>
+      </w:pPr>
+      <w:bookmarkStart w:id="14" w:name="_Toc452755532"/>
+      <w:r>
+        <w:t>Hierarchiczny algorytm konsensusu podstawowego</w:t>
+      </w:r>
+      <w:bookmarkEnd w:id="14"/>
+    </w:p>
+    <w:p>
+      <w:pPr>
+        <w:pStyle w:val="Nagwek2"/>
+        <w:numPr>
+          <w:ilvl w:val="1"/>
+          <w:numId w:val="2"/>
+        </w:numPr>
+      </w:pPr>
+      <w:bookmarkStart w:id="15" w:name="_Toc452755533"/>
+      <w:r>
+        <w:t>Zestawienie najważniejszych informacji o wybranych algorytmach</w:t>
+      </w:r>
+      <w:bookmarkEnd w:id="15"/>
     </w:p>
     <w:tbl>
       <w:tblPr>
         <w:tblStyle w:val="Tabelasiatki5ciemnaakcent51"/>
-        <w:tblW w:w="0" w:type="auto"/>
+        <w:tblW w:w="9062" w:type="dxa"/>
         <w:tblLayout w:type="fixed"/>
         <w:tblLook w:val="04A0" w:firstRow="1" w:lastRow="0" w:firstColumn="1" w:lastColumn="0" w:noHBand="0" w:noVBand="1"/>
       </w:tblPr>
@@ -2538,6 +3773,7 @@
         <w:gridCol w:w="2265"/>
         <w:gridCol w:w="2265"/>
         <w:gridCol w:w="2266"/>
+        <w:gridCol w:w="2266"/>
       </w:tblGrid>
       <w:tr>
         <w:trPr>
@@ -2552,9 +3788,6 @@
           <w:p>
             <w:pPr>
               <w:jc w:val="center"/>
-              <w:rPr>
-                <w:lang w:val="en-US"/>
-              </w:rPr>
             </w:pPr>
           </w:p>
         </w:tc>
@@ -2569,7 +3802,11 @@
               <w:cnfStyle w:val="100000000000" w:firstRow="1" w:lastRow="0" w:firstColumn="0" w:lastColumn="0" w:oddVBand="0" w:evenVBand="0" w:oddHBand="0" w:evenHBand="0" w:firstRowFirstColumn="0" w:firstRowLastColumn="0" w:lastRowFirstColumn="0" w:lastRowLastColumn="0"/>
             </w:pPr>
             <w:r>
-              <w:t xml:space="preserve">Algorytm generałów bizantyjskich (The Byzantine Generals Problem) </w:t>
+              <w:t xml:space="preserve">Algorytm generałów bizantyjskich (The </w:t>
+            </w:r>
+            <w:r>
+              <w:lastRenderedPageBreak/>
+              <w:t xml:space="preserve">Byzantine Generals Problem) </w:t>
             </w:r>
             <w:r>
               <w:t>[</w:t>
@@ -2597,7 +3834,12 @@
               <w:cnfStyle w:val="100000000000" w:firstRow="1" w:lastRow="0" w:firstColumn="0" w:lastColumn="0" w:oddVBand="0" w:evenVBand="0" w:oddHBand="0" w:evenHBand="0" w:firstRowFirstColumn="0" w:firstRowLastColumn="0" w:lastRowFirstColumn="0" w:lastRowLastColumn="0"/>
             </w:pPr>
             <w:r>
-              <w:t>Algorytm randomizowany (Randomized algorithm) [</w:t>
+              <w:lastRenderedPageBreak/>
+              <w:t xml:space="preserve">Algorytm randomizowany (Randomized </w:t>
+            </w:r>
+            <w:r>
+              <w:lastRenderedPageBreak/>
+              <w:t>algorithm) [</w:t>
             </w:r>
             <w:r>
               <w:rPr>
@@ -2608,6 +3850,21 @@
             </w:r>
             <w:r>
               <w:t>]</w:t>
+            </w:r>
+          </w:p>
+        </w:tc>
+        <w:tc>
+          <w:tcPr>
+            <w:tcW w:w="2266" w:type="dxa"/>
+            <w:vAlign w:val="center"/>
+          </w:tcPr>
+          <w:p>
+            <w:pPr>
+              <w:cnfStyle w:val="100000000000" w:firstRow="1" w:lastRow="0" w:firstColumn="0" w:lastColumn="0" w:oddVBand="0" w:evenVBand="0" w:oddHBand="0" w:evenHBand="0" w:firstRowFirstColumn="0" w:firstRowLastColumn="0" w:lastRowFirstColumn="0" w:lastRowLastColumn="0"/>
+            </w:pPr>
+            <w:r>
+              <w:lastRenderedPageBreak/>
+              <w:t>Algorytm jednorundowy</w:t>
             </w:r>
           </w:p>
         </w:tc>
@@ -2624,10 +3881,10 @@
           </w:tcPr>
           <w:p>
             <w:pPr>
-              <w:jc w:val="center"/>
-            </w:pPr>
-            <w:r>
-              <w:t>]skończoność (termination)</w:t>
+              <w:jc w:val="right"/>
+            </w:pPr>
+            <w:r>
+              <w:t>skończoność (termination)</w:t>
             </w:r>
           </w:p>
         </w:tc>
@@ -2672,6 +3929,38 @@
                 <w:szCs w:val="20"/>
               </w:rPr>
               <w:t xml:space="preserve">algorytm składa się z stałej liczby rund. Jeżeli niektóre procesy nie mają ustawionej losowo lokalnej wartości, to ustawiają ją taką samą jak pozostałe. </w:t>
+            </w:r>
+          </w:p>
+        </w:tc>
+        <w:tc>
+          <w:tcPr>
+            <w:tcW w:w="2266" w:type="dxa"/>
+            <w:vAlign w:val="center"/>
+          </w:tcPr>
+          <w:p>
+            <w:pPr>
+              <w:cnfStyle w:val="000000100000" w:firstRow="0" w:lastRow="0" w:firstColumn="0" w:lastColumn="0" w:oddVBand="0" w:evenVBand="0" w:oddHBand="1" w:evenHBand="0" w:firstRowFirstColumn="0" w:firstRowLastColumn="0" w:lastRowFirstColumn="0" w:lastRowLastColumn="0"/>
+              <w:rPr>
+                <w:sz w:val="20"/>
+              </w:rPr>
+            </w:pPr>
+            <w:r>
+              <w:rPr>
+                <w:sz w:val="20"/>
+              </w:rPr>
+              <w:t>a</w:t>
+            </w:r>
+            <w:r>
+              <w:rPr>
+                <w:sz w:val="20"/>
+              </w:rPr>
+              <w:t>lgorytm składa się z jednej rundy</w:t>
+            </w:r>
+            <w:r>
+              <w:rPr>
+                <w:sz w:val="20"/>
+              </w:rPr>
+              <w:t>.</w:t>
             </w:r>
           </w:p>
         </w:tc>
@@ -2685,7 +3974,7 @@
           </w:tcPr>
           <w:p>
             <w:pPr>
-              <w:jc w:val="center"/>
+              <w:jc w:val="right"/>
             </w:pPr>
             <w:r>
               <w:t>zgodność (agreement)</w:t>
@@ -2801,6 +4090,26 @@
                 <w:szCs w:val="20"/>
               </w:rPr>
               <w:t xml:space="preserve">zakładając, że niektóre poprawne procesy decydują o X. Proces ten musi uzyskać X z n-3f prawidłowych procesów. Każdy inny właściwy proces musi otrzymać X  co najmniej n-4f razy (wszystkie poprawne procesy ustawiają swoje lokalne wartości X, oraz proponują ją, a także decydują się na X w następnej rundzie) </w:t>
+            </w:r>
+          </w:p>
+        </w:tc>
+        <w:tc>
+          <w:tcPr>
+            <w:tcW w:w="2266" w:type="dxa"/>
+            <w:vAlign w:val="center"/>
+          </w:tcPr>
+          <w:p>
+            <w:pPr>
+              <w:cnfStyle w:val="000000000000" w:firstRow="0" w:lastRow="0" w:firstColumn="0" w:lastColumn="0" w:oddVBand="0" w:evenVBand="0" w:oddHBand="0" w:evenHBand="0" w:firstRowFirstColumn="0" w:firstRowLastColumn="0" w:lastRowFirstColumn="0" w:lastRowLastColumn="0"/>
+              <w:rPr>
+                <w:sz w:val="20"/>
+              </w:rPr>
+            </w:pPr>
+            <w:r>
+              <w:rPr>
+                <w:sz w:val="20"/>
+              </w:rPr>
+              <w:t>załamanie kilku generałów  może spowodować niemożność uzyskania porozumienia przez pozostałych, jeśli głosy dzielą się w miarę równo.</w:t>
             </w:r>
           </w:p>
         </w:tc>
@@ -2817,7 +4126,7 @@
           </w:tcPr>
           <w:p>
             <w:pPr>
-              <w:jc w:val="center"/>
+              <w:jc w:val="right"/>
             </w:pPr>
             <w:r>
               <w:t>integralność (integrity)</w:t>
@@ -2873,6 +4182,26 @@
               </w:rPr>
               <w:noBreakHyphen/>
               <w:t>2f propozycji zawierających X w pierwszej rundzie oraz będą decydować o X</w:t>
+            </w:r>
+          </w:p>
+        </w:tc>
+        <w:tc>
+          <w:tcPr>
+            <w:tcW w:w="2266" w:type="dxa"/>
+            <w:vAlign w:val="center"/>
+          </w:tcPr>
+          <w:p>
+            <w:pPr>
+              <w:cnfStyle w:val="000000100000" w:firstRow="0" w:lastRow="0" w:firstColumn="0" w:lastColumn="0" w:oddVBand="0" w:evenVBand="0" w:oddHBand="1" w:evenHBand="0" w:firstRowFirstColumn="0" w:firstRowLastColumn="0" w:lastRowFirstColumn="0" w:lastRowLastColumn="0"/>
+              <w:rPr>
+                <w:sz w:val="20"/>
+              </w:rPr>
+            </w:pPr>
+            <w:r>
+              <w:rPr>
+                <w:sz w:val="20"/>
+              </w:rPr>
+              <w:t>-</w:t>
             </w:r>
           </w:p>
         </w:tc>
@@ -2886,7 +4215,7 @@
           </w:tcPr>
           <w:p>
             <w:pPr>
-              <w:jc w:val="center"/>
+              <w:jc w:val="right"/>
             </w:pPr>
             <w:r>
               <w:t>dla jakich kroków jest niemożliwy</w:t>
@@ -2957,6 +4286,26 @@
                 <w:szCs w:val="20"/>
               </w:rPr>
               <w:t>poprawny tylko dla binarnych danych wejściowych. Nie działa w przypadku kiedy istnieją procesy bizantyjskie. Działa tylko wtedy gdy istnieją f&lt;n/9 crash failures</w:t>
+            </w:r>
+          </w:p>
+        </w:tc>
+        <w:tc>
+          <w:tcPr>
+            <w:tcW w:w="2266" w:type="dxa"/>
+            <w:vAlign w:val="center"/>
+          </w:tcPr>
+          <w:p>
+            <w:pPr>
+              <w:cnfStyle w:val="000000000000" w:firstRow="0" w:lastRow="0" w:firstColumn="0" w:lastColumn="0" w:oddVBand="0" w:evenVBand="0" w:oddHBand="0" w:evenHBand="0" w:firstRowFirstColumn="0" w:firstRowLastColumn="0" w:lastRowFirstColumn="0" w:lastRowLastColumn="0"/>
+              <w:rPr>
+                <w:sz w:val="20"/>
+              </w:rPr>
+            </w:pPr>
+            <w:r>
+              <w:rPr>
+                <w:sz w:val="20"/>
+              </w:rPr>
+              <w:t>-</w:t>
             </w:r>
           </w:p>
         </w:tc>
@@ -2973,10 +4322,9 @@
           </w:tcPr>
           <w:p>
             <w:pPr>
-              <w:jc w:val="center"/>
-            </w:pPr>
-            <w:r>
-              <w:lastRenderedPageBreak/>
+              <w:jc w:val="right"/>
+            </w:pPr>
+            <w:r>
               <w:t>ilość wiadomości</w:t>
             </w:r>
           </w:p>
@@ -3132,6 +4480,48 @@
             </w:r>
           </w:p>
         </w:tc>
+        <w:tc>
+          <w:tcPr>
+            <w:tcW w:w="2266" w:type="dxa"/>
+            <w:vAlign w:val="center"/>
+          </w:tcPr>
+          <w:p>
+            <w:pPr>
+              <w:cnfStyle w:val="000000100000" w:firstRow="0" w:lastRow="0" w:firstColumn="0" w:lastColumn="0" w:oddVBand="0" w:evenVBand="0" w:oddHBand="1" w:evenHBand="0" w:firstRowFirstColumn="0" w:firstRowLastColumn="0" w:lastRowFirstColumn="0" w:lastRowLastColumn="0"/>
+              <w:rPr>
+                <w:sz w:val="20"/>
+              </w:rPr>
+            </w:pPr>
+            <w:r>
+              <w:rPr>
+                <w:sz w:val="20"/>
+              </w:rPr>
+              <w:t>n(n-1) wiadomości.</w:t>
+            </w:r>
+          </w:p>
+          <w:p>
+            <w:pPr>
+              <w:cnfStyle w:val="000000100000" w:firstRow="0" w:lastRow="0" w:firstColumn="0" w:lastColumn="0" w:oddVBand="0" w:evenVBand="0" w:oddHBand="1" w:evenHBand="0" w:firstRowFirstColumn="0" w:firstRowLastColumn="0" w:lastRowFirstColumn="0" w:lastRowLastColumn="0"/>
+              <w:rPr>
+                <w:sz w:val="20"/>
+              </w:rPr>
+            </w:pPr>
+            <w:r>
+              <w:rPr>
+                <w:sz w:val="20"/>
+              </w:rPr>
+              <w:t>Każdy generał wysyła i odbiera po jednej wiadomości do i od innych generałów.</w:t>
+            </w:r>
+          </w:p>
+          <w:p>
+            <w:pPr>
+              <w:cnfStyle w:val="000000100000" w:firstRow="0" w:lastRow="0" w:firstColumn="0" w:lastColumn="0" w:oddVBand="0" w:evenVBand="0" w:oddHBand="1" w:evenHBand="0" w:firstRowFirstColumn="0" w:firstRowLastColumn="0" w:lastRowFirstColumn="0" w:lastRowLastColumn="0"/>
+              <w:rPr>
+                <w:sz w:val="20"/>
+              </w:rPr>
+            </w:pPr>
+          </w:p>
+        </w:tc>
       </w:tr>
       <w:tr>
         <w:tc>
@@ -3142,7 +4532,7 @@
           </w:tcPr>
           <w:p>
             <w:pPr>
-              <w:jc w:val="center"/>
+              <w:jc w:val="right"/>
             </w:pPr>
             <w:r>
               <w:t>złożoność obliczeniowa</w:t>
@@ -3305,6 +4695,27 @@
                 <w:szCs w:val="20"/>
               </w:rPr>
               <w:t>) – najgorszy przypadek, kiedy wszystkie n-f poprawnych procesów wybiera tą samą wartość losowo</w:t>
+            </w:r>
+          </w:p>
+        </w:tc>
+        <w:tc>
+          <w:tcPr>
+            <w:tcW w:w="2266" w:type="dxa"/>
+            <w:vAlign w:val="center"/>
+          </w:tcPr>
+          <w:p>
+            <w:pPr>
+              <w:cnfStyle w:val="000000000000" w:firstRow="0" w:lastRow="0" w:firstColumn="0" w:lastColumn="0" w:oddVBand="0" w:evenVBand="0" w:oddHBand="0" w:evenHBand="0" w:firstRowFirstColumn="0" w:firstRowLastColumn="0" w:lastRowFirstColumn="0" w:lastRowLastColumn="0"/>
+              <w:rPr>
+                <w:sz w:val="20"/>
+              </w:rPr>
+            </w:pPr>
+            <w:r>
+              <w:rPr>
+                <w:noProof/>
+                <w:sz w:val="20"/>
+              </w:rPr>
+              <w:t>O(n)</w:t>
             </w:r>
           </w:p>
         </w:tc>
@@ -3315,14 +4726,14 @@
     <w:tbl>
       <w:tblPr>
         <w:tblStyle w:val="Tabelasiatki5ciemnaakcent51"/>
-        <w:tblW w:w="8814" w:type="dxa"/>
+        <w:tblW w:w="9039" w:type="dxa"/>
         <w:tblLook w:val="04A0" w:firstRow="1" w:lastRow="0" w:firstColumn="1" w:lastColumn="0" w:noHBand="0" w:noVBand="1"/>
       </w:tblPr>
       <w:tblGrid>
         <w:gridCol w:w="2203"/>
-        <w:gridCol w:w="2203"/>
-        <w:gridCol w:w="2204"/>
-        <w:gridCol w:w="2204"/>
+        <w:gridCol w:w="2300"/>
+        <w:gridCol w:w="2268"/>
+        <w:gridCol w:w="2268"/>
       </w:tblGrid>
       <w:tr>
         <w:trPr>
@@ -3338,7 +4749,7 @@
         </w:tc>
         <w:tc>
           <w:tcPr>
-            <w:tcW w:w="2203" w:type="dxa"/>
+            <w:tcW w:w="2300" w:type="dxa"/>
           </w:tcPr>
           <w:p>
             <w:pPr>
@@ -3351,13 +4762,7 @@
               <w:rPr>
                 <w:lang w:val="en-US"/>
               </w:rPr>
-              <w:t>Algorytm króla (Phase King Algorithm)</w:t>
-            </w:r>
-            <w:r>
-              <w:rPr>
-                <w:lang w:val="en-US"/>
-              </w:rPr>
-              <w:t>[</w:t>
+              <w:t>Algorytm króla (Phase King Algorithm)[</w:t>
             </w:r>
             <w:r>
               <w:rPr>
@@ -3376,7 +4781,7 @@
         </w:tc>
         <w:tc>
           <w:tcPr>
-            <w:tcW w:w="2204" w:type="dxa"/>
+            <w:tcW w:w="2268" w:type="dxa"/>
           </w:tcPr>
           <w:p>
             <w:pPr>
@@ -3427,7 +4832,7 @@
         </w:tc>
         <w:tc>
           <w:tcPr>
-            <w:tcW w:w="2204" w:type="dxa"/>
+            <w:tcW w:w="2268" w:type="dxa"/>
           </w:tcPr>
           <w:p>
             <w:pPr>
@@ -3451,6 +4856,9 @@
             <w:vAlign w:val="center"/>
           </w:tcPr>
           <w:p>
+            <w:pPr>
+              <w:jc w:val="right"/>
+            </w:pPr>
             <w:r>
               <w:t>skończoność (termination)</w:t>
             </w:r>
@@ -3458,7 +4866,7 @@
         </w:tc>
         <w:tc>
           <w:tcPr>
-            <w:tcW w:w="2203" w:type="dxa"/>
+            <w:tcW w:w="2300" w:type="dxa"/>
           </w:tcPr>
           <w:p>
             <w:pPr>
@@ -3501,7 +4909,7 @@
         </w:tc>
         <w:tc>
           <w:tcPr>
-            <w:tcW w:w="2204" w:type="dxa"/>
+            <w:tcW w:w="2268" w:type="dxa"/>
           </w:tcPr>
           <w:p>
             <w:pPr>
@@ -3545,7 +4953,7 @@
         </w:tc>
         <w:tc>
           <w:tcPr>
-            <w:tcW w:w="2204" w:type="dxa"/>
+            <w:tcW w:w="2268" w:type="dxa"/>
           </w:tcPr>
           <w:p>
             <w:pPr>
@@ -3613,6 +5021,9 @@
             <w:vAlign w:val="center"/>
           </w:tcPr>
           <w:p>
+            <w:pPr>
+              <w:jc w:val="right"/>
+            </w:pPr>
             <w:r>
               <w:t>zgodność (agreement)</w:t>
             </w:r>
@@ -3620,7 +5031,7 @@
         </w:tc>
         <w:tc>
           <w:tcPr>
-            <w:tcW w:w="2203" w:type="dxa"/>
+            <w:tcW w:w="2300" w:type="dxa"/>
           </w:tcPr>
           <w:p>
             <w:pPr>
@@ -3660,7 +5071,7 @@
         </w:tc>
         <w:tc>
           <w:tcPr>
-            <w:tcW w:w="2204" w:type="dxa"/>
+            <w:tcW w:w="2268" w:type="dxa"/>
           </w:tcPr>
           <w:p>
             <w:pPr>
@@ -3709,7 +5120,7 @@
         </w:tc>
         <w:tc>
           <w:tcPr>
-            <w:tcW w:w="2204" w:type="dxa"/>
+            <w:tcW w:w="2268" w:type="dxa"/>
           </w:tcPr>
           <w:p>
             <w:pPr>
@@ -3738,13 +5149,7 @@
               <w:rPr>
                 <w:sz w:val="20"/>
               </w:rPr>
-              <w:t xml:space="preserve"> Wartość jest wybrana przez proces, jeśli wystąpiła n/2 razy</w:t>
-            </w:r>
-            <w:r>
-              <w:rPr>
-                <w:sz w:val="20"/>
-              </w:rPr>
-              <w:t>[</w:t>
+              <w:t xml:space="preserve"> Wartość jest wybrana przez proces, jeśli wystąpiła n/2 razy[</w:t>
             </w:r>
             <w:r>
               <w:rPr>
@@ -3775,6 +5180,9 @@
             <w:vAlign w:val="center"/>
           </w:tcPr>
           <w:p>
+            <w:pPr>
+              <w:jc w:val="right"/>
+            </w:pPr>
             <w:r>
               <w:t>integralność (integrity)</w:t>
             </w:r>
@@ -3782,7 +5190,7 @@
         </w:tc>
         <w:tc>
           <w:tcPr>
-            <w:tcW w:w="2203" w:type="dxa"/>
+            <w:tcW w:w="2300" w:type="dxa"/>
           </w:tcPr>
           <w:p>
             <w:pPr>
@@ -3808,7 +5216,7 @@
         </w:tc>
         <w:tc>
           <w:tcPr>
-            <w:tcW w:w="2204" w:type="dxa"/>
+            <w:tcW w:w="2268" w:type="dxa"/>
           </w:tcPr>
           <w:p>
             <w:pPr>
@@ -3834,7 +5242,7 @@
         </w:tc>
         <w:tc>
           <w:tcPr>
-            <w:tcW w:w="2204" w:type="dxa"/>
+            <w:tcW w:w="2268" w:type="dxa"/>
           </w:tcPr>
           <w:p>
             <w:pPr>
@@ -3885,6 +5293,9 @@
             <w:vAlign w:val="center"/>
           </w:tcPr>
           <w:p>
+            <w:pPr>
+              <w:jc w:val="right"/>
+            </w:pPr>
             <w:r>
               <w:t>dla jakich kroków jest niemożliwy</w:t>
             </w:r>
@@ -3892,7 +5303,7 @@
         </w:tc>
         <w:tc>
           <w:tcPr>
-            <w:tcW w:w="2203" w:type="dxa"/>
+            <w:tcW w:w="2300" w:type="dxa"/>
           </w:tcPr>
           <w:p>
             <w:pPr>
@@ -3911,7 +5322,7 @@
         </w:tc>
         <w:tc>
           <w:tcPr>
-            <w:tcW w:w="2204" w:type="dxa"/>
+            <w:tcW w:w="2268" w:type="dxa"/>
           </w:tcPr>
           <w:p>
             <w:pPr>
@@ -3930,7 +5341,7 @@
         </w:tc>
         <w:tc>
           <w:tcPr>
-            <w:tcW w:w="2204" w:type="dxa"/>
+            <w:tcW w:w="2268" w:type="dxa"/>
           </w:tcPr>
           <w:p>
             <w:pPr>
@@ -3960,6 +5371,9 @@
             <w:vAlign w:val="center"/>
           </w:tcPr>
           <w:p>
+            <w:pPr>
+              <w:jc w:val="right"/>
+            </w:pPr>
             <w:r>
               <w:t>ilość wiadomości</w:t>
             </w:r>
@@ -3967,7 +5381,7 @@
         </w:tc>
         <w:tc>
           <w:tcPr>
-            <w:tcW w:w="2203" w:type="dxa"/>
+            <w:tcW w:w="2300" w:type="dxa"/>
           </w:tcPr>
           <w:p>
             <w:pPr>
@@ -3980,13 +5394,7 @@
               <w:rPr>
                 <w:sz w:val="20"/>
               </w:rPr>
-              <w:t>(f + 1)[(n − 1)(n + 1)] wiadomości</w:t>
-            </w:r>
-            <w:r>
-              <w:rPr>
-                <w:sz w:val="20"/>
-              </w:rPr>
-              <w:t>[</w:t>
+              <w:t>(f + 1)[(n − 1)(n + 1)] wiadomości[</w:t>
             </w:r>
             <w:r>
               <w:fldChar w:fldCharType="begin"/>
@@ -4021,7 +5429,7 @@
         </w:tc>
         <w:tc>
           <w:tcPr>
-            <w:tcW w:w="2204" w:type="dxa"/>
+            <w:tcW w:w="2268" w:type="dxa"/>
           </w:tcPr>
           <w:p>
             <w:pPr>
@@ -4040,7 +5448,7 @@
         </w:tc>
         <w:tc>
           <w:tcPr>
-            <w:tcW w:w="2204" w:type="dxa"/>
+            <w:tcW w:w="2268" w:type="dxa"/>
           </w:tcPr>
           <w:p>
             <w:pPr>
@@ -4078,6 +5486,7 @@
           </w:tcPr>
           <w:p>
             <w:pPr>
+              <w:jc w:val="right"/>
               <w:rPr>
                 <w:color w:val="1D2129"/>
                 <w:shd w:val="clear" w:color="auto" w:fill="F6F7F9"/>
@@ -4090,7 +5499,7 @@
         </w:tc>
         <w:tc>
           <w:tcPr>
-            <w:tcW w:w="2203" w:type="dxa"/>
+            <w:tcW w:w="2300" w:type="dxa"/>
           </w:tcPr>
           <w:p>
             <w:pPr>
@@ -4105,7 +5514,7 @@
                 <w:sz w:val="20"/>
               </w:rPr>
               <w:drawing>
-                <wp:inline distT="0" distB="0" distL="0" distR="0">
+                <wp:inline distT="0" distB="0" distL="0" distR="0" wp14:anchorId="39D22382" wp14:editId="4DA90AF1">
                   <wp:extent cx="419100" cy="219075"/>
                   <wp:effectExtent l="0" t="0" r="0" b="9525"/>
                   <wp:docPr id="1" name="Obraz 1" descr="O(t^3)"/>
@@ -4157,7 +5566,7 @@
         </w:tc>
         <w:tc>
           <w:tcPr>
-            <w:tcW w:w="2204" w:type="dxa"/>
+            <w:tcW w:w="2268" w:type="dxa"/>
           </w:tcPr>
           <w:p>
             <w:pPr>
@@ -4176,7 +5585,7 @@
         </w:tc>
         <w:tc>
           <w:tcPr>
-            <w:tcW w:w="2204" w:type="dxa"/>
+            <w:tcW w:w="2268" w:type="dxa"/>
           </w:tcPr>
           <w:p>
             <w:pPr>
@@ -4195,23 +5604,6 @@
         </w:tc>
       </w:tr>
     </w:tbl>
-    <w:p/>
-    <w:p/>
-    <w:p/>
-    <w:p/>
-    <w:p/>
-    <w:p/>
-    <w:p/>
-    <w:p/>
-    <w:p/>
-    <w:p/>
-    <w:p/>
-    <w:p/>
-    <w:p/>
-    <w:p/>
-    <w:p/>
-    <w:p/>
-    <w:p/>
     <w:p/>
     <w:tbl>
       <w:tblPr>
@@ -4220,9 +5612,9 @@
         <w:tblLook w:val="04A0" w:firstRow="1" w:lastRow="0" w:firstColumn="1" w:lastColumn="0" w:noHBand="0" w:noVBand="1"/>
       </w:tblPr>
       <w:tblGrid>
-        <w:gridCol w:w="1523"/>
-        <w:gridCol w:w="3721"/>
-        <w:gridCol w:w="4043"/>
+        <w:gridCol w:w="1536"/>
+        <w:gridCol w:w="3723"/>
+        <w:gridCol w:w="4028"/>
       </w:tblGrid>
       <w:tr>
         <w:trPr>
@@ -4302,15 +5694,12 @@
           <w:p>
             <w:pPr>
               <w:jc w:val="right"/>
-              <w:rPr>
-                <w:u w:val="single"/>
-              </w:rPr>
-            </w:pPr>
-            <w:r>
-              <w:rPr>
-                <w:u w:val="single"/>
-              </w:rPr>
-              <w:t>Skończoność</w:t>
+            </w:pPr>
+            <w:r>
+              <w:t>s</w:t>
+            </w:r>
+            <w:r>
+              <w:t>kończoność</w:t>
             </w:r>
           </w:p>
         </w:tc>
@@ -4322,8 +5711,14 @@
             <w:pPr>
               <w:jc w:val="both"/>
               <w:cnfStyle w:val="000000100000" w:firstRow="0" w:lastRow="0" w:firstColumn="0" w:lastColumn="0" w:oddVBand="0" w:evenVBand="0" w:oddHBand="1" w:evenHBand="0" w:firstRowFirstColumn="0" w:firstRowLastColumn="0" w:lastRowFirstColumn="0" w:lastRowLastColumn="0"/>
-            </w:pPr>
-            <w:r>
+              <w:rPr>
+                <w:sz w:val="20"/>
+              </w:rPr>
+            </w:pPr>
+            <w:r>
+              <w:rPr>
+                <w:sz w:val="20"/>
+              </w:rPr>
               <w:t>Każdy poprawny proces dostarcza jakąś wiadomość</w:t>
             </w:r>
           </w:p>
@@ -4336,8 +5731,14 @@
             <w:pPr>
               <w:jc w:val="both"/>
               <w:cnfStyle w:val="000000100000" w:firstRow="0" w:lastRow="0" w:firstColumn="0" w:lastColumn="0" w:oddVBand="0" w:evenVBand="0" w:oddHBand="1" w:evenHBand="0" w:firstRowFirstColumn="0" w:firstRowLastColumn="0" w:lastRowFirstColumn="0" w:lastRowLastColumn="0"/>
-            </w:pPr>
-            <w:r>
+              <w:rPr>
+                <w:sz w:val="20"/>
+              </w:rPr>
+            </w:pPr>
+            <w:r>
+              <w:rPr>
+                <w:sz w:val="20"/>
+              </w:rPr>
               <w:t>Każdy poprawny proces musi zdecydować się na jakąś wartość.</w:t>
             </w:r>
           </w:p>
@@ -4352,15 +5753,12 @@
           <w:p>
             <w:pPr>
               <w:jc w:val="right"/>
-              <w:rPr>
-                <w:u w:val="single"/>
-              </w:rPr>
-            </w:pPr>
-            <w:r>
-              <w:rPr>
-                <w:u w:val="single"/>
-              </w:rPr>
-              <w:t>Ważność</w:t>
+            </w:pPr>
+            <w:r>
+              <w:t>w</w:t>
+            </w:r>
+            <w:r>
+              <w:t>ażność</w:t>
             </w:r>
           </w:p>
         </w:tc>
@@ -4372,8 +5770,14 @@
             <w:pPr>
               <w:jc w:val="both"/>
               <w:cnfStyle w:val="000000000000" w:firstRow="0" w:lastRow="0" w:firstColumn="0" w:lastColumn="0" w:oddVBand="0" w:evenVBand="0" w:oddHBand="0" w:evenHBand="0" w:firstRowFirstColumn="0" w:firstRowLastColumn="0" w:lastRowFirstColumn="0" w:lastRowLastColumn="0"/>
-            </w:pPr>
-            <w:r>
+              <w:rPr>
+                <w:sz w:val="20"/>
+              </w:rPr>
+            </w:pPr>
+            <w:r>
+              <w:rPr>
+                <w:sz w:val="20"/>
+              </w:rPr>
               <w:t>Jeśli nadawca wiadomości m nie jest uszkodzony to wszystkie poprawne procesy dostarczają wiadomość m</w:t>
             </w:r>
           </w:p>
@@ -4386,8 +5790,14 @@
             <w:pPr>
               <w:jc w:val="both"/>
               <w:cnfStyle w:val="000000000000" w:firstRow="0" w:lastRow="0" w:firstColumn="0" w:lastColumn="0" w:oddVBand="0" w:evenVBand="0" w:oddHBand="0" w:evenHBand="0" w:firstRowFirstColumn="0" w:firstRowLastColumn="0" w:lastRowFirstColumn="0" w:lastRowLastColumn="0"/>
-            </w:pPr>
-            <w:r>
+              <w:rPr>
+                <w:sz w:val="20"/>
+              </w:rPr>
+            </w:pPr>
+            <w:r>
+              <w:rPr>
+                <w:sz w:val="20"/>
+              </w:rPr>
               <w:t>Jeśli jakiś proces decyduje się na jakąś wartość to musi być to wartość zaproponowana przez inny proces.</w:t>
             </w:r>
           </w:p>
@@ -4395,8 +5805,14 @@
             <w:pPr>
               <w:jc w:val="both"/>
               <w:cnfStyle w:val="000000000000" w:firstRow="0" w:lastRow="0" w:firstColumn="0" w:lastColumn="0" w:oddVBand="0" w:evenVBand="0" w:oddHBand="0" w:evenHBand="0" w:firstRowFirstColumn="0" w:firstRowLastColumn="0" w:lastRowFirstColumn="0" w:lastRowLastColumn="0"/>
-            </w:pPr>
-            <w:r>
+              <w:rPr>
+                <w:sz w:val="20"/>
+              </w:rPr>
+            </w:pPr>
+            <w:r>
+              <w:rPr>
+                <w:sz w:val="20"/>
+              </w:rPr>
               <w:t>Jeden z warunków:</w:t>
             </w:r>
           </w:p>
@@ -4404,8 +5820,14 @@
             <w:pPr>
               <w:jc w:val="both"/>
               <w:cnfStyle w:val="000000000000" w:firstRow="0" w:lastRow="0" w:firstColumn="0" w:lastColumn="0" w:oddVBand="0" w:evenVBand="0" w:oddHBand="0" w:evenHBand="0" w:firstRowFirstColumn="0" w:firstRowLastColumn="0" w:lastRowFirstColumn="0" w:lastRowLastColumn="0"/>
-            </w:pPr>
-            <w:r>
+              <w:rPr>
+                <w:sz w:val="20"/>
+              </w:rPr>
+            </w:pPr>
+            <w:r>
+              <w:rPr>
+                <w:sz w:val="20"/>
+              </w:rPr>
               <w:t>STRONG:</w:t>
             </w:r>
           </w:p>
@@ -4413,8 +5835,14 @@
             <w:pPr>
               <w:jc w:val="both"/>
               <w:cnfStyle w:val="000000000000" w:firstRow="0" w:lastRow="0" w:firstColumn="0" w:lastColumn="0" w:oddVBand="0" w:evenVBand="0" w:oddHBand="0" w:evenHBand="0" w:firstRowFirstColumn="0" w:firstRowLastColumn="0" w:lastRowFirstColumn="0" w:lastRowLastColumn="0"/>
-            </w:pPr>
-            <w:r>
+              <w:rPr>
+                <w:sz w:val="20"/>
+              </w:rPr>
+            </w:pPr>
+            <w:r>
+              <w:rPr>
+                <w:sz w:val="20"/>
+              </w:rPr>
               <w:t>1. Decyzja dowolnego prawidłowego procesu jest równa wartości początkowej jakiego poprawnego procesu.</w:t>
             </w:r>
           </w:p>
@@ -4422,8 +5850,14 @@
             <w:pPr>
               <w:jc w:val="both"/>
               <w:cnfStyle w:val="000000000000" w:firstRow="0" w:lastRow="0" w:firstColumn="0" w:lastColumn="0" w:oddVBand="0" w:evenVBand="0" w:oddHBand="0" w:evenHBand="0" w:firstRowFirstColumn="0" w:firstRowLastColumn="0" w:lastRowFirstColumn="0" w:lastRowLastColumn="0"/>
-            </w:pPr>
-            <w:r>
+              <w:rPr>
+                <w:sz w:val="20"/>
+              </w:rPr>
+            </w:pPr>
+            <w:r>
+              <w:rPr>
+                <w:sz w:val="20"/>
+              </w:rPr>
               <w:t>2. Jeśli wszystkie poprawne procesy zaczynają z wartością v to poprawne procesy decydują się na wartość v.</w:t>
             </w:r>
           </w:p>
@@ -4431,8 +5865,14 @@
             <w:pPr>
               <w:jc w:val="both"/>
               <w:cnfStyle w:val="000000000000" w:firstRow="0" w:lastRow="0" w:firstColumn="0" w:lastColumn="0" w:oddVBand="0" w:evenVBand="0" w:oddHBand="0" w:evenHBand="0" w:firstRowFirstColumn="0" w:firstRowLastColumn="0" w:lastRowFirstColumn="0" w:lastRowLastColumn="0"/>
-            </w:pPr>
-            <w:r>
+              <w:rPr>
+                <w:sz w:val="20"/>
+              </w:rPr>
+            </w:pPr>
+            <w:r>
+              <w:rPr>
+                <w:sz w:val="20"/>
+              </w:rPr>
               <w:t>REGULAR:</w:t>
             </w:r>
           </w:p>
@@ -4440,8 +5880,14 @@
             <w:pPr>
               <w:jc w:val="both"/>
               <w:cnfStyle w:val="000000000000" w:firstRow="0" w:lastRow="0" w:firstColumn="0" w:lastColumn="0" w:oddVBand="0" w:evenVBand="0" w:oddHBand="0" w:evenHBand="0" w:firstRowFirstColumn="0" w:firstRowLastColumn="0" w:lastRowFirstColumn="0" w:lastRowLastColumn="0"/>
-            </w:pPr>
-            <w:r>
+              <w:rPr>
+                <w:sz w:val="20"/>
+              </w:rPr>
+            </w:pPr>
+            <w:r>
+              <w:rPr>
+                <w:sz w:val="20"/>
+              </w:rPr>
               <w:t>1. Decyzja dowolnego prawidłowego procesu jest równa wartości początkowej jakiego procesu.</w:t>
             </w:r>
           </w:p>
@@ -4449,17 +5895,36 @@
             <w:pPr>
               <w:jc w:val="both"/>
               <w:cnfStyle w:val="000000000000" w:firstRow="0" w:lastRow="0" w:firstColumn="0" w:lastColumn="0" w:oddVBand="0" w:evenVBand="0" w:oddHBand="0" w:evenHBand="0" w:firstRowFirstColumn="0" w:firstRowLastColumn="0" w:lastRowFirstColumn="0" w:lastRowLastColumn="0"/>
-            </w:pPr>
-            <w:r>
-              <w:t>2.Jeśli wszystkie procesy zaczynają z wartością v to poprawne procesy decydują się na wartość v.</w:t>
+              <w:rPr>
+                <w:sz w:val="20"/>
+              </w:rPr>
+            </w:pPr>
+            <w:r>
+              <w:rPr>
+                <w:sz w:val="20"/>
+              </w:rPr>
+              <w:t xml:space="preserve">2.Jeśli wszystkie procesy zaczynają z wartością v to poprawne procesy decydują się na wartość </w:t>
+            </w:r>
+            <w:r>
+              <w:rPr>
+                <w:sz w:val="20"/>
+              </w:rPr>
+              <w:lastRenderedPageBreak/>
+              <w:t>v.</w:t>
             </w:r>
           </w:p>
           <w:p>
             <w:pPr>
               <w:jc w:val="both"/>
               <w:cnfStyle w:val="000000000000" w:firstRow="0" w:lastRow="0" w:firstColumn="0" w:lastColumn="0" w:oddVBand="0" w:evenVBand="0" w:oddHBand="0" w:evenHBand="0" w:firstRowFirstColumn="0" w:firstRowLastColumn="0" w:lastRowFirstColumn="0" w:lastRowLastColumn="0"/>
-            </w:pPr>
-            <w:r>
+              <w:rPr>
+                <w:sz w:val="20"/>
+              </w:rPr>
+            </w:pPr>
+            <w:r>
+              <w:rPr>
+                <w:sz w:val="20"/>
+              </w:rPr>
               <w:t>WEAK:</w:t>
             </w:r>
           </w:p>
@@ -4467,8 +5932,14 @@
             <w:pPr>
               <w:jc w:val="both"/>
               <w:cnfStyle w:val="000000000000" w:firstRow="0" w:lastRow="0" w:firstColumn="0" w:lastColumn="0" w:oddVBand="0" w:evenVBand="0" w:oddHBand="0" w:evenHBand="0" w:firstRowFirstColumn="0" w:firstRowLastColumn="0" w:lastRowFirstColumn="0" w:lastRowLastColumn="0"/>
-            </w:pPr>
-            <w:r>
+              <w:rPr>
+                <w:sz w:val="20"/>
+              </w:rPr>
+            </w:pPr>
+            <w:r>
+              <w:rPr>
+                <w:sz w:val="20"/>
+              </w:rPr>
               <w:t>1.Jeśli nie wystąpiły błędy to decyzja dowolnego procesu jest równa wartości początkowej jakiegoś procesu.</w:t>
             </w:r>
           </w:p>
@@ -4476,8 +5947,14 @@
             <w:pPr>
               <w:jc w:val="both"/>
               <w:cnfStyle w:val="000000000000" w:firstRow="0" w:lastRow="0" w:firstColumn="0" w:lastColumn="0" w:oddVBand="0" w:evenVBand="0" w:oddHBand="0" w:evenHBand="0" w:firstRowFirstColumn="0" w:firstRowLastColumn="0" w:lastRowFirstColumn="0" w:lastRowLastColumn="0"/>
-            </w:pPr>
-            <w:r>
+              <w:rPr>
+                <w:sz w:val="20"/>
+              </w:rPr>
+            </w:pPr>
+            <w:r>
+              <w:rPr>
+                <w:sz w:val="20"/>
+              </w:rPr>
               <w:t>2.Jeśli nie wystąpiły błędy i wszystkie procesy zaczęły z wartością v to każdy proces decyduje się na wartość v.</w:t>
             </w:r>
           </w:p>
@@ -4485,17 +5962,29 @@
             <w:pPr>
               <w:jc w:val="both"/>
               <w:cnfStyle w:val="000000000000" w:firstRow="0" w:lastRow="0" w:firstColumn="0" w:lastColumn="0" w:oddVBand="0" w:evenVBand="0" w:oddHBand="0" w:evenHBand="0" w:firstRowFirstColumn="0" w:firstRowLastColumn="0" w:lastRowFirstColumn="0" w:lastRowLastColumn="0"/>
+              <w:rPr>
+                <w:sz w:val="20"/>
+              </w:rPr>
             </w:pPr>
           </w:p>
           <w:p>
             <w:pPr>
               <w:jc w:val="both"/>
               <w:cnfStyle w:val="000000000000" w:firstRow="0" w:lastRow="0" w:firstColumn="0" w:lastColumn="0" w:oddVBand="0" w:evenVBand="0" w:oddHBand="0" w:evenHBand="0" w:firstRowFirstColumn="0" w:firstRowLastColumn="0" w:lastRowFirstColumn="0" w:lastRowLastColumn="0"/>
-            </w:pPr>
-            <w:r>
+              <w:rPr>
+                <w:sz w:val="20"/>
+              </w:rPr>
+            </w:pPr>
+            <w:r>
+              <w:rPr>
+                <w:sz w:val="20"/>
+              </w:rPr>
               <w:t>tl;dr</w:t>
             </w:r>
             <w:r>
+              <w:rPr>
+                <w:sz w:val="20"/>
+              </w:rPr>
               <w:br/>
               <w:t>Jeśli jakiś proces decyduje się na jakąś wartość to musi być to wartość zaproponowana przez inny proces.</w:t>
             </w:r>
@@ -4514,15 +6003,13 @@
           <w:p>
             <w:pPr>
               <w:jc w:val="right"/>
-              <w:rPr>
-                <w:u w:val="single"/>
-              </w:rPr>
-            </w:pPr>
-            <w:r>
-              <w:rPr>
-                <w:u w:val="single"/>
-              </w:rPr>
-              <w:t>Integralność</w:t>
+            </w:pPr>
+            <w:r>
+              <w:lastRenderedPageBreak/>
+              <w:t>i</w:t>
+            </w:r>
+            <w:r>
+              <w:t>ntegralność</w:t>
             </w:r>
           </w:p>
         </w:tc>
@@ -4534,8 +6021,14 @@
             <w:pPr>
               <w:jc w:val="both"/>
               <w:cnfStyle w:val="000000100000" w:firstRow="0" w:lastRow="0" w:firstColumn="0" w:lastColumn="0" w:oddVBand="0" w:evenVBand="0" w:oddHBand="1" w:evenHBand="0" w:firstRowFirstColumn="0" w:firstRowLastColumn="0" w:lastRowFirstColumn="0" w:lastRowLastColumn="0"/>
-            </w:pPr>
-            <w:r>
+              <w:rPr>
+                <w:sz w:val="20"/>
+              </w:rPr>
+            </w:pPr>
+            <w:r>
+              <w:rPr>
+                <w:sz w:val="20"/>
+              </w:rPr>
               <w:t>Każdy poprawny proces dostarcza co najwyżej jedną wiadomość. Jeśli proces dostarcza wiadomość różną od null wtedy nadawca musi dostarczyć wiadomość m.</w:t>
             </w:r>
           </w:p>
@@ -4548,6 +6041,9 @@
             <w:pPr>
               <w:jc w:val="both"/>
               <w:cnfStyle w:val="000000100000" w:firstRow="0" w:lastRow="0" w:firstColumn="0" w:lastColumn="0" w:oddVBand="0" w:evenVBand="0" w:oddHBand="1" w:evenHBand="0" w:firstRowFirstColumn="0" w:firstRowLastColumn="0" w:lastRowFirstColumn="0" w:lastRowLastColumn="0"/>
+              <w:rPr>
+                <w:sz w:val="20"/>
+              </w:rPr>
             </w:pPr>
           </w:p>
         </w:tc>
@@ -4561,15 +6057,12 @@
           <w:p>
             <w:pPr>
               <w:jc w:val="right"/>
-              <w:rPr>
-                <w:u w:val="single"/>
-              </w:rPr>
-            </w:pPr>
-            <w:r>
-              <w:rPr>
-                <w:u w:val="single"/>
-              </w:rPr>
-              <w:t>Zgodność</w:t>
+            </w:pPr>
+            <w:r>
+              <w:t>z</w:t>
+            </w:r>
+            <w:r>
+              <w:t>godność</w:t>
             </w:r>
           </w:p>
         </w:tc>
@@ -4581,13 +6074,15 @@
             <w:pPr>
               <w:jc w:val="both"/>
               <w:cnfStyle w:val="000000000000" w:firstRow="0" w:lastRow="0" w:firstColumn="0" w:lastColumn="0" w:oddVBand="0" w:evenVBand="0" w:oddHBand="0" w:evenHBand="0" w:firstRowFirstColumn="0" w:firstRowLastColumn="0" w:lastRowFirstColumn="0" w:lastRowLastColumn="0"/>
-            </w:pPr>
-            <w:r>
-              <w:t xml:space="preserve">Jeśli poprawny proces dostarcza </w:t>
-            </w:r>
-            <w:r>
-              <w:lastRenderedPageBreak/>
-              <w:t>wiadomość m to każdy inny poprawny proces rówież dostarcza m.</w:t>
+              <w:rPr>
+                <w:sz w:val="20"/>
+              </w:rPr>
+            </w:pPr>
+            <w:r>
+              <w:rPr>
+                <w:sz w:val="20"/>
+              </w:rPr>
+              <w:t>Jeśli poprawny proces dostarcza wiadomość m to każdy inny poprawny proces rówież dostarcza m.</w:t>
             </w:r>
           </w:p>
         </w:tc>
@@ -4599,14 +6094,15 @@
             <w:pPr>
               <w:jc w:val="both"/>
               <w:cnfStyle w:val="000000000000" w:firstRow="0" w:lastRow="0" w:firstColumn="0" w:lastColumn="0" w:oddVBand="0" w:evenVBand="0" w:oddHBand="0" w:evenHBand="0" w:firstRowFirstColumn="0" w:firstRowLastColumn="0" w:lastRowFirstColumn="0" w:lastRowLastColumn="0"/>
-            </w:pPr>
-            <w:r>
-              <w:lastRenderedPageBreak/>
-              <w:t xml:space="preserve">Wszystkie poprawne procesy muszą </w:t>
-            </w:r>
-            <w:r>
-              <w:lastRenderedPageBreak/>
-              <w:t>podjąć decyzję. Zbiór wartości na które procesy mogą się zdecydować wynosi co najwyżej k (&gt;f) wartości.</w:t>
+              <w:rPr>
+                <w:sz w:val="20"/>
+              </w:rPr>
+            </w:pPr>
+            <w:r>
+              <w:rPr>
+                <w:sz w:val="20"/>
+              </w:rPr>
+              <w:t>Wszystkie poprawne procesy muszą podjąć decyzję. Zbiór wartości na które procesy mogą się zdecydować wynosi co najwyżej k (&gt;f) wartości.</w:t>
             </w:r>
           </w:p>
         </w:tc>
@@ -4624,16 +6120,15 @@
           <w:p>
             <w:pPr>
               <w:jc w:val="right"/>
-              <w:rPr>
-                <w:u w:val="single"/>
-              </w:rPr>
-            </w:pPr>
-            <w:r>
-              <w:rPr>
-                <w:u w:val="single"/>
-              </w:rPr>
-              <w:lastRenderedPageBreak/>
-              <w:t>Złożoność</w:t>
+            </w:pPr>
+            <w:r>
+              <w:t>z</w:t>
+            </w:r>
+            <w:r>
+              <w:t>łożoność</w:t>
+            </w:r>
+            <w:r>
+              <w:t xml:space="preserve"> obliczeniowa</w:t>
             </w:r>
           </w:p>
         </w:tc>
@@ -4645,8 +6140,14 @@
             <w:pPr>
               <w:jc w:val="both"/>
               <w:cnfStyle w:val="000000100000" w:firstRow="0" w:lastRow="0" w:firstColumn="0" w:lastColumn="0" w:oddVBand="0" w:evenVBand="0" w:oddHBand="1" w:evenHBand="0" w:firstRowFirstColumn="0" w:firstRowLastColumn="0" w:lastRowFirstColumn="0" w:lastRowLastColumn="0"/>
-            </w:pPr>
-            <w:r>
+              <w:rPr>
+                <w:sz w:val="20"/>
+              </w:rPr>
+            </w:pPr>
+            <w:r>
+              <w:rPr>
+                <w:sz w:val="20"/>
+              </w:rPr>
               <w:t>D+ƒd</w:t>
             </w:r>
           </w:p>
@@ -4659,8 +6160,14 @@
             <w:pPr>
               <w:jc w:val="both"/>
               <w:cnfStyle w:val="000000100000" w:firstRow="0" w:lastRow="0" w:firstColumn="0" w:lastColumn="0" w:oddVBand="0" w:evenVBand="0" w:oddHBand="1" w:evenHBand="0" w:firstRowFirstColumn="0" w:firstRowLastColumn="0" w:lastRowFirstColumn="0" w:lastRowLastColumn="0"/>
-            </w:pPr>
-            <w:r>
+              <w:rPr>
+                <w:sz w:val="20"/>
+              </w:rPr>
+            </w:pPr>
+            <w:r>
+              <w:rPr>
+                <w:sz w:val="20"/>
+              </w:rPr>
               <w:t>?</w:t>
             </w:r>
           </w:p>
@@ -4678,10 +6185,13 @@
           <w:p>
             <w:pPr>
               <w:jc w:val="right"/>
-              <w:rPr>
-                <w:u w:val="single"/>
-              </w:rPr>
-            </w:pPr>
+            </w:pPr>
+            <w:r>
+              <w:t>d</w:t>
+            </w:r>
+            <w:r>
+              <w:t>la jakich kroków jest poprawny</w:t>
+            </w:r>
           </w:p>
         </w:tc>
         <w:tc>
@@ -4692,8 +6202,14 @@
             <w:pPr>
               <w:jc w:val="both"/>
               <w:cnfStyle w:val="000000000000" w:firstRow="0" w:lastRow="0" w:firstColumn="0" w:lastColumn="0" w:oddVBand="0" w:evenVBand="0" w:oddHBand="0" w:evenHBand="0" w:firstRowFirstColumn="0" w:firstRowLastColumn="0" w:lastRowFirstColumn="0" w:lastRowLastColumn="0"/>
-            </w:pPr>
-            <w:r>
+              <w:rPr>
+                <w:sz w:val="20"/>
+              </w:rPr>
+            </w:pPr>
+            <w:r>
+              <w:rPr>
+                <w:sz w:val="20"/>
+              </w:rPr>
               <w:t>Poprawny proces zawsze otrzymuje wiadomość nawet jeżeli wystąpi błąd podczas wysyłania wiadomości (w tym przypadku proces dostaje wiadomość null).</w:t>
             </w:r>
           </w:p>
@@ -4706,312 +6222,15 @@
             <w:pPr>
               <w:jc w:val="both"/>
               <w:cnfStyle w:val="000000000000" w:firstRow="0" w:lastRow="0" w:firstColumn="0" w:lastColumn="0" w:oddVBand="0" w:evenVBand="0" w:oddHBand="0" w:evenHBand="0" w:firstRowFirstColumn="0" w:firstRowLastColumn="0" w:lastRowFirstColumn="0" w:lastRowLastColumn="0"/>
+              <w:rPr>
+                <w:sz w:val="20"/>
+              </w:rPr>
             </w:pPr>
           </w:p>
         </w:tc>
       </w:tr>
     </w:tbl>
     <w:p/>
-    <w:p/>
-    <w:tbl>
-      <w:tblPr>
-        <w:tblStyle w:val="Tabelasiatki5ciemnaakcent51"/>
-        <w:tblW w:w="4406" w:type="dxa"/>
-        <w:tblLook w:val="04A0" w:firstRow="1" w:lastRow="0" w:firstColumn="1" w:lastColumn="0" w:noHBand="0" w:noVBand="1"/>
-      </w:tblPr>
-      <w:tblGrid>
-        <w:gridCol w:w="2203"/>
-        <w:gridCol w:w="2203"/>
-      </w:tblGrid>
-      <w:tr>
-        <w:trPr>
-          <w:cnfStyle w:val="100000000000" w:firstRow="1" w:lastRow="0" w:firstColumn="0" w:lastColumn="0" w:oddVBand="0" w:evenVBand="0" w:oddHBand="0" w:evenHBand="0" w:firstRowFirstColumn="0" w:firstRowLastColumn="0" w:lastRowFirstColumn="0" w:lastRowLastColumn="0"/>
-          <w:trHeight w:val="447"/>
-        </w:trPr>
-        <w:tc>
-          <w:tcPr>
-            <w:cnfStyle w:val="001000000000" w:firstRow="0" w:lastRow="0" w:firstColumn="1" w:lastColumn="0" w:oddVBand="0" w:evenVBand="0" w:oddHBand="0" w:evenHBand="0" w:firstRowFirstColumn="0" w:firstRowLastColumn="0" w:lastRowFirstColumn="0" w:lastRowLastColumn="0"/>
-            <w:tcW w:w="2203" w:type="dxa"/>
-          </w:tcPr>
-          <w:p/>
-        </w:tc>
-        <w:tc>
-          <w:tcPr>
-            <w:tcW w:w="2203" w:type="dxa"/>
-            <w:vAlign w:val="center"/>
-          </w:tcPr>
-          <w:p>
-            <w:pPr>
-              <w:jc w:val="center"/>
-              <w:cnfStyle w:val="100000000000" w:firstRow="1" w:lastRow="0" w:firstColumn="0" w:lastColumn="0" w:oddVBand="0" w:evenVBand="0" w:oddHBand="0" w:evenHBand="0" w:firstRowFirstColumn="0" w:firstRowLastColumn="0" w:lastRowFirstColumn="0" w:lastRowLastColumn="0"/>
-            </w:pPr>
-            <w:r>
-              <w:t>Algorytm jednorundowy</w:t>
-            </w:r>
-          </w:p>
-        </w:tc>
-      </w:tr>
-      <w:tr>
-        <w:trPr>
-          <w:cnfStyle w:val="000000100000" w:firstRow="0" w:lastRow="0" w:firstColumn="0" w:lastColumn="0" w:oddVBand="0" w:evenVBand="0" w:oddHBand="1" w:evenHBand="0" w:firstRowFirstColumn="0" w:firstRowLastColumn="0" w:lastRowFirstColumn="0" w:lastRowLastColumn="0"/>
-          <w:trHeight w:val="1554"/>
-        </w:trPr>
-        <w:tc>
-          <w:tcPr>
-            <w:cnfStyle w:val="001000000000" w:firstRow="0" w:lastRow="0" w:firstColumn="1" w:lastColumn="0" w:oddVBand="0" w:evenVBand="0" w:oddHBand="0" w:evenHBand="0" w:firstRowFirstColumn="0" w:firstRowLastColumn="0" w:lastRowFirstColumn="0" w:lastRowLastColumn="0"/>
-            <w:tcW w:w="2203" w:type="dxa"/>
-            <w:vAlign w:val="center"/>
-          </w:tcPr>
-          <w:p>
-            <w:r>
-              <w:t>skończoność (termination)</w:t>
-            </w:r>
-          </w:p>
-        </w:tc>
-        <w:tc>
-          <w:tcPr>
-            <w:tcW w:w="2203" w:type="dxa"/>
-          </w:tcPr>
-          <w:p>
-            <w:pPr>
-              <w:cnfStyle w:val="000000100000" w:firstRow="0" w:lastRow="0" w:firstColumn="0" w:lastColumn="0" w:oddVBand="0" w:evenVBand="0" w:oddHBand="1" w:evenHBand="0" w:firstRowFirstColumn="0" w:firstRowLastColumn="0" w:lastRowFirstColumn="0" w:lastRowLastColumn="0"/>
-              <w:rPr>
-                <w:sz w:val="20"/>
-              </w:rPr>
-            </w:pPr>
-            <w:r>
-              <w:rPr>
-                <w:sz w:val="20"/>
-              </w:rPr>
-              <w:t>Algorytm składa się z jednej rundy</w:t>
-            </w:r>
-            <w:r>
-              <w:rPr>
-                <w:sz w:val="20"/>
-              </w:rPr>
-              <w:t>.</w:t>
-            </w:r>
-          </w:p>
-        </w:tc>
-      </w:tr>
-      <w:tr>
-        <w:trPr>
-          <w:trHeight w:val="2462"/>
-        </w:trPr>
-        <w:tc>
-          <w:tcPr>
-            <w:cnfStyle w:val="001000000000" w:firstRow="0" w:lastRow="0" w:firstColumn="1" w:lastColumn="0" w:oddVBand="0" w:evenVBand="0" w:oddHBand="0" w:evenHBand="0" w:firstRowFirstColumn="0" w:firstRowLastColumn="0" w:lastRowFirstColumn="0" w:lastRowLastColumn="0"/>
-            <w:tcW w:w="2203" w:type="dxa"/>
-            <w:vAlign w:val="center"/>
-          </w:tcPr>
-          <w:p>
-            <w:r>
-              <w:t>zgodność (agreement)</w:t>
-            </w:r>
-          </w:p>
-        </w:tc>
-        <w:tc>
-          <w:tcPr>
-            <w:tcW w:w="2203" w:type="dxa"/>
-          </w:tcPr>
-          <w:p>
-            <w:pPr>
-              <w:cnfStyle w:val="000000000000" w:firstRow="0" w:lastRow="0" w:firstColumn="0" w:lastColumn="0" w:oddVBand="0" w:evenVBand="0" w:oddHBand="0" w:evenHBand="0" w:firstRowFirstColumn="0" w:firstRowLastColumn="0" w:lastRowFirstColumn="0" w:lastRowLastColumn="0"/>
-              <w:rPr>
-                <w:sz w:val="20"/>
-              </w:rPr>
-            </w:pPr>
-            <w:r>
-              <w:rPr>
-                <w:sz w:val="20"/>
-              </w:rPr>
-              <w:t>Załamanie kilku generałów  może spowodować niemożność uzyskania porozumienia przez pozostałych, jeśli głosy dzielą się w miarę równo.</w:t>
-            </w:r>
-          </w:p>
-        </w:tc>
-      </w:tr>
-      <w:tr>
-        <w:trPr>
-          <w:cnfStyle w:val="000000100000" w:firstRow="0" w:lastRow="0" w:firstColumn="0" w:lastColumn="0" w:oddVBand="0" w:evenVBand="0" w:oddHBand="1" w:evenHBand="0" w:firstRowFirstColumn="0" w:firstRowLastColumn="0" w:lastRowFirstColumn="0" w:lastRowLastColumn="0"/>
-          <w:trHeight w:val="2227"/>
-        </w:trPr>
-        <w:tc>
-          <w:tcPr>
-            <w:cnfStyle w:val="001000000000" w:firstRow="0" w:lastRow="0" w:firstColumn="1" w:lastColumn="0" w:oddVBand="0" w:evenVBand="0" w:oddHBand="0" w:evenHBand="0" w:firstRowFirstColumn="0" w:firstRowLastColumn="0" w:lastRowFirstColumn="0" w:lastRowLastColumn="0"/>
-            <w:tcW w:w="2203" w:type="dxa"/>
-            <w:vAlign w:val="center"/>
-          </w:tcPr>
-          <w:p>
-            <w:r>
-              <w:t>integralność (integrity)</w:t>
-            </w:r>
-          </w:p>
-        </w:tc>
-        <w:tc>
-          <w:tcPr>
-            <w:tcW w:w="2203" w:type="dxa"/>
-          </w:tcPr>
-          <w:p>
-            <w:pPr>
-              <w:cnfStyle w:val="000000100000" w:firstRow="0" w:lastRow="0" w:firstColumn="0" w:lastColumn="0" w:oddVBand="0" w:evenVBand="0" w:oddHBand="1" w:evenHBand="0" w:firstRowFirstColumn="0" w:firstRowLastColumn="0" w:lastRowFirstColumn="0" w:lastRowLastColumn="0"/>
-              <w:rPr>
-                <w:sz w:val="20"/>
-              </w:rPr>
-            </w:pPr>
-            <w:r>
-              <w:rPr>
-                <w:sz w:val="20"/>
-              </w:rPr>
-              <w:t>-</w:t>
-            </w:r>
-          </w:p>
-        </w:tc>
-      </w:tr>
-      <w:tr>
-        <w:trPr>
-          <w:trHeight w:val="895"/>
-        </w:trPr>
-        <w:tc>
-          <w:tcPr>
-            <w:cnfStyle w:val="001000000000" w:firstRow="0" w:lastRow="0" w:firstColumn="1" w:lastColumn="0" w:oddVBand="0" w:evenVBand="0" w:oddHBand="0" w:evenHBand="0" w:firstRowFirstColumn="0" w:firstRowLastColumn="0" w:lastRowFirstColumn="0" w:lastRowLastColumn="0"/>
-            <w:tcW w:w="2203" w:type="dxa"/>
-            <w:vAlign w:val="center"/>
-          </w:tcPr>
-          <w:p>
-            <w:r>
-              <w:t>dla jakich kroków jest niemożliwy</w:t>
-            </w:r>
-          </w:p>
-        </w:tc>
-        <w:tc>
-          <w:tcPr>
-            <w:tcW w:w="2203" w:type="dxa"/>
-          </w:tcPr>
-          <w:p>
-            <w:pPr>
-              <w:cnfStyle w:val="000000000000" w:firstRow="0" w:lastRow="0" w:firstColumn="0" w:lastColumn="0" w:oddVBand="0" w:evenVBand="0" w:oddHBand="0" w:evenHBand="0" w:firstRowFirstColumn="0" w:firstRowLastColumn="0" w:lastRowFirstColumn="0" w:lastRowLastColumn="0"/>
-              <w:rPr>
-                <w:sz w:val="20"/>
-              </w:rPr>
-            </w:pPr>
-            <w:r>
-              <w:rPr>
-                <w:sz w:val="20"/>
-              </w:rPr>
-              <w:t>-</w:t>
-            </w:r>
-          </w:p>
-        </w:tc>
-      </w:tr>
-      <w:tr>
-        <w:trPr>
-          <w:cnfStyle w:val="000000100000" w:firstRow="0" w:lastRow="0" w:firstColumn="0" w:lastColumn="0" w:oddVBand="0" w:evenVBand="0" w:oddHBand="1" w:evenHBand="0" w:firstRowFirstColumn="0" w:firstRowLastColumn="0" w:lastRowFirstColumn="0" w:lastRowLastColumn="0"/>
-          <w:trHeight w:val="750"/>
-        </w:trPr>
-        <w:tc>
-          <w:tcPr>
-            <w:cnfStyle w:val="001000000000" w:firstRow="0" w:lastRow="0" w:firstColumn="1" w:lastColumn="0" w:oddVBand="0" w:evenVBand="0" w:oddHBand="0" w:evenHBand="0" w:firstRowFirstColumn="0" w:firstRowLastColumn="0" w:lastRowFirstColumn="0" w:lastRowLastColumn="0"/>
-            <w:tcW w:w="2203" w:type="dxa"/>
-            <w:vAlign w:val="center"/>
-          </w:tcPr>
-          <w:p>
-            <w:r>
-              <w:t>ilość wiadomości</w:t>
-            </w:r>
-          </w:p>
-        </w:tc>
-        <w:tc>
-          <w:tcPr>
-            <w:tcW w:w="2203" w:type="dxa"/>
-          </w:tcPr>
-          <w:p>
-            <w:pPr>
-              <w:cnfStyle w:val="000000100000" w:firstRow="0" w:lastRow="0" w:firstColumn="0" w:lastColumn="0" w:oddVBand="0" w:evenVBand="0" w:oddHBand="1" w:evenHBand="0" w:firstRowFirstColumn="0" w:firstRowLastColumn="0" w:lastRowFirstColumn="0" w:lastRowLastColumn="0"/>
-              <w:rPr>
-                <w:sz w:val="20"/>
-              </w:rPr>
-            </w:pPr>
-            <w:r>
-              <w:rPr>
-                <w:sz w:val="20"/>
-              </w:rPr>
-              <w:t>n(n-1) wiadomości.</w:t>
-            </w:r>
-          </w:p>
-          <w:p>
-            <w:pPr>
-              <w:cnfStyle w:val="000000100000" w:firstRow="0" w:lastRow="0" w:firstColumn="0" w:lastColumn="0" w:oddVBand="0" w:evenVBand="0" w:oddHBand="1" w:evenHBand="0" w:firstRowFirstColumn="0" w:firstRowLastColumn="0" w:lastRowFirstColumn="0" w:lastRowLastColumn="0"/>
-              <w:rPr>
-                <w:sz w:val="20"/>
-              </w:rPr>
-            </w:pPr>
-            <w:r>
-              <w:rPr>
-                <w:sz w:val="20"/>
-              </w:rPr>
-              <w:t>Każdy generał wysyła i odbiera po jednej wiadomości do i od innych generałów.</w:t>
-            </w:r>
-          </w:p>
-          <w:p>
-            <w:pPr>
-              <w:cnfStyle w:val="000000100000" w:firstRow="0" w:lastRow="0" w:firstColumn="0" w:lastColumn="0" w:oddVBand="0" w:evenVBand="0" w:oddHBand="1" w:evenHBand="0" w:firstRowFirstColumn="0" w:firstRowLastColumn="0" w:lastRowFirstColumn="0" w:lastRowLastColumn="0"/>
-              <w:rPr>
-                <w:sz w:val="20"/>
-              </w:rPr>
-            </w:pPr>
-          </w:p>
-        </w:tc>
-      </w:tr>
-      <w:tr>
-        <w:trPr>
-          <w:trHeight w:val="346"/>
-        </w:trPr>
-        <w:tc>
-          <w:tcPr>
-            <w:cnfStyle w:val="001000000000" w:firstRow="0" w:lastRow="0" w:firstColumn="1" w:lastColumn="0" w:oddVBand="0" w:evenVBand="0" w:oddHBand="0" w:evenHBand="0" w:firstRowFirstColumn="0" w:firstRowLastColumn="0" w:lastRowFirstColumn="0" w:lastRowLastColumn="0"/>
-            <w:tcW w:w="2203" w:type="dxa"/>
-            <w:vAlign w:val="center"/>
-          </w:tcPr>
-          <w:p>
-            <w:pPr>
-              <w:rPr>
-                <w:color w:val="1D2129"/>
-                <w:shd w:val="clear" w:color="auto" w:fill="F6F7F9"/>
-              </w:rPr>
-            </w:pPr>
-            <w:r>
-              <w:t>złożoność obliczeniowa</w:t>
-            </w:r>
-          </w:p>
-        </w:tc>
-        <w:tc>
-          <w:tcPr>
-            <w:tcW w:w="2203" w:type="dxa"/>
-          </w:tcPr>
-          <w:p>
-            <w:pPr>
-              <w:cnfStyle w:val="000000000000" w:firstRow="0" w:lastRow="0" w:firstColumn="0" w:lastColumn="0" w:oddVBand="0" w:evenVBand="0" w:oddHBand="0" w:evenHBand="0" w:firstRowFirstColumn="0" w:firstRowLastColumn="0" w:lastRowFirstColumn="0" w:lastRowLastColumn="0"/>
-              <w:rPr>
-                <w:sz w:val="20"/>
-              </w:rPr>
-            </w:pPr>
-            <w:r>
-              <w:rPr>
-                <w:noProof/>
-                <w:sz w:val="20"/>
-              </w:rPr>
-              <w:t>O(n)</w:t>
-            </w:r>
-          </w:p>
-        </w:tc>
-      </w:tr>
-    </w:tbl>
-    <w:p/>
-    <w:p>
-      <w:r>
-        <w:br w:type="page"/>
-      </w:r>
-    </w:p>
     <w:p>
       <w:pPr>
         <w:pStyle w:val="Nagwek1"/>
@@ -5027,17 +6246,16 @@
           <w:color w:val="auto"/>
         </w:rPr>
       </w:pPr>
-      <w:bookmarkStart w:id="4" w:name="_Toc451346146"/>
+      <w:bookmarkStart w:id="16" w:name="_Toc452755534"/>
       <w:r>
         <w:rPr>
           <w:rFonts w:ascii="Times New Roman" w:hAnsi="Times New Roman"/>
           <w:b/>
           <w:color w:val="auto"/>
         </w:rPr>
-        <w:lastRenderedPageBreak/>
         <w:t>Analiza porównawcza algorytmów</w:t>
       </w:r>
-      <w:bookmarkEnd w:id="4"/>
+      <w:bookmarkEnd w:id="16"/>
     </w:p>
     <w:p>
       <w:pPr>
@@ -5054,24 +6272,16 @@
           <w:color w:val="auto"/>
         </w:rPr>
       </w:pPr>
-      <w:bookmarkStart w:id="5" w:name="_Toc451346147"/>
+      <w:bookmarkStart w:id="17" w:name="_Toc452755535"/>
       <w:r>
         <w:rPr>
           <w:rFonts w:ascii="Times New Roman" w:hAnsi="Times New Roman"/>
           <w:b/>
           <w:color w:val="auto"/>
         </w:rPr>
-        <w:t>Opis sposobu oceniania algorytmów oraz wybór najlepszego</w:t>
-      </w:r>
-      <w:bookmarkEnd w:id="5"/>
-      <w:r>
-        <w:rPr>
-          <w:rFonts w:ascii="Times New Roman" w:hAnsi="Times New Roman"/>
-          <w:b/>
-          <w:color w:val="auto"/>
-        </w:rPr>
-        <w:t xml:space="preserve"> (?)</w:t>
-      </w:r>
+        <w:t>Opis sposobu oceniania algorytmów oraz wybór najlepszego (?)</w:t>
+      </w:r>
+      <w:bookmarkEnd w:id="17"/>
     </w:p>
     <w:p>
       <w:pPr>
@@ -5088,7 +6298,7 @@
           <w:color w:val="auto"/>
         </w:rPr>
       </w:pPr>
-      <w:bookmarkStart w:id="6" w:name="_Toc451346148"/>
+      <w:bookmarkStart w:id="18" w:name="_Toc452755536"/>
       <w:r>
         <w:rPr>
           <w:rFonts w:ascii="Times New Roman" w:hAnsi="Times New Roman"/>
@@ -5097,7 +6307,71 @@
         </w:rPr>
         <w:t>Technologie rozproszone dostępne na rynku</w:t>
       </w:r>
-      <w:bookmarkEnd w:id="6"/>
+      <w:bookmarkEnd w:id="18"/>
+    </w:p>
+    <w:p>
+      <w:pPr>
+        <w:ind w:firstLine="357"/>
+      </w:pPr>
+      <w:r>
+        <w:t>Obecnie na rynku dostępnych jest wiele technologii rozproszonych. Do tych najważniejszych zaliczają się:</w:t>
+      </w:r>
+    </w:p>
+    <w:p>
+      <w:pPr>
+        <w:pStyle w:val="Akapitzlist"/>
+        <w:numPr>
+          <w:ilvl w:val="0"/>
+          <w:numId w:val="11"/>
+        </w:numPr>
+      </w:pPr>
+      <w:r>
+        <w:t>gniazda (sockety)</w:t>
+      </w:r>
+    </w:p>
+    <w:p>
+      <w:pPr>
+        <w:pStyle w:val="Akapitzlist"/>
+        <w:numPr>
+          <w:ilvl w:val="0"/>
+          <w:numId w:val="11"/>
+        </w:numPr>
+      </w:pPr>
+      <w:r>
+        <w:t>RPC</w:t>
+      </w:r>
+    </w:p>
+    <w:p>
+      <w:pPr>
+        <w:pStyle w:val="Akapitzlist"/>
+        <w:numPr>
+          <w:ilvl w:val="0"/>
+          <w:numId w:val="11"/>
+        </w:numPr>
+      </w:pPr>
+      <w:r>
+        <w:t>RMI</w:t>
+      </w:r>
+    </w:p>
+    <w:p>
+      <w:pPr>
+        <w:pStyle w:val="Akapitzlist"/>
+        <w:numPr>
+          <w:ilvl w:val="0"/>
+          <w:numId w:val="11"/>
+        </w:numPr>
+      </w:pPr>
+      <w:r>
+        <w:t>webServices</w:t>
+      </w:r>
+    </w:p>
+    <w:p>
+      <w:pPr>
+        <w:ind w:left="357"/>
+      </w:pPr>
+      <w:r>
+        <w:t>Ponadto: CORBA, SOAP, WSDL</w:t>
+      </w:r>
     </w:p>
     <w:p>
       <w:pPr>
@@ -5114,7 +6388,7 @@
           <w:color w:val="auto"/>
         </w:rPr>
       </w:pPr>
-      <w:bookmarkStart w:id="7" w:name="_Toc451346149"/>
+      <w:bookmarkStart w:id="19" w:name="_Toc452755537"/>
       <w:r>
         <w:rPr>
           <w:rFonts w:ascii="Times New Roman" w:hAnsi="Times New Roman"/>
@@ -5123,7 +6397,7 @@
         </w:rPr>
         <w:t>Analiza porównawcza implementacji</w:t>
       </w:r>
-      <w:bookmarkEnd w:id="7"/>
+      <w:bookmarkEnd w:id="19"/>
     </w:p>
     <w:p>
       <w:pPr>
@@ -5140,7 +6414,7 @@
           <w:color w:val="auto"/>
         </w:rPr>
       </w:pPr>
-      <w:bookmarkStart w:id="8" w:name="_Toc451346150"/>
+      <w:bookmarkStart w:id="20" w:name="_Toc452755538"/>
       <w:r>
         <w:rPr>
           <w:rFonts w:ascii="Times New Roman" w:hAnsi="Times New Roman"/>
@@ -5149,7 +6423,7 @@
         </w:rPr>
         <w:t>Wnioski</w:t>
       </w:r>
-      <w:bookmarkEnd w:id="8"/>
+      <w:bookmarkEnd w:id="20"/>
     </w:p>
     <w:p>
       <w:pPr>
@@ -5173,7 +6447,7 @@
         </w:rPr>
         <w:br w:type="column"/>
       </w:r>
-      <w:bookmarkStart w:id="9" w:name="_Toc451346151"/>
+      <w:bookmarkStart w:id="21" w:name="_Toc452755539"/>
       <w:r>
         <w:rPr>
           <w:rFonts w:ascii="Times New Roman" w:hAnsi="Times New Roman"/>
@@ -5181,18 +6455,11 @@
           <w:color w:val="auto"/>
         </w:rPr>
         <w:lastRenderedPageBreak/>
-        <w:t>Bibliografia</w:t>
-      </w:r>
-      <w:bookmarkEnd w:id="9"/>
-      <w:r>
-        <w:rPr>
-          <w:rFonts w:ascii="Times New Roman" w:hAnsi="Times New Roman"/>
-          <w:b/>
-          <w:color w:val="auto"/>
-        </w:rPr>
-        <w:t xml:space="preserve"> (oczywiście trzeba będzie ją poprawić)</w:t>
-      </w:r>
-    </w:p>
+        <w:t>Bibliografia (oczywiście trzeba będzie ją poprawić)</w:t>
+      </w:r>
+      <w:bookmarkEnd w:id="21"/>
+    </w:p>
+    <w:p/>
     <w:sectPr>
       <w:footerReference w:type="default" r:id="rId11"/>
       <w:endnotePr>
@@ -5463,16 +6730,7 @@
           <w:sz w:val="24"/>
           <w:lang w:val="en-US"/>
         </w:rPr>
-        <w:t xml:space="preserve">Akkaoyunlu E.A., Ekanadham K., Huber R.V., “Some constraints and tradeoffs in the </w:t>
-      </w:r>
-      <w:bookmarkStart w:id="3" w:name="_GoBack"/>
-      <w:bookmarkEnd w:id="3"/>
-      <w:r>
-        <w:rPr>
-          <w:sz w:val="24"/>
-          <w:lang w:val="en-US"/>
-        </w:rPr>
-        <w:t xml:space="preserve">design of network communucations”, SOSP ’75 Proceedings of the fifth ACM symposium on Operating system principles, str. 67-74, ACM New York, DOI: 10.1145/800213.806523,  </w:t>
+        <w:t xml:space="preserve">Akkaoyunlu E.A., Ekanadham K., Huber R.V., “Some constraints and tradeoffs in the design of network communucations”, SOSP ’75 Proceedings of the fifth ACM symposium on Operating system principles, str. 67-74, ACM New York, DOI: 10.1145/800213.806523,  </w:t>
       </w:r>
       <w:hyperlink r:id="rId4" w:history="1">
         <w:r>
@@ -6009,7 +7267,6 @@
     <w:p>
       <w:pPr>
         <w:rPr>
-          <w:color w:val="000000" w:themeColor="text1"/>
           <w:lang w:val="en-GB"/>
         </w:rPr>
       </w:pPr>
@@ -6032,7 +7289,7 @@
         <w:r>
           <w:rPr>
             <w:rStyle w:val="Hipercze"/>
-            <w:color w:val="000000" w:themeColor="text1"/>
+            <w:color w:val="auto"/>
             <w:lang w:val="en-GB"/>
           </w:rPr>
           <w:t>http://courses.cs.washington.edu/courses/csep552/13sp/lectures/5/intro.pdf</w:t>
@@ -6040,10 +7297,21 @@
       </w:hyperlink>
       <w:r>
         <w:rPr>
-          <w:color w:val="000000" w:themeColor="text1"/>
           <w:lang w:val="en-GB"/>
         </w:rPr>
-        <w:t xml:space="preserve"> ostatni dostęp 21.05.2016</w:t>
+        <w:t xml:space="preserve"> (</w:t>
+      </w:r>
+      <w:r>
+        <w:rPr>
+          <w:lang w:val="en-GB"/>
+        </w:rPr>
+        <w:t>dostęp 21.05.2016</w:t>
+      </w:r>
+      <w:r>
+        <w:rPr>
+          <w:lang w:val="en-GB"/>
+        </w:rPr>
+        <w:t>)</w:t>
       </w:r>
     </w:p>
   </w:endnote>
@@ -6057,14 +7325,12 @@
       <w:r>
         <w:rPr>
           <w:rStyle w:val="Odwoanieprzypisukocowego"/>
-          <w:color w:val="000000" w:themeColor="text1"/>
           <w:vertAlign w:val="baseline"/>
         </w:rPr>
         <w:endnoteRef/>
       </w:r>
       <w:r>
         <w:rPr>
-          <w:color w:val="000000" w:themeColor="text1"/>
           <w:lang w:val="en-GB"/>
         </w:rPr>
         <w:t xml:space="preserve"> Paul Krzyzanowski, „Consensus. Reaching agreement”, </w:t>
@@ -6073,7 +7339,7 @@
         <w:r>
           <w:rPr>
             <w:rStyle w:val="Hipercze"/>
-            <w:color w:val="000000" w:themeColor="text1"/>
+            <w:color w:val="auto"/>
             <w:lang w:val="en-GB"/>
           </w:rPr>
           <w:t>https://www.cs.rutgers.edu/~pxk/417/notes/content/consensus.html</w:t>
@@ -6081,14 +7347,12 @@
       </w:hyperlink>
       <w:r>
         <w:rPr>
-          <w:color w:val="000000" w:themeColor="text1"/>
           <w:lang w:val="en-GB"/>
         </w:rPr>
         <w:t xml:space="preserve"> </w:t>
       </w:r>
       <w:r>
         <w:rPr>
-          <w:color w:val="000000" w:themeColor="text1"/>
           <w:lang w:val="en-US"/>
         </w:rPr>
         <w:t>(dostęp: 22.05.2016)</w:t>
@@ -6109,6 +7373,7 @@
           <w:rStyle w:val="Odwoanieprzypisukocowego"/>
           <w:sz w:val="24"/>
           <w:szCs w:val="24"/>
+          <w:vertAlign w:val="baseline"/>
         </w:rPr>
         <w:endnoteRef/>
       </w:r>
@@ -6153,6 +7418,7 @@
           <w:rStyle w:val="Odwoanieprzypisukocowego"/>
           <w:sz w:val="24"/>
           <w:szCs w:val="24"/>
+          <w:vertAlign w:val="baseline"/>
         </w:rPr>
         <w:endnoteRef/>
       </w:r>
@@ -6233,7 +7499,7 @@
           <w:rPr>
             <w:noProof/>
           </w:rPr>
-          <w:t>9</w:t>
+          <w:t>2</w:t>
         </w:r>
         <w:r>
           <w:fldChar w:fldCharType="end"/>
@@ -6515,16 +7781,16 @@
     </w:lvl>
   </w:abstractNum>
   <w:abstractNum w:abstractNumId="2" w15:restartNumberingAfterBreak="0">
-    <w:nsid w:val="2EDD06FE"/>
+    <w:nsid w:val="26A13070"/>
     <w:multiLevelType w:val="hybridMultilevel"/>
-    <w:tmpl w:val="C1D8F618"/>
+    <w:tmpl w:val="DEF85512"/>
     <w:lvl w:ilvl="0" w:tplc="0415000D">
       <w:start w:val="1"/>
       <w:numFmt w:val="bullet"/>
       <w:lvlText w:val=""/>
       <w:lvlJc w:val="left"/>
       <w:pPr>
-        <w:ind w:left="1061" w:hanging="360"/>
+        <w:ind w:left="720" w:hanging="360"/>
       </w:pPr>
       <w:rPr>
         <w:rFonts w:ascii="Wingdings" w:hAnsi="Wingdings" w:hint="default"/>
@@ -6536,7 +7802,7 @@
       <w:lvlText w:val="o"/>
       <w:lvlJc w:val="left"/>
       <w:pPr>
-        <w:ind w:left="1781" w:hanging="360"/>
+        <w:ind w:left="1440" w:hanging="360"/>
       </w:pPr>
       <w:rPr>
         <w:rFonts w:ascii="Courier New" w:hAnsi="Courier New" w:cs="Courier New" w:hint="default"/>
@@ -6548,7 +7814,7 @@
       <w:lvlText w:val=""/>
       <w:lvlJc w:val="left"/>
       <w:pPr>
-        <w:ind w:left="2501" w:hanging="360"/>
+        <w:ind w:left="2160" w:hanging="360"/>
       </w:pPr>
       <w:rPr>
         <w:rFonts w:ascii="Wingdings" w:hAnsi="Wingdings" w:hint="default"/>
@@ -6560,7 +7826,7 @@
       <w:lvlText w:val=""/>
       <w:lvlJc w:val="left"/>
       <w:pPr>
-        <w:ind w:left="3221" w:hanging="360"/>
+        <w:ind w:left="2880" w:hanging="360"/>
       </w:pPr>
       <w:rPr>
         <w:rFonts w:ascii="Symbol" w:hAnsi="Symbol" w:hint="default"/>
@@ -6572,7 +7838,7 @@
       <w:lvlText w:val="o"/>
       <w:lvlJc w:val="left"/>
       <w:pPr>
-        <w:ind w:left="3941" w:hanging="360"/>
+        <w:ind w:left="3600" w:hanging="360"/>
       </w:pPr>
       <w:rPr>
         <w:rFonts w:ascii="Courier New" w:hAnsi="Courier New" w:cs="Courier New" w:hint="default"/>
@@ -6584,7 +7850,7 @@
       <w:lvlText w:val=""/>
       <w:lvlJc w:val="left"/>
       <w:pPr>
-        <w:ind w:left="4661" w:hanging="360"/>
+        <w:ind w:left="4320" w:hanging="360"/>
       </w:pPr>
       <w:rPr>
         <w:rFonts w:ascii="Wingdings" w:hAnsi="Wingdings" w:hint="default"/>
@@ -6596,7 +7862,7 @@
       <w:lvlText w:val=""/>
       <w:lvlJc w:val="left"/>
       <w:pPr>
-        <w:ind w:left="5381" w:hanging="360"/>
+        <w:ind w:left="5040" w:hanging="360"/>
       </w:pPr>
       <w:rPr>
         <w:rFonts w:ascii="Symbol" w:hAnsi="Symbol" w:hint="default"/>
@@ -6608,7 +7874,7 @@
       <w:lvlText w:val="o"/>
       <w:lvlJc w:val="left"/>
       <w:pPr>
-        <w:ind w:left="6101" w:hanging="360"/>
+        <w:ind w:left="5760" w:hanging="360"/>
       </w:pPr>
       <w:rPr>
         <w:rFonts w:ascii="Courier New" w:hAnsi="Courier New" w:cs="Courier New" w:hint="default"/>
@@ -6620,7 +7886,7 @@
       <w:lvlText w:val=""/>
       <w:lvlJc w:val="left"/>
       <w:pPr>
-        <w:ind w:left="6821" w:hanging="360"/>
+        <w:ind w:left="6480" w:hanging="360"/>
       </w:pPr>
       <w:rPr>
         <w:rFonts w:ascii="Wingdings" w:hAnsi="Wingdings" w:hint="default"/>
@@ -6628,6 +7894,119 @@
     </w:lvl>
   </w:abstractNum>
   <w:abstractNum w:abstractNumId="3" w15:restartNumberingAfterBreak="0">
+    <w:nsid w:val="2EDD06FE"/>
+    <w:multiLevelType w:val="hybridMultilevel"/>
+    <w:tmpl w:val="C1D8F618"/>
+    <w:lvl w:ilvl="0" w:tplc="0415000D">
+      <w:start w:val="1"/>
+      <w:numFmt w:val="bullet"/>
+      <w:lvlText w:val=""/>
+      <w:lvlJc w:val="left"/>
+      <w:pPr>
+        <w:ind w:left="1061" w:hanging="360"/>
+      </w:pPr>
+      <w:rPr>
+        <w:rFonts w:ascii="Wingdings" w:hAnsi="Wingdings" w:hint="default"/>
+      </w:rPr>
+    </w:lvl>
+    <w:lvl w:ilvl="1" w:tplc="04150003" w:tentative="1">
+      <w:start w:val="1"/>
+      <w:numFmt w:val="bullet"/>
+      <w:lvlText w:val="o"/>
+      <w:lvlJc w:val="left"/>
+      <w:pPr>
+        <w:ind w:left="1781" w:hanging="360"/>
+      </w:pPr>
+      <w:rPr>
+        <w:rFonts w:ascii="Courier New" w:hAnsi="Courier New" w:cs="Courier New" w:hint="default"/>
+      </w:rPr>
+    </w:lvl>
+    <w:lvl w:ilvl="2" w:tplc="04150005" w:tentative="1">
+      <w:start w:val="1"/>
+      <w:numFmt w:val="bullet"/>
+      <w:lvlText w:val=""/>
+      <w:lvlJc w:val="left"/>
+      <w:pPr>
+        <w:ind w:left="2501" w:hanging="360"/>
+      </w:pPr>
+      <w:rPr>
+        <w:rFonts w:ascii="Wingdings" w:hAnsi="Wingdings" w:hint="default"/>
+      </w:rPr>
+    </w:lvl>
+    <w:lvl w:ilvl="3" w:tplc="04150001" w:tentative="1">
+      <w:start w:val="1"/>
+      <w:numFmt w:val="bullet"/>
+      <w:lvlText w:val=""/>
+      <w:lvlJc w:val="left"/>
+      <w:pPr>
+        <w:ind w:left="3221" w:hanging="360"/>
+      </w:pPr>
+      <w:rPr>
+        <w:rFonts w:ascii="Symbol" w:hAnsi="Symbol" w:hint="default"/>
+      </w:rPr>
+    </w:lvl>
+    <w:lvl w:ilvl="4" w:tplc="04150003" w:tentative="1">
+      <w:start w:val="1"/>
+      <w:numFmt w:val="bullet"/>
+      <w:lvlText w:val="o"/>
+      <w:lvlJc w:val="left"/>
+      <w:pPr>
+        <w:ind w:left="3941" w:hanging="360"/>
+      </w:pPr>
+      <w:rPr>
+        <w:rFonts w:ascii="Courier New" w:hAnsi="Courier New" w:cs="Courier New" w:hint="default"/>
+      </w:rPr>
+    </w:lvl>
+    <w:lvl w:ilvl="5" w:tplc="04150005" w:tentative="1">
+      <w:start w:val="1"/>
+      <w:numFmt w:val="bullet"/>
+      <w:lvlText w:val=""/>
+      <w:lvlJc w:val="left"/>
+      <w:pPr>
+        <w:ind w:left="4661" w:hanging="360"/>
+      </w:pPr>
+      <w:rPr>
+        <w:rFonts w:ascii="Wingdings" w:hAnsi="Wingdings" w:hint="default"/>
+      </w:rPr>
+    </w:lvl>
+    <w:lvl w:ilvl="6" w:tplc="04150001" w:tentative="1">
+      <w:start w:val="1"/>
+      <w:numFmt w:val="bullet"/>
+      <w:lvlText w:val=""/>
+      <w:lvlJc w:val="left"/>
+      <w:pPr>
+        <w:ind w:left="5381" w:hanging="360"/>
+      </w:pPr>
+      <w:rPr>
+        <w:rFonts w:ascii="Symbol" w:hAnsi="Symbol" w:hint="default"/>
+      </w:rPr>
+    </w:lvl>
+    <w:lvl w:ilvl="7" w:tplc="04150003" w:tentative="1">
+      <w:start w:val="1"/>
+      <w:numFmt w:val="bullet"/>
+      <w:lvlText w:val="o"/>
+      <w:lvlJc w:val="left"/>
+      <w:pPr>
+        <w:ind w:left="6101" w:hanging="360"/>
+      </w:pPr>
+      <w:rPr>
+        <w:rFonts w:ascii="Courier New" w:hAnsi="Courier New" w:cs="Courier New" w:hint="default"/>
+      </w:rPr>
+    </w:lvl>
+    <w:lvl w:ilvl="8" w:tplc="04150005" w:tentative="1">
+      <w:start w:val="1"/>
+      <w:numFmt w:val="bullet"/>
+      <w:lvlText w:val=""/>
+      <w:lvlJc w:val="left"/>
+      <w:pPr>
+        <w:ind w:left="6821" w:hanging="360"/>
+      </w:pPr>
+      <w:rPr>
+        <w:rFonts w:ascii="Wingdings" w:hAnsi="Wingdings" w:hint="default"/>
+      </w:rPr>
+    </w:lvl>
+  </w:abstractNum>
+  <w:abstractNum w:abstractNumId="4" w15:restartNumberingAfterBreak="0">
     <w:nsid w:val="390D5CF4"/>
     <w:multiLevelType w:val="hybridMultilevel"/>
     <w:tmpl w:val="AAB6920E"/>
@@ -6740,7 +8119,7 @@
       </w:rPr>
     </w:lvl>
   </w:abstractNum>
-  <w:abstractNum w:abstractNumId="4" w15:restartNumberingAfterBreak="0">
+  <w:abstractNum w:abstractNumId="5" w15:restartNumberingAfterBreak="0">
     <w:nsid w:val="485F224F"/>
     <w:multiLevelType w:val="hybridMultilevel"/>
     <w:tmpl w:val="B212EBC2"/>
@@ -6853,7 +8232,7 @@
       </w:rPr>
     </w:lvl>
   </w:abstractNum>
-  <w:abstractNum w:abstractNumId="5" w15:restartNumberingAfterBreak="0">
+  <w:abstractNum w:abstractNumId="6" w15:restartNumberingAfterBreak="0">
     <w:nsid w:val="4D9D4F7C"/>
     <w:multiLevelType w:val="hybridMultilevel"/>
     <w:tmpl w:val="345AEDC2"/>
@@ -6966,7 +8345,7 @@
       </w:rPr>
     </w:lvl>
   </w:abstractNum>
-  <w:abstractNum w:abstractNumId="6" w15:restartNumberingAfterBreak="0">
+  <w:abstractNum w:abstractNumId="7" w15:restartNumberingAfterBreak="0">
     <w:nsid w:val="56210AE7"/>
     <w:multiLevelType w:val="hybridMultilevel"/>
     <w:tmpl w:val="059466A4"/>
@@ -7079,7 +8458,7 @@
       </w:rPr>
     </w:lvl>
   </w:abstractNum>
-  <w:abstractNum w:abstractNumId="7" w15:restartNumberingAfterBreak="0">
+  <w:abstractNum w:abstractNumId="8" w15:restartNumberingAfterBreak="0">
     <w:nsid w:val="69454E1A"/>
     <w:multiLevelType w:val="hybridMultilevel"/>
     <w:tmpl w:val="8B7C8AEC"/>
@@ -7168,7 +8547,120 @@
       </w:pPr>
     </w:lvl>
   </w:abstractNum>
-  <w:abstractNum w:abstractNumId="8" w15:restartNumberingAfterBreak="0">
+  <w:abstractNum w:abstractNumId="9" w15:restartNumberingAfterBreak="0">
+    <w:nsid w:val="70054BA7"/>
+    <w:multiLevelType w:val="hybridMultilevel"/>
+    <w:tmpl w:val="31E68A12"/>
+    <w:lvl w:ilvl="0" w:tplc="04150001">
+      <w:start w:val="1"/>
+      <w:numFmt w:val="bullet"/>
+      <w:lvlText w:val=""/>
+      <w:lvlJc w:val="left"/>
+      <w:pPr>
+        <w:ind w:left="1077" w:hanging="360"/>
+      </w:pPr>
+      <w:rPr>
+        <w:rFonts w:ascii="Symbol" w:hAnsi="Symbol" w:hint="default"/>
+      </w:rPr>
+    </w:lvl>
+    <w:lvl w:ilvl="1" w:tplc="04150003" w:tentative="1">
+      <w:start w:val="1"/>
+      <w:numFmt w:val="bullet"/>
+      <w:lvlText w:val="o"/>
+      <w:lvlJc w:val="left"/>
+      <w:pPr>
+        <w:ind w:left="1797" w:hanging="360"/>
+      </w:pPr>
+      <w:rPr>
+        <w:rFonts w:ascii="Courier New" w:hAnsi="Courier New" w:cs="Courier New" w:hint="default"/>
+      </w:rPr>
+    </w:lvl>
+    <w:lvl w:ilvl="2" w:tplc="04150005" w:tentative="1">
+      <w:start w:val="1"/>
+      <w:numFmt w:val="bullet"/>
+      <w:lvlText w:val=""/>
+      <w:lvlJc w:val="left"/>
+      <w:pPr>
+        <w:ind w:left="2517" w:hanging="360"/>
+      </w:pPr>
+      <w:rPr>
+        <w:rFonts w:ascii="Wingdings" w:hAnsi="Wingdings" w:hint="default"/>
+      </w:rPr>
+    </w:lvl>
+    <w:lvl w:ilvl="3" w:tplc="04150001" w:tentative="1">
+      <w:start w:val="1"/>
+      <w:numFmt w:val="bullet"/>
+      <w:lvlText w:val=""/>
+      <w:lvlJc w:val="left"/>
+      <w:pPr>
+        <w:ind w:left="3237" w:hanging="360"/>
+      </w:pPr>
+      <w:rPr>
+        <w:rFonts w:ascii="Symbol" w:hAnsi="Symbol" w:hint="default"/>
+      </w:rPr>
+    </w:lvl>
+    <w:lvl w:ilvl="4" w:tplc="04150003" w:tentative="1">
+      <w:start w:val="1"/>
+      <w:numFmt w:val="bullet"/>
+      <w:lvlText w:val="o"/>
+      <w:lvlJc w:val="left"/>
+      <w:pPr>
+        <w:ind w:left="3957" w:hanging="360"/>
+      </w:pPr>
+      <w:rPr>
+        <w:rFonts w:ascii="Courier New" w:hAnsi="Courier New" w:cs="Courier New" w:hint="default"/>
+      </w:rPr>
+    </w:lvl>
+    <w:lvl w:ilvl="5" w:tplc="04150005" w:tentative="1">
+      <w:start w:val="1"/>
+      <w:numFmt w:val="bullet"/>
+      <w:lvlText w:val=""/>
+      <w:lvlJc w:val="left"/>
+      <w:pPr>
+        <w:ind w:left="4677" w:hanging="360"/>
+      </w:pPr>
+      <w:rPr>
+        <w:rFonts w:ascii="Wingdings" w:hAnsi="Wingdings" w:hint="default"/>
+      </w:rPr>
+    </w:lvl>
+    <w:lvl w:ilvl="6" w:tplc="04150001" w:tentative="1">
+      <w:start w:val="1"/>
+      <w:numFmt w:val="bullet"/>
+      <w:lvlText w:val=""/>
+      <w:lvlJc w:val="left"/>
+      <w:pPr>
+        <w:ind w:left="5397" w:hanging="360"/>
+      </w:pPr>
+      <w:rPr>
+        <w:rFonts w:ascii="Symbol" w:hAnsi="Symbol" w:hint="default"/>
+      </w:rPr>
+    </w:lvl>
+    <w:lvl w:ilvl="7" w:tplc="04150003" w:tentative="1">
+      <w:start w:val="1"/>
+      <w:numFmt w:val="bullet"/>
+      <w:lvlText w:val="o"/>
+      <w:lvlJc w:val="left"/>
+      <w:pPr>
+        <w:ind w:left="6117" w:hanging="360"/>
+      </w:pPr>
+      <w:rPr>
+        <w:rFonts w:ascii="Courier New" w:hAnsi="Courier New" w:cs="Courier New" w:hint="default"/>
+      </w:rPr>
+    </w:lvl>
+    <w:lvl w:ilvl="8" w:tplc="04150005" w:tentative="1">
+      <w:start w:val="1"/>
+      <w:numFmt w:val="bullet"/>
+      <w:lvlText w:val=""/>
+      <w:lvlJc w:val="left"/>
+      <w:pPr>
+        <w:ind w:left="6837" w:hanging="360"/>
+      </w:pPr>
+      <w:rPr>
+        <w:rFonts w:ascii="Wingdings" w:hAnsi="Wingdings" w:hint="default"/>
+      </w:rPr>
+    </w:lvl>
+  </w:abstractNum>
+  <w:abstractNum w:abstractNumId="10" w15:restartNumberingAfterBreak="0">
     <w:nsid w:val="71C71D08"/>
     <w:multiLevelType w:val="hybridMultilevel"/>
     <w:tmpl w:val="63342B82"/>
@@ -7286,7 +8778,7 @@
     </w:lvl>
   </w:abstractNum>
   <w:num w:numId="1">
-    <w:abstractNumId w:val="8"/>
+    <w:abstractNumId w:val="10"/>
   </w:num>
   <w:num w:numId="2">
     <w:abstractNumId w:val="0"/>
@@ -7295,22 +8787,28 @@
     <w:abstractNumId w:val="1"/>
   </w:num>
   <w:num w:numId="4">
+    <w:abstractNumId w:val="4"/>
+  </w:num>
+  <w:num w:numId="5">
+    <w:abstractNumId w:val="5"/>
+  </w:num>
+  <w:num w:numId="6">
+    <w:abstractNumId w:val="6"/>
+  </w:num>
+  <w:num w:numId="7">
+    <w:abstractNumId w:val="8"/>
+  </w:num>
+  <w:num w:numId="8">
     <w:abstractNumId w:val="3"/>
   </w:num>
-  <w:num w:numId="5">
-    <w:abstractNumId w:val="4"/>
-  </w:num>
-  <w:num w:numId="6">
-    <w:abstractNumId w:val="5"/>
-  </w:num>
-  <w:num w:numId="7">
+  <w:num w:numId="9">
     <w:abstractNumId w:val="7"/>
   </w:num>
-  <w:num w:numId="8">
+  <w:num w:numId="10">
     <w:abstractNumId w:val="2"/>
   </w:num>
-  <w:num w:numId="9">
-    <w:abstractNumId w:val="6"/>
+  <w:num w:numId="11">
+    <w:abstractNumId w:val="9"/>
   </w:num>
 </w:numbering>
 </file>
@@ -7476,6 +8974,7 @@
     <w:lsdException w:name="Table Web 3" w:semiHidden="1" w:unhideWhenUsed="1"/>
     <w:lsdException w:name="Balloon Text" w:semiHidden="1" w:unhideWhenUsed="1"/>
     <w:lsdException w:name="Table Grid" w:uiPriority="39"/>
+    <w:lsdException w:name="Table Theme" w:semiHidden="1" w:unhideWhenUsed="1"/>
     <w:lsdException w:name="Placeholder Text" w:semiHidden="1" w:uiPriority="99"/>
     <w:lsdException w:name="No Spacing" w:uiPriority="1" w:qFormat="1"/>
     <w:lsdException w:name="Light Shading" w:uiPriority="60"/>
@@ -8845,7 +10344,7 @@
 </file>
 
 <file path=customXml/itemProps1.xml><?xml version="1.0" encoding="utf-8"?>
-<ds:datastoreItem xmlns:ds="http://schemas.openxmlformats.org/officeDocument/2006/customXml" ds:itemID="{11F724C6-CDF2-45FC-9FDC-992523537968}">
+<ds:datastoreItem xmlns:ds="http://schemas.openxmlformats.org/officeDocument/2006/customXml" ds:itemID="{C774F2CD-D509-4A77-82F8-3E2F64910FCA}">
   <ds:schemaRefs>
     <ds:schemaRef ds:uri="http://schemas.openxmlformats.org/officeDocument/2006/bibliography"/>
   </ds:schemaRefs>

</xml_diff>

<commit_message>
Dodanie opisu i linków dla algorytmów konsensusu podstawowego i hierarch
Dodanie opisu i linków dla algorytmów konsensusu podstawowego i hierarch
</commit_message>
<xml_diff>
--- a/Projekt SRiR - uzgadnianie.docx
+++ b/Projekt SRiR - uzgadnianie.docx
@@ -6157,7 +6157,22 @@
           <w:i/>
           <w:color w:val="000000"/>
         </w:rPr>
-        <w:t xml:space="preserve">broadcasti </w:t>
+        <w:t>broadcast</w:t>
+      </w:r>
+      <w:r>
+        <w:rPr>
+          <w:i/>
+          <w:color w:val="000000"/>
+          <w:vertAlign w:val="subscript"/>
+        </w:rPr>
+        <w:t>i</w:t>
+      </w:r>
+      <w:r>
+        <w:rPr>
+          <w:i/>
+          <w:color w:val="000000"/>
+        </w:rPr>
+        <w:t xml:space="preserve"> </w:t>
       </w:r>
       <w:r>
         <w:rPr>
@@ -10337,17 +10352,51 @@
         </w:rPr>
         <w:t>]</w:t>
       </w:r>
+      <w:bookmarkStart w:id="34" w:name="_Toc452803202"/>
+      <w:bookmarkStart w:id="35" w:name="_Toc453134819"/>
     </w:p>
     <w:p>
       <w:pPr>
-        <w:pStyle w:val="Nagwek1"/>
-        <w:numPr>
-          <w:ilvl w:val="0"/>
-          <w:numId w:val="17"/>
-        </w:numPr>
-      </w:pPr>
-      <w:bookmarkStart w:id="34" w:name="_Toc452803202"/>
-      <w:bookmarkStart w:id="35" w:name="_Toc453134819"/>
+        <w:pStyle w:val="Legenda"/>
+        <w:jc w:val="center"/>
+      </w:pPr>
+      <w:r>
+        <w:t>KONSENSUS PODSTAWOWY</w:t>
+      </w:r>
+    </w:p>
+    <w:p>
+      <w:pPr>
+        <w:pStyle w:val="Legenda"/>
+        <w:jc w:val="center"/>
+      </w:pPr>
+      <w:hyperlink r:id="rId11" w:history="1">
+        <w:r>
+          <w:rPr>
+            <w:rStyle w:val="Hipercze"/>
+          </w:rPr>
+          <w:t>http://wazniak.mimuw.edu.pl/index.php?title=Pr-1st-1.1-m13-Slajd14</w:t>
+        </w:r>
+      </w:hyperlink>
+    </w:p>
+    <w:p>
+      <w:pPr>
+        <w:jc w:val="center"/>
+      </w:pPr>
+      <w:r>
+        <w:t>HIERARCHICZNY</w:t>
+      </w:r>
+    </w:p>
+    <w:p>
+      <w:pPr>
+        <w:pStyle w:val="Legenda"/>
+        <w:jc w:val="center"/>
+        <w:rPr>
+          <w:i w:val="0"/>
+        </w:rPr>
+      </w:pPr>
+      <w:r>
+        <w:t>http://wazniak.mimuw.edu.pl/index.php?title=Pr-1st-1.1-m13-Slajd25</w:t>
+      </w:r>
       <w:r>
         <w:br w:type="column"/>
       </w:r>
@@ -11521,7 +11570,7 @@
               </w:rPr>
               <w:t>Hierarchiczny algorytm konsensusu podstawowego</w:t>
             </w:r>
-            <w:hyperlink r:id="rId11"/>
+            <w:hyperlink r:id="rId12"/>
           </w:p>
         </w:tc>
         <w:tc>
@@ -12551,7 +12600,7 @@
               <w:pStyle w:val="Normalny1"/>
               <w:spacing w:line="360" w:lineRule="auto"/>
             </w:pPr>
-            <w:hyperlink r:id="rId12">
+            <w:hyperlink r:id="rId13">
               <w:r>
                 <w:rPr>
                   <w:rFonts w:ascii="Times New Roman" w:eastAsia="Times New Roman" w:hAnsi="Times New Roman" w:cs="Times New Roman"/>
@@ -16693,7 +16742,7 @@
               <w:pStyle w:val="Normalny1"/>
               <w:spacing w:line="360" w:lineRule="auto"/>
             </w:pPr>
-            <w:hyperlink r:id="rId13">
+            <w:hyperlink r:id="rId14">
               <w:r>
                 <w:rPr>
                   <w:rFonts w:ascii="Times New Roman" w:eastAsia="Times New Roman" w:hAnsi="Times New Roman" w:cs="Times New Roman"/>
@@ -18054,7 +18103,7 @@
               </w:rPr>
               <w:t>I</w:t>
             </w:r>
-            <w:hyperlink r:id="rId14">
+            <w:hyperlink r:id="rId15">
               <w:r>
                 <w:rPr>
                   <w:rFonts w:ascii="Times New Roman" w:eastAsia="Times New Roman" w:hAnsi="Times New Roman" w:cs="Times New Roman"/>
@@ -18072,8 +18121,8 @@
               </w:rPr>
               <w:t>t – błędy przekazywania pakietów w sieci wymusiły powstanie protokołu</w:t>
             </w:r>
-            <w:hyperlink r:id="rId15"/>
-            <w:hyperlink r:id="rId16">
+            <w:hyperlink r:id="rId16"/>
+            <w:hyperlink r:id="rId17">
               <w:r>
                 <w:rPr>
                   <w:rFonts w:ascii="Times New Roman" w:eastAsia="Times New Roman" w:hAnsi="Times New Roman" w:cs="Times New Roman"/>
@@ -18116,7 +18165,7 @@
               </w:rPr>
               <w:t>K</w:t>
             </w:r>
-            <w:hyperlink r:id="rId17">
+            <w:hyperlink r:id="rId18">
               <w:r>
                 <w:rPr>
                   <w:rFonts w:ascii="Times New Roman" w:eastAsia="Times New Roman" w:hAnsi="Times New Roman" w:cs="Times New Roman"/>
@@ -18134,8 +18183,8 @@
               </w:rPr>
               <w:t>a – zagadnienia zbliżone do</w:t>
             </w:r>
-            <w:hyperlink r:id="rId18"/>
-            <w:hyperlink r:id="rId19">
+            <w:hyperlink r:id="rId19"/>
+            <w:hyperlink r:id="rId20">
               <w:r>
                 <w:rPr>
                   <w:rFonts w:ascii="Times New Roman" w:eastAsia="Times New Roman" w:hAnsi="Times New Roman" w:cs="Times New Roman"/>
@@ -18178,7 +18227,7 @@
               </w:rPr>
               <w:t>E</w:t>
             </w:r>
-            <w:hyperlink r:id="rId20">
+            <w:hyperlink r:id="rId21">
               <w:r>
                 <w:rPr>
                   <w:rFonts w:ascii="Times New Roman" w:eastAsia="Times New Roman" w:hAnsi="Times New Roman" w:cs="Times New Roman"/>
@@ -18221,7 +18270,7 @@
               </w:rPr>
               <w:t>S</w:t>
             </w:r>
-            <w:hyperlink r:id="rId21">
+            <w:hyperlink r:id="rId22">
               <w:r>
                 <w:rPr>
                   <w:rFonts w:ascii="Times New Roman" w:eastAsia="Times New Roman" w:hAnsi="Times New Roman" w:cs="Times New Roman"/>
@@ -18264,7 +18313,7 @@
               </w:rPr>
               <w:t>T</w:t>
             </w:r>
-            <w:hyperlink r:id="rId22">
+            <w:hyperlink r:id="rId23">
               <w:r>
                 <w:rPr>
                   <w:rFonts w:ascii="Times New Roman" w:eastAsia="Times New Roman" w:hAnsi="Times New Roman" w:cs="Times New Roman"/>
@@ -18368,7 +18417,7 @@
               </w:rPr>
               <w:t xml:space="preserve">W sieci reakcji chemicznych (ang. </w:t>
             </w:r>
-            <w:hyperlink r:id="rId23">
+            <w:hyperlink r:id="rId24">
               <w:r>
                 <w:rPr>
                   <w:rFonts w:ascii="Times New Roman" w:eastAsia="Times New Roman" w:hAnsi="Times New Roman" w:cs="Times New Roman"/>
@@ -18607,7 +18656,7 @@
               <w:pStyle w:val="Normalny1"/>
               <w:spacing w:line="360" w:lineRule="auto"/>
             </w:pPr>
-            <w:hyperlink r:id="rId24">
+            <w:hyperlink r:id="rId25">
               <w:r>
                 <w:rPr>
                   <w:rFonts w:ascii="Times New Roman" w:eastAsia="Times New Roman" w:hAnsi="Times New Roman" w:cs="Times New Roman"/>
@@ -18658,7 +18707,7 @@
               <w:lastRenderedPageBreak/>
               <w:t xml:space="preserve">Synchronizacja zegara (ang. </w:t>
             </w:r>
-            <w:hyperlink r:id="rId25">
+            <w:hyperlink r:id="rId26">
               <w:r>
                 <w:rPr>
                   <w:rFonts w:ascii="Times New Roman" w:eastAsia="Times New Roman" w:hAnsi="Times New Roman" w:cs="Times New Roman"/>
@@ -18730,7 +18779,7 @@
               </w:rPr>
               <w:t xml:space="preserve">Kontrola UAV (ang. </w:t>
             </w:r>
-            <w:hyperlink r:id="rId26">
+            <w:hyperlink r:id="rId27">
               <w:r>
                 <w:rPr>
                   <w:rFonts w:ascii="Times New Roman" w:eastAsia="Times New Roman" w:hAnsi="Times New Roman" w:cs="Times New Roman"/>
@@ -18777,7 +18826,7 @@
               <w:lastRenderedPageBreak/>
               <w:t xml:space="preserve">Równoważenie obciążeń (ang. </w:t>
             </w:r>
-            <w:hyperlink r:id="rId27">
+            <w:hyperlink r:id="rId28">
               <w:r>
                 <w:rPr>
                   <w:rFonts w:ascii="Times New Roman" w:eastAsia="Times New Roman" w:hAnsi="Times New Roman" w:cs="Times New Roman"/>
@@ -20004,7 +20053,7 @@
               <w:pStyle w:val="Normalny1"/>
               <w:spacing w:line="360" w:lineRule="auto"/>
             </w:pPr>
-            <w:hyperlink r:id="rId28">
+            <w:hyperlink r:id="rId29">
               <w:r>
                 <w:rPr>
                   <w:rFonts w:ascii="Times New Roman" w:eastAsia="Times New Roman" w:hAnsi="Times New Roman" w:cs="Times New Roman"/>
@@ -22801,7 +22850,7 @@
       <w:r>
         <w:t xml:space="preserve">[xx] </w:t>
       </w:r>
-      <w:hyperlink r:id="rId29" w:history="1">
+      <w:hyperlink r:id="rId30" w:history="1">
         <w:r>
           <w:rPr>
             <w:rStyle w:val="Hipercze"/>
@@ -23088,7 +23137,7 @@
     </w:p>
     <w:p/>
     <w:sectPr>
-      <w:footerReference w:type="default" r:id="rId30"/>
+      <w:footerReference w:type="default" r:id="rId31"/>
       <w:endnotePr>
         <w:numFmt w:val="decimal"/>
       </w:endnotePr>
@@ -24523,7 +24572,7 @@
             <w:rPr>
               <w:noProof/>
             </w:rPr>
-            <w:t>13</w:t>
+            <w:t>16</w:t>
           </w:r>
         </w:fldSimple>
         <w:r>

</xml_diff>